<commit_message>
* [update] move pages to WEB-INF
</commit_message>
<xml_diff>
--- a/document/design/详细设计说明书(SaaS).docx
+++ b/document/design/详细设计说明书(SaaS).docx
@@ -1069,7 +1069,6 @@
               <w:pStyle w:val="History"/>
               <w:jc w:val="center"/>
               <w:rPr>
-                <w:rFonts w:hint="eastAsia"/>
                 <w:iCs/>
                 <w:lang w:eastAsia="zh-CN"/>
               </w:rPr>
@@ -1118,7 +1117,6 @@
               <w:pStyle w:val="History"/>
               <w:jc w:val="center"/>
               <w:rPr>
-                <w:rFonts w:hint="eastAsia"/>
                 <w:iCs/>
                 <w:lang w:eastAsia="zh-CN"/>
               </w:rPr>
@@ -9624,6 +9622,581 @@
       </w:r>
     </w:p>
     <w:p/>
+    <w:p>
+      <w:pPr>
+        <w:pStyle w:val="2"/>
+      </w:pPr>
+      <w:r>
+        <w:rPr>
+          <w:rFonts w:hint="eastAsia"/>
+        </w:rPr>
+        <w:t>个性化</w:t>
+      </w:r>
+    </w:p>
+    <w:p>
+      <w:pPr>
+        <w:pStyle w:val="3"/>
+      </w:pPr>
+      <w:r>
+        <w:rPr>
+          <w:rFonts w:hint="eastAsia"/>
+        </w:rPr>
+        <w:t>界面个性化</w:t>
+      </w:r>
+    </w:p>
+    <w:p>
+      <w:pPr>
+        <w:ind w:firstLineChars="200" w:firstLine="400"/>
+      </w:pPr>
+      <w:r>
+        <w:rPr>
+          <w:rFonts w:hint="eastAsia"/>
+        </w:rPr>
+        <w:t>用户可在一定程度上对界面做定制化，如使用个性化主题，个性化布局，可自行调整菜单结构等。</w:t>
+      </w:r>
+    </w:p>
+    <w:p>
+      <w:pPr>
+        <w:pStyle w:val="4"/>
+      </w:pPr>
+      <w:r>
+        <w:rPr>
+          <w:rFonts w:hint="eastAsia"/>
+        </w:rPr>
+        <w:t>系统菜单可配置性</w:t>
+      </w:r>
+      <w:r>
+        <w:rPr>
+          <w:rFonts w:hint="eastAsia"/>
+        </w:rPr>
+        <w:t> </w:t>
+      </w:r>
+    </w:p>
+    <w:p>
+      <w:pPr>
+        <w:ind w:firstLineChars="200" w:firstLine="400"/>
+      </w:pPr>
+      <w:r>
+        <w:rPr>
+          <w:rFonts w:hint="eastAsia"/>
+        </w:rPr>
+        <w:t>菜单对不同的租户来说，可能有不完全一样的名字。例如客户管理，在医院使用时，就得改成病人管理，客户服务人员就得改成医生，客户服务记录就是就诊记录等。另外菜单的层次结构和分布，不同的租户可能也会有不同的要求。在设计上需要考虑以下几个问题：</w:t>
+      </w:r>
+    </w:p>
+    <w:p>
+      <w:pPr>
+        <w:pStyle w:val="af2"/>
+        <w:numPr>
+          <w:ilvl w:val="0"/>
+          <w:numId w:val="37"/>
+        </w:numPr>
+        <w:ind w:firstLineChars="0"/>
+      </w:pPr>
+      <w:r>
+        <w:rPr>
+          <w:rFonts w:hint="eastAsia"/>
+        </w:rPr>
+        <w:t>一个租户一套菜单；</w:t>
+      </w:r>
+    </w:p>
+    <w:p>
+      <w:pPr>
+        <w:pStyle w:val="af2"/>
+        <w:numPr>
+          <w:ilvl w:val="0"/>
+          <w:numId w:val="37"/>
+        </w:numPr>
+        <w:ind w:firstLineChars="0"/>
+      </w:pPr>
+      <w:r>
+        <w:rPr>
+          <w:rFonts w:hint="eastAsia"/>
+        </w:rPr>
+        <w:t>一个菜单可以关联一个子功能；</w:t>
+      </w:r>
+    </w:p>
+    <w:p>
+      <w:pPr>
+        <w:pStyle w:val="af2"/>
+        <w:numPr>
+          <w:ilvl w:val="0"/>
+          <w:numId w:val="37"/>
+        </w:numPr>
+        <w:ind w:firstLineChars="0"/>
+      </w:pPr>
+      <w:r>
+        <w:rPr>
+          <w:rFonts w:hint="eastAsia"/>
+        </w:rPr>
+        <w:t>组织成树型结构，构成上下级菜单结构</w:t>
+      </w:r>
+      <w:r>
+        <w:rPr>
+          <w:rFonts w:hint="eastAsia"/>
+        </w:rPr>
+        <w:t>；</w:t>
+      </w:r>
+    </w:p>
+    <w:p>
+      <w:pPr>
+        <w:pStyle w:val="af2"/>
+        <w:numPr>
+          <w:ilvl w:val="0"/>
+          <w:numId w:val="37"/>
+        </w:numPr>
+        <w:ind w:firstLineChars="0"/>
+      </w:pPr>
+      <w:r>
+        <w:rPr>
+          <w:rFonts w:hint="eastAsia"/>
+        </w:rPr>
+        <w:t>同级菜单之间还存在显示顺序的问题</w:t>
+      </w:r>
+    </w:p>
+    <w:p/>
+    <w:p>
+      <w:pPr>
+        <w:pStyle w:val="4"/>
+      </w:pPr>
+      <w:r>
+        <w:rPr>
+          <w:rFonts w:hint="eastAsia"/>
+        </w:rPr>
+        <w:t>页面元素可配置性</w:t>
+      </w:r>
+      <w:r>
+        <w:rPr>
+          <w:rFonts w:hint="eastAsia"/>
+        </w:rPr>
+        <w:t> </w:t>
+      </w:r>
+    </w:p>
+    <w:p>
+      <w:pPr>
+        <w:ind w:firstLineChars="200" w:firstLine="400"/>
+      </w:pPr>
+      <w:r>
+        <w:rPr>
+          <w:rFonts w:hint="eastAsia"/>
+        </w:rPr>
+        <w:t>各功能界面上的内容也是供用户和系统交互的界面元素。不同的租户可能有各种不同的需求。由于租户可以自定义扩展数据，这些数据是需要在页面上展示的，因此无论对页面元素的个数、位置、顺序，还是元素的含义，租户都会有一些个性化的需求。同时对于在设计时设定的界面元素，一般情况下是不允许删除的，但有时候还是允许租户将一些无关紧要的字段隐藏。</w:t>
+      </w:r>
+      <w:r>
+        <w:rPr>
+          <w:rFonts w:hint="eastAsia"/>
+        </w:rPr>
+        <w:t> </w:t>
+      </w:r>
+    </w:p>
+    <w:p/>
+    <w:p>
+      <w:pPr>
+        <w:pStyle w:val="3"/>
+      </w:pPr>
+      <w:r>
+        <w:rPr>
+          <w:rFonts w:hint="eastAsia"/>
+        </w:rPr>
+        <w:t>数据个性化</w:t>
+      </w:r>
+    </w:p>
+    <w:p>
+      <w:pPr>
+        <w:ind w:firstLineChars="200" w:firstLine="400"/>
+      </w:pPr>
+      <w:r>
+        <w:rPr>
+          <w:rFonts w:hint="eastAsia"/>
+        </w:rPr>
+        <w:t>在实际应用中，不同租户之间需求的差异导致系统需要针对不同租户保存许多扩展性数据。在传统应用中，可以通过定制实例，增加客户的扩展数据，来满足其个性化要求。在多租户SaaS应用中，所有租户都使用同一个数据架构，常见的解决办法就是实现扩展数据的可配置。</w:t>
+      </w:r>
+    </w:p>
+    <w:p>
+      <w:pPr>
+        <w:ind w:firstLineChars="200" w:firstLine="400"/>
+      </w:pPr>
+      <w:r>
+        <w:rPr>
+          <w:rFonts w:hint="eastAsia"/>
+        </w:rPr>
+        <w:t>名称值对的方式将扩展数据的保存和原数据表分离，另外用一个统一的扩展数据表来保存。扩展数据表将数据表的横向扩展列转换为纵向的数据集，将每一条原始数据记录的一个扩展字段，都保存成一条扩</w:t>
+      </w:r>
+      <w:r>
+        <w:rPr>
+          <w:rFonts w:hint="eastAsia"/>
+        </w:rPr>
+        <w:lastRenderedPageBreak/>
+        <w:t>展数据行。将数据表中的数据记录与配置元数据表中的配置记录关联，构成扩展数据记录。可以提供无限数量的自定义扩展字段。</w:t>
+      </w:r>
+      <w:r>
+        <w:rPr>
+          <w:rFonts w:hint="eastAsia"/>
+        </w:rPr>
+        <w:t> </w:t>
+      </w:r>
+      <w:r>
+        <w:rPr>
+          <w:rFonts w:hint="eastAsia"/>
+        </w:rPr>
+        <w:t>但是其增加数据操作的复杂性，查询时也要多次访问数据库才能得到完整的业务数据。这些都会影响数据访问性能。</w:t>
+      </w:r>
+      <w:r>
+        <w:rPr>
+          <w:rFonts w:hint="eastAsia"/>
+        </w:rPr>
+        <w:t> </w:t>
+      </w:r>
+    </w:p>
+    <w:p>
+      <w:pPr>
+        <w:ind w:firstLineChars="200" w:firstLine="400"/>
+      </w:pPr>
+      <w:r>
+        <w:rPr>
+          <w:rFonts w:hint="eastAsia"/>
+        </w:rPr>
+        <w:t>此外可结合使用NoSQL，通过SchemaFree模式提供高扩展性和个性化。</w:t>
+      </w:r>
+    </w:p>
+    <w:p/>
+    <w:p>
+      <w:pPr>
+        <w:pStyle w:val="4"/>
+      </w:pPr>
+      <w:r>
+        <w:rPr>
+          <w:rFonts w:hint="eastAsia"/>
+        </w:rPr>
+        <w:t>参数字典</w:t>
+      </w:r>
+    </w:p>
+    <w:p>
+      <w:pPr>
+        <w:ind w:firstLineChars="200" w:firstLine="400"/>
+      </w:pPr>
+      <w:r>
+        <w:rPr>
+          <w:rFonts w:hint="eastAsia"/>
+        </w:rPr>
+        <w:t>不同的用户在对参数字典的使用上也会存在差异，如客户等级，有的喜欢用1、2、3表示，有的喜欢用A、B、C表示，这就需要参数字典也需要能够支持多租户，并可定制。</w:t>
+      </w:r>
+    </w:p>
+    <w:p/>
+    <w:p/>
+    <w:p>
+      <w:pPr>
+        <w:pStyle w:val="3"/>
+      </w:pPr>
+      <w:r>
+        <w:rPr>
+          <w:rFonts w:hint="eastAsia"/>
+        </w:rPr>
+        <w:t>功能个性化</w:t>
+      </w:r>
+    </w:p>
+    <w:p>
+      <w:pPr>
+        <w:ind w:firstLineChars="200" w:firstLine="400"/>
+      </w:pPr>
+      <w:r>
+        <w:rPr>
+          <w:rFonts w:hint="eastAsia"/>
+        </w:rPr>
+        <w:t>对于SaaS应用，面对为数众多的租户，大部分租户可能只会使用到应用中的部分功能。因此系统需要支持租户有选择的使用自己需要的功能，满足功能可配置要求。</w:t>
+      </w:r>
+      <w:r>
+        <w:rPr>
+          <w:rFonts w:hint="eastAsia"/>
+        </w:rPr>
+        <w:t> </w:t>
+      </w:r>
+    </w:p>
+    <w:p>
+      <w:pPr>
+        <w:pStyle w:val="4"/>
+      </w:pPr>
+      <w:r>
+        <w:rPr>
+          <w:rFonts w:hint="eastAsia"/>
+        </w:rPr>
+        <w:t>原子功能划分</w:t>
+      </w:r>
+      <w:r>
+        <w:rPr>
+          <w:rFonts w:hint="eastAsia"/>
+        </w:rPr>
+        <w:t> </w:t>
+      </w:r>
+    </w:p>
+    <w:p>
+      <w:pPr>
+        <w:ind w:firstLineChars="200" w:firstLine="400"/>
+      </w:pPr>
+      <w:r>
+        <w:rPr>
+          <w:rFonts w:hint="eastAsia"/>
+        </w:rPr>
+        <w:t>要实现功能可配置，首先需要将整个系统的功能进行分解。整个应用需要分解成最基本、相对独立、互不重叠的原子功能。所有原子功能叠加起来，就是整个应用所提供的全部功能。</w:t>
+      </w:r>
+      <w:r>
+        <w:rPr>
+          <w:rFonts w:hint="eastAsia"/>
+        </w:rPr>
+        <w:t> </w:t>
+      </w:r>
+    </w:p>
+    <w:p>
+      <w:r>
+        <w:rPr>
+          <w:rFonts w:hint="eastAsia"/>
+        </w:rPr>
+        <w:t>进行原子功能划分，首先就是功能分解，即将整个系统的功能分解成最基本的相对独立的原子功能，应遵循以下几个原则：</w:t>
+      </w:r>
+      <w:r>
+        <w:rPr>
+          <w:rFonts w:hint="eastAsia"/>
+        </w:rPr>
+        <w:t> </w:t>
+      </w:r>
+    </w:p>
+    <w:p>
+      <w:pPr>
+        <w:pStyle w:val="af2"/>
+        <w:numPr>
+          <w:ilvl w:val="0"/>
+          <w:numId w:val="32"/>
+        </w:numPr>
+        <w:ind w:firstLineChars="0"/>
+        <w:rPr>
+          <w:rFonts w:ascii="Times New Roman"/>
+        </w:rPr>
+      </w:pPr>
+      <w:r>
+        <w:rPr>
+          <w:rFonts w:hint="eastAsia"/>
+        </w:rPr>
+        <w:t>每个功能都是有价值的；</w:t>
+      </w:r>
+      <w:r>
+        <w:rPr>
+          <w:rFonts w:hint="eastAsia"/>
+        </w:rPr>
+        <w:t> </w:t>
+      </w:r>
+      <w:r>
+        <w:rPr>
+          <w:rFonts w:ascii="Times New Roman" w:hAnsi="Times New Roman"/>
+        </w:rPr>
+        <w:t> </w:t>
+      </w:r>
+    </w:p>
+    <w:p>
+      <w:pPr>
+        <w:pStyle w:val="af2"/>
+        <w:numPr>
+          <w:ilvl w:val="0"/>
+          <w:numId w:val="32"/>
+        </w:numPr>
+        <w:ind w:firstLineChars="0"/>
+        <w:rPr>
+          <w:rFonts w:ascii="Times New Roman"/>
+        </w:rPr>
+      </w:pPr>
+      <w:r>
+        <w:rPr>
+          <w:rFonts w:hint="eastAsia"/>
+        </w:rPr>
+        <w:t>每个功能都是不可再细分；</w:t>
+      </w:r>
+      <w:r>
+        <w:rPr>
+          <w:rFonts w:hint="eastAsia"/>
+        </w:rPr>
+        <w:t> </w:t>
+      </w:r>
+      <w:r>
+        <w:rPr>
+          <w:rFonts w:ascii="Times New Roman" w:hAnsi="Times New Roman"/>
+        </w:rPr>
+        <w:t> </w:t>
+      </w:r>
+    </w:p>
+    <w:p>
+      <w:pPr>
+        <w:pStyle w:val="af2"/>
+        <w:numPr>
+          <w:ilvl w:val="0"/>
+          <w:numId w:val="32"/>
+        </w:numPr>
+        <w:ind w:firstLineChars="0"/>
+        <w:rPr>
+          <w:rFonts w:ascii="Times New Roman"/>
+        </w:rPr>
+      </w:pPr>
+      <w:r>
+        <w:rPr>
+          <w:rFonts w:hint="eastAsia"/>
+        </w:rPr>
+        <w:t>功能间互不重叠；</w:t>
+      </w:r>
+      <w:r>
+        <w:rPr>
+          <w:rFonts w:hint="eastAsia"/>
+        </w:rPr>
+        <w:t> </w:t>
+      </w:r>
+      <w:r>
+        <w:rPr>
+          <w:rFonts w:ascii="Times New Roman" w:hAnsi="Times New Roman"/>
+        </w:rPr>
+        <w:t> </w:t>
+      </w:r>
+    </w:p>
+    <w:p>
+      <w:pPr>
+        <w:pStyle w:val="af2"/>
+        <w:numPr>
+          <w:ilvl w:val="0"/>
+          <w:numId w:val="32"/>
+        </w:numPr>
+        <w:ind w:firstLineChars="0"/>
+        <w:rPr>
+          <w:rFonts w:ascii="Times New Roman"/>
+        </w:rPr>
+      </w:pPr>
+      <w:r>
+        <w:rPr>
+          <w:rFonts w:hint="eastAsia"/>
+        </w:rPr>
+        <w:t>功能之间不循环依赖；</w:t>
+      </w:r>
+      <w:r>
+        <w:rPr>
+          <w:rFonts w:hint="eastAsia"/>
+        </w:rPr>
+        <w:t> </w:t>
+      </w:r>
+      <w:r>
+        <w:rPr>
+          <w:rFonts w:ascii="Times New Roman" w:hAnsi="Times New Roman"/>
+        </w:rPr>
+        <w:t> </w:t>
+      </w:r>
+    </w:p>
+    <w:p>
+      <w:pPr>
+        <w:pStyle w:val="af2"/>
+        <w:numPr>
+          <w:ilvl w:val="0"/>
+          <w:numId w:val="32"/>
+        </w:numPr>
+        <w:ind w:firstLineChars="0"/>
+      </w:pPr>
+      <w:r>
+        <w:rPr>
+          <w:rFonts w:hint="eastAsia"/>
+        </w:rPr>
+        <w:t>整个系统功能是完整的。</w:t>
+      </w:r>
+      <w:r>
+        <w:rPr>
+          <w:rFonts w:hint="eastAsia"/>
+        </w:rPr>
+        <w:t> </w:t>
+      </w:r>
+    </w:p>
+    <w:p>
+      <w:pPr>
+        <w:ind w:firstLineChars="200" w:firstLine="400"/>
+      </w:pPr>
+      <w:r>
+        <w:rPr>
+          <w:rFonts w:hint="eastAsia"/>
+        </w:rPr>
+        <w:t>将功能分解完毕后，由于不是所有的原子功能都是可以单独使用的。有些功能是需要依赖其他功能才能使用，功能之间是存在一定的依赖关系。因此功能分解完毕后，还需要对功能进行定义，描述相关依赖关系。</w:t>
+      </w:r>
+      <w:r>
+        <w:rPr>
+          <w:rFonts w:hint="eastAsia"/>
+        </w:rPr>
+        <w:t> </w:t>
+      </w:r>
+    </w:p>
+    <w:p/>
+    <w:p>
+      <w:pPr>
+        <w:pStyle w:val="4"/>
+      </w:pPr>
+      <w:r>
+        <w:rPr>
+          <w:rFonts w:hint="eastAsia"/>
+        </w:rPr>
+        <w:t>功能包设计</w:t>
+      </w:r>
+      <w:r>
+        <w:rPr>
+          <w:rFonts w:hint="eastAsia"/>
+        </w:rPr>
+        <w:t> </w:t>
+      </w:r>
+    </w:p>
+    <w:p>
+      <w:pPr>
+        <w:ind w:firstLineChars="200" w:firstLine="400"/>
+      </w:pPr>
+      <w:r>
+        <w:rPr>
+          <w:rFonts w:hint="eastAsia"/>
+        </w:rPr>
+        <w:t>当系统功能被划分为许多原子功能后，直接配置原子功能给每个租户是比较复杂的。需要根据用户类型和使用的场景，对原子功能进行打包，然后为每个用户配置其合适的功能包。功能包的设计要遵循高内聚、低耦合的原则，尽量将相关的和相互依赖的原子功能设计在一个功能包中。同时应该减少功能包和功能包之间的依赖，使得各个功能包尽可能独立的进行操作使用。</w:t>
+      </w:r>
+      <w:r>
+        <w:rPr>
+          <w:rFonts w:hint="eastAsia"/>
+        </w:rPr>
+        <w:t> </w:t>
+      </w:r>
+    </w:p>
+    <w:p>
+      <w:pPr>
+        <w:ind w:firstLineChars="200" w:firstLine="400"/>
+      </w:pPr>
+      <w:r>
+        <w:rPr>
+          <w:rFonts w:hint="eastAsia"/>
+        </w:rPr>
+        <w:t>通过功能包的设计，虽然可以将系统功能组合成几个相对比较独立的部分，但是这些功能包仍然不可以完全独立使用，也就不能够单独销售。为了让用户购买了系统以后可以充分使用其同能，需要按照不同的商业意图构造合适用户的销售包。例如，按照客户使用功能的多少，可以把系统划分为最小版、标准版、完整版。</w:t>
+      </w:r>
+    </w:p>
+    <w:p/>
+    <w:p>
+      <w:pPr>
+        <w:pStyle w:val="4"/>
+      </w:pPr>
+      <w:r>
+        <w:rPr>
+          <w:rFonts w:hint="eastAsia"/>
+        </w:rPr>
+        <w:t>功能使用校验</w:t>
+      </w:r>
+      <w:r>
+        <w:rPr>
+          <w:rFonts w:hint="eastAsia"/>
+        </w:rPr>
+        <w:t> </w:t>
+      </w:r>
+    </w:p>
+    <w:p>
+      <w:pPr>
+        <w:ind w:firstLineChars="200" w:firstLine="400"/>
+      </w:pPr>
+      <w:r>
+        <w:rPr>
+          <w:rFonts w:hint="eastAsia"/>
+        </w:rPr>
+        <w:t>在经过对系统进行原子功能划分和功能包的设计后，系统的不同租户可以按照不同版本使用了，系统需对原子功能进行校验，确定租户在系统中可以使用和操作哪些原子功能。</w:t>
+      </w:r>
+    </w:p>
     <w:p/>
     <w:p>
       <w:pPr>
@@ -9634,6 +10207,7 @@
         <w:rPr>
           <w:rFonts w:hint="eastAsia"/>
         </w:rPr>
+        <w:lastRenderedPageBreak/>
         <w:t>数据模型</w:t>
       </w:r>
     </w:p>
@@ -10648,7 +11222,6 @@
               <w:rPr>
                 <w:rFonts w:hint="eastAsia"/>
               </w:rPr>
-              <w:lastRenderedPageBreak/>
               <w:t>theme</w:t>
             </w:r>
           </w:p>
@@ -11664,6 +12237,7 @@
               <w:rPr>
                 <w:rFonts w:hint="eastAsia"/>
               </w:rPr>
+              <w:lastRenderedPageBreak/>
               <w:t>answer</w:t>
             </w:r>
           </w:p>
@@ -11953,11 +12527,6 @@
             <w:tcW w:w="1321" w:type="pct"/>
           </w:tcPr>
           <w:p>
-            <w:pPr>
-              <w:rPr>
-                <w:rFonts w:hint="eastAsia"/>
-              </w:rPr>
-            </w:pPr>
             <w:r>
               <w:rPr>
                 <w:rFonts w:hint="eastAsia"/>
@@ -11973,9 +12542,6 @@
           <w:p>
             <w:pPr>
               <w:cnfStyle w:val="000000000000"/>
-              <w:rPr>
-                <w:rFonts w:hint="eastAsia"/>
-              </w:rPr>
             </w:pPr>
             <w:r>
               <w:rPr>
@@ -11992,9 +12558,6 @@
           <w:p>
             <w:pPr>
               <w:cnfStyle w:val="000000000000"/>
-              <w:rPr>
-                <w:rFonts w:hint="eastAsia"/>
-              </w:rPr>
             </w:pPr>
             <w:r>
               <w:rPr>
@@ -12011,9 +12574,6 @@
           <w:p>
             <w:pPr>
               <w:cnfStyle w:val="000000000000"/>
-              <w:rPr>
-                <w:rFonts w:hint="eastAsia"/>
-              </w:rPr>
             </w:pPr>
             <w:r>
               <w:rPr>
@@ -12457,7 +13017,6 @@
               <w:rPr>
                 <w:rFonts w:hint="eastAsia"/>
               </w:rPr>
-              <w:lastRenderedPageBreak/>
               <w:t>autoLoginIp</w:t>
             </w:r>
           </w:p>
@@ -13272,6 +13831,7 @@
               <w:rPr>
                 <w:rFonts w:hint="eastAsia"/>
               </w:rPr>
+              <w:lastRenderedPageBreak/>
               <w:t>description</w:t>
             </w:r>
           </w:p>
@@ -14199,7 +14759,6 @@
         <w:rPr>
           <w:rFonts w:hint="eastAsia"/>
         </w:rPr>
-        <w:lastRenderedPageBreak/>
         <w:t>租户信息（Tenant）</w:t>
       </w:r>
     </w:p>
@@ -14873,6 +15432,7 @@
               <w:rPr>
                 <w:rFonts w:hint="eastAsia"/>
               </w:rPr>
+              <w:lastRenderedPageBreak/>
               <w:t>createDatetime</w:t>
             </w:r>
           </w:p>
@@ -15301,13 +15861,7 @@
             <w:cnfStyle w:val="001000000000"/>
             <w:tcW w:w="1321" w:type="pct"/>
           </w:tcPr>
-          <w:p>
-            <w:pPr>
-              <w:rPr>
-                <w:rFonts w:hint="eastAsia"/>
-              </w:rPr>
-            </w:pPr>
-          </w:p>
+          <w:p/>
         </w:tc>
         <w:tc>
           <w:tcPr>
@@ -15316,9 +15870,6 @@
           <w:p>
             <w:pPr>
               <w:cnfStyle w:val="000000000000"/>
-              <w:rPr>
-                <w:rFonts w:hint="eastAsia"/>
-              </w:rPr>
             </w:pPr>
           </w:p>
         </w:tc>
@@ -15329,9 +15880,6 @@
           <w:p>
             <w:pPr>
               <w:cnfStyle w:val="000000000000"/>
-              <w:rPr>
-                <w:rFonts w:hint="eastAsia"/>
-              </w:rPr>
             </w:pPr>
           </w:p>
         </w:tc>
@@ -15355,13 +15903,7 @@
             <w:cnfStyle w:val="001000000000"/>
             <w:tcW w:w="1321" w:type="pct"/>
           </w:tcPr>
-          <w:p>
-            <w:pPr>
-              <w:rPr>
-                <w:rFonts w:hint="eastAsia"/>
-              </w:rPr>
-            </w:pPr>
-          </w:p>
+          <w:p/>
         </w:tc>
         <w:tc>
           <w:tcPr>
@@ -15370,9 +15912,6 @@
           <w:p>
             <w:pPr>
               <w:cnfStyle w:val="000000100000"/>
-              <w:rPr>
-                <w:rFonts w:hint="eastAsia"/>
-              </w:rPr>
             </w:pPr>
           </w:p>
         </w:tc>
@@ -15383,9 +15922,6 @@
           <w:p>
             <w:pPr>
               <w:cnfStyle w:val="000000100000"/>
-              <w:rPr>
-                <w:rFonts w:hint="eastAsia"/>
-              </w:rPr>
             </w:pPr>
           </w:p>
         </w:tc>
@@ -15801,9 +16337,6 @@
           <w:p>
             <w:pPr>
               <w:cnfStyle w:val="000000100000"/>
-              <w:rPr>
-                <w:rFonts w:hint="eastAsia"/>
-              </w:rPr>
             </w:pPr>
             <w:r>
               <w:rPr>
@@ -16004,7 +16537,6 @@
               <w:rPr>
                 <w:rFonts w:hint="eastAsia"/>
               </w:rPr>
-              <w:lastRenderedPageBreak/>
               <w:t>updateUserId</w:t>
             </w:r>
           </w:p>
@@ -17482,7 +18014,6 @@
               <w:rPr>
                 <w:rFonts w:hint="eastAsia"/>
               </w:rPr>
-              <w:lastRenderedPageBreak/>
               <w:t>属性名</w:t>
             </w:r>
           </w:p>
@@ -18002,6 +18533,616 @@
           <w:p>
             <w:pPr>
               <w:cnfStyle w:val="000000100000"/>
+            </w:pPr>
+          </w:p>
+        </w:tc>
+      </w:tr>
+    </w:tbl>
+    <w:p/>
+    <w:p/>
+    <w:p>
+      <w:pPr>
+        <w:pStyle w:val="2"/>
+      </w:pPr>
+      <w:r>
+        <w:rPr>
+          <w:rFonts w:hint="eastAsia"/>
+        </w:rPr>
+        <w:t>租户参数字典（TenantDictParam）</w:t>
+      </w:r>
+    </w:p>
+    <w:p>
+      <w:pPr>
+        <w:ind w:firstLineChars="200" w:firstLine="400"/>
+      </w:pPr>
+      <w:r>
+        <w:rPr>
+          <w:rFonts w:hint="eastAsia"/>
+        </w:rPr>
+        <w:t>由租户自行定义的参数字典，仅在租户范围内有效</w:t>
+      </w:r>
+    </w:p>
+    <w:tbl>
+      <w:tblPr>
+        <w:tblStyle w:val="11"/>
+        <w:tblW w:w="5000" w:type="pct"/>
+        <w:tblLook w:val="04A0"/>
+      </w:tblPr>
+      <w:tblGrid>
+        <w:gridCol w:w="2530"/>
+        <w:gridCol w:w="2302"/>
+        <w:gridCol w:w="2317"/>
+        <w:gridCol w:w="2427"/>
+      </w:tblGrid>
+      <w:tr>
+        <w:trPr>
+          <w:cnfStyle w:val="100000000000"/>
+        </w:trPr>
+        <w:tc>
+          <w:tcPr>
+            <w:cnfStyle w:val="001000000000"/>
+            <w:tcW w:w="1321" w:type="pct"/>
+          </w:tcPr>
+          <w:p>
+            <w:r>
+              <w:rPr>
+                <w:rFonts w:hint="eastAsia"/>
+              </w:rPr>
+              <w:t>属性名</w:t>
+            </w:r>
+          </w:p>
+        </w:tc>
+        <w:tc>
+          <w:tcPr>
+            <w:tcW w:w="1202" w:type="pct"/>
+          </w:tcPr>
+          <w:p>
+            <w:pPr>
+              <w:cnfStyle w:val="100000000000"/>
+            </w:pPr>
+            <w:r>
+              <w:rPr>
+                <w:rFonts w:hint="eastAsia"/>
+              </w:rPr>
+              <w:t>含义</w:t>
+            </w:r>
+          </w:p>
+        </w:tc>
+        <w:tc>
+          <w:tcPr>
+            <w:tcW w:w="1210" w:type="pct"/>
+          </w:tcPr>
+          <w:p>
+            <w:pPr>
+              <w:cnfStyle w:val="100000000000"/>
+            </w:pPr>
+            <w:r>
+              <w:rPr>
+                <w:rFonts w:hint="eastAsia"/>
+              </w:rPr>
+              <w:t>数据类型</w:t>
+            </w:r>
+          </w:p>
+        </w:tc>
+        <w:tc>
+          <w:tcPr>
+            <w:tcW w:w="1267" w:type="pct"/>
+          </w:tcPr>
+          <w:p>
+            <w:pPr>
+              <w:cnfStyle w:val="100000000000"/>
+            </w:pPr>
+            <w:r>
+              <w:rPr>
+                <w:rFonts w:hint="eastAsia"/>
+              </w:rPr>
+              <w:t>备注</w:t>
+            </w:r>
+          </w:p>
+        </w:tc>
+      </w:tr>
+      <w:tr>
+        <w:trPr>
+          <w:cnfStyle w:val="000000100000"/>
+        </w:trPr>
+        <w:tc>
+          <w:tcPr>
+            <w:cnfStyle w:val="001000000000"/>
+            <w:tcW w:w="1321" w:type="pct"/>
+          </w:tcPr>
+          <w:p>
+            <w:r>
+              <w:rPr>
+                <w:rFonts w:hint="eastAsia"/>
+              </w:rPr>
+              <w:t>id</w:t>
+            </w:r>
+          </w:p>
+        </w:tc>
+        <w:tc>
+          <w:tcPr>
+            <w:tcW w:w="1202" w:type="pct"/>
+          </w:tcPr>
+          <w:p>
+            <w:pPr>
+              <w:cnfStyle w:val="000000100000"/>
+            </w:pPr>
+            <w:r>
+              <w:rPr>
+                <w:rFonts w:hint="eastAsia"/>
+              </w:rPr>
+              <w:t>序号，主键</w:t>
+            </w:r>
+          </w:p>
+        </w:tc>
+        <w:tc>
+          <w:tcPr>
+            <w:tcW w:w="1210" w:type="pct"/>
+          </w:tcPr>
+          <w:p>
+            <w:pPr>
+              <w:cnfStyle w:val="000000100000"/>
+            </w:pPr>
+            <w:r>
+              <w:rPr>
+                <w:rFonts w:hint="eastAsia"/>
+              </w:rPr>
+              <w:t>Integer</w:t>
+            </w:r>
+          </w:p>
+        </w:tc>
+        <w:tc>
+          <w:tcPr>
+            <w:tcW w:w="1267" w:type="pct"/>
+          </w:tcPr>
+          <w:p>
+            <w:pPr>
+              <w:cnfStyle w:val="000000100000"/>
+            </w:pPr>
+          </w:p>
+        </w:tc>
+      </w:tr>
+      <w:tr>
+        <w:tc>
+          <w:tcPr>
+            <w:cnfStyle w:val="001000000000"/>
+            <w:tcW w:w="1321" w:type="pct"/>
+          </w:tcPr>
+          <w:p>
+            <w:r>
+              <w:rPr>
+                <w:rFonts w:hint="eastAsia"/>
+              </w:rPr>
+              <w:t>tenantId</w:t>
+            </w:r>
+          </w:p>
+        </w:tc>
+        <w:tc>
+          <w:tcPr>
+            <w:tcW w:w="1202" w:type="pct"/>
+          </w:tcPr>
+          <w:p>
+            <w:pPr>
+              <w:cnfStyle w:val="000000000000"/>
+            </w:pPr>
+            <w:r>
+              <w:rPr>
+                <w:rFonts w:hint="eastAsia"/>
+              </w:rPr>
+              <w:t>租户ID</w:t>
+            </w:r>
+          </w:p>
+        </w:tc>
+        <w:tc>
+          <w:tcPr>
+            <w:tcW w:w="1210" w:type="pct"/>
+          </w:tcPr>
+          <w:p>
+            <w:pPr>
+              <w:cnfStyle w:val="000000000000"/>
+            </w:pPr>
+            <w:r>
+              <w:rPr>
+                <w:rFonts w:hint="eastAsia"/>
+              </w:rPr>
+              <w:t>int</w:t>
+            </w:r>
+          </w:p>
+        </w:tc>
+        <w:tc>
+          <w:tcPr>
+            <w:tcW w:w="1267" w:type="pct"/>
+          </w:tcPr>
+          <w:p>
+            <w:pPr>
+              <w:cnfStyle w:val="000000000000"/>
+            </w:pPr>
+            <w:r>
+              <w:rPr>
+                <w:rFonts w:hint="eastAsia"/>
+              </w:rPr>
+              <w:t>租户隔离</w:t>
+            </w:r>
+          </w:p>
+        </w:tc>
+      </w:tr>
+      <w:tr>
+        <w:trPr>
+          <w:cnfStyle w:val="000000100000"/>
+        </w:trPr>
+        <w:tc>
+          <w:tcPr>
+            <w:cnfStyle w:val="001000000000"/>
+            <w:tcW w:w="1321" w:type="pct"/>
+          </w:tcPr>
+          <w:p>
+            <w:r>
+              <w:rPr>
+                <w:rFonts w:hint="eastAsia"/>
+              </w:rPr>
+              <w:t>dictType</w:t>
+            </w:r>
+          </w:p>
+        </w:tc>
+        <w:tc>
+          <w:tcPr>
+            <w:tcW w:w="1202" w:type="pct"/>
+          </w:tcPr>
+          <w:p>
+            <w:pPr>
+              <w:cnfStyle w:val="000000100000"/>
+            </w:pPr>
+            <w:r>
+              <w:rPr>
+                <w:rFonts w:hint="eastAsia"/>
+              </w:rPr>
+              <w:t>参数类型</w:t>
+            </w:r>
+          </w:p>
+        </w:tc>
+        <w:tc>
+          <w:tcPr>
+            <w:tcW w:w="1210" w:type="pct"/>
+          </w:tcPr>
+          <w:p>
+            <w:pPr>
+              <w:cnfStyle w:val="000000100000"/>
+            </w:pPr>
+            <w:r>
+              <w:rPr>
+                <w:rFonts w:hint="eastAsia"/>
+              </w:rPr>
+              <w:t>String</w:t>
+            </w:r>
+          </w:p>
+        </w:tc>
+        <w:tc>
+          <w:tcPr>
+            <w:tcW w:w="1267" w:type="pct"/>
+          </w:tcPr>
+          <w:p>
+            <w:pPr>
+              <w:cnfStyle w:val="000000100000"/>
+            </w:pPr>
+            <w:r>
+              <w:rPr>
+                <w:rFonts w:hint="eastAsia"/>
+              </w:rPr>
+              <w:t>统一编码</w:t>
+            </w:r>
+          </w:p>
+        </w:tc>
+      </w:tr>
+      <w:tr>
+        <w:tc>
+          <w:tcPr>
+            <w:cnfStyle w:val="001000000000"/>
+            <w:tcW w:w="1321" w:type="pct"/>
+          </w:tcPr>
+          <w:p>
+            <w:r>
+              <w:rPr>
+                <w:rFonts w:hint="eastAsia"/>
+              </w:rPr>
+              <w:t>dictValue</w:t>
+            </w:r>
+          </w:p>
+        </w:tc>
+        <w:tc>
+          <w:tcPr>
+            <w:tcW w:w="1202" w:type="pct"/>
+          </w:tcPr>
+          <w:p>
+            <w:pPr>
+              <w:cnfStyle w:val="000000000000"/>
+            </w:pPr>
+            <w:r>
+              <w:rPr>
+                <w:rFonts w:hint="eastAsia"/>
+              </w:rPr>
+              <w:t>参数值</w:t>
+            </w:r>
+          </w:p>
+        </w:tc>
+        <w:tc>
+          <w:tcPr>
+            <w:tcW w:w="1210" w:type="pct"/>
+          </w:tcPr>
+          <w:p>
+            <w:pPr>
+              <w:cnfStyle w:val="000000000000"/>
+            </w:pPr>
+            <w:r>
+              <w:rPr>
+                <w:rFonts w:hint="eastAsia"/>
+              </w:rPr>
+              <w:t>String</w:t>
+            </w:r>
+          </w:p>
+        </w:tc>
+        <w:tc>
+          <w:tcPr>
+            <w:tcW w:w="1267" w:type="pct"/>
+          </w:tcPr>
+          <w:p>
+            <w:pPr>
+              <w:cnfStyle w:val="000000000000"/>
+            </w:pPr>
+          </w:p>
+        </w:tc>
+      </w:tr>
+      <w:tr>
+        <w:trPr>
+          <w:cnfStyle w:val="000000100000"/>
+        </w:trPr>
+        <w:tc>
+          <w:tcPr>
+            <w:cnfStyle w:val="001000000000"/>
+            <w:tcW w:w="1321" w:type="pct"/>
+          </w:tcPr>
+          <w:p>
+            <w:r>
+              <w:rPr>
+                <w:rFonts w:hint="eastAsia"/>
+              </w:rPr>
+              <w:lastRenderedPageBreak/>
+              <w:t>dictContent</w:t>
+            </w:r>
+          </w:p>
+        </w:tc>
+        <w:tc>
+          <w:tcPr>
+            <w:tcW w:w="1202" w:type="pct"/>
+          </w:tcPr>
+          <w:p>
+            <w:pPr>
+              <w:cnfStyle w:val="000000100000"/>
+            </w:pPr>
+            <w:r>
+              <w:rPr>
+                <w:rFonts w:hint="eastAsia"/>
+              </w:rPr>
+              <w:t>显示内容</w:t>
+            </w:r>
+          </w:p>
+        </w:tc>
+        <w:tc>
+          <w:tcPr>
+            <w:tcW w:w="1210" w:type="pct"/>
+          </w:tcPr>
+          <w:p>
+            <w:pPr>
+              <w:cnfStyle w:val="000000100000"/>
+            </w:pPr>
+            <w:r>
+              <w:rPr>
+                <w:rFonts w:hint="eastAsia"/>
+              </w:rPr>
+              <w:t>String</w:t>
+            </w:r>
+          </w:p>
+        </w:tc>
+        <w:tc>
+          <w:tcPr>
+            <w:tcW w:w="1267" w:type="pct"/>
+          </w:tcPr>
+          <w:p>
+            <w:pPr>
+              <w:cnfStyle w:val="000000100000"/>
+            </w:pPr>
+          </w:p>
+        </w:tc>
+      </w:tr>
+      <w:tr>
+        <w:tc>
+          <w:tcPr>
+            <w:cnfStyle w:val="001000000000"/>
+            <w:tcW w:w="1321" w:type="pct"/>
+          </w:tcPr>
+          <w:p>
+            <w:r>
+              <w:rPr>
+                <w:rFonts w:hint="eastAsia"/>
+              </w:rPr>
+              <w:t>position</w:t>
+            </w:r>
+          </w:p>
+        </w:tc>
+        <w:tc>
+          <w:tcPr>
+            <w:tcW w:w="1202" w:type="pct"/>
+          </w:tcPr>
+          <w:p>
+            <w:pPr>
+              <w:cnfStyle w:val="000000000000"/>
+            </w:pPr>
+            <w:r>
+              <w:rPr>
+                <w:rFonts w:hint="eastAsia"/>
+              </w:rPr>
+              <w:t>排序</w:t>
+            </w:r>
+          </w:p>
+        </w:tc>
+        <w:tc>
+          <w:tcPr>
+            <w:tcW w:w="1210" w:type="pct"/>
+          </w:tcPr>
+          <w:p>
+            <w:pPr>
+              <w:cnfStyle w:val="000000000000"/>
+            </w:pPr>
+            <w:r>
+              <w:rPr>
+                <w:rFonts w:hint="eastAsia"/>
+              </w:rPr>
+              <w:t>int</w:t>
+            </w:r>
+          </w:p>
+        </w:tc>
+        <w:tc>
+          <w:tcPr>
+            <w:tcW w:w="1267" w:type="pct"/>
+          </w:tcPr>
+          <w:p>
+            <w:pPr>
+              <w:cnfStyle w:val="000000000000"/>
+            </w:pPr>
+          </w:p>
+        </w:tc>
+      </w:tr>
+      <w:tr>
+        <w:trPr>
+          <w:cnfStyle w:val="000000100000"/>
+        </w:trPr>
+        <w:tc>
+          <w:tcPr>
+            <w:cnfStyle w:val="001000000000"/>
+            <w:tcW w:w="1321" w:type="pct"/>
+          </w:tcPr>
+          <w:p>
+            <w:r>
+              <w:rPr>
+                <w:rFonts w:hint="eastAsia"/>
+              </w:rPr>
+              <w:t>status</w:t>
+            </w:r>
+          </w:p>
+        </w:tc>
+        <w:tc>
+          <w:tcPr>
+            <w:tcW w:w="1202" w:type="pct"/>
+          </w:tcPr>
+          <w:p>
+            <w:pPr>
+              <w:cnfStyle w:val="000000100000"/>
+            </w:pPr>
+            <w:r>
+              <w:rPr>
+                <w:rFonts w:hint="eastAsia"/>
+              </w:rPr>
+              <w:t>状态</w:t>
+            </w:r>
+          </w:p>
+        </w:tc>
+        <w:tc>
+          <w:tcPr>
+            <w:tcW w:w="1210" w:type="pct"/>
+          </w:tcPr>
+          <w:p>
+            <w:pPr>
+              <w:cnfStyle w:val="000000100000"/>
+            </w:pPr>
+            <w:r>
+              <w:rPr>
+                <w:rFonts w:hint="eastAsia"/>
+              </w:rPr>
+              <w:t>int</w:t>
+            </w:r>
+          </w:p>
+        </w:tc>
+        <w:tc>
+          <w:tcPr>
+            <w:tcW w:w="1267" w:type="pct"/>
+          </w:tcPr>
+          <w:p>
+            <w:pPr>
+              <w:cnfStyle w:val="000000100000"/>
+            </w:pPr>
+            <w:r>
+              <w:rPr>
+                <w:rFonts w:hint="eastAsia"/>
+              </w:rPr>
+              <w:t>-1：删除</w:t>
+            </w:r>
+          </w:p>
+          <w:p>
+            <w:pPr>
+              <w:cnfStyle w:val="000000100000"/>
+            </w:pPr>
+            <w:r>
+              <w:rPr>
+                <w:rFonts w:hint="eastAsia"/>
+              </w:rPr>
+              <w:t>1：正常</w:t>
+            </w:r>
+          </w:p>
+        </w:tc>
+      </w:tr>
+      <w:tr>
+        <w:tc>
+          <w:tcPr>
+            <w:cnfStyle w:val="001000000000"/>
+            <w:tcW w:w="1321" w:type="pct"/>
+          </w:tcPr>
+          <w:p>
+            <w:r>
+              <w:rPr>
+                <w:rFonts w:hint="eastAsia"/>
+              </w:rPr>
+              <w:t>remark</w:t>
+            </w:r>
+          </w:p>
+        </w:tc>
+        <w:tc>
+          <w:tcPr>
+            <w:tcW w:w="1202" w:type="pct"/>
+          </w:tcPr>
+          <w:p>
+            <w:pPr>
+              <w:cnfStyle w:val="000000000000"/>
+            </w:pPr>
+            <w:r>
+              <w:rPr>
+                <w:rFonts w:hint="eastAsia"/>
+              </w:rPr>
+              <w:t>备注</w:t>
+            </w:r>
+          </w:p>
+        </w:tc>
+        <w:tc>
+          <w:tcPr>
+            <w:tcW w:w="1210" w:type="pct"/>
+          </w:tcPr>
+          <w:p>
+            <w:pPr>
+              <w:cnfStyle w:val="000000000000"/>
+            </w:pPr>
+            <w:r>
+              <w:rPr>
+                <w:rFonts w:hint="eastAsia"/>
+              </w:rPr>
+              <w:t>String</w:t>
+            </w:r>
+          </w:p>
+        </w:tc>
+        <w:tc>
+          <w:tcPr>
+            <w:tcW w:w="1267" w:type="pct"/>
+          </w:tcPr>
+          <w:p>
+            <w:pPr>
+              <w:cnfStyle w:val="000000000000"/>
             </w:pPr>
           </w:p>
         </w:tc>
@@ -18985,7 +20126,6 @@
               <w:rPr>
                 <w:rFonts w:hint="eastAsia"/>
               </w:rPr>
-              <w:lastRenderedPageBreak/>
               <w:t>属性名</w:t>
             </w:r>
           </w:p>
@@ -20710,7 +21850,6 @@
         <w:rPr>
           <w:rFonts w:hint="eastAsia"/>
         </w:rPr>
-        <w:lastRenderedPageBreak/>
         <w:t>目前主要的激活码有三种：</w:t>
       </w:r>
     </w:p>
@@ -22243,7 +23382,6 @@
               <w:rPr>
                 <w:rFonts w:hint="eastAsia"/>
               </w:rPr>
-              <w:lastRenderedPageBreak/>
               <w:t>属性名</w:t>
             </w:r>
           </w:p>
@@ -22587,6 +23725,7 @@
               <w:rPr>
                 <w:rFonts w:hint="eastAsia"/>
               </w:rPr>
+              <w:lastRenderedPageBreak/>
               <w:t>custContactLog</w:t>
             </w:r>
           </w:p>
@@ -22628,6 +23767,7 @@
               <w:rPr>
                 <w:rFonts w:hint="eastAsia"/>
               </w:rPr>
+              <w:lastRenderedPageBreak/>
               <w:t>content</w:t>
             </w:r>
           </w:p>
@@ -24309,6 +25449,7 @@
               <w:rPr>
                 <w:rFonts w:hint="eastAsia"/>
               </w:rPr>
+              <w:lastRenderedPageBreak/>
               <w:t>content</w:t>
             </w:r>
           </w:p>
@@ -25986,7 +27127,6 @@
               <w:rPr>
                 <w:rFonts w:hint="eastAsia"/>
               </w:rPr>
-              <w:lastRenderedPageBreak/>
               <w:t>updateUserId</w:t>
             </w:r>
           </w:p>
@@ -27647,7 +28787,6 @@
               <w:rPr>
                 <w:rFonts w:hint="eastAsia"/>
               </w:rPr>
-              <w:lastRenderedPageBreak/>
               <w:t>tenantId</w:t>
             </w:r>
           </w:p>
@@ -27962,6 +29101,7 @@
               <w:rPr>
                 <w:rFonts w:hint="eastAsia"/>
               </w:rPr>
+              <w:lastRenderedPageBreak/>
               <w:t>id</w:t>
             </w:r>
           </w:p>
@@ -29306,14 +30446,7 @@
               <w:rPr>
                 <w:rFonts w:hint="eastAsia"/>
               </w:rPr>
-              <w:t>用逗号分隔的标签ID，</w:t>
-            </w:r>
-            <w:r>
-              <w:rPr>
-                <w:rFonts w:hint="eastAsia"/>
-              </w:rPr>
-              <w:lastRenderedPageBreak/>
-              <w:t>用于根据任务查询标签</w:t>
+              <w:t>用逗号分隔的标签ID，用于根据任务查询标签</w:t>
             </w:r>
             <w:r>
               <w:rPr>
@@ -29335,7 +30468,6 @@
               <w:rPr>
                 <w:rFonts w:hint="eastAsia"/>
               </w:rPr>
-              <w:lastRenderedPageBreak/>
               <w:t>createUserId</w:t>
             </w:r>
           </w:p>
@@ -31255,7 +32387,6 @@
               <w:rPr>
                 <w:rFonts w:hint="eastAsia"/>
               </w:rPr>
-              <w:lastRenderedPageBreak/>
               <w:t>keywords</w:t>
             </w:r>
           </w:p>
@@ -33048,7 +34179,7 @@
               <w:rPr>
                 <w:rFonts w:hint="eastAsia"/>
               </w:rPr>
-              <w:t>grade</w:t>
+              <w:t>rank</w:t>
             </w:r>
           </w:p>
         </w:tc>
@@ -33246,7 +34377,6 @@
               <w:rPr>
                 <w:rFonts w:hint="eastAsia"/>
               </w:rPr>
-              <w:lastRenderedPageBreak/>
               <w:t>3：失败</w:t>
             </w:r>
           </w:p>
@@ -34648,7 +35778,6 @@
               <w:rPr>
                 <w:rFonts w:hint="eastAsia"/>
               </w:rPr>
-              <w:lastRenderedPageBreak/>
               <w:t xml:space="preserve">3：民营企业 </w:t>
             </w:r>
           </w:p>
@@ -34720,7 +35849,6 @@
               <w:rPr>
                 <w:rFonts w:hint="eastAsia"/>
               </w:rPr>
-              <w:lastRenderedPageBreak/>
               <w:t>foundDate</w:t>
             </w:r>
           </w:p>
@@ -34841,6 +35969,7 @@
               <w:rPr>
                 <w:rFonts w:hint="eastAsia"/>
               </w:rPr>
+              <w:lastRenderedPageBreak/>
               <w:t xml:space="preserve">2：人民币 10 万元/年 - 30 万元 </w:t>
             </w:r>
           </w:p>
@@ -34997,6 +36126,7 @@
           </w:tcPr>
           <w:p>
             <w:r>
+              <w:lastRenderedPageBreak/>
               <w:t>employees</w:t>
             </w:r>
           </w:p>
@@ -35124,6 +36254,409 @@
               </w:rPr>
               <w:t>8：1000 人以上</w:t>
             </w:r>
+          </w:p>
+        </w:tc>
+      </w:tr>
+      <w:tr>
+        <w:trPr>
+          <w:cnfStyle w:val="000000100000"/>
+        </w:trPr>
+        <w:tc>
+          <w:tcPr>
+            <w:cnfStyle w:val="001000000000"/>
+            <w:tcW w:w="945" w:type="pct"/>
+          </w:tcPr>
+          <w:p>
+            <w:r>
+              <w:rPr>
+                <w:rFonts w:hint="eastAsia"/>
+              </w:rPr>
+              <w:t>credit</w:t>
+            </w:r>
+          </w:p>
+        </w:tc>
+        <w:tc>
+          <w:tcPr>
+            <w:tcW w:w="1258" w:type="pct"/>
+          </w:tcPr>
+          <w:p>
+            <w:pPr>
+              <w:cnfStyle w:val="000000100000"/>
+            </w:pPr>
+            <w:r>
+              <w:rPr>
+                <w:rFonts w:hint="eastAsia"/>
+              </w:rPr>
+              <w:t>信用等级</w:t>
+            </w:r>
+          </w:p>
+        </w:tc>
+        <w:tc>
+          <w:tcPr>
+            <w:tcW w:w="1184" w:type="pct"/>
+          </w:tcPr>
+          <w:p>
+            <w:pPr>
+              <w:cnfStyle w:val="000000100000"/>
+            </w:pPr>
+            <w:r>
+              <w:rPr>
+                <w:rFonts w:hint="eastAsia"/>
+              </w:rPr>
+              <w:t>int</w:t>
+            </w:r>
+          </w:p>
+        </w:tc>
+        <w:tc>
+          <w:tcPr>
+            <w:tcW w:w="1613" w:type="pct"/>
+          </w:tcPr>
+          <w:p>
+            <w:pPr>
+              <w:cnfStyle w:val="000000100000"/>
+              <w:rPr>
+                <w:color w:val="FF0000"/>
+              </w:rPr>
+            </w:pPr>
+            <w:r>
+              <w:rPr>
+                <w:rFonts w:hint="eastAsia"/>
+                <w:color w:val="FF0000"/>
+              </w:rPr>
+              <w:t>1.款到发货；</w:t>
+            </w:r>
+          </w:p>
+          <w:p>
+            <w:pPr>
+              <w:cnfStyle w:val="000000100000"/>
+              <w:rPr>
+                <w:color w:val="FF0000"/>
+              </w:rPr>
+            </w:pPr>
+            <w:r>
+              <w:rPr>
+                <w:rFonts w:hint="eastAsia"/>
+                <w:color w:val="FF0000"/>
+              </w:rPr>
+              <w:t>2.月结30天，</w:t>
+            </w:r>
+          </w:p>
+          <w:p>
+            <w:pPr>
+              <w:cnfStyle w:val="000000100000"/>
+              <w:rPr>
+                <w:color w:val="FF0000"/>
+              </w:rPr>
+            </w:pPr>
+            <w:r>
+              <w:rPr>
+                <w:rFonts w:hint="eastAsia"/>
+                <w:color w:val="FF0000"/>
+              </w:rPr>
+              <w:t>3发货后7日内；</w:t>
+            </w:r>
+          </w:p>
+          <w:p>
+            <w:pPr>
+              <w:cnfStyle w:val="000000100000"/>
+              <w:rPr>
+                <w:color w:val="FF0000"/>
+              </w:rPr>
+            </w:pPr>
+            <w:r>
+              <w:rPr>
+                <w:rFonts w:hint="eastAsia"/>
+                <w:color w:val="FF0000"/>
+              </w:rPr>
+              <w:t>4发货后30日内，</w:t>
+            </w:r>
+          </w:p>
+          <w:p>
+            <w:pPr>
+              <w:cnfStyle w:val="000000100000"/>
+              <w:rPr>
+                <w:color w:val="FF0000"/>
+              </w:rPr>
+            </w:pPr>
+            <w:r>
+              <w:rPr>
+                <w:rFonts w:hint="eastAsia"/>
+                <w:color w:val="FF0000"/>
+              </w:rPr>
+              <w:t>5，发货后60日内.</w:t>
+            </w:r>
+          </w:p>
+          <w:p>
+            <w:pPr>
+              <w:cnfStyle w:val="000000100000"/>
+            </w:pPr>
+            <w:r>
+              <w:rPr>
+                <w:rFonts w:hint="eastAsia"/>
+                <w:color w:val="FF0000"/>
+              </w:rPr>
+              <w:t>6 其他</w:t>
+            </w:r>
+          </w:p>
+        </w:tc>
+      </w:tr>
+      <w:tr>
+        <w:tc>
+          <w:tcPr>
+            <w:cnfStyle w:val="001000000000"/>
+            <w:tcW w:w="945" w:type="pct"/>
+          </w:tcPr>
+          <w:p>
+            <w:r>
+              <w:rPr>
+                <w:rFonts w:hint="eastAsia"/>
+              </w:rPr>
+              <w:t>region</w:t>
+            </w:r>
+          </w:p>
+        </w:tc>
+        <w:tc>
+          <w:tcPr>
+            <w:tcW w:w="1258" w:type="pct"/>
+          </w:tcPr>
+          <w:p>
+            <w:pPr>
+              <w:cnfStyle w:val="000000000000"/>
+            </w:pPr>
+            <w:r>
+              <w:rPr>
+                <w:rFonts w:hint="eastAsia"/>
+              </w:rPr>
+              <w:t>区域</w:t>
+            </w:r>
+          </w:p>
+        </w:tc>
+        <w:tc>
+          <w:tcPr>
+            <w:tcW w:w="1184" w:type="pct"/>
+          </w:tcPr>
+          <w:p>
+            <w:pPr>
+              <w:cnfStyle w:val="000000000000"/>
+            </w:pPr>
+            <w:r>
+              <w:rPr>
+                <w:rFonts w:hint="eastAsia"/>
+              </w:rPr>
+              <w:t>String</w:t>
+            </w:r>
+          </w:p>
+        </w:tc>
+        <w:tc>
+          <w:tcPr>
+            <w:tcW w:w="1613" w:type="pct"/>
+          </w:tcPr>
+          <w:p>
+            <w:pPr>
+              <w:cnfStyle w:val="000000000000"/>
+              <w:rPr>
+                <w:color w:val="FF0000"/>
+              </w:rPr>
+            </w:pPr>
+            <w:r>
+              <w:rPr>
+                <w:rFonts w:hint="eastAsia"/>
+                <w:color w:val="FF0000"/>
+              </w:rPr>
+              <w:t>省市名称</w:t>
+            </w:r>
+          </w:p>
+        </w:tc>
+      </w:tr>
+      <w:tr>
+        <w:trPr>
+          <w:cnfStyle w:val="000000100000"/>
+        </w:trPr>
+        <w:tc>
+          <w:tcPr>
+            <w:cnfStyle w:val="001000000000"/>
+            <w:tcW w:w="945" w:type="pct"/>
+          </w:tcPr>
+          <w:p>
+            <w:r>
+              <w:rPr>
+                <w:rFonts w:hint="eastAsia"/>
+              </w:rPr>
+              <w:t>segment</w:t>
+            </w:r>
+          </w:p>
+        </w:tc>
+        <w:tc>
+          <w:tcPr>
+            <w:tcW w:w="1258" w:type="pct"/>
+          </w:tcPr>
+          <w:p>
+            <w:pPr>
+              <w:cnfStyle w:val="000000100000"/>
+            </w:pPr>
+            <w:r>
+              <w:rPr>
+                <w:rFonts w:hint="eastAsia"/>
+              </w:rPr>
+              <w:t>客户类型</w:t>
+            </w:r>
+          </w:p>
+        </w:tc>
+        <w:tc>
+          <w:tcPr>
+            <w:tcW w:w="1184" w:type="pct"/>
+          </w:tcPr>
+          <w:p>
+            <w:pPr>
+              <w:cnfStyle w:val="000000100000"/>
+            </w:pPr>
+            <w:r>
+              <w:rPr>
+                <w:rFonts w:hint="eastAsia"/>
+              </w:rPr>
+              <w:t>int</w:t>
+            </w:r>
+          </w:p>
+        </w:tc>
+        <w:tc>
+          <w:tcPr>
+            <w:tcW w:w="1613" w:type="pct"/>
+          </w:tcPr>
+          <w:p>
+            <w:pPr>
+              <w:cnfStyle w:val="000000100000"/>
+              <w:rPr>
+                <w:color w:val="FF0000"/>
+              </w:rPr>
+            </w:pPr>
+            <w:r>
+              <w:rPr>
+                <w:rFonts w:hint="eastAsia"/>
+                <w:color w:val="FF0000"/>
+              </w:rPr>
+              <w:t>1经销商</w:t>
+            </w:r>
+          </w:p>
+          <w:p>
+            <w:pPr>
+              <w:cnfStyle w:val="000000100000"/>
+              <w:rPr>
+                <w:color w:val="FF0000"/>
+              </w:rPr>
+            </w:pPr>
+            <w:r>
+              <w:rPr>
+                <w:rFonts w:hint="eastAsia"/>
+                <w:color w:val="FF0000"/>
+              </w:rPr>
+              <w:t>2机加工,</w:t>
+            </w:r>
+          </w:p>
+          <w:p>
+            <w:pPr>
+              <w:cnfStyle w:val="000000100000"/>
+              <w:rPr>
+                <w:color w:val="FF0000"/>
+              </w:rPr>
+            </w:pPr>
+            <w:r>
+              <w:rPr>
+                <w:rFonts w:hint="eastAsia"/>
+                <w:color w:val="FF0000"/>
+              </w:rPr>
+              <w:t>3模具,</w:t>
+            </w:r>
+          </w:p>
+          <w:p>
+            <w:pPr>
+              <w:cnfStyle w:val="000000100000"/>
+              <w:rPr>
+                <w:color w:val="FF0000"/>
+              </w:rPr>
+            </w:pPr>
+            <w:r>
+              <w:rPr>
+                <w:rFonts w:hint="eastAsia"/>
+                <w:color w:val="FF0000"/>
+              </w:rPr>
+              <w:t>4船舶，</w:t>
+            </w:r>
+          </w:p>
+          <w:p>
+            <w:pPr>
+              <w:cnfStyle w:val="000000100000"/>
+              <w:rPr>
+                <w:color w:val="FF0000"/>
+              </w:rPr>
+            </w:pPr>
+            <w:r>
+              <w:rPr>
+                <w:rFonts w:hint="eastAsia"/>
+                <w:color w:val="FF0000"/>
+              </w:rPr>
+              <w:t>5半导体，</w:t>
+            </w:r>
+          </w:p>
+          <w:p>
+            <w:pPr>
+              <w:cnfStyle w:val="000000100000"/>
+              <w:rPr>
+                <w:color w:val="FF0000"/>
+              </w:rPr>
+            </w:pPr>
+            <w:r>
+              <w:rPr>
+                <w:rFonts w:hint="eastAsia"/>
+                <w:color w:val="FF0000"/>
+              </w:rPr>
+              <w:lastRenderedPageBreak/>
+              <w:t>6电子，</w:t>
+            </w:r>
+          </w:p>
+          <w:p>
+            <w:pPr>
+              <w:cnfStyle w:val="000000100000"/>
+              <w:rPr>
+                <w:color w:val="FF0000"/>
+              </w:rPr>
+            </w:pPr>
+            <w:r>
+              <w:rPr>
+                <w:rFonts w:hint="eastAsia"/>
+                <w:color w:val="FF0000"/>
+              </w:rPr>
+              <w:t>7航空</w:t>
+            </w:r>
+            <w:r>
+              <w:rPr>
+                <w:rFonts w:hint="eastAsia"/>
+                <w:color w:val="FF0000"/>
+              </w:rPr>
+              <w:t xml:space="preserve"> </w:t>
+            </w:r>
+          </w:p>
+          <w:p>
+            <w:pPr>
+              <w:cnfStyle w:val="000000100000"/>
+              <w:rPr>
+                <w:color w:val="FF0000"/>
+              </w:rPr>
+            </w:pPr>
+            <w:r>
+              <w:rPr>
+                <w:rFonts w:hint="eastAsia"/>
+                <w:color w:val="FF0000"/>
+              </w:rPr>
+              <w:t>8 其他</w:t>
+            </w:r>
+          </w:p>
+          <w:p>
+            <w:pPr>
+              <w:cnfStyle w:val="000000100000"/>
+              <w:rPr>
+                <w:color w:val="FF0000"/>
+              </w:rPr>
+            </w:pPr>
           </w:p>
         </w:tc>
       </w:tr>
@@ -35138,7 +36671,6 @@
         <w:rPr>
           <w:rFonts w:hint="eastAsia"/>
         </w:rPr>
-        <w:lastRenderedPageBreak/>
         <w:t>客户联系人（</w:t>
       </w:r>
       <w:r>
@@ -37250,7 +38782,6 @@
         <w:rPr>
           <w:rFonts w:hint="eastAsia"/>
         </w:rPr>
-        <w:lastRenderedPageBreak/>
         <w:t>分布式</w:t>
       </w:r>
     </w:p>
@@ -37799,7 +39330,6 @@
           <w:noProof/>
           <w:snapToGrid/>
         </w:rPr>
-        <w:lastRenderedPageBreak/>
         <w:drawing>
           <wp:inline distT="0" distB="0" distL="0" distR="0">
             <wp:extent cx="4477385" cy="3545205"/>
@@ -37974,14 +39504,14 @@
         <w:rPr>
           <w:rFonts w:hint="eastAsia"/>
         </w:rPr>
-        <w:t>Session是有生命周期的，当Session的空闲时间(maxIdle属性值)超出限制时，Session就失效了，这种设计主要是考虑到了Web容器的可靠性。当一个系统有上万人使用时，就会产生上万个Session对象，由于HTTP的无状态特性，服务器无法确切的知道用户是否真的离开了系统。因此如果没有失效机制，所有被Session占据的内存资源将永远无法被释放，直到系统崩溃为止。在分布式环境下，Session被简单的创</w:t>
+        <w:t>Session是有生命周期的，当Session的空闲时间(maxIdle属性值)超出限制时，Session就失效了，这种设计主要是考虑到了Web容器的可靠性。当一个系统有上万人使用时，就会产生上万个Session对象，由于HTTP的无状态特性，服务器无法确切的知道用户是否真的离开了系统。因此如果没有失效机制，所有</w:t>
       </w:r>
       <w:r>
         <w:rPr>
           <w:rFonts w:hint="eastAsia"/>
         </w:rPr>
         <w:lastRenderedPageBreak/>
-        <w:t>建，并且通过某种机制被复制到了其他系统中。你无法保证每个子系统的时钟都是一致的，可能相差几秒，甚至相差几分钟。当某个Web容器的Session失效时，可能其他的子系统中的Session并未失效，这时会产生一个有趣的现象，一个用户在各个子系统之间跳转时，有时会提示Session超时，而有时又能正常操作。因此我们需要一种机制，当某个系统的Session失效时，其他所有系统的与之相关联的Session也要同步失效。</w:t>
+        <w:t>被Session占据的内存资源将永远无法被释放，直到系统崩溃为止。在分布式环境下，Session被简单的创建，并且通过某种机制被复制到了其他系统中。你无法保证每个子系统的时钟都是一致的，可能相差几秒，甚至相差几分钟。当某个Web容器的Session失效时，可能其他的子系统中的Session并未失效，这时会产生一个有趣的现象，一个用户在各个子系统之间跳转时，有时会提示Session超时，而有时又能正常操作。因此我们需要一种机制，当某个系统的Session失效时，其他所有系统的与之相关联的Session也要同步失效。</w:t>
       </w:r>
     </w:p>
     <w:p/>
@@ -38340,6 +39870,7 @@
         <w:rPr>
           <w:rFonts w:hint="eastAsia"/>
         </w:rPr>
+        <w:lastRenderedPageBreak/>
         <w:t>定时邮件：指定时间发送，支持单次发送和周期发送（如每月、每季度、每年）。</w:t>
       </w:r>
     </w:p>
@@ -38356,7 +39887,6 @@
         <w:rPr>
           <w:rFonts w:hint="eastAsia"/>
         </w:rPr>
-        <w:lastRenderedPageBreak/>
         <w:t>群发邮件</w:t>
       </w:r>
     </w:p>
@@ -38714,7 +40244,6 @@
           <w:rStyle w:val="af1"/>
           <w:rFonts w:hint="eastAsia"/>
         </w:rPr>
-        <w:lastRenderedPageBreak/>
         <w:t>业务流程：</w:t>
       </w:r>
     </w:p>
@@ -39195,7 +40724,6 @@
         <w:rPr>
           <w:rFonts w:hint="eastAsia"/>
         </w:rPr>
-        <w:lastRenderedPageBreak/>
         <w:t>邀请用户</w:t>
       </w:r>
     </w:p>
@@ -39464,9 +40992,6 @@
     <w:p>
       <w:pPr>
         <w:ind w:firstLineChars="200" w:firstLine="400"/>
-        <w:rPr>
-          <w:rFonts w:hint="eastAsia"/>
-        </w:rPr>
       </w:pPr>
       <w:r>
         <w:rPr>
@@ -39475,13 +41000,7 @@
         <w:t>受限于数据隔离要求，用户一次只能在一个工作空间范围内工作，当一个用户成为多个租户空间的成员后，需要设定当前使用哪个工作空间，并可以随时在多个工作空间中切换。</w:t>
       </w:r>
     </w:p>
-    <w:p>
-      <w:pPr>
-        <w:rPr>
-          <w:rFonts w:hint="eastAsia"/>
-        </w:rPr>
-      </w:pPr>
-    </w:p>
+    <w:p/>
     <w:p>
       <w:pPr>
         <w:rPr>
@@ -39511,9 +41030,6 @@
           <w:numId w:val="30"/>
         </w:numPr>
         <w:ind w:firstLineChars="0"/>
-        <w:rPr>
-          <w:rFonts w:hint="eastAsia"/>
-        </w:rPr>
       </w:pPr>
       <w:r>
         <w:rPr>
@@ -39530,9 +41046,6 @@
           <w:numId w:val="30"/>
         </w:numPr>
         <w:ind w:firstLineChars="0"/>
-        <w:rPr>
-          <w:rFonts w:hint="eastAsia"/>
-        </w:rPr>
       </w:pPr>
       <w:r>
         <w:rPr>
@@ -39668,6 +41181,7 @@
         <w:rPr>
           <w:rFonts w:hint="eastAsia"/>
         </w:rPr>
+        <w:lastRenderedPageBreak/>
         <w:t>用户登录、退出时，通过</w:t>
       </w:r>
       <w:r>
@@ -39682,14 +41196,7 @@
         <w:rPr>
           <w:rFonts w:hint="eastAsia"/>
         </w:rPr>
-        <w:t>监听器监听HttpSession的状态变化，从而获</w:t>
-      </w:r>
-      <w:r>
-        <w:rPr>
-          <w:rFonts w:hint="eastAsia"/>
-        </w:rPr>
-        <w:lastRenderedPageBreak/>
-        <w:t>取到Session中保存的登陆操作员信息，并将其缓存到</w:t>
+        <w:t>监听器监听HttpSession的状态变化，从而获取到Session中保存的登陆操作员信息，并将其缓存到</w:t>
       </w:r>
       <w:r>
         <w:rPr>
@@ -40114,14 +41621,8 @@
         <w:rPr>
           <w:rFonts w:hint="eastAsia"/>
         </w:rPr>
-        <w:t>激活邮件的关键在于激活码的生成。为避免恶意用户不断注册无效帐户，激活链接中的激活码与注册</w:t>
-      </w:r>
-      <w:r>
-        <w:rPr>
-          <w:rFonts w:hint="eastAsia"/>
-        </w:rPr>
         <w:lastRenderedPageBreak/>
-        <w:t>用户信息绑定，只有匹配的激活码才能激活用户账户。</w:t>
+        <w:t>激活邮件的关键在于激活码的生成。为避免恶意用户不断注册无效帐户，激活链接中的激活码与注册用户信息绑定，只有匹配的激活码才能激活用户账户。</w:t>
       </w:r>
     </w:p>
     <w:p/>
@@ -41443,17 +42944,12 @@
         <w:t>：女</w:t>
       </w:r>
     </w:p>
-    <w:p/>
-    <w:p>
-      <w:pPr>
-        <w:pStyle w:val="3"/>
-      </w:pPr>
-      <w:r>
-        <w:rPr>
-          <w:rFonts w:hint="eastAsia"/>
-        </w:rPr>
-        <w:t>用户表</w:t>
-      </w:r>
+    <w:p>
+      <w:pPr>
+        <w:rPr>
+          <w:rFonts w:hint="eastAsia"/>
+        </w:rPr>
+      </w:pPr>
     </w:p>
     <w:p>
       <w:pPr>
@@ -41463,7 +42959,7 @@
         <w:rPr>
           <w:rFonts w:hint="eastAsia"/>
         </w:rPr>
-        <w:t>用户类型（1001）</w:t>
+        <w:t>语言（0003）</w:t>
       </w:r>
     </w:p>
     <w:p>
@@ -41479,13 +42975,13 @@
         <w:rPr>
           <w:rFonts w:hint="eastAsia"/>
         </w:rPr>
-        <w:t>1</w:t>
-      </w:r>
-      <w:r>
-        <w:rPr>
-          <w:rFonts w:hint="eastAsia"/>
-        </w:rPr>
-        <w:t>：个人用户</w:t>
+        <w:t>en_US</w:t>
+      </w:r>
+      <w:r>
+        <w:rPr>
+          <w:rFonts w:hint="eastAsia"/>
+        </w:rPr>
+        <w:t>：英语</w:t>
       </w:r>
     </w:p>
     <w:p>
@@ -41496,21 +42992,30 @@
           <w:numId w:val="15"/>
         </w:numPr>
         <w:ind w:firstLineChars="0"/>
-      </w:pPr>
-      <w:r>
-        <w:rPr>
-          <w:rFonts w:hint="eastAsia"/>
-        </w:rPr>
-        <w:t>2</w:t>
-      </w:r>
-      <w:r>
-        <w:rPr>
-          <w:rFonts w:hint="eastAsia"/>
-        </w:rPr>
-        <w:t>：企业用户</w:t>
-      </w:r>
-    </w:p>
-    <w:p/>
+        <w:rPr>
+          <w:rFonts w:hint="eastAsia"/>
+        </w:rPr>
+      </w:pPr>
+      <w:r>
+        <w:rPr>
+          <w:rFonts w:hint="eastAsia"/>
+        </w:rPr>
+        <w:t>zh_CN</w:t>
+      </w:r>
+      <w:r>
+        <w:rPr>
+          <w:rFonts w:hint="eastAsia"/>
+        </w:rPr>
+        <w:t>：简体中文</w:t>
+      </w:r>
+    </w:p>
+    <w:p>
+      <w:pPr>
+        <w:rPr>
+          <w:rFonts w:hint="eastAsia"/>
+        </w:rPr>
+      </w:pPr>
+    </w:p>
     <w:p>
       <w:pPr>
         <w:pStyle w:val="4"/>
@@ -41519,7 +43024,7 @@
         <w:rPr>
           <w:rFonts w:hint="eastAsia"/>
         </w:rPr>
-        <w:t>用户状态（1002）</w:t>
+        <w:t>时区（0004）</w:t>
       </w:r>
     </w:p>
     <w:p>
@@ -41530,18 +43035,27 @@
           <w:numId w:val="15"/>
         </w:numPr>
         <w:ind w:firstLineChars="0"/>
-      </w:pPr>
-      <w:r>
-        <w:rPr>
-          <w:rFonts w:hint="eastAsia"/>
-        </w:rPr>
-        <w:t>0</w:t>
-      </w:r>
-      <w:r>
-        <w:rPr>
-          <w:rFonts w:hint="eastAsia"/>
-        </w:rPr>
-        <w:t>：未审核</w:t>
+        <w:rPr>
+          <w:rFonts w:hint="eastAsia"/>
+        </w:rPr>
+      </w:pPr>
+      <w:r>
+        <w:rPr>
+          <w:rFonts w:hint="eastAsia"/>
+        </w:rPr>
+        <w:t>-1</w:t>
+      </w:r>
+      <w:r>
+        <w:rPr>
+          <w:rFonts w:hint="eastAsia"/>
+        </w:rPr>
+        <w:t>：</w:t>
+      </w:r>
+      <w:r>
+        <w:rPr>
+          <w:rFonts w:hint="eastAsia"/>
+        </w:rPr>
+        <w:t>-1</w:t>
       </w:r>
     </w:p>
     <w:p>
@@ -41557,13 +43071,19 @@
         <w:rPr>
           <w:rFonts w:hint="eastAsia"/>
         </w:rPr>
-        <w:t>1</w:t>
-      </w:r>
-      <w:r>
-        <w:rPr>
-          <w:rFonts w:hint="eastAsia"/>
-        </w:rPr>
-        <w:t>：正常</w:t>
+        <w:t>0</w:t>
+      </w:r>
+      <w:r>
+        <w:rPr>
+          <w:rFonts w:hint="eastAsia"/>
+        </w:rPr>
+        <w:t>：</w:t>
+      </w:r>
+      <w:r>
+        <w:rPr>
+          <w:rFonts w:hint="eastAsia"/>
+        </w:rPr>
+        <w:t>0</w:t>
       </w:r>
     </w:p>
     <w:p>
@@ -41574,18 +43094,27 @@
           <w:numId w:val="15"/>
         </w:numPr>
         <w:ind w:firstLineChars="0"/>
-      </w:pPr>
-      <w:r>
-        <w:rPr>
-          <w:rFonts w:hint="eastAsia"/>
-        </w:rPr>
-        <w:t>2</w:t>
-      </w:r>
-      <w:r>
-        <w:rPr>
-          <w:rFonts w:hint="eastAsia"/>
-        </w:rPr>
-        <w:t>：注销</w:t>
+        <w:rPr>
+          <w:rFonts w:hint="eastAsia"/>
+        </w:rPr>
+      </w:pPr>
+      <w:r>
+        <w:rPr>
+          <w:rFonts w:hint="eastAsia"/>
+        </w:rPr>
+        <w:t>1</w:t>
+      </w:r>
+      <w:r>
+        <w:rPr>
+          <w:rFonts w:hint="eastAsia"/>
+        </w:rPr>
+        <w:t>：</w:t>
+      </w:r>
+      <w:r>
+        <w:rPr>
+          <w:rFonts w:hint="eastAsia"/>
+        </w:rPr>
+        <w:t>+1</w:t>
       </w:r>
     </w:p>
     <w:p>
@@ -41596,18 +43125,12 @@
           <w:numId w:val="15"/>
         </w:numPr>
         <w:ind w:firstLineChars="0"/>
-      </w:pPr>
-      <w:r>
-        <w:rPr>
-          <w:rFonts w:hint="eastAsia"/>
-        </w:rPr>
-        <w:t>3</w:t>
-      </w:r>
-      <w:r>
-        <w:rPr>
-          <w:rFonts w:hint="eastAsia"/>
-        </w:rPr>
-        <w:t>：删除</w:t>
+        <w:rPr>
+          <w:rFonts w:hint="eastAsia"/>
+        </w:rPr>
+      </w:pPr>
+      <w:r>
+        <w:t>…</w:t>
       </w:r>
     </w:p>
     <w:p>
@@ -41618,31 +43141,35 @@
           <w:numId w:val="15"/>
         </w:numPr>
         <w:ind w:firstLineChars="0"/>
-      </w:pPr>
-      <w:r>
-        <w:rPr>
-          <w:rFonts w:hint="eastAsia"/>
-        </w:rPr>
-        <w:t>4</w:t>
-      </w:r>
-      <w:r>
-        <w:rPr>
-          <w:rFonts w:hint="eastAsia"/>
-        </w:rPr>
-        <w:t>：锁定</w:t>
-      </w:r>
-    </w:p>
-    <w:p/>
-    <w:p>
-      <w:pPr>
-        <w:pStyle w:val="3"/>
-      </w:pPr>
-      <w:r>
-        <w:rPr>
-          <w:rFonts w:hint="eastAsia"/>
-        </w:rPr>
-        <w:t>站内信</w:t>
-      </w:r>
+        <w:rPr>
+          <w:rFonts w:hint="eastAsia"/>
+        </w:rPr>
+      </w:pPr>
+      <w:r>
+        <w:rPr>
+          <w:rFonts w:hint="eastAsia"/>
+        </w:rPr>
+        <w:t>8</w:t>
+      </w:r>
+      <w:r>
+        <w:rPr>
+          <w:rFonts w:hint="eastAsia"/>
+        </w:rPr>
+        <w:t>：</w:t>
+      </w:r>
+      <w:r>
+        <w:rPr>
+          <w:rFonts w:hint="eastAsia"/>
+        </w:rPr>
+        <w:t>+8</w:t>
+      </w:r>
+    </w:p>
+    <w:p>
+      <w:pPr>
+        <w:rPr>
+          <w:rFonts w:hint="eastAsia"/>
+        </w:rPr>
+      </w:pPr>
     </w:p>
     <w:p>
       <w:pPr>
@@ -41652,7 +43179,7 @@
         <w:rPr>
           <w:rFonts w:hint="eastAsia"/>
         </w:rPr>
-        <w:t>类型（2001）</w:t>
+        <w:t>主题（0005）</w:t>
       </w:r>
     </w:p>
     <w:p>
@@ -41668,13 +43195,13 @@
         <w:rPr>
           <w:rFonts w:hint="eastAsia"/>
         </w:rPr>
-        <w:t>1</w:t>
-      </w:r>
-      <w:r>
-        <w:rPr>
-          <w:rFonts w:hint="eastAsia"/>
-        </w:rPr>
-        <w:t>：系统短信</w:t>
+        <w:t>default</w:t>
+      </w:r>
+      <w:r>
+        <w:rPr>
+          <w:rFonts w:hint="eastAsia"/>
+        </w:rPr>
+        <w:t>：默认</w:t>
       </w:r>
     </w:p>
     <w:p>
@@ -41685,22 +43212,37 @@
           <w:numId w:val="15"/>
         </w:numPr>
         <w:ind w:firstLineChars="0"/>
-      </w:pPr>
-      <w:r>
-        <w:rPr>
-          <w:rFonts w:hint="eastAsia"/>
-        </w:rPr>
-        <w:t>2</w:t>
-      </w:r>
-      <w:r>
-        <w:rPr>
-          <w:rFonts w:hint="eastAsia"/>
-        </w:rPr>
-        <w:t>：用户短信</w:t>
-      </w:r>
+        <w:rPr>
+          <w:rFonts w:hint="eastAsia"/>
+        </w:rPr>
+      </w:pPr>
+      <w:r>
+        <w:rPr>
+          <w:rFonts w:hint="eastAsia"/>
+        </w:rPr>
+        <w:t>office</w:t>
+      </w:r>
+      <w:r>
+        <w:rPr>
+          <w:rFonts w:hint="eastAsia"/>
+        </w:rPr>
+        <w:t>：</w:t>
+      </w:r>
+      <w:r>
+        <w:rPr>
+          <w:rFonts w:hint="eastAsia"/>
+        </w:rPr>
+        <w:t>office</w:t>
+      </w:r>
+    </w:p>
+    <w:p>
+      <w:pPr>
+        <w:rPr>
+          <w:rFonts w:hint="eastAsia"/>
+        </w:rPr>
+      </w:pPr>
     </w:p>
     <w:p/>
-    <w:p/>
     <w:p>
       <w:pPr>
         <w:pStyle w:val="3"/>
@@ -41709,7 +43251,7 @@
         <w:rPr>
           <w:rFonts w:hint="eastAsia"/>
         </w:rPr>
-        <w:t>TODO</w:t>
+        <w:t>用户表</w:t>
       </w:r>
     </w:p>
     <w:p>
@@ -41720,25 +43262,7 @@
         <w:rPr>
           <w:rFonts w:hint="eastAsia"/>
         </w:rPr>
-        <w:t>状态（</w:t>
-      </w:r>
-      <w:r>
-        <w:rPr>
-          <w:rFonts w:hint="eastAsia"/>
-        </w:rPr>
-        <w:t>21</w:t>
-      </w:r>
-      <w:r>
-        <w:rPr>
-          <w:rFonts w:hint="eastAsia"/>
-        </w:rPr>
-        <w:t>01</w:t>
-      </w:r>
-      <w:r>
-        <w:rPr>
-          <w:rFonts w:hint="eastAsia"/>
-        </w:rPr>
-        <w:t>）</w:t>
+        <w:t>用户类型（1001）</w:t>
       </w:r>
     </w:p>
     <w:p>
@@ -41754,13 +43278,13 @@
         <w:rPr>
           <w:rFonts w:hint="eastAsia"/>
         </w:rPr>
-        <w:t>-2</w:t>
-      </w:r>
-      <w:r>
-        <w:rPr>
-          <w:rFonts w:hint="eastAsia"/>
-        </w:rPr>
-        <w:t>：推迟</w:t>
+        <w:t>1</w:t>
+      </w:r>
+      <w:r>
+        <w:rPr>
+          <w:rFonts w:hint="eastAsia"/>
+        </w:rPr>
+        <w:t>：个人用户</w:t>
       </w:r>
     </w:p>
     <w:p>
@@ -41776,13 +43300,25 @@
         <w:rPr>
           <w:rFonts w:hint="eastAsia"/>
         </w:rPr>
-        <w:t>-1</w:t>
-      </w:r>
-      <w:r>
-        <w:rPr>
-          <w:rFonts w:hint="eastAsia"/>
-        </w:rPr>
-        <w:t>：取消</w:t>
+        <w:t>2</w:t>
+      </w:r>
+      <w:r>
+        <w:rPr>
+          <w:rFonts w:hint="eastAsia"/>
+        </w:rPr>
+        <w:t>：企业用户</w:t>
+      </w:r>
+    </w:p>
+    <w:p/>
+    <w:p>
+      <w:pPr>
+        <w:pStyle w:val="4"/>
+      </w:pPr>
+      <w:r>
+        <w:rPr>
+          <w:rFonts w:hint="eastAsia"/>
+        </w:rPr>
+        <w:t>用户状态（1002）</w:t>
       </w:r>
     </w:p>
     <w:p>
@@ -41798,13 +43334,13 @@
         <w:rPr>
           <w:rFonts w:hint="eastAsia"/>
         </w:rPr>
-        <w:t>1</w:t>
-      </w:r>
-      <w:r>
-        <w:rPr>
-          <w:rFonts w:hint="eastAsia"/>
-        </w:rPr>
-        <w:t>：未开始</w:t>
+        <w:t>0</w:t>
+      </w:r>
+      <w:r>
+        <w:rPr>
+          <w:rFonts w:hint="eastAsia"/>
+        </w:rPr>
+        <w:t>：未审核</w:t>
       </w:r>
     </w:p>
     <w:p>
@@ -41820,13 +43356,13 @@
         <w:rPr>
           <w:rFonts w:hint="eastAsia"/>
         </w:rPr>
-        <w:t>2</w:t>
-      </w:r>
-      <w:r>
-        <w:rPr>
-          <w:rFonts w:hint="eastAsia"/>
-        </w:rPr>
-        <w:t>：正在进行</w:t>
+        <w:t>1</w:t>
+      </w:r>
+      <w:r>
+        <w:rPr>
+          <w:rFonts w:hint="eastAsia"/>
+        </w:rPr>
+        <w:t>：正常</w:t>
       </w:r>
     </w:p>
     <w:p>
@@ -41842,51 +43378,13 @@
         <w:rPr>
           <w:rFonts w:hint="eastAsia"/>
         </w:rPr>
-        <w:t>3</w:t>
-      </w:r>
-      <w:r>
-        <w:rPr>
-          <w:rFonts w:hint="eastAsia"/>
-        </w:rPr>
-        <w:t>：完成</w:t>
-      </w:r>
-    </w:p>
-    <w:p/>
-    <w:p>
-      <w:pPr>
-        <w:pStyle w:val="3"/>
-      </w:pPr>
-      <w:r>
-        <w:rPr>
-          <w:rFonts w:hint="eastAsia"/>
-        </w:rPr>
-        <w:t>日程计划</w:t>
-      </w:r>
-    </w:p>
-    <w:p/>
-    <w:p/>
-    <w:p>
-      <w:pPr>
-        <w:pStyle w:val="3"/>
-      </w:pPr>
-      <w:r>
-        <w:rPr>
-          <w:rFonts w:hint="eastAsia"/>
-        </w:rPr>
-        <w:t>客户信息</w:t>
-      </w:r>
-    </w:p>
-    <w:p/>
-    <w:p>
-      <w:pPr>
-        <w:pStyle w:val="4"/>
-      </w:pPr>
-      <w:r>
-        <w:rPr>
-          <w:rFonts w:hint="eastAsia"/>
-        </w:rPr>
-        <w:lastRenderedPageBreak/>
-        <w:t>客户等级（3001）</w:t>
+        <w:t>2</w:t>
+      </w:r>
+      <w:r>
+        <w:rPr>
+          <w:rFonts w:hint="eastAsia"/>
+        </w:rPr>
+        <w:t>：注销</w:t>
       </w:r>
     </w:p>
     <w:p>
@@ -41902,25 +43400,13 @@
         <w:rPr>
           <w:rFonts w:hint="eastAsia"/>
         </w:rPr>
-        <w:t>1</w:t>
-      </w:r>
-      <w:r>
-        <w:rPr>
-          <w:rFonts w:hint="eastAsia"/>
-        </w:rPr>
-        <w:t>：</w:t>
-      </w:r>
-      <w:r>
-        <w:rPr>
-          <w:rFonts w:hint="eastAsia"/>
-        </w:rPr>
-        <w:t>1</w:t>
-      </w:r>
-      <w:r>
-        <w:rPr>
-          <w:rFonts w:hint="eastAsia"/>
-        </w:rPr>
-        <w:t>星</w:t>
+        <w:t>3</w:t>
+      </w:r>
+      <w:r>
+        <w:rPr>
+          <w:rFonts w:hint="eastAsia"/>
+        </w:rPr>
+        <w:t>：删除</w:t>
       </w:r>
     </w:p>
     <w:p>
@@ -41936,25 +43422,36 @@
         <w:rPr>
           <w:rFonts w:hint="eastAsia"/>
         </w:rPr>
-        <w:t>2</w:t>
-      </w:r>
-      <w:r>
-        <w:rPr>
-          <w:rFonts w:hint="eastAsia"/>
-        </w:rPr>
-        <w:t>：</w:t>
-      </w:r>
-      <w:r>
-        <w:rPr>
-          <w:rFonts w:hint="eastAsia"/>
-        </w:rPr>
-        <w:t>2</w:t>
-      </w:r>
-      <w:r>
-        <w:rPr>
-          <w:rFonts w:hint="eastAsia"/>
-        </w:rPr>
-        <w:t>星</w:t>
+        <w:t>4</w:t>
+      </w:r>
+      <w:r>
+        <w:rPr>
+          <w:rFonts w:hint="eastAsia"/>
+        </w:rPr>
+        <w:t>：锁定</w:t>
+      </w:r>
+    </w:p>
+    <w:p/>
+    <w:p>
+      <w:pPr>
+        <w:pStyle w:val="3"/>
+      </w:pPr>
+      <w:r>
+        <w:rPr>
+          <w:rFonts w:hint="eastAsia"/>
+        </w:rPr>
+        <w:t>站内信</w:t>
+      </w:r>
+    </w:p>
+    <w:p>
+      <w:pPr>
+        <w:pStyle w:val="4"/>
+      </w:pPr>
+      <w:r>
+        <w:rPr>
+          <w:rFonts w:hint="eastAsia"/>
+        </w:rPr>
+        <w:t>类型（2001）</w:t>
       </w:r>
     </w:p>
     <w:p>
@@ -41970,25 +43467,13 @@
         <w:rPr>
           <w:rFonts w:hint="eastAsia"/>
         </w:rPr>
-        <w:t>3</w:t>
-      </w:r>
-      <w:r>
-        <w:rPr>
-          <w:rFonts w:hint="eastAsia"/>
-        </w:rPr>
-        <w:t>：</w:t>
-      </w:r>
-      <w:r>
-        <w:rPr>
-          <w:rFonts w:hint="eastAsia"/>
-        </w:rPr>
-        <w:t>3</w:t>
-      </w:r>
-      <w:r>
-        <w:rPr>
-          <w:rFonts w:hint="eastAsia"/>
-        </w:rPr>
-        <w:t>星</w:t>
+        <w:t>1</w:t>
+      </w:r>
+      <w:r>
+        <w:rPr>
+          <w:rFonts w:hint="eastAsia"/>
+        </w:rPr>
+        <w:t>：系统短信</w:t>
       </w:r>
     </w:p>
     <w:p>
@@ -42004,25 +43489,55 @@
         <w:rPr>
           <w:rFonts w:hint="eastAsia"/>
         </w:rPr>
-        <w:t>4</w:t>
-      </w:r>
-      <w:r>
-        <w:rPr>
-          <w:rFonts w:hint="eastAsia"/>
-        </w:rPr>
-        <w:t>：</w:t>
-      </w:r>
-      <w:r>
-        <w:rPr>
-          <w:rFonts w:hint="eastAsia"/>
-        </w:rPr>
-        <w:t>4</w:t>
-      </w:r>
-      <w:r>
-        <w:rPr>
-          <w:rFonts w:hint="eastAsia"/>
-        </w:rPr>
-        <w:t>星</w:t>
+        <w:t>2</w:t>
+      </w:r>
+      <w:r>
+        <w:rPr>
+          <w:rFonts w:hint="eastAsia"/>
+        </w:rPr>
+        <w:t>：用户短信</w:t>
+      </w:r>
+    </w:p>
+    <w:p/>
+    <w:p/>
+    <w:p>
+      <w:pPr>
+        <w:pStyle w:val="3"/>
+      </w:pPr>
+      <w:r>
+        <w:rPr>
+          <w:rFonts w:hint="eastAsia"/>
+        </w:rPr>
+        <w:t>TODO</w:t>
+      </w:r>
+    </w:p>
+    <w:p>
+      <w:pPr>
+        <w:pStyle w:val="4"/>
+      </w:pPr>
+      <w:r>
+        <w:rPr>
+          <w:rFonts w:hint="eastAsia"/>
+        </w:rPr>
+        <w:t>状态（</w:t>
+      </w:r>
+      <w:r>
+        <w:rPr>
+          <w:rFonts w:hint="eastAsia"/>
+        </w:rPr>
+        <w:t>21</w:t>
+      </w:r>
+      <w:r>
+        <w:rPr>
+          <w:rFonts w:hint="eastAsia"/>
+        </w:rPr>
+        <w:t>01</w:t>
+      </w:r>
+      <w:r>
+        <w:rPr>
+          <w:rFonts w:hint="eastAsia"/>
+        </w:rPr>
+        <w:t>）</w:t>
       </w:r>
     </w:p>
     <w:p>
@@ -42038,49 +43553,13 @@
         <w:rPr>
           <w:rFonts w:hint="eastAsia"/>
         </w:rPr>
-        <w:t>5</w:t>
-      </w:r>
-      <w:r>
-        <w:rPr>
-          <w:rFonts w:hint="eastAsia"/>
-        </w:rPr>
-        <w:t>：</w:t>
-      </w:r>
-      <w:r>
-        <w:rPr>
-          <w:rFonts w:hint="eastAsia"/>
-        </w:rPr>
-        <w:t>5</w:t>
-      </w:r>
-      <w:r>
-        <w:rPr>
-          <w:rFonts w:hint="eastAsia"/>
-        </w:rPr>
-        <w:t>星</w:t>
-      </w:r>
-    </w:p>
-    <w:p/>
-    <w:p>
-      <w:pPr>
-        <w:pStyle w:val="4"/>
-      </w:pPr>
-      <w:r>
-        <w:rPr>
-          <w:rFonts w:hint="eastAsia"/>
-        </w:rPr>
-        <w:t>状态（300</w:t>
-      </w:r>
-      <w:r>
-        <w:rPr>
-          <w:rFonts w:hint="eastAsia"/>
-        </w:rPr>
-        <w:t>2</w:t>
-      </w:r>
-      <w:r>
-        <w:rPr>
-          <w:rFonts w:hint="eastAsia"/>
-        </w:rPr>
-        <w:t>）</w:t>
+        <w:t>-2</w:t>
+      </w:r>
+      <w:r>
+        <w:rPr>
+          <w:rFonts w:hint="eastAsia"/>
+        </w:rPr>
+        <w:t>：推迟</w:t>
       </w:r>
     </w:p>
     <w:p>
@@ -42096,13 +43575,13 @@
         <w:rPr>
           <w:rFonts w:hint="eastAsia"/>
         </w:rPr>
-        <w:t>1</w:t>
-      </w:r>
-      <w:r>
-        <w:rPr>
-          <w:rFonts w:hint="eastAsia"/>
-        </w:rPr>
-        <w:t>：潜在</w:t>
+        <w:t>-1</w:t>
+      </w:r>
+      <w:r>
+        <w:rPr>
+          <w:rFonts w:hint="eastAsia"/>
+        </w:rPr>
+        <w:t>：取消</w:t>
       </w:r>
     </w:p>
     <w:p>
@@ -42118,13 +43597,13 @@
         <w:rPr>
           <w:rFonts w:hint="eastAsia"/>
         </w:rPr>
-        <w:t>2</w:t>
-      </w:r>
-      <w:r>
-        <w:rPr>
-          <w:rFonts w:hint="eastAsia"/>
-        </w:rPr>
-        <w:t>：有意向</w:t>
+        <w:t>1</w:t>
+      </w:r>
+      <w:r>
+        <w:rPr>
+          <w:rFonts w:hint="eastAsia"/>
+        </w:rPr>
+        <w:t>：未开始</w:t>
       </w:r>
     </w:p>
     <w:p>
@@ -42140,13 +43619,13 @@
         <w:rPr>
           <w:rFonts w:hint="eastAsia"/>
         </w:rPr>
-        <w:t>3</w:t>
-      </w:r>
-      <w:r>
-        <w:rPr>
-          <w:rFonts w:hint="eastAsia"/>
-        </w:rPr>
-        <w:t>：失败</w:t>
+        <w:t>2</w:t>
+      </w:r>
+      <w:r>
+        <w:rPr>
+          <w:rFonts w:hint="eastAsia"/>
+        </w:rPr>
+        <w:t>：正在进行</w:t>
       </w:r>
     </w:p>
     <w:p>
@@ -42162,13 +43641,50 @@
         <w:rPr>
           <w:rFonts w:hint="eastAsia"/>
         </w:rPr>
-        <w:t>4</w:t>
-      </w:r>
-      <w:r>
-        <w:rPr>
-          <w:rFonts w:hint="eastAsia"/>
-        </w:rPr>
-        <w:t>：已流失</w:t>
+        <w:t>3</w:t>
+      </w:r>
+      <w:r>
+        <w:rPr>
+          <w:rFonts w:hint="eastAsia"/>
+        </w:rPr>
+        <w:t>：完成</w:t>
+      </w:r>
+    </w:p>
+    <w:p/>
+    <w:p>
+      <w:pPr>
+        <w:pStyle w:val="3"/>
+      </w:pPr>
+      <w:r>
+        <w:rPr>
+          <w:rFonts w:hint="eastAsia"/>
+        </w:rPr>
+        <w:t>日程计划</w:t>
+      </w:r>
+    </w:p>
+    <w:p/>
+    <w:p/>
+    <w:p>
+      <w:pPr>
+        <w:pStyle w:val="3"/>
+      </w:pPr>
+      <w:r>
+        <w:rPr>
+          <w:rFonts w:hint="eastAsia"/>
+        </w:rPr>
+        <w:t>客户信息</w:t>
+      </w:r>
+    </w:p>
+    <w:p/>
+    <w:p>
+      <w:pPr>
+        <w:pStyle w:val="4"/>
+      </w:pPr>
+      <w:r>
+        <w:rPr>
+          <w:rFonts w:hint="eastAsia"/>
+        </w:rPr>
+        <w:t>客户等级（3001）</w:t>
       </w:r>
     </w:p>
     <w:p>
@@ -42184,13 +43700,25 @@
         <w:rPr>
           <w:rFonts w:hint="eastAsia"/>
         </w:rPr>
-        <w:t>5</w:t>
-      </w:r>
-      <w:r>
-        <w:rPr>
-          <w:rFonts w:hint="eastAsia"/>
-        </w:rPr>
-        <w:t>：已成交</w:t>
+        <w:t>1</w:t>
+      </w:r>
+      <w:r>
+        <w:rPr>
+          <w:rFonts w:hint="eastAsia"/>
+        </w:rPr>
+        <w:t>：</w:t>
+      </w:r>
+      <w:r>
+        <w:rPr>
+          <w:rFonts w:hint="eastAsia"/>
+        </w:rPr>
+        <w:t>1</w:t>
+      </w:r>
+      <w:r>
+        <w:rPr>
+          <w:rFonts w:hint="eastAsia"/>
+        </w:rPr>
+        <w:t>星</w:t>
       </w:r>
     </w:p>
     <w:p>
@@ -42206,13 +43734,25 @@
         <w:rPr>
           <w:rFonts w:hint="eastAsia"/>
         </w:rPr>
-        <w:t>6</w:t>
-      </w:r>
-      <w:r>
-        <w:rPr>
-          <w:rFonts w:hint="eastAsia"/>
-        </w:rPr>
-        <w:t>：维护</w:t>
+        <w:t>2</w:t>
+      </w:r>
+      <w:r>
+        <w:rPr>
+          <w:rFonts w:hint="eastAsia"/>
+        </w:rPr>
+        <w:t>：</w:t>
+      </w:r>
+      <w:r>
+        <w:rPr>
+          <w:rFonts w:hint="eastAsia"/>
+        </w:rPr>
+        <w:t>2</w:t>
+      </w:r>
+      <w:r>
+        <w:rPr>
+          <w:rFonts w:hint="eastAsia"/>
+        </w:rPr>
+        <w:t>星</w:t>
       </w:r>
     </w:p>
     <w:p>
@@ -42228,36 +43768,25 @@
         <w:rPr>
           <w:rFonts w:hint="eastAsia"/>
         </w:rPr>
-        <w:t>7</w:t>
-      </w:r>
-      <w:r>
-        <w:rPr>
-          <w:rFonts w:hint="eastAsia"/>
-        </w:rPr>
-        <w:t>：重点维护</w:t>
-      </w:r>
-    </w:p>
-    <w:p/>
-    <w:p>
-      <w:pPr>
-        <w:pStyle w:val="3"/>
-      </w:pPr>
-      <w:r>
-        <w:rPr>
-          <w:rFonts w:hint="eastAsia"/>
-        </w:rPr>
-        <w:t>项目</w:t>
-      </w:r>
-    </w:p>
-    <w:p>
-      <w:pPr>
-        <w:pStyle w:val="4"/>
-      </w:pPr>
-      <w:r>
-        <w:rPr>
-          <w:rFonts w:hint="eastAsia"/>
-        </w:rPr>
-        <w:t>状态（4001）</w:t>
+        <w:t>3</w:t>
+      </w:r>
+      <w:r>
+        <w:rPr>
+          <w:rFonts w:hint="eastAsia"/>
+        </w:rPr>
+        <w:t>：</w:t>
+      </w:r>
+      <w:r>
+        <w:rPr>
+          <w:rFonts w:hint="eastAsia"/>
+        </w:rPr>
+        <w:t>3</w:t>
+      </w:r>
+      <w:r>
+        <w:rPr>
+          <w:rFonts w:hint="eastAsia"/>
+        </w:rPr>
+        <w:t>星</w:t>
       </w:r>
     </w:p>
     <w:p>
@@ -42273,13 +43802,25 @@
         <w:rPr>
           <w:rFonts w:hint="eastAsia"/>
         </w:rPr>
-        <w:t>-2</w:t>
-      </w:r>
-      <w:r>
-        <w:rPr>
-          <w:rFonts w:hint="eastAsia"/>
-        </w:rPr>
-        <w:t>：中止</w:t>
+        <w:t>4</w:t>
+      </w:r>
+      <w:r>
+        <w:rPr>
+          <w:rFonts w:hint="eastAsia"/>
+        </w:rPr>
+        <w:t>：</w:t>
+      </w:r>
+      <w:r>
+        <w:rPr>
+          <w:rFonts w:hint="eastAsia"/>
+        </w:rPr>
+        <w:t>4</w:t>
+      </w:r>
+      <w:r>
+        <w:rPr>
+          <w:rFonts w:hint="eastAsia"/>
+        </w:rPr>
+        <w:t>星</w:t>
       </w:r>
     </w:p>
     <w:p>
@@ -42295,13 +43836,49 @@
         <w:rPr>
           <w:rFonts w:hint="eastAsia"/>
         </w:rPr>
-        <w:t>-1</w:t>
-      </w:r>
-      <w:r>
-        <w:rPr>
-          <w:rFonts w:hint="eastAsia"/>
-        </w:rPr>
-        <w:t>：取消</w:t>
+        <w:t>5</w:t>
+      </w:r>
+      <w:r>
+        <w:rPr>
+          <w:rFonts w:hint="eastAsia"/>
+        </w:rPr>
+        <w:t>：</w:t>
+      </w:r>
+      <w:r>
+        <w:rPr>
+          <w:rFonts w:hint="eastAsia"/>
+        </w:rPr>
+        <w:t>5</w:t>
+      </w:r>
+      <w:r>
+        <w:rPr>
+          <w:rFonts w:hint="eastAsia"/>
+        </w:rPr>
+        <w:t>星</w:t>
+      </w:r>
+    </w:p>
+    <w:p/>
+    <w:p>
+      <w:pPr>
+        <w:pStyle w:val="4"/>
+      </w:pPr>
+      <w:r>
+        <w:rPr>
+          <w:rFonts w:hint="eastAsia"/>
+        </w:rPr>
+        <w:t>状态（300</w:t>
+      </w:r>
+      <w:r>
+        <w:rPr>
+          <w:rFonts w:hint="eastAsia"/>
+        </w:rPr>
+        <w:t>2</w:t>
+      </w:r>
+      <w:r>
+        <w:rPr>
+          <w:rFonts w:hint="eastAsia"/>
+        </w:rPr>
+        <w:t>）</w:t>
       </w:r>
     </w:p>
     <w:p>
@@ -42323,7 +43900,7 @@
         <w:rPr>
           <w:rFonts w:hint="eastAsia"/>
         </w:rPr>
-        <w:t>：计划</w:t>
+        <w:t>：潜在</w:t>
       </w:r>
     </w:p>
     <w:p>
@@ -42345,7 +43922,7 @@
         <w:rPr>
           <w:rFonts w:hint="eastAsia"/>
         </w:rPr>
-        <w:t>：立项</w:t>
+        <w:t>：有意向</w:t>
       </w:r>
     </w:p>
     <w:p>
@@ -42367,7 +43944,7 @@
         <w:rPr>
           <w:rFonts w:hint="eastAsia"/>
         </w:rPr>
-        <w:t>：启动</w:t>
+        <w:t>：失败</w:t>
       </w:r>
     </w:p>
     <w:p>
@@ -42389,7 +43966,7 @@
         <w:rPr>
           <w:rFonts w:hint="eastAsia"/>
         </w:rPr>
-        <w:t>：进行中</w:t>
+        <w:t>：已流失</w:t>
       </w:r>
     </w:p>
     <w:p>
@@ -42411,6 +43988,227 @@
         <w:rPr>
           <w:rFonts w:hint="eastAsia"/>
         </w:rPr>
+        <w:t>：已成交</w:t>
+      </w:r>
+    </w:p>
+    <w:p>
+      <w:pPr>
+        <w:pStyle w:val="af2"/>
+        <w:numPr>
+          <w:ilvl w:val="0"/>
+          <w:numId w:val="15"/>
+        </w:numPr>
+        <w:ind w:firstLineChars="0"/>
+      </w:pPr>
+      <w:r>
+        <w:rPr>
+          <w:rFonts w:hint="eastAsia"/>
+        </w:rPr>
+        <w:t>6</w:t>
+      </w:r>
+      <w:r>
+        <w:rPr>
+          <w:rFonts w:hint="eastAsia"/>
+        </w:rPr>
+        <w:t>：维护</w:t>
+      </w:r>
+    </w:p>
+    <w:p>
+      <w:pPr>
+        <w:pStyle w:val="af2"/>
+        <w:numPr>
+          <w:ilvl w:val="0"/>
+          <w:numId w:val="15"/>
+        </w:numPr>
+        <w:ind w:firstLineChars="0"/>
+      </w:pPr>
+      <w:r>
+        <w:rPr>
+          <w:rFonts w:hint="eastAsia"/>
+        </w:rPr>
+        <w:t>7</w:t>
+      </w:r>
+      <w:r>
+        <w:rPr>
+          <w:rFonts w:hint="eastAsia"/>
+        </w:rPr>
+        <w:t>：重点维护</w:t>
+      </w:r>
+    </w:p>
+    <w:p/>
+    <w:p>
+      <w:pPr>
+        <w:pStyle w:val="3"/>
+      </w:pPr>
+      <w:r>
+        <w:rPr>
+          <w:rFonts w:hint="eastAsia"/>
+        </w:rPr>
+        <w:t>项目</w:t>
+      </w:r>
+    </w:p>
+    <w:p>
+      <w:pPr>
+        <w:pStyle w:val="4"/>
+      </w:pPr>
+      <w:r>
+        <w:rPr>
+          <w:rFonts w:hint="eastAsia"/>
+        </w:rPr>
+        <w:t>状态（4001）</w:t>
+      </w:r>
+    </w:p>
+    <w:p>
+      <w:pPr>
+        <w:pStyle w:val="af2"/>
+        <w:numPr>
+          <w:ilvl w:val="0"/>
+          <w:numId w:val="15"/>
+        </w:numPr>
+        <w:ind w:firstLineChars="0"/>
+      </w:pPr>
+      <w:r>
+        <w:rPr>
+          <w:rFonts w:hint="eastAsia"/>
+        </w:rPr>
+        <w:t>-2</w:t>
+      </w:r>
+      <w:r>
+        <w:rPr>
+          <w:rFonts w:hint="eastAsia"/>
+        </w:rPr>
+        <w:t>：中止</w:t>
+      </w:r>
+    </w:p>
+    <w:p>
+      <w:pPr>
+        <w:pStyle w:val="af2"/>
+        <w:numPr>
+          <w:ilvl w:val="0"/>
+          <w:numId w:val="15"/>
+        </w:numPr>
+        <w:ind w:firstLineChars="0"/>
+      </w:pPr>
+      <w:r>
+        <w:rPr>
+          <w:rFonts w:hint="eastAsia"/>
+        </w:rPr>
+        <w:t>-1</w:t>
+      </w:r>
+      <w:r>
+        <w:rPr>
+          <w:rFonts w:hint="eastAsia"/>
+        </w:rPr>
+        <w:t>：取消</w:t>
+      </w:r>
+    </w:p>
+    <w:p>
+      <w:pPr>
+        <w:pStyle w:val="af2"/>
+        <w:numPr>
+          <w:ilvl w:val="0"/>
+          <w:numId w:val="15"/>
+        </w:numPr>
+        <w:ind w:firstLineChars="0"/>
+      </w:pPr>
+      <w:r>
+        <w:rPr>
+          <w:rFonts w:hint="eastAsia"/>
+        </w:rPr>
+        <w:t>1</w:t>
+      </w:r>
+      <w:r>
+        <w:rPr>
+          <w:rFonts w:hint="eastAsia"/>
+        </w:rPr>
+        <w:t>：计划</w:t>
+      </w:r>
+    </w:p>
+    <w:p>
+      <w:pPr>
+        <w:pStyle w:val="af2"/>
+        <w:numPr>
+          <w:ilvl w:val="0"/>
+          <w:numId w:val="15"/>
+        </w:numPr>
+        <w:ind w:firstLineChars="0"/>
+      </w:pPr>
+      <w:r>
+        <w:rPr>
+          <w:rFonts w:hint="eastAsia"/>
+        </w:rPr>
+        <w:t>2</w:t>
+      </w:r>
+      <w:r>
+        <w:rPr>
+          <w:rFonts w:hint="eastAsia"/>
+        </w:rPr>
+        <w:t>：立项</w:t>
+      </w:r>
+    </w:p>
+    <w:p>
+      <w:pPr>
+        <w:pStyle w:val="af2"/>
+        <w:numPr>
+          <w:ilvl w:val="0"/>
+          <w:numId w:val="15"/>
+        </w:numPr>
+        <w:ind w:firstLineChars="0"/>
+      </w:pPr>
+      <w:r>
+        <w:rPr>
+          <w:rFonts w:hint="eastAsia"/>
+        </w:rPr>
+        <w:t>3</w:t>
+      </w:r>
+      <w:r>
+        <w:rPr>
+          <w:rFonts w:hint="eastAsia"/>
+        </w:rPr>
+        <w:t>：启动</w:t>
+      </w:r>
+    </w:p>
+    <w:p>
+      <w:pPr>
+        <w:pStyle w:val="af2"/>
+        <w:numPr>
+          <w:ilvl w:val="0"/>
+          <w:numId w:val="15"/>
+        </w:numPr>
+        <w:ind w:firstLineChars="0"/>
+      </w:pPr>
+      <w:r>
+        <w:rPr>
+          <w:rFonts w:hint="eastAsia"/>
+        </w:rPr>
+        <w:t>4</w:t>
+      </w:r>
+      <w:r>
+        <w:rPr>
+          <w:rFonts w:hint="eastAsia"/>
+        </w:rPr>
+        <w:t>：进行中</w:t>
+      </w:r>
+    </w:p>
+    <w:p>
+      <w:pPr>
+        <w:pStyle w:val="af2"/>
+        <w:numPr>
+          <w:ilvl w:val="0"/>
+          <w:numId w:val="15"/>
+        </w:numPr>
+        <w:ind w:firstLineChars="0"/>
+      </w:pPr>
+      <w:r>
+        <w:rPr>
+          <w:rFonts w:hint="eastAsia"/>
+        </w:rPr>
+        <w:t>5</w:t>
+      </w:r>
+      <w:r>
+        <w:rPr>
+          <w:rFonts w:hint="eastAsia"/>
+        </w:rPr>
         <w:t>：完成</w:t>
       </w:r>
     </w:p>
@@ -42423,6 +44221,7 @@
         <w:rPr>
           <w:rFonts w:hint="eastAsia"/>
         </w:rPr>
+        <w:lastRenderedPageBreak/>
         <w:t>任务</w:t>
       </w:r>
     </w:p>
@@ -43123,7 +44922,7 @@
               <w:sz w:val="24"/>
               <w:szCs w:val="24"/>
             </w:rPr>
-            <w:t>2</w:t>
+            <w:t>41</w:t>
           </w:r>
           <w:r>
             <w:rPr>
@@ -43174,7 +44973,7 @@
               <w:sz w:val="24"/>
               <w:szCs w:val="24"/>
             </w:rPr>
-            <w:t>41</w:t>
+            <w:t>43</w:t>
           </w:r>
           <w:r>
             <w:rPr>
@@ -44052,13 +45851,13 @@
     </w:lvl>
   </w:abstractNum>
   <w:abstractNum w:abstractNumId="6">
-    <w:nsid w:val="402210BF"/>
+    <w:nsid w:val="37DD5326"/>
     <w:multiLevelType w:val="hybridMultilevel"/>
-    <w:tmpl w:val="5AB440A2"/>
-    <w:lvl w:ilvl="0" w:tplc="04090001">
+    <w:tmpl w:val="2AA2D85E"/>
+    <w:lvl w:ilvl="0" w:tplc="0409000B">
       <w:start w:val="1"/>
       <w:numFmt w:val="bullet"/>
-      <w:lvlText w:val=""/>
+      <w:lvlText w:val=""/>
       <w:lvlJc w:val="left"/>
       <w:pPr>
         <w:ind w:left="420" w:hanging="420"/>
@@ -44165,13 +45964,13 @@
     </w:lvl>
   </w:abstractNum>
   <w:abstractNum w:abstractNumId="7">
-    <w:nsid w:val="42B54EE4"/>
+    <w:nsid w:val="402210BF"/>
     <w:multiLevelType w:val="hybridMultilevel"/>
-    <w:tmpl w:val="8E5009EA"/>
-    <w:lvl w:ilvl="0" w:tplc="0409000B">
+    <w:tmpl w:val="5AB440A2"/>
+    <w:lvl w:ilvl="0" w:tplc="04090001">
       <w:start w:val="1"/>
       <w:numFmt w:val="bullet"/>
-      <w:lvlText w:val=""/>
+      <w:lvlText w:val=""/>
       <w:lvlJc w:val="left"/>
       <w:pPr>
         <w:ind w:left="420" w:hanging="420"/>
@@ -44278,13 +46077,13 @@
     </w:lvl>
   </w:abstractNum>
   <w:abstractNum w:abstractNumId="8">
-    <w:nsid w:val="4B792244"/>
+    <w:nsid w:val="42B54EE4"/>
     <w:multiLevelType w:val="hybridMultilevel"/>
-    <w:tmpl w:val="6C2C5542"/>
-    <w:lvl w:ilvl="0" w:tplc="04090001">
+    <w:tmpl w:val="8E5009EA"/>
+    <w:lvl w:ilvl="0" w:tplc="0409000B">
       <w:start w:val="1"/>
       <w:numFmt w:val="bullet"/>
-      <w:lvlText w:val=""/>
+      <w:lvlText w:val=""/>
       <w:lvlJc w:val="left"/>
       <w:pPr>
         <w:ind w:left="420" w:hanging="420"/>
@@ -44391,6 +46190,232 @@
     </w:lvl>
   </w:abstractNum>
   <w:abstractNum w:abstractNumId="9">
+    <w:nsid w:val="4941750B"/>
+    <w:multiLevelType w:val="hybridMultilevel"/>
+    <w:tmpl w:val="EEB2E932"/>
+    <w:lvl w:ilvl="0" w:tplc="0409000B">
+      <w:start w:val="1"/>
+      <w:numFmt w:val="bullet"/>
+      <w:lvlText w:val=""/>
+      <w:lvlJc w:val="left"/>
+      <w:pPr>
+        <w:ind w:left="420" w:hanging="420"/>
+      </w:pPr>
+      <w:rPr>
+        <w:rFonts w:ascii="Wingdings" w:hAnsi="Wingdings" w:hint="default"/>
+      </w:rPr>
+    </w:lvl>
+    <w:lvl w:ilvl="1" w:tplc="04090003" w:tentative="1">
+      <w:start w:val="1"/>
+      <w:numFmt w:val="bullet"/>
+      <w:lvlText w:val=""/>
+      <w:lvlJc w:val="left"/>
+      <w:pPr>
+        <w:ind w:left="840" w:hanging="420"/>
+      </w:pPr>
+      <w:rPr>
+        <w:rFonts w:ascii="Wingdings" w:hAnsi="Wingdings" w:hint="default"/>
+      </w:rPr>
+    </w:lvl>
+    <w:lvl w:ilvl="2" w:tplc="04090005" w:tentative="1">
+      <w:start w:val="1"/>
+      <w:numFmt w:val="bullet"/>
+      <w:lvlText w:val=""/>
+      <w:lvlJc w:val="left"/>
+      <w:pPr>
+        <w:ind w:left="1260" w:hanging="420"/>
+      </w:pPr>
+      <w:rPr>
+        <w:rFonts w:ascii="Wingdings" w:hAnsi="Wingdings" w:hint="default"/>
+      </w:rPr>
+    </w:lvl>
+    <w:lvl w:ilvl="3" w:tplc="04090001" w:tentative="1">
+      <w:start w:val="1"/>
+      <w:numFmt w:val="bullet"/>
+      <w:lvlText w:val=""/>
+      <w:lvlJc w:val="left"/>
+      <w:pPr>
+        <w:ind w:left="1680" w:hanging="420"/>
+      </w:pPr>
+      <w:rPr>
+        <w:rFonts w:ascii="Wingdings" w:hAnsi="Wingdings" w:hint="default"/>
+      </w:rPr>
+    </w:lvl>
+    <w:lvl w:ilvl="4" w:tplc="04090003" w:tentative="1">
+      <w:start w:val="1"/>
+      <w:numFmt w:val="bullet"/>
+      <w:lvlText w:val=""/>
+      <w:lvlJc w:val="left"/>
+      <w:pPr>
+        <w:ind w:left="2100" w:hanging="420"/>
+      </w:pPr>
+      <w:rPr>
+        <w:rFonts w:ascii="Wingdings" w:hAnsi="Wingdings" w:hint="default"/>
+      </w:rPr>
+    </w:lvl>
+    <w:lvl w:ilvl="5" w:tplc="04090005" w:tentative="1">
+      <w:start w:val="1"/>
+      <w:numFmt w:val="bullet"/>
+      <w:lvlText w:val=""/>
+      <w:lvlJc w:val="left"/>
+      <w:pPr>
+        <w:ind w:left="2520" w:hanging="420"/>
+      </w:pPr>
+      <w:rPr>
+        <w:rFonts w:ascii="Wingdings" w:hAnsi="Wingdings" w:hint="default"/>
+      </w:rPr>
+    </w:lvl>
+    <w:lvl w:ilvl="6" w:tplc="04090001" w:tentative="1">
+      <w:start w:val="1"/>
+      <w:numFmt w:val="bullet"/>
+      <w:lvlText w:val=""/>
+      <w:lvlJc w:val="left"/>
+      <w:pPr>
+        <w:ind w:left="2940" w:hanging="420"/>
+      </w:pPr>
+      <w:rPr>
+        <w:rFonts w:ascii="Wingdings" w:hAnsi="Wingdings" w:hint="default"/>
+      </w:rPr>
+    </w:lvl>
+    <w:lvl w:ilvl="7" w:tplc="04090003" w:tentative="1">
+      <w:start w:val="1"/>
+      <w:numFmt w:val="bullet"/>
+      <w:lvlText w:val=""/>
+      <w:lvlJc w:val="left"/>
+      <w:pPr>
+        <w:ind w:left="3360" w:hanging="420"/>
+      </w:pPr>
+      <w:rPr>
+        <w:rFonts w:ascii="Wingdings" w:hAnsi="Wingdings" w:hint="default"/>
+      </w:rPr>
+    </w:lvl>
+    <w:lvl w:ilvl="8" w:tplc="04090005" w:tentative="1">
+      <w:start w:val="1"/>
+      <w:numFmt w:val="bullet"/>
+      <w:lvlText w:val=""/>
+      <w:lvlJc w:val="left"/>
+      <w:pPr>
+        <w:ind w:left="3780" w:hanging="420"/>
+      </w:pPr>
+      <w:rPr>
+        <w:rFonts w:ascii="Wingdings" w:hAnsi="Wingdings" w:hint="default"/>
+      </w:rPr>
+    </w:lvl>
+  </w:abstractNum>
+  <w:abstractNum w:abstractNumId="10">
+    <w:nsid w:val="4B792244"/>
+    <w:multiLevelType w:val="hybridMultilevel"/>
+    <w:tmpl w:val="6C2C5542"/>
+    <w:lvl w:ilvl="0" w:tplc="04090001">
+      <w:start w:val="1"/>
+      <w:numFmt w:val="bullet"/>
+      <w:lvlText w:val=""/>
+      <w:lvlJc w:val="left"/>
+      <w:pPr>
+        <w:ind w:left="420" w:hanging="420"/>
+      </w:pPr>
+      <w:rPr>
+        <w:rFonts w:ascii="Wingdings" w:hAnsi="Wingdings" w:hint="default"/>
+      </w:rPr>
+    </w:lvl>
+    <w:lvl w:ilvl="1" w:tplc="04090003" w:tentative="1">
+      <w:start w:val="1"/>
+      <w:numFmt w:val="bullet"/>
+      <w:lvlText w:val=""/>
+      <w:lvlJc w:val="left"/>
+      <w:pPr>
+        <w:ind w:left="840" w:hanging="420"/>
+      </w:pPr>
+      <w:rPr>
+        <w:rFonts w:ascii="Wingdings" w:hAnsi="Wingdings" w:hint="default"/>
+      </w:rPr>
+    </w:lvl>
+    <w:lvl w:ilvl="2" w:tplc="04090005" w:tentative="1">
+      <w:start w:val="1"/>
+      <w:numFmt w:val="bullet"/>
+      <w:lvlText w:val=""/>
+      <w:lvlJc w:val="left"/>
+      <w:pPr>
+        <w:ind w:left="1260" w:hanging="420"/>
+      </w:pPr>
+      <w:rPr>
+        <w:rFonts w:ascii="Wingdings" w:hAnsi="Wingdings" w:hint="default"/>
+      </w:rPr>
+    </w:lvl>
+    <w:lvl w:ilvl="3" w:tplc="04090001" w:tentative="1">
+      <w:start w:val="1"/>
+      <w:numFmt w:val="bullet"/>
+      <w:lvlText w:val=""/>
+      <w:lvlJc w:val="left"/>
+      <w:pPr>
+        <w:ind w:left="1680" w:hanging="420"/>
+      </w:pPr>
+      <w:rPr>
+        <w:rFonts w:ascii="Wingdings" w:hAnsi="Wingdings" w:hint="default"/>
+      </w:rPr>
+    </w:lvl>
+    <w:lvl w:ilvl="4" w:tplc="04090003" w:tentative="1">
+      <w:start w:val="1"/>
+      <w:numFmt w:val="bullet"/>
+      <w:lvlText w:val=""/>
+      <w:lvlJc w:val="left"/>
+      <w:pPr>
+        <w:ind w:left="2100" w:hanging="420"/>
+      </w:pPr>
+      <w:rPr>
+        <w:rFonts w:ascii="Wingdings" w:hAnsi="Wingdings" w:hint="default"/>
+      </w:rPr>
+    </w:lvl>
+    <w:lvl w:ilvl="5" w:tplc="04090005" w:tentative="1">
+      <w:start w:val="1"/>
+      <w:numFmt w:val="bullet"/>
+      <w:lvlText w:val=""/>
+      <w:lvlJc w:val="left"/>
+      <w:pPr>
+        <w:ind w:left="2520" w:hanging="420"/>
+      </w:pPr>
+      <w:rPr>
+        <w:rFonts w:ascii="Wingdings" w:hAnsi="Wingdings" w:hint="default"/>
+      </w:rPr>
+    </w:lvl>
+    <w:lvl w:ilvl="6" w:tplc="04090001" w:tentative="1">
+      <w:start w:val="1"/>
+      <w:numFmt w:val="bullet"/>
+      <w:lvlText w:val=""/>
+      <w:lvlJc w:val="left"/>
+      <w:pPr>
+        <w:ind w:left="2940" w:hanging="420"/>
+      </w:pPr>
+      <w:rPr>
+        <w:rFonts w:ascii="Wingdings" w:hAnsi="Wingdings" w:hint="default"/>
+      </w:rPr>
+    </w:lvl>
+    <w:lvl w:ilvl="7" w:tplc="04090003" w:tentative="1">
+      <w:start w:val="1"/>
+      <w:numFmt w:val="bullet"/>
+      <w:lvlText w:val=""/>
+      <w:lvlJc w:val="left"/>
+      <w:pPr>
+        <w:ind w:left="3360" w:hanging="420"/>
+      </w:pPr>
+      <w:rPr>
+        <w:rFonts w:ascii="Wingdings" w:hAnsi="Wingdings" w:hint="default"/>
+      </w:rPr>
+    </w:lvl>
+    <w:lvl w:ilvl="8" w:tplc="04090005" w:tentative="1">
+      <w:start w:val="1"/>
+      <w:numFmt w:val="bullet"/>
+      <w:lvlText w:val=""/>
+      <w:lvlJc w:val="left"/>
+      <w:pPr>
+        <w:ind w:left="3780" w:hanging="420"/>
+      </w:pPr>
+      <w:rPr>
+        <w:rFonts w:ascii="Wingdings" w:hAnsi="Wingdings" w:hint="default"/>
+      </w:rPr>
+    </w:lvl>
+  </w:abstractNum>
+  <w:abstractNum w:abstractNumId="11">
     <w:nsid w:val="4F703BD0"/>
     <w:multiLevelType w:val="hybridMultilevel"/>
     <w:tmpl w:val="D3E221C4"/>
@@ -44503,7 +46528,7 @@
       </w:rPr>
     </w:lvl>
   </w:abstractNum>
-  <w:abstractNum w:abstractNumId="10">
+  <w:abstractNum w:abstractNumId="12">
     <w:nsid w:val="526D6E19"/>
     <w:multiLevelType w:val="hybridMultilevel"/>
     <w:tmpl w:val="1FE0202E"/>
@@ -44616,7 +46641,7 @@
       </w:rPr>
     </w:lvl>
   </w:abstractNum>
-  <w:abstractNum w:abstractNumId="11">
+  <w:abstractNum w:abstractNumId="13">
     <w:nsid w:val="52E27433"/>
     <w:multiLevelType w:val="hybridMultilevel"/>
     <w:tmpl w:val="F766B0F6"/>
@@ -44729,7 +46754,7 @@
       </w:rPr>
     </w:lvl>
   </w:abstractNum>
-  <w:abstractNum w:abstractNumId="12">
+  <w:abstractNum w:abstractNumId="14">
     <w:nsid w:val="56764812"/>
     <w:multiLevelType w:val="hybridMultilevel"/>
     <w:tmpl w:val="62388DBA"/>
@@ -44815,7 +46840,7 @@
       </w:pPr>
     </w:lvl>
   </w:abstractNum>
-  <w:abstractNum w:abstractNumId="13">
+  <w:abstractNum w:abstractNumId="15">
     <w:nsid w:val="59DE53CA"/>
     <w:multiLevelType w:val="hybridMultilevel"/>
     <w:tmpl w:val="6504CB96"/>
@@ -44928,7 +46953,7 @@
       </w:rPr>
     </w:lvl>
   </w:abstractNum>
-  <w:abstractNum w:abstractNumId="14">
+  <w:abstractNum w:abstractNumId="16">
     <w:nsid w:val="5D5723A6"/>
     <w:multiLevelType w:val="hybridMultilevel"/>
     <w:tmpl w:val="C6065E02"/>
@@ -45041,7 +47066,7 @@
       </w:rPr>
     </w:lvl>
   </w:abstractNum>
-  <w:abstractNum w:abstractNumId="15">
+  <w:abstractNum w:abstractNumId="17">
     <w:nsid w:val="5E6463E8"/>
     <w:multiLevelType w:val="hybridMultilevel"/>
     <w:tmpl w:val="62388DBA"/>
@@ -45127,7 +47152,7 @@
       </w:pPr>
     </w:lvl>
   </w:abstractNum>
-  <w:abstractNum w:abstractNumId="16">
+  <w:abstractNum w:abstractNumId="18">
     <w:nsid w:val="5F0C0FD1"/>
     <w:multiLevelType w:val="hybridMultilevel"/>
     <w:tmpl w:val="1090CDAE"/>
@@ -45240,7 +47265,7 @@
       </w:rPr>
     </w:lvl>
   </w:abstractNum>
-  <w:abstractNum w:abstractNumId="17">
+  <w:abstractNum w:abstractNumId="19">
     <w:nsid w:val="5F516947"/>
     <w:multiLevelType w:val="hybridMultilevel"/>
     <w:tmpl w:val="0F34977E"/>
@@ -45353,7 +47378,7 @@
       </w:rPr>
     </w:lvl>
   </w:abstractNum>
-  <w:abstractNum w:abstractNumId="18">
+  <w:abstractNum w:abstractNumId="20">
     <w:nsid w:val="62BA48DA"/>
     <w:multiLevelType w:val="hybridMultilevel"/>
     <w:tmpl w:val="1EA86CE2"/>
@@ -45439,7 +47464,7 @@
       </w:pPr>
     </w:lvl>
   </w:abstractNum>
-  <w:abstractNum w:abstractNumId="19">
+  <w:abstractNum w:abstractNumId="21">
     <w:nsid w:val="700839EB"/>
     <w:multiLevelType w:val="hybridMultilevel"/>
     <w:tmpl w:val="50EA8EA6"/>
@@ -45552,7 +47577,7 @@
       </w:rPr>
     </w:lvl>
   </w:abstractNum>
-  <w:abstractNum w:abstractNumId="20">
+  <w:abstractNum w:abstractNumId="22">
     <w:nsid w:val="73123F4B"/>
     <w:multiLevelType w:val="hybridMultilevel"/>
     <w:tmpl w:val="08447E82"/>
@@ -45665,7 +47690,7 @@
       </w:rPr>
     </w:lvl>
   </w:abstractNum>
-  <w:abstractNum w:abstractNumId="21">
+  <w:abstractNum w:abstractNumId="23">
     <w:nsid w:val="74C451D6"/>
     <w:multiLevelType w:val="hybridMultilevel"/>
     <w:tmpl w:val="7AE29F0E"/>
@@ -45778,7 +47803,7 @@
       </w:rPr>
     </w:lvl>
   </w:abstractNum>
-  <w:abstractNum w:abstractNumId="22">
+  <w:abstractNum w:abstractNumId="24">
     <w:nsid w:val="74E00487"/>
     <w:multiLevelType w:val="hybridMultilevel"/>
     <w:tmpl w:val="9DF421AA"/>
@@ -45891,7 +47916,7 @@
       </w:rPr>
     </w:lvl>
   </w:abstractNum>
-  <w:abstractNum w:abstractNumId="23">
+  <w:abstractNum w:abstractNumId="25">
     <w:nsid w:val="79CF530E"/>
     <w:multiLevelType w:val="hybridMultilevel"/>
     <w:tmpl w:val="02888730"/>
@@ -46004,7 +48029,7 @@
       </w:rPr>
     </w:lvl>
   </w:abstractNum>
-  <w:abstractNum w:abstractNumId="24">
+  <w:abstractNum w:abstractNumId="26">
     <w:nsid w:val="7DBD0141"/>
     <w:multiLevelType w:val="hybridMultilevel"/>
     <w:tmpl w:val="6F9E75F0"/>
@@ -46121,16 +48146,16 @@
     <w:abstractNumId w:val="0"/>
   </w:num>
   <w:num w:numId="2">
-    <w:abstractNumId w:val="8"/>
+    <w:abstractNumId w:val="10"/>
   </w:num>
   <w:num w:numId="3">
-    <w:abstractNumId w:val="21"/>
+    <w:abstractNumId w:val="23"/>
   </w:num>
   <w:num w:numId="4">
-    <w:abstractNumId w:val="6"/>
+    <w:abstractNumId w:val="7"/>
   </w:num>
   <w:num w:numId="5">
-    <w:abstractNumId w:val="11"/>
+    <w:abstractNumId w:val="13"/>
   </w:num>
   <w:num w:numId="6">
     <w:abstractNumId w:val="2"/>
@@ -46139,49 +48164,49 @@
     <w:abstractNumId w:val="4"/>
   </w:num>
   <w:num w:numId="8">
+    <w:abstractNumId w:val="21"/>
+  </w:num>
+  <w:num w:numId="9">
+    <w:abstractNumId w:val="12"/>
+  </w:num>
+  <w:num w:numId="10">
+    <w:abstractNumId w:val="16"/>
+  </w:num>
+  <w:num w:numId="11">
+    <w:abstractNumId w:val="15"/>
+  </w:num>
+  <w:num w:numId="12">
     <w:abstractNumId w:val="19"/>
   </w:num>
-  <w:num w:numId="9">
-    <w:abstractNumId w:val="10"/>
-  </w:num>
-  <w:num w:numId="10">
-    <w:abstractNumId w:val="14"/>
-  </w:num>
-  <w:num w:numId="11">
-    <w:abstractNumId w:val="13"/>
-  </w:num>
-  <w:num w:numId="12">
-    <w:abstractNumId w:val="17"/>
-  </w:num>
   <w:num w:numId="13">
-    <w:abstractNumId w:val="24"/>
+    <w:abstractNumId w:val="26"/>
   </w:num>
   <w:num w:numId="14">
     <w:abstractNumId w:val="3"/>
   </w:num>
   <w:num w:numId="15">
+    <w:abstractNumId w:val="22"/>
+  </w:num>
+  <w:num w:numId="16">
     <w:abstractNumId w:val="20"/>
   </w:num>
-  <w:num w:numId="16">
+  <w:num w:numId="17">
+    <w:abstractNumId w:val="24"/>
+  </w:num>
+  <w:num w:numId="18">
     <w:abstractNumId w:val="18"/>
   </w:num>
-  <w:num w:numId="17">
-    <w:abstractNumId w:val="22"/>
-  </w:num>
-  <w:num w:numId="18">
-    <w:abstractNumId w:val="16"/>
-  </w:num>
   <w:num w:numId="19">
-    <w:abstractNumId w:val="23"/>
+    <w:abstractNumId w:val="25"/>
   </w:num>
   <w:num w:numId="20">
-    <w:abstractNumId w:val="7"/>
+    <w:abstractNumId w:val="8"/>
   </w:num>
   <w:num w:numId="21">
     <w:abstractNumId w:val="1"/>
   </w:num>
   <w:num w:numId="22">
-    <w:abstractNumId w:val="12"/>
+    <w:abstractNumId w:val="14"/>
   </w:num>
   <w:num w:numId="23">
     <w:abstractNumId w:val="5"/>
@@ -46202,10 +48227,34 @@
     <w:abstractNumId w:val="0"/>
   </w:num>
   <w:num w:numId="29">
+    <w:abstractNumId w:val="11"/>
+  </w:num>
+  <w:num w:numId="30">
+    <w:abstractNumId w:val="17"/>
+  </w:num>
+  <w:num w:numId="31">
+    <w:abstractNumId w:val="0"/>
+  </w:num>
+  <w:num w:numId="32">
     <w:abstractNumId w:val="9"/>
   </w:num>
-  <w:num w:numId="30">
-    <w:abstractNumId w:val="15"/>
+  <w:num w:numId="33">
+    <w:abstractNumId w:val="0"/>
+  </w:num>
+  <w:num w:numId="34">
+    <w:abstractNumId w:val="0"/>
+  </w:num>
+  <w:num w:numId="35">
+    <w:abstractNumId w:val="0"/>
+  </w:num>
+  <w:num w:numId="36">
+    <w:abstractNumId w:val="0"/>
+  </w:num>
+  <w:num w:numId="37">
+    <w:abstractNumId w:val="6"/>
+  </w:num>
+  <w:num w:numId="38">
+    <w:abstractNumId w:val="0"/>
   </w:num>
   <w:numIdMacAtCleanup w:val="23"/>
 </w:numbering>
@@ -47900,6 +49949,7 @@
     <w:rsid w:val="00A02F3E"/>
     <w:rsid w:val="00A04613"/>
     <w:rsid w:val="00A0663C"/>
+    <w:rsid w:val="00A0742A"/>
     <w:rsid w:val="00A47FB1"/>
     <w:rsid w:val="00AA4F9D"/>
     <w:rsid w:val="00AE3E02"/>
@@ -47910,6 +49960,7 @@
     <w:rsid w:val="00B9102F"/>
     <w:rsid w:val="00B93F72"/>
     <w:rsid w:val="00BD3264"/>
+    <w:rsid w:val="00BD4207"/>
     <w:rsid w:val="00BE4BC1"/>
     <w:rsid w:val="00C02145"/>
     <w:rsid w:val="00C1206B"/>
@@ -48185,7 +50236,6 @@
 <file path=word/glossary/webSettings.xml><?xml version="1.0" encoding="utf-8"?>
 <w:webSettings xmlns:r="http://schemas.openxmlformats.org/officeDocument/2006/relationships" xmlns:w="http://schemas.openxmlformats.org/wordprocessingml/2006/main">
   <w:optimizeForBrowser/>
-  <w:doNotSaveAsSingleFile/>
 </w:webSettings>
 </file>
 

</xml_diff>

<commit_message>
* [new] attachment management
</commit_message>
<xml_diff>
--- a/document/design/详细设计说明书(SaaS).docx
+++ b/document/design/详细设计说明书(SaaS).docx
@@ -1325,7 +1325,7 @@
           <w:tab w:val="right" w:leader="dot" w:pos="9350"/>
         </w:tabs>
         <w:rPr>
-          <w:rFonts w:asciiTheme="minorHAnsi" w:eastAsiaTheme="minorEastAsia" w:hAnsiTheme="minorHAnsi" w:cstheme="minorBidi"/>
+          <w:rFonts w:asciiTheme="minorHAnsi" w:eastAsiaTheme="minorEastAsia" w:hAnsiTheme="minorHAnsi" w:cstheme="minorBidi" w:hint="eastAsia"/>
           <w:b w:val="0"/>
           <w:bCs w:val="0"/>
           <w:caps w:val="0"/>
@@ -1416,7 +1416,7 @@
           <w:tab w:val="right" w:leader="dot" w:pos="9350"/>
         </w:tabs>
         <w:rPr>
-          <w:rFonts w:asciiTheme="minorHAnsi" w:eastAsiaTheme="minorEastAsia" w:hAnsiTheme="minorHAnsi" w:cstheme="minorBidi"/>
+          <w:rFonts w:asciiTheme="minorHAnsi" w:eastAsiaTheme="minorEastAsia" w:hAnsiTheme="minorHAnsi" w:cstheme="minorBidi" w:hint="eastAsia"/>
           <w:b w:val="0"/>
           <w:bCs w:val="0"/>
           <w:caps w:val="0"/>
@@ -1483,7 +1483,7 @@
           <w:tab w:val="right" w:leader="dot" w:pos="9350"/>
         </w:tabs>
         <w:rPr>
-          <w:rFonts w:asciiTheme="minorHAnsi" w:eastAsiaTheme="minorEastAsia" w:hAnsiTheme="minorHAnsi" w:cstheme="minorBidi"/>
+          <w:rFonts w:asciiTheme="minorHAnsi" w:eastAsiaTheme="minorEastAsia" w:hAnsiTheme="minorHAnsi" w:cstheme="minorBidi" w:hint="eastAsia"/>
           <w:b w:val="0"/>
           <w:bCs w:val="0"/>
           <w:caps w:val="0"/>
@@ -1563,7 +1563,7 @@
           <w:tab w:val="right" w:leader="dot" w:pos="9350"/>
         </w:tabs>
         <w:rPr>
-          <w:rFonts w:asciiTheme="minorHAnsi" w:eastAsiaTheme="minorEastAsia" w:hAnsiTheme="minorHAnsi" w:cstheme="minorBidi"/>
+          <w:rFonts w:asciiTheme="minorHAnsi" w:eastAsiaTheme="minorEastAsia" w:hAnsiTheme="minorHAnsi" w:cstheme="minorBidi" w:hint="eastAsia"/>
           <w:smallCaps w:val="0"/>
           <w:noProof/>
           <w:snapToGrid/>
@@ -1641,7 +1641,7 @@
           <w:tab w:val="right" w:leader="dot" w:pos="9350"/>
         </w:tabs>
         <w:rPr>
-          <w:rFonts w:asciiTheme="minorHAnsi" w:eastAsiaTheme="minorEastAsia" w:hAnsiTheme="minorHAnsi" w:cstheme="minorBidi"/>
+          <w:rFonts w:asciiTheme="minorHAnsi" w:eastAsiaTheme="minorEastAsia" w:hAnsiTheme="minorHAnsi" w:cstheme="minorBidi" w:hint="eastAsia"/>
           <w:smallCaps w:val="0"/>
           <w:noProof/>
           <w:snapToGrid/>
@@ -1719,7 +1719,7 @@
           <w:tab w:val="right" w:leader="dot" w:pos="9350"/>
         </w:tabs>
         <w:rPr>
-          <w:rFonts w:asciiTheme="minorHAnsi" w:eastAsiaTheme="minorEastAsia" w:hAnsiTheme="minorHAnsi" w:cstheme="minorBidi"/>
+          <w:rFonts w:asciiTheme="minorHAnsi" w:eastAsiaTheme="minorEastAsia" w:hAnsiTheme="minorHAnsi" w:cstheme="minorBidi" w:hint="eastAsia"/>
           <w:smallCaps w:val="0"/>
           <w:noProof/>
           <w:snapToGrid/>
@@ -1797,7 +1797,7 @@
           <w:tab w:val="right" w:leader="dot" w:pos="9350"/>
         </w:tabs>
         <w:rPr>
-          <w:rFonts w:asciiTheme="minorHAnsi" w:eastAsiaTheme="minorEastAsia" w:hAnsiTheme="minorHAnsi" w:cstheme="minorBidi"/>
+          <w:rFonts w:asciiTheme="minorHAnsi" w:eastAsiaTheme="minorEastAsia" w:hAnsiTheme="minorHAnsi" w:cstheme="minorBidi" w:hint="eastAsia"/>
           <w:smallCaps w:val="0"/>
           <w:noProof/>
           <w:snapToGrid/>
@@ -1875,7 +1875,7 @@
           <w:tab w:val="right" w:leader="dot" w:pos="9350"/>
         </w:tabs>
         <w:rPr>
-          <w:rFonts w:asciiTheme="minorHAnsi" w:eastAsiaTheme="minorEastAsia" w:hAnsiTheme="minorHAnsi" w:cstheme="minorBidi"/>
+          <w:rFonts w:asciiTheme="minorHAnsi" w:eastAsiaTheme="minorEastAsia" w:hAnsiTheme="minorHAnsi" w:cstheme="minorBidi" w:hint="eastAsia"/>
           <w:b w:val="0"/>
           <w:bCs w:val="0"/>
           <w:caps w:val="0"/>
@@ -1955,7 +1955,7 @@
           <w:tab w:val="right" w:leader="dot" w:pos="9350"/>
         </w:tabs>
         <w:rPr>
-          <w:rFonts w:asciiTheme="minorHAnsi" w:eastAsiaTheme="minorEastAsia" w:hAnsiTheme="minorHAnsi" w:cstheme="minorBidi"/>
+          <w:rFonts w:asciiTheme="minorHAnsi" w:eastAsiaTheme="minorEastAsia" w:hAnsiTheme="minorHAnsi" w:cstheme="minorBidi" w:hint="eastAsia"/>
           <w:smallCaps w:val="0"/>
           <w:noProof/>
           <w:snapToGrid/>
@@ -2033,7 +2033,7 @@
           <w:tab w:val="right" w:leader="dot" w:pos="9350"/>
         </w:tabs>
         <w:rPr>
-          <w:rFonts w:asciiTheme="minorHAnsi" w:eastAsiaTheme="minorEastAsia" w:hAnsiTheme="minorHAnsi" w:cstheme="minorBidi"/>
+          <w:rFonts w:asciiTheme="minorHAnsi" w:eastAsiaTheme="minorEastAsia" w:hAnsiTheme="minorHAnsi" w:cstheme="minorBidi" w:hint="eastAsia"/>
           <w:smallCaps w:val="0"/>
           <w:noProof/>
           <w:snapToGrid/>
@@ -2104,7 +2104,7 @@
           <w:tab w:val="right" w:leader="dot" w:pos="9350"/>
         </w:tabs>
         <w:rPr>
-          <w:rFonts w:asciiTheme="minorHAnsi" w:eastAsiaTheme="minorEastAsia" w:hAnsiTheme="minorHAnsi" w:cstheme="minorBidi"/>
+          <w:rFonts w:asciiTheme="minorHAnsi" w:eastAsiaTheme="minorEastAsia" w:hAnsiTheme="minorHAnsi" w:cstheme="minorBidi" w:hint="eastAsia"/>
           <w:smallCaps w:val="0"/>
           <w:noProof/>
           <w:snapToGrid/>
@@ -2175,7 +2175,7 @@
           <w:tab w:val="right" w:leader="dot" w:pos="9350"/>
         </w:tabs>
         <w:rPr>
-          <w:rFonts w:asciiTheme="minorHAnsi" w:eastAsiaTheme="minorEastAsia" w:hAnsiTheme="minorHAnsi" w:cstheme="minorBidi"/>
+          <w:rFonts w:asciiTheme="minorHAnsi" w:eastAsiaTheme="minorEastAsia" w:hAnsiTheme="minorHAnsi" w:cstheme="minorBidi" w:hint="eastAsia"/>
           <w:smallCaps w:val="0"/>
           <w:noProof/>
           <w:snapToGrid/>
@@ -2253,7 +2253,7 @@
           <w:tab w:val="right" w:leader="dot" w:pos="9350"/>
         </w:tabs>
         <w:rPr>
-          <w:rFonts w:asciiTheme="minorHAnsi" w:eastAsiaTheme="minorEastAsia" w:hAnsiTheme="minorHAnsi" w:cstheme="minorBidi"/>
+          <w:rFonts w:asciiTheme="minorHAnsi" w:eastAsiaTheme="minorEastAsia" w:hAnsiTheme="minorHAnsi" w:cstheme="minorBidi" w:hint="eastAsia"/>
           <w:smallCaps w:val="0"/>
           <w:noProof/>
           <w:snapToGrid/>
@@ -2331,7 +2331,7 @@
           <w:tab w:val="right" w:leader="dot" w:pos="9350"/>
         </w:tabs>
         <w:rPr>
-          <w:rFonts w:asciiTheme="minorHAnsi" w:eastAsiaTheme="minorEastAsia" w:hAnsiTheme="minorHAnsi" w:cstheme="minorBidi"/>
+          <w:rFonts w:asciiTheme="minorHAnsi" w:eastAsiaTheme="minorEastAsia" w:hAnsiTheme="minorHAnsi" w:cstheme="minorBidi" w:hint="eastAsia"/>
           <w:smallCaps w:val="0"/>
           <w:noProof/>
           <w:snapToGrid/>
@@ -2403,7 +2403,7 @@
           <w:tab w:val="right" w:leader="dot" w:pos="9350"/>
         </w:tabs>
         <w:rPr>
-          <w:rFonts w:asciiTheme="minorHAnsi" w:eastAsiaTheme="minorEastAsia" w:hAnsiTheme="minorHAnsi" w:cstheme="minorBidi"/>
+          <w:rFonts w:asciiTheme="minorHAnsi" w:eastAsiaTheme="minorEastAsia" w:hAnsiTheme="minorHAnsi" w:cstheme="minorBidi" w:hint="eastAsia"/>
           <w:i w:val="0"/>
           <w:iCs w:val="0"/>
           <w:noProof/>
@@ -2489,7 +2489,7 @@
           <w:tab w:val="right" w:leader="dot" w:pos="9350"/>
         </w:tabs>
         <w:rPr>
-          <w:rFonts w:asciiTheme="minorHAnsi" w:eastAsiaTheme="minorEastAsia" w:hAnsiTheme="minorHAnsi" w:cstheme="minorBidi"/>
+          <w:rFonts w:asciiTheme="minorHAnsi" w:eastAsiaTheme="minorEastAsia" w:hAnsiTheme="minorHAnsi" w:cstheme="minorBidi" w:hint="eastAsia"/>
           <w:i w:val="0"/>
           <w:iCs w:val="0"/>
           <w:noProof/>
@@ -2575,7 +2575,7 @@
           <w:tab w:val="right" w:leader="dot" w:pos="9350"/>
         </w:tabs>
         <w:rPr>
-          <w:rFonts w:asciiTheme="minorHAnsi" w:eastAsiaTheme="minorEastAsia" w:hAnsiTheme="minorHAnsi" w:cstheme="minorBidi"/>
+          <w:rFonts w:asciiTheme="minorHAnsi" w:eastAsiaTheme="minorEastAsia" w:hAnsiTheme="minorHAnsi" w:cstheme="minorBidi" w:hint="eastAsia"/>
           <w:i w:val="0"/>
           <w:iCs w:val="0"/>
           <w:noProof/>
@@ -2660,7 +2660,7 @@
           <w:tab w:val="right" w:leader="dot" w:pos="9350"/>
         </w:tabs>
         <w:rPr>
-          <w:rFonts w:asciiTheme="minorHAnsi" w:eastAsiaTheme="minorEastAsia" w:hAnsiTheme="minorHAnsi" w:cstheme="minorBidi"/>
+          <w:rFonts w:asciiTheme="minorHAnsi" w:eastAsiaTheme="minorEastAsia" w:hAnsiTheme="minorHAnsi" w:cstheme="minorBidi" w:hint="eastAsia"/>
           <w:b w:val="0"/>
           <w:bCs w:val="0"/>
           <w:caps w:val="0"/>
@@ -2733,7 +2733,7 @@
           <w:tab w:val="right" w:leader="dot" w:pos="9350"/>
         </w:tabs>
         <w:rPr>
-          <w:rFonts w:asciiTheme="minorHAnsi" w:eastAsiaTheme="minorEastAsia" w:hAnsiTheme="minorHAnsi" w:cstheme="minorBidi"/>
+          <w:rFonts w:asciiTheme="minorHAnsi" w:eastAsiaTheme="minorEastAsia" w:hAnsiTheme="minorHAnsi" w:cstheme="minorBidi" w:hint="eastAsia"/>
           <w:smallCaps w:val="0"/>
           <w:noProof/>
           <w:snapToGrid/>
@@ -2812,7 +2812,7 @@
           <w:tab w:val="right" w:leader="dot" w:pos="9350"/>
         </w:tabs>
         <w:rPr>
-          <w:rFonts w:asciiTheme="minorHAnsi" w:eastAsiaTheme="minorEastAsia" w:hAnsiTheme="minorHAnsi" w:cstheme="minorBidi"/>
+          <w:rFonts w:asciiTheme="minorHAnsi" w:eastAsiaTheme="minorEastAsia" w:hAnsiTheme="minorHAnsi" w:cstheme="minorBidi" w:hint="eastAsia"/>
           <w:i w:val="0"/>
           <w:iCs w:val="0"/>
           <w:noProof/>
@@ -2898,7 +2898,7 @@
           <w:tab w:val="right" w:leader="dot" w:pos="9350"/>
         </w:tabs>
         <w:rPr>
-          <w:rFonts w:asciiTheme="minorHAnsi" w:eastAsiaTheme="minorEastAsia" w:hAnsiTheme="minorHAnsi" w:cstheme="minorBidi"/>
+          <w:rFonts w:asciiTheme="minorHAnsi" w:eastAsiaTheme="minorEastAsia" w:hAnsiTheme="minorHAnsi" w:cstheme="minorBidi" w:hint="eastAsia"/>
           <w:i w:val="0"/>
           <w:iCs w:val="0"/>
           <w:noProof/>
@@ -2984,7 +2984,7 @@
           <w:tab w:val="right" w:leader="dot" w:pos="9350"/>
         </w:tabs>
         <w:rPr>
-          <w:rFonts w:asciiTheme="minorHAnsi" w:eastAsiaTheme="minorEastAsia" w:hAnsiTheme="minorHAnsi" w:cstheme="minorBidi"/>
+          <w:rFonts w:asciiTheme="minorHAnsi" w:eastAsiaTheme="minorEastAsia" w:hAnsiTheme="minorHAnsi" w:cstheme="minorBidi" w:hint="eastAsia"/>
           <w:i w:val="0"/>
           <w:iCs w:val="0"/>
           <w:noProof/>
@@ -3070,7 +3070,7 @@
           <w:tab w:val="right" w:leader="dot" w:pos="9350"/>
         </w:tabs>
         <w:rPr>
-          <w:rFonts w:asciiTheme="minorHAnsi" w:eastAsiaTheme="minorEastAsia" w:hAnsiTheme="minorHAnsi" w:cstheme="minorBidi"/>
+          <w:rFonts w:asciiTheme="minorHAnsi" w:eastAsiaTheme="minorEastAsia" w:hAnsiTheme="minorHAnsi" w:cstheme="minorBidi" w:hint="eastAsia"/>
           <w:i w:val="0"/>
           <w:iCs w:val="0"/>
           <w:noProof/>
@@ -3155,7 +3155,7 @@
           <w:tab w:val="right" w:leader="dot" w:pos="9350"/>
         </w:tabs>
         <w:rPr>
-          <w:rFonts w:asciiTheme="minorHAnsi" w:eastAsiaTheme="minorEastAsia" w:hAnsiTheme="minorHAnsi" w:cstheme="minorBidi"/>
+          <w:rFonts w:asciiTheme="minorHAnsi" w:eastAsiaTheme="minorEastAsia" w:hAnsiTheme="minorHAnsi" w:cstheme="minorBidi" w:hint="eastAsia"/>
           <w:smallCaps w:val="0"/>
           <w:noProof/>
           <w:snapToGrid/>
@@ -3233,7 +3233,7 @@
           <w:tab w:val="right" w:leader="dot" w:pos="9350"/>
         </w:tabs>
         <w:rPr>
-          <w:rFonts w:asciiTheme="minorHAnsi" w:eastAsiaTheme="minorEastAsia" w:hAnsiTheme="minorHAnsi" w:cstheme="minorBidi"/>
+          <w:rFonts w:asciiTheme="minorHAnsi" w:eastAsiaTheme="minorEastAsia" w:hAnsiTheme="minorHAnsi" w:cstheme="minorBidi" w:hint="eastAsia"/>
           <w:smallCaps w:val="0"/>
           <w:noProof/>
           <w:snapToGrid/>
@@ -3297,7 +3297,7 @@
           <w:tab w:val="right" w:leader="dot" w:pos="9350"/>
         </w:tabs>
         <w:rPr>
-          <w:rFonts w:asciiTheme="minorHAnsi" w:eastAsiaTheme="minorEastAsia" w:hAnsiTheme="minorHAnsi" w:cstheme="minorBidi"/>
+          <w:rFonts w:asciiTheme="minorHAnsi" w:eastAsiaTheme="minorEastAsia" w:hAnsiTheme="minorHAnsi" w:cstheme="minorBidi" w:hint="eastAsia"/>
           <w:smallCaps w:val="0"/>
           <w:noProof/>
           <w:snapToGrid/>
@@ -3376,7 +3376,7 @@
           <w:tab w:val="right" w:leader="dot" w:pos="9350"/>
         </w:tabs>
         <w:rPr>
-          <w:rFonts w:asciiTheme="minorHAnsi" w:eastAsiaTheme="minorEastAsia" w:hAnsiTheme="minorHAnsi" w:cstheme="minorBidi"/>
+          <w:rFonts w:asciiTheme="minorHAnsi" w:eastAsiaTheme="minorEastAsia" w:hAnsiTheme="minorHAnsi" w:cstheme="minorBidi" w:hint="eastAsia"/>
           <w:i w:val="0"/>
           <w:iCs w:val="0"/>
           <w:noProof/>
@@ -3462,7 +3462,7 @@
           <w:tab w:val="right" w:leader="dot" w:pos="9350"/>
         </w:tabs>
         <w:rPr>
-          <w:rFonts w:asciiTheme="minorHAnsi" w:eastAsiaTheme="minorEastAsia" w:hAnsiTheme="minorHAnsi" w:cstheme="minorBidi"/>
+          <w:rFonts w:asciiTheme="minorHAnsi" w:eastAsiaTheme="minorEastAsia" w:hAnsiTheme="minorHAnsi" w:cstheme="minorBidi" w:hint="eastAsia"/>
           <w:i w:val="0"/>
           <w:iCs w:val="0"/>
           <w:noProof/>
@@ -3548,7 +3548,7 @@
           <w:tab w:val="right" w:leader="dot" w:pos="9350"/>
         </w:tabs>
         <w:rPr>
-          <w:rFonts w:asciiTheme="minorHAnsi" w:eastAsiaTheme="minorEastAsia" w:hAnsiTheme="minorHAnsi" w:cstheme="minorBidi"/>
+          <w:rFonts w:asciiTheme="minorHAnsi" w:eastAsiaTheme="minorEastAsia" w:hAnsiTheme="minorHAnsi" w:cstheme="minorBidi" w:hint="eastAsia"/>
           <w:i w:val="0"/>
           <w:iCs w:val="0"/>
           <w:noProof/>
@@ -3633,7 +3633,7 @@
           <w:tab w:val="right" w:leader="dot" w:pos="9350"/>
         </w:tabs>
         <w:rPr>
-          <w:rFonts w:asciiTheme="minorHAnsi" w:eastAsiaTheme="minorEastAsia" w:hAnsiTheme="minorHAnsi" w:cstheme="minorBidi"/>
+          <w:rFonts w:asciiTheme="minorHAnsi" w:eastAsiaTheme="minorEastAsia" w:hAnsiTheme="minorHAnsi" w:cstheme="minorBidi" w:hint="eastAsia"/>
           <w:smallCaps w:val="0"/>
           <w:noProof/>
           <w:snapToGrid/>
@@ -3712,7 +3712,7 @@
           <w:tab w:val="right" w:leader="dot" w:pos="9350"/>
         </w:tabs>
         <w:rPr>
-          <w:rFonts w:asciiTheme="minorHAnsi" w:eastAsiaTheme="minorEastAsia" w:hAnsiTheme="minorHAnsi" w:cstheme="minorBidi"/>
+          <w:rFonts w:asciiTheme="minorHAnsi" w:eastAsiaTheme="minorEastAsia" w:hAnsiTheme="minorHAnsi" w:cstheme="minorBidi" w:hint="eastAsia"/>
           <w:i w:val="0"/>
           <w:iCs w:val="0"/>
           <w:noProof/>
@@ -3798,7 +3798,7 @@
           <w:tab w:val="right" w:leader="dot" w:pos="9350"/>
         </w:tabs>
         <w:rPr>
-          <w:rFonts w:asciiTheme="minorHAnsi" w:eastAsiaTheme="minorEastAsia" w:hAnsiTheme="minorHAnsi" w:cstheme="minorBidi"/>
+          <w:rFonts w:asciiTheme="minorHAnsi" w:eastAsiaTheme="minorEastAsia" w:hAnsiTheme="minorHAnsi" w:cstheme="minorBidi" w:hint="eastAsia"/>
           <w:i w:val="0"/>
           <w:iCs w:val="0"/>
           <w:noProof/>
@@ -3884,7 +3884,7 @@
           <w:tab w:val="right" w:leader="dot" w:pos="9350"/>
         </w:tabs>
         <w:rPr>
-          <w:rFonts w:asciiTheme="minorHAnsi" w:eastAsiaTheme="minorEastAsia" w:hAnsiTheme="minorHAnsi" w:cstheme="minorBidi"/>
+          <w:rFonts w:asciiTheme="minorHAnsi" w:eastAsiaTheme="minorEastAsia" w:hAnsiTheme="minorHAnsi" w:cstheme="minorBidi" w:hint="eastAsia"/>
           <w:i w:val="0"/>
           <w:iCs w:val="0"/>
           <w:noProof/>
@@ -3970,7 +3970,7 @@
           <w:tab w:val="right" w:leader="dot" w:pos="9350"/>
         </w:tabs>
         <w:rPr>
-          <w:rFonts w:asciiTheme="minorHAnsi" w:eastAsiaTheme="minorEastAsia" w:hAnsiTheme="minorHAnsi" w:cstheme="minorBidi"/>
+          <w:rFonts w:asciiTheme="minorHAnsi" w:eastAsiaTheme="minorEastAsia" w:hAnsiTheme="minorHAnsi" w:cstheme="minorBidi" w:hint="eastAsia"/>
           <w:i w:val="0"/>
           <w:iCs w:val="0"/>
           <w:noProof/>
@@ -4056,7 +4056,7 @@
           <w:tab w:val="right" w:leader="dot" w:pos="9350"/>
         </w:tabs>
         <w:rPr>
-          <w:rFonts w:asciiTheme="minorHAnsi" w:eastAsiaTheme="minorEastAsia" w:hAnsiTheme="minorHAnsi" w:cstheme="minorBidi"/>
+          <w:rFonts w:asciiTheme="minorHAnsi" w:eastAsiaTheme="minorEastAsia" w:hAnsiTheme="minorHAnsi" w:cstheme="minorBidi" w:hint="eastAsia"/>
           <w:i w:val="0"/>
           <w:iCs w:val="0"/>
           <w:noProof/>
@@ -4142,7 +4142,7 @@
           <w:tab w:val="right" w:leader="dot" w:pos="9350"/>
         </w:tabs>
         <w:rPr>
-          <w:rFonts w:asciiTheme="minorHAnsi" w:eastAsiaTheme="minorEastAsia" w:hAnsiTheme="minorHAnsi" w:cstheme="minorBidi"/>
+          <w:rFonts w:asciiTheme="minorHAnsi" w:eastAsiaTheme="minorEastAsia" w:hAnsiTheme="minorHAnsi" w:cstheme="minorBidi" w:hint="eastAsia"/>
           <w:i w:val="0"/>
           <w:iCs w:val="0"/>
           <w:noProof/>
@@ -4228,7 +4228,7 @@
           <w:tab w:val="right" w:leader="dot" w:pos="9350"/>
         </w:tabs>
         <w:rPr>
-          <w:rFonts w:asciiTheme="minorHAnsi" w:eastAsiaTheme="minorEastAsia" w:hAnsiTheme="minorHAnsi" w:cstheme="minorBidi"/>
+          <w:rFonts w:asciiTheme="minorHAnsi" w:eastAsiaTheme="minorEastAsia" w:hAnsiTheme="minorHAnsi" w:cstheme="minorBidi" w:hint="eastAsia"/>
           <w:i w:val="0"/>
           <w:iCs w:val="0"/>
           <w:noProof/>
@@ -4313,7 +4313,7 @@
           <w:tab w:val="right" w:leader="dot" w:pos="9350"/>
         </w:tabs>
         <w:rPr>
-          <w:rFonts w:asciiTheme="minorHAnsi" w:eastAsiaTheme="minorEastAsia" w:hAnsiTheme="minorHAnsi" w:cstheme="minorBidi"/>
+          <w:rFonts w:asciiTheme="minorHAnsi" w:eastAsiaTheme="minorEastAsia" w:hAnsiTheme="minorHAnsi" w:cstheme="minorBidi" w:hint="eastAsia"/>
           <w:smallCaps w:val="0"/>
           <w:noProof/>
           <w:snapToGrid/>
@@ -4392,7 +4392,7 @@
           <w:tab w:val="right" w:leader="dot" w:pos="9350"/>
         </w:tabs>
         <w:rPr>
-          <w:rFonts w:asciiTheme="minorHAnsi" w:eastAsiaTheme="minorEastAsia" w:hAnsiTheme="minorHAnsi" w:cstheme="minorBidi"/>
+          <w:rFonts w:asciiTheme="minorHAnsi" w:eastAsiaTheme="minorEastAsia" w:hAnsiTheme="minorHAnsi" w:cstheme="minorBidi" w:hint="eastAsia"/>
           <w:i w:val="0"/>
           <w:iCs w:val="0"/>
           <w:noProof/>
@@ -4477,7 +4477,7 @@
           <w:tab w:val="right" w:leader="dot" w:pos="9350"/>
         </w:tabs>
         <w:rPr>
-          <w:rFonts w:asciiTheme="minorHAnsi" w:eastAsiaTheme="minorEastAsia" w:hAnsiTheme="minorHAnsi" w:cstheme="minorBidi"/>
+          <w:rFonts w:asciiTheme="minorHAnsi" w:eastAsiaTheme="minorEastAsia" w:hAnsiTheme="minorHAnsi" w:cstheme="minorBidi" w:hint="eastAsia"/>
           <w:smallCaps w:val="0"/>
           <w:noProof/>
           <w:snapToGrid/>
@@ -4556,7 +4556,7 @@
           <w:tab w:val="right" w:leader="dot" w:pos="9350"/>
         </w:tabs>
         <w:rPr>
-          <w:rFonts w:asciiTheme="minorHAnsi" w:eastAsiaTheme="minorEastAsia" w:hAnsiTheme="minorHAnsi" w:cstheme="minorBidi"/>
+          <w:rFonts w:asciiTheme="minorHAnsi" w:eastAsiaTheme="minorEastAsia" w:hAnsiTheme="minorHAnsi" w:cstheme="minorBidi" w:hint="eastAsia"/>
           <w:i w:val="0"/>
           <w:iCs w:val="0"/>
           <w:noProof/>
@@ -4643,7 +4643,7 @@
           <w:tab w:val="right" w:leader="dot" w:pos="9350"/>
         </w:tabs>
         <w:rPr>
-          <w:rFonts w:asciiTheme="minorHAnsi" w:eastAsiaTheme="minorEastAsia" w:hAnsiTheme="minorHAnsi" w:cstheme="minorBidi"/>
+          <w:rFonts w:asciiTheme="minorHAnsi" w:eastAsiaTheme="minorEastAsia" w:hAnsiTheme="minorHAnsi" w:cstheme="minorBidi" w:hint="eastAsia"/>
           <w:i w:val="0"/>
           <w:iCs w:val="0"/>
           <w:noProof/>
@@ -4728,7 +4728,7 @@
           <w:tab w:val="right" w:leader="dot" w:pos="9350"/>
         </w:tabs>
         <w:rPr>
-          <w:rFonts w:asciiTheme="minorHAnsi" w:eastAsiaTheme="minorEastAsia" w:hAnsiTheme="minorHAnsi" w:cstheme="minorBidi"/>
+          <w:rFonts w:asciiTheme="minorHAnsi" w:eastAsiaTheme="minorEastAsia" w:hAnsiTheme="minorHAnsi" w:cstheme="minorBidi" w:hint="eastAsia"/>
           <w:smallCaps w:val="0"/>
           <w:noProof/>
           <w:snapToGrid/>
@@ -4807,7 +4807,7 @@
           <w:tab w:val="right" w:leader="dot" w:pos="9350"/>
         </w:tabs>
         <w:rPr>
-          <w:rFonts w:asciiTheme="minorHAnsi" w:eastAsiaTheme="minorEastAsia" w:hAnsiTheme="minorHAnsi" w:cstheme="minorBidi"/>
+          <w:rFonts w:asciiTheme="minorHAnsi" w:eastAsiaTheme="minorEastAsia" w:hAnsiTheme="minorHAnsi" w:cstheme="minorBidi" w:hint="eastAsia"/>
           <w:i w:val="0"/>
           <w:iCs w:val="0"/>
           <w:noProof/>
@@ -4893,7 +4893,7 @@
           <w:tab w:val="right" w:leader="dot" w:pos="9350"/>
         </w:tabs>
         <w:rPr>
-          <w:rFonts w:asciiTheme="minorHAnsi" w:eastAsiaTheme="minorEastAsia" w:hAnsiTheme="minorHAnsi" w:cstheme="minorBidi"/>
+          <w:rFonts w:asciiTheme="minorHAnsi" w:eastAsiaTheme="minorEastAsia" w:hAnsiTheme="minorHAnsi" w:cstheme="minorBidi" w:hint="eastAsia"/>
           <w:i w:val="0"/>
           <w:iCs w:val="0"/>
           <w:noProof/>
@@ -4979,7 +4979,7 @@
           <w:tab w:val="right" w:leader="dot" w:pos="9350"/>
         </w:tabs>
         <w:rPr>
-          <w:rFonts w:asciiTheme="minorHAnsi" w:eastAsiaTheme="minorEastAsia" w:hAnsiTheme="minorHAnsi" w:cstheme="minorBidi"/>
+          <w:rFonts w:asciiTheme="minorHAnsi" w:eastAsiaTheme="minorEastAsia" w:hAnsiTheme="minorHAnsi" w:cstheme="minorBidi" w:hint="eastAsia"/>
           <w:i w:val="0"/>
           <w:iCs w:val="0"/>
           <w:noProof/>
@@ -5064,7 +5064,7 @@
           <w:tab w:val="right" w:leader="dot" w:pos="9350"/>
         </w:tabs>
         <w:rPr>
-          <w:rFonts w:asciiTheme="minorHAnsi" w:eastAsiaTheme="minorEastAsia" w:hAnsiTheme="minorHAnsi" w:cstheme="minorBidi"/>
+          <w:rFonts w:asciiTheme="minorHAnsi" w:eastAsiaTheme="minorEastAsia" w:hAnsiTheme="minorHAnsi" w:cstheme="minorBidi" w:hint="eastAsia"/>
           <w:b w:val="0"/>
           <w:bCs w:val="0"/>
           <w:caps w:val="0"/>
@@ -5144,7 +5144,7 @@
           <w:tab w:val="right" w:leader="dot" w:pos="9350"/>
         </w:tabs>
         <w:rPr>
-          <w:rFonts w:asciiTheme="minorHAnsi" w:eastAsiaTheme="minorEastAsia" w:hAnsiTheme="minorHAnsi" w:cstheme="minorBidi"/>
+          <w:rFonts w:asciiTheme="minorHAnsi" w:eastAsiaTheme="minorEastAsia" w:hAnsiTheme="minorHAnsi" w:cstheme="minorBidi" w:hint="eastAsia"/>
           <w:smallCaps w:val="0"/>
           <w:noProof/>
           <w:snapToGrid/>
@@ -5235,7 +5235,7 @@
           <w:tab w:val="right" w:leader="dot" w:pos="9350"/>
         </w:tabs>
         <w:rPr>
-          <w:rFonts w:asciiTheme="minorHAnsi" w:eastAsiaTheme="minorEastAsia" w:hAnsiTheme="minorHAnsi" w:cstheme="minorBidi"/>
+          <w:rFonts w:asciiTheme="minorHAnsi" w:eastAsiaTheme="minorEastAsia" w:hAnsiTheme="minorHAnsi" w:cstheme="minorBidi" w:hint="eastAsia"/>
           <w:smallCaps w:val="0"/>
           <w:noProof/>
           <w:snapToGrid/>
@@ -5326,7 +5326,7 @@
           <w:tab w:val="right" w:leader="dot" w:pos="9350"/>
         </w:tabs>
         <w:rPr>
-          <w:rFonts w:asciiTheme="minorHAnsi" w:eastAsiaTheme="minorEastAsia" w:hAnsiTheme="minorHAnsi" w:cstheme="minorBidi"/>
+          <w:rFonts w:asciiTheme="minorHAnsi" w:eastAsiaTheme="minorEastAsia" w:hAnsiTheme="minorHAnsi" w:cstheme="minorBidi" w:hint="eastAsia"/>
           <w:smallCaps w:val="0"/>
           <w:noProof/>
           <w:snapToGrid/>
@@ -5417,7 +5417,7 @@
           <w:tab w:val="right" w:leader="dot" w:pos="9350"/>
         </w:tabs>
         <w:rPr>
-          <w:rFonts w:asciiTheme="minorHAnsi" w:eastAsiaTheme="minorEastAsia" w:hAnsiTheme="minorHAnsi" w:cstheme="minorBidi"/>
+          <w:rFonts w:asciiTheme="minorHAnsi" w:eastAsiaTheme="minorEastAsia" w:hAnsiTheme="minorHAnsi" w:cstheme="minorBidi" w:hint="eastAsia"/>
           <w:smallCaps w:val="0"/>
           <w:noProof/>
           <w:snapToGrid/>
@@ -5508,7 +5508,7 @@
           <w:tab w:val="right" w:leader="dot" w:pos="9350"/>
         </w:tabs>
         <w:rPr>
-          <w:rFonts w:asciiTheme="minorHAnsi" w:eastAsiaTheme="minorEastAsia" w:hAnsiTheme="minorHAnsi" w:cstheme="minorBidi"/>
+          <w:rFonts w:asciiTheme="minorHAnsi" w:eastAsiaTheme="minorEastAsia" w:hAnsiTheme="minorHAnsi" w:cstheme="minorBidi" w:hint="eastAsia"/>
           <w:smallCaps w:val="0"/>
           <w:noProof/>
           <w:snapToGrid/>
@@ -5599,7 +5599,7 @@
           <w:tab w:val="right" w:leader="dot" w:pos="9350"/>
         </w:tabs>
         <w:rPr>
-          <w:rFonts w:asciiTheme="minorHAnsi" w:eastAsiaTheme="minorEastAsia" w:hAnsiTheme="minorHAnsi" w:cstheme="minorBidi"/>
+          <w:rFonts w:asciiTheme="minorHAnsi" w:eastAsiaTheme="minorEastAsia" w:hAnsiTheme="minorHAnsi" w:cstheme="minorBidi" w:hint="eastAsia"/>
           <w:smallCaps w:val="0"/>
           <w:noProof/>
           <w:snapToGrid/>
@@ -5690,7 +5690,7 @@
           <w:tab w:val="right" w:leader="dot" w:pos="9350"/>
         </w:tabs>
         <w:rPr>
-          <w:rFonts w:asciiTheme="minorHAnsi" w:eastAsiaTheme="minorEastAsia" w:hAnsiTheme="minorHAnsi" w:cstheme="minorBidi"/>
+          <w:rFonts w:asciiTheme="minorHAnsi" w:eastAsiaTheme="minorEastAsia" w:hAnsiTheme="minorHAnsi" w:cstheme="minorBidi" w:hint="eastAsia"/>
           <w:smallCaps w:val="0"/>
           <w:noProof/>
           <w:snapToGrid/>
@@ -5781,7 +5781,7 @@
           <w:tab w:val="right" w:leader="dot" w:pos="9350"/>
         </w:tabs>
         <w:rPr>
-          <w:rFonts w:asciiTheme="minorHAnsi" w:eastAsiaTheme="minorEastAsia" w:hAnsiTheme="minorHAnsi" w:cstheme="minorBidi"/>
+          <w:rFonts w:asciiTheme="minorHAnsi" w:eastAsiaTheme="minorEastAsia" w:hAnsiTheme="minorHAnsi" w:cstheme="minorBidi" w:hint="eastAsia"/>
           <w:smallCaps w:val="0"/>
           <w:noProof/>
           <w:snapToGrid/>
@@ -5872,7 +5872,7 @@
           <w:tab w:val="right" w:leader="dot" w:pos="9350"/>
         </w:tabs>
         <w:rPr>
-          <w:rFonts w:asciiTheme="minorHAnsi" w:eastAsiaTheme="minorEastAsia" w:hAnsiTheme="minorHAnsi" w:cstheme="minorBidi"/>
+          <w:rFonts w:asciiTheme="minorHAnsi" w:eastAsiaTheme="minorEastAsia" w:hAnsiTheme="minorHAnsi" w:cstheme="minorBidi" w:hint="eastAsia"/>
           <w:smallCaps w:val="0"/>
           <w:noProof/>
           <w:snapToGrid/>
@@ -5963,7 +5963,7 @@
           <w:tab w:val="right" w:leader="dot" w:pos="9350"/>
         </w:tabs>
         <w:rPr>
-          <w:rFonts w:asciiTheme="minorHAnsi" w:eastAsiaTheme="minorEastAsia" w:hAnsiTheme="minorHAnsi" w:cstheme="minorBidi"/>
+          <w:rFonts w:asciiTheme="minorHAnsi" w:eastAsiaTheme="minorEastAsia" w:hAnsiTheme="minorHAnsi" w:cstheme="minorBidi" w:hint="eastAsia"/>
           <w:smallCaps w:val="0"/>
           <w:noProof/>
           <w:snapToGrid/>
@@ -6054,7 +6054,7 @@
           <w:tab w:val="right" w:leader="dot" w:pos="9350"/>
         </w:tabs>
         <w:rPr>
-          <w:rFonts w:asciiTheme="minorHAnsi" w:eastAsiaTheme="minorEastAsia" w:hAnsiTheme="minorHAnsi" w:cstheme="minorBidi"/>
+          <w:rFonts w:asciiTheme="minorHAnsi" w:eastAsiaTheme="minorEastAsia" w:hAnsiTheme="minorHAnsi" w:cstheme="minorBidi" w:hint="eastAsia"/>
           <w:smallCaps w:val="0"/>
           <w:noProof/>
           <w:snapToGrid/>
@@ -6145,7 +6145,7 @@
           <w:tab w:val="right" w:leader="dot" w:pos="9350"/>
         </w:tabs>
         <w:rPr>
-          <w:rFonts w:asciiTheme="minorHAnsi" w:eastAsiaTheme="minorEastAsia" w:hAnsiTheme="minorHAnsi" w:cstheme="minorBidi"/>
+          <w:rFonts w:asciiTheme="minorHAnsi" w:eastAsiaTheme="minorEastAsia" w:hAnsiTheme="minorHAnsi" w:cstheme="minorBidi" w:hint="eastAsia"/>
           <w:smallCaps w:val="0"/>
           <w:noProof/>
           <w:snapToGrid/>
@@ -6236,7 +6236,7 @@
           <w:tab w:val="right" w:leader="dot" w:pos="9350"/>
         </w:tabs>
         <w:rPr>
-          <w:rFonts w:asciiTheme="minorHAnsi" w:eastAsiaTheme="minorEastAsia" w:hAnsiTheme="minorHAnsi" w:cstheme="minorBidi"/>
+          <w:rFonts w:asciiTheme="minorHAnsi" w:eastAsiaTheme="minorEastAsia" w:hAnsiTheme="minorHAnsi" w:cstheme="minorBidi" w:hint="eastAsia"/>
           <w:smallCaps w:val="0"/>
           <w:noProof/>
           <w:snapToGrid/>
@@ -6327,7 +6327,7 @@
           <w:tab w:val="right" w:leader="dot" w:pos="9350"/>
         </w:tabs>
         <w:rPr>
-          <w:rFonts w:asciiTheme="minorHAnsi" w:eastAsiaTheme="minorEastAsia" w:hAnsiTheme="minorHAnsi" w:cstheme="minorBidi"/>
+          <w:rFonts w:asciiTheme="minorHAnsi" w:eastAsiaTheme="minorEastAsia" w:hAnsiTheme="minorHAnsi" w:cstheme="minorBidi" w:hint="eastAsia"/>
           <w:smallCaps w:val="0"/>
           <w:noProof/>
           <w:snapToGrid/>
@@ -6418,7 +6418,7 @@
           <w:tab w:val="right" w:leader="dot" w:pos="9350"/>
         </w:tabs>
         <w:rPr>
-          <w:rFonts w:asciiTheme="minorHAnsi" w:eastAsiaTheme="minorEastAsia" w:hAnsiTheme="minorHAnsi" w:cstheme="minorBidi"/>
+          <w:rFonts w:asciiTheme="minorHAnsi" w:eastAsiaTheme="minorEastAsia" w:hAnsiTheme="minorHAnsi" w:cstheme="minorBidi" w:hint="eastAsia"/>
           <w:smallCaps w:val="0"/>
           <w:noProof/>
           <w:snapToGrid/>
@@ -6509,7 +6509,7 @@
           <w:tab w:val="right" w:leader="dot" w:pos="9350"/>
         </w:tabs>
         <w:rPr>
-          <w:rFonts w:asciiTheme="minorHAnsi" w:eastAsiaTheme="minorEastAsia" w:hAnsiTheme="minorHAnsi" w:cstheme="minorBidi"/>
+          <w:rFonts w:asciiTheme="minorHAnsi" w:eastAsiaTheme="minorEastAsia" w:hAnsiTheme="minorHAnsi" w:cstheme="minorBidi" w:hint="eastAsia"/>
           <w:smallCaps w:val="0"/>
           <w:noProof/>
           <w:snapToGrid/>
@@ -6600,7 +6600,7 @@
           <w:tab w:val="right" w:leader="dot" w:pos="9350"/>
         </w:tabs>
         <w:rPr>
-          <w:rFonts w:asciiTheme="minorHAnsi" w:eastAsiaTheme="minorEastAsia" w:hAnsiTheme="minorHAnsi" w:cstheme="minorBidi"/>
+          <w:rFonts w:asciiTheme="minorHAnsi" w:eastAsiaTheme="minorEastAsia" w:hAnsiTheme="minorHAnsi" w:cstheme="minorBidi" w:hint="eastAsia"/>
           <w:smallCaps w:val="0"/>
           <w:noProof/>
           <w:snapToGrid/>
@@ -6691,7 +6691,7 @@
           <w:tab w:val="right" w:leader="dot" w:pos="9350"/>
         </w:tabs>
         <w:rPr>
-          <w:rFonts w:asciiTheme="minorHAnsi" w:eastAsiaTheme="minorEastAsia" w:hAnsiTheme="minorHAnsi" w:cstheme="minorBidi"/>
+          <w:rFonts w:asciiTheme="minorHAnsi" w:eastAsiaTheme="minorEastAsia" w:hAnsiTheme="minorHAnsi" w:cstheme="minorBidi" w:hint="eastAsia"/>
           <w:smallCaps w:val="0"/>
           <w:noProof/>
           <w:snapToGrid/>
@@ -6782,7 +6782,7 @@
           <w:tab w:val="right" w:leader="dot" w:pos="9350"/>
         </w:tabs>
         <w:rPr>
-          <w:rFonts w:asciiTheme="minorHAnsi" w:eastAsiaTheme="minorEastAsia" w:hAnsiTheme="minorHAnsi" w:cstheme="minorBidi"/>
+          <w:rFonts w:asciiTheme="minorHAnsi" w:eastAsiaTheme="minorEastAsia" w:hAnsiTheme="minorHAnsi" w:cstheme="minorBidi" w:hint="eastAsia"/>
           <w:smallCaps w:val="0"/>
           <w:noProof/>
           <w:snapToGrid/>
@@ -6888,7 +6888,7 @@
           <w:tab w:val="right" w:leader="dot" w:pos="9350"/>
         </w:tabs>
         <w:rPr>
-          <w:rFonts w:asciiTheme="minorHAnsi" w:eastAsiaTheme="minorEastAsia" w:hAnsiTheme="minorHAnsi" w:cstheme="minorBidi"/>
+          <w:rFonts w:asciiTheme="minorHAnsi" w:eastAsiaTheme="minorEastAsia" w:hAnsiTheme="minorHAnsi" w:cstheme="minorBidi" w:hint="eastAsia"/>
           <w:b w:val="0"/>
           <w:bCs w:val="0"/>
           <w:caps w:val="0"/>
@@ -6968,7 +6968,7 @@
           <w:tab w:val="right" w:leader="dot" w:pos="9350"/>
         </w:tabs>
         <w:rPr>
-          <w:rFonts w:asciiTheme="minorHAnsi" w:eastAsiaTheme="minorEastAsia" w:hAnsiTheme="minorHAnsi" w:cstheme="minorBidi"/>
+          <w:rFonts w:asciiTheme="minorHAnsi" w:eastAsiaTheme="minorEastAsia" w:hAnsiTheme="minorHAnsi" w:cstheme="minorBidi" w:hint="eastAsia"/>
           <w:smallCaps w:val="0"/>
           <w:noProof/>
           <w:snapToGrid/>
@@ -7052,7 +7052,7 @@
           <w:tab w:val="right" w:leader="dot" w:pos="9350"/>
         </w:tabs>
         <w:rPr>
-          <w:rFonts w:asciiTheme="minorHAnsi" w:eastAsiaTheme="minorEastAsia" w:hAnsiTheme="minorHAnsi" w:cstheme="minorBidi"/>
+          <w:rFonts w:asciiTheme="minorHAnsi" w:eastAsiaTheme="minorEastAsia" w:hAnsiTheme="minorHAnsi" w:cstheme="minorBidi" w:hint="eastAsia"/>
           <w:smallCaps w:val="0"/>
           <w:noProof/>
           <w:snapToGrid/>
@@ -7136,7 +7136,7 @@
           <w:tab w:val="right" w:leader="dot" w:pos="9350"/>
         </w:tabs>
         <w:rPr>
-          <w:rFonts w:asciiTheme="minorHAnsi" w:eastAsiaTheme="minorEastAsia" w:hAnsiTheme="minorHAnsi" w:cstheme="minorBidi"/>
+          <w:rFonts w:asciiTheme="minorHAnsi" w:eastAsiaTheme="minorEastAsia" w:hAnsiTheme="minorHAnsi" w:cstheme="minorBidi" w:hint="eastAsia"/>
           <w:smallCaps w:val="0"/>
           <w:noProof/>
           <w:snapToGrid/>
@@ -7220,7 +7220,7 @@
           <w:tab w:val="right" w:leader="dot" w:pos="9350"/>
         </w:tabs>
         <w:rPr>
-          <w:rFonts w:asciiTheme="minorHAnsi" w:eastAsiaTheme="minorEastAsia" w:hAnsiTheme="minorHAnsi" w:cstheme="minorBidi"/>
+          <w:rFonts w:asciiTheme="minorHAnsi" w:eastAsiaTheme="minorEastAsia" w:hAnsiTheme="minorHAnsi" w:cstheme="minorBidi" w:hint="eastAsia"/>
           <w:smallCaps w:val="0"/>
           <w:noProof/>
           <w:snapToGrid/>
@@ -7304,7 +7304,7 @@
           <w:tab w:val="right" w:leader="dot" w:pos="9350"/>
         </w:tabs>
         <w:rPr>
-          <w:rFonts w:asciiTheme="minorHAnsi" w:eastAsiaTheme="minorEastAsia" w:hAnsiTheme="minorHAnsi" w:cstheme="minorBidi"/>
+          <w:rFonts w:asciiTheme="minorHAnsi" w:eastAsiaTheme="minorEastAsia" w:hAnsiTheme="minorHAnsi" w:cstheme="minorBidi" w:hint="eastAsia"/>
           <w:b w:val="0"/>
           <w:bCs w:val="0"/>
           <w:caps w:val="0"/>
@@ -7384,7 +7384,7 @@
           <w:tab w:val="right" w:leader="dot" w:pos="9350"/>
         </w:tabs>
         <w:rPr>
-          <w:rFonts w:asciiTheme="minorHAnsi" w:eastAsiaTheme="minorEastAsia" w:hAnsiTheme="minorHAnsi" w:cstheme="minorBidi"/>
+          <w:rFonts w:asciiTheme="minorHAnsi" w:eastAsiaTheme="minorEastAsia" w:hAnsiTheme="minorHAnsi" w:cstheme="minorBidi" w:hint="eastAsia"/>
           <w:smallCaps w:val="0"/>
           <w:noProof/>
           <w:snapToGrid/>
@@ -7468,7 +7468,7 @@
           <w:tab w:val="right" w:leader="dot" w:pos="9350"/>
         </w:tabs>
         <w:rPr>
-          <w:rFonts w:asciiTheme="minorHAnsi" w:eastAsiaTheme="minorEastAsia" w:hAnsiTheme="minorHAnsi" w:cstheme="minorBidi"/>
+          <w:rFonts w:asciiTheme="minorHAnsi" w:eastAsiaTheme="minorEastAsia" w:hAnsiTheme="minorHAnsi" w:cstheme="minorBidi" w:hint="eastAsia"/>
           <w:smallCaps w:val="0"/>
           <w:noProof/>
           <w:snapToGrid/>
@@ -7559,7 +7559,7 @@
           <w:tab w:val="right" w:leader="dot" w:pos="9350"/>
         </w:tabs>
         <w:rPr>
-          <w:rFonts w:asciiTheme="minorHAnsi" w:eastAsiaTheme="minorEastAsia" w:hAnsiTheme="minorHAnsi" w:cstheme="minorBidi"/>
+          <w:rFonts w:asciiTheme="minorHAnsi" w:eastAsiaTheme="minorEastAsia" w:hAnsiTheme="minorHAnsi" w:cstheme="minorBidi" w:hint="eastAsia"/>
           <w:smallCaps w:val="0"/>
           <w:noProof/>
           <w:snapToGrid/>
@@ -7650,7 +7650,7 @@
           <w:tab w:val="right" w:leader="dot" w:pos="9350"/>
         </w:tabs>
         <w:rPr>
-          <w:rFonts w:asciiTheme="minorHAnsi" w:eastAsiaTheme="minorEastAsia" w:hAnsiTheme="minorHAnsi" w:cstheme="minorBidi"/>
+          <w:rFonts w:asciiTheme="minorHAnsi" w:eastAsiaTheme="minorEastAsia" w:hAnsiTheme="minorHAnsi" w:cstheme="minorBidi" w:hint="eastAsia"/>
           <w:b w:val="0"/>
           <w:bCs w:val="0"/>
           <w:caps w:val="0"/>
@@ -7730,7 +7730,7 @@
           <w:tab w:val="right" w:leader="dot" w:pos="9350"/>
         </w:tabs>
         <w:rPr>
-          <w:rFonts w:asciiTheme="minorHAnsi" w:eastAsiaTheme="minorEastAsia" w:hAnsiTheme="minorHAnsi" w:cstheme="minorBidi"/>
+          <w:rFonts w:asciiTheme="minorHAnsi" w:eastAsiaTheme="minorEastAsia" w:hAnsiTheme="minorHAnsi" w:cstheme="minorBidi" w:hint="eastAsia"/>
           <w:smallCaps w:val="0"/>
           <w:noProof/>
           <w:snapToGrid/>
@@ -7821,7 +7821,7 @@
           <w:tab w:val="right" w:leader="dot" w:pos="9350"/>
         </w:tabs>
         <w:rPr>
-          <w:rFonts w:asciiTheme="minorHAnsi" w:eastAsiaTheme="minorEastAsia" w:hAnsiTheme="minorHAnsi" w:cstheme="minorBidi"/>
+          <w:rFonts w:asciiTheme="minorHAnsi" w:eastAsiaTheme="minorEastAsia" w:hAnsiTheme="minorHAnsi" w:cstheme="minorBidi" w:hint="eastAsia"/>
           <w:smallCaps w:val="0"/>
           <w:noProof/>
           <w:snapToGrid/>
@@ -7912,7 +7912,7 @@
           <w:tab w:val="right" w:leader="dot" w:pos="9350"/>
         </w:tabs>
         <w:rPr>
-          <w:rFonts w:asciiTheme="minorHAnsi" w:eastAsiaTheme="minorEastAsia" w:hAnsiTheme="minorHAnsi" w:cstheme="minorBidi"/>
+          <w:rFonts w:asciiTheme="minorHAnsi" w:eastAsiaTheme="minorEastAsia" w:hAnsiTheme="minorHAnsi" w:cstheme="minorBidi" w:hint="eastAsia"/>
           <w:smallCaps w:val="0"/>
           <w:noProof/>
           <w:snapToGrid/>
@@ -8003,7 +8003,7 @@
           <w:tab w:val="right" w:leader="dot" w:pos="9350"/>
         </w:tabs>
         <w:rPr>
-          <w:rFonts w:asciiTheme="minorHAnsi" w:eastAsiaTheme="minorEastAsia" w:hAnsiTheme="minorHAnsi" w:cstheme="minorBidi"/>
+          <w:rFonts w:asciiTheme="minorHAnsi" w:eastAsiaTheme="minorEastAsia" w:hAnsiTheme="minorHAnsi" w:cstheme="minorBidi" w:hint="eastAsia"/>
           <w:smallCaps w:val="0"/>
           <w:noProof/>
           <w:snapToGrid/>
@@ -8094,7 +8094,7 @@
           <w:tab w:val="right" w:leader="dot" w:pos="9350"/>
         </w:tabs>
         <w:rPr>
-          <w:rFonts w:asciiTheme="minorHAnsi" w:eastAsiaTheme="minorEastAsia" w:hAnsiTheme="minorHAnsi" w:cstheme="minorBidi"/>
+          <w:rFonts w:asciiTheme="minorHAnsi" w:eastAsiaTheme="minorEastAsia" w:hAnsiTheme="minorHAnsi" w:cstheme="minorBidi" w:hint="eastAsia"/>
           <w:smallCaps w:val="0"/>
           <w:noProof/>
           <w:snapToGrid/>
@@ -8185,7 +8185,7 @@
           <w:tab w:val="right" w:leader="dot" w:pos="9350"/>
         </w:tabs>
         <w:rPr>
-          <w:rFonts w:asciiTheme="minorHAnsi" w:eastAsiaTheme="minorEastAsia" w:hAnsiTheme="minorHAnsi" w:cstheme="minorBidi"/>
+          <w:rFonts w:asciiTheme="minorHAnsi" w:eastAsiaTheme="minorEastAsia" w:hAnsiTheme="minorHAnsi" w:cstheme="minorBidi" w:hint="eastAsia"/>
           <w:smallCaps w:val="0"/>
           <w:noProof/>
           <w:snapToGrid/>
@@ -8276,7 +8276,7 @@
           <w:tab w:val="right" w:leader="dot" w:pos="9350"/>
         </w:tabs>
         <w:rPr>
-          <w:rFonts w:asciiTheme="minorHAnsi" w:eastAsiaTheme="minorEastAsia" w:hAnsiTheme="minorHAnsi" w:cstheme="minorBidi"/>
+          <w:rFonts w:asciiTheme="minorHAnsi" w:eastAsiaTheme="minorEastAsia" w:hAnsiTheme="minorHAnsi" w:cstheme="minorBidi" w:hint="eastAsia"/>
           <w:b w:val="0"/>
           <w:bCs w:val="0"/>
           <w:caps w:val="0"/>
@@ -8356,7 +8356,7 @@
           <w:tab w:val="right" w:leader="dot" w:pos="9350"/>
         </w:tabs>
         <w:rPr>
-          <w:rFonts w:asciiTheme="minorHAnsi" w:eastAsiaTheme="minorEastAsia" w:hAnsiTheme="minorHAnsi" w:cstheme="minorBidi"/>
+          <w:rFonts w:asciiTheme="minorHAnsi" w:eastAsiaTheme="minorEastAsia" w:hAnsiTheme="minorHAnsi" w:cstheme="minorBidi" w:hint="eastAsia"/>
           <w:smallCaps w:val="0"/>
           <w:noProof/>
           <w:snapToGrid/>
@@ -8448,7 +8448,7 @@
           <w:tab w:val="right" w:leader="dot" w:pos="9350"/>
         </w:tabs>
         <w:rPr>
-          <w:rFonts w:asciiTheme="minorHAnsi" w:eastAsiaTheme="minorEastAsia" w:hAnsiTheme="minorHAnsi" w:cstheme="minorBidi"/>
+          <w:rFonts w:asciiTheme="minorHAnsi" w:eastAsiaTheme="minorEastAsia" w:hAnsiTheme="minorHAnsi" w:cstheme="minorBidi" w:hint="eastAsia"/>
           <w:smallCaps w:val="0"/>
           <w:noProof/>
           <w:snapToGrid/>
@@ -8539,7 +8539,7 @@
           <w:tab w:val="right" w:leader="dot" w:pos="9350"/>
         </w:tabs>
         <w:rPr>
-          <w:rFonts w:asciiTheme="minorHAnsi" w:eastAsiaTheme="minorEastAsia" w:hAnsiTheme="minorHAnsi" w:cstheme="minorBidi"/>
+          <w:rFonts w:asciiTheme="minorHAnsi" w:eastAsiaTheme="minorEastAsia" w:hAnsiTheme="minorHAnsi" w:cstheme="minorBidi" w:hint="eastAsia"/>
           <w:smallCaps w:val="0"/>
           <w:noProof/>
           <w:snapToGrid/>
@@ -8630,7 +8630,7 @@
           <w:tab w:val="right" w:leader="dot" w:pos="9350"/>
         </w:tabs>
         <w:rPr>
-          <w:rFonts w:asciiTheme="minorHAnsi" w:eastAsiaTheme="minorEastAsia" w:hAnsiTheme="minorHAnsi" w:cstheme="minorBidi"/>
+          <w:rFonts w:asciiTheme="minorHAnsi" w:eastAsiaTheme="minorEastAsia" w:hAnsiTheme="minorHAnsi" w:cstheme="minorBidi" w:hint="eastAsia"/>
           <w:smallCaps w:val="0"/>
           <w:noProof/>
           <w:snapToGrid/>
@@ -8721,7 +8721,7 @@
           <w:tab w:val="right" w:leader="dot" w:pos="9350"/>
         </w:tabs>
         <w:rPr>
-          <w:rFonts w:asciiTheme="minorHAnsi" w:eastAsiaTheme="minorEastAsia" w:hAnsiTheme="minorHAnsi" w:cstheme="minorBidi"/>
+          <w:rFonts w:asciiTheme="minorHAnsi" w:eastAsiaTheme="minorEastAsia" w:hAnsiTheme="minorHAnsi" w:cstheme="minorBidi" w:hint="eastAsia"/>
           <w:smallCaps w:val="0"/>
           <w:noProof/>
           <w:snapToGrid/>
@@ -8812,7 +8812,7 @@
           <w:tab w:val="right" w:leader="dot" w:pos="9350"/>
         </w:tabs>
         <w:rPr>
-          <w:rFonts w:asciiTheme="minorHAnsi" w:eastAsiaTheme="minorEastAsia" w:hAnsiTheme="minorHAnsi" w:cstheme="minorBidi"/>
+          <w:rFonts w:asciiTheme="minorHAnsi" w:eastAsiaTheme="minorEastAsia" w:hAnsiTheme="minorHAnsi" w:cstheme="minorBidi" w:hint="eastAsia"/>
           <w:smallCaps w:val="0"/>
           <w:noProof/>
           <w:snapToGrid/>
@@ -8903,7 +8903,7 @@
           <w:tab w:val="right" w:leader="dot" w:pos="9350"/>
         </w:tabs>
         <w:rPr>
-          <w:rFonts w:asciiTheme="minorHAnsi" w:eastAsiaTheme="minorEastAsia" w:hAnsiTheme="minorHAnsi" w:cstheme="minorBidi"/>
+          <w:rFonts w:asciiTheme="minorHAnsi" w:eastAsiaTheme="minorEastAsia" w:hAnsiTheme="minorHAnsi" w:cstheme="minorBidi" w:hint="eastAsia"/>
           <w:smallCaps w:val="0"/>
           <w:noProof/>
           <w:snapToGrid/>
@@ -8994,7 +8994,7 @@
           <w:tab w:val="right" w:leader="dot" w:pos="9350"/>
         </w:tabs>
         <w:rPr>
-          <w:rFonts w:asciiTheme="minorHAnsi" w:eastAsiaTheme="minorEastAsia" w:hAnsiTheme="minorHAnsi" w:cstheme="minorBidi"/>
+          <w:rFonts w:asciiTheme="minorHAnsi" w:eastAsiaTheme="minorEastAsia" w:hAnsiTheme="minorHAnsi" w:cstheme="minorBidi" w:hint="eastAsia"/>
           <w:smallCaps w:val="0"/>
           <w:noProof/>
           <w:snapToGrid/>
@@ -9085,7 +9085,7 @@
           <w:tab w:val="right" w:leader="dot" w:pos="9350"/>
         </w:tabs>
         <w:rPr>
-          <w:rFonts w:asciiTheme="minorHAnsi" w:eastAsiaTheme="minorEastAsia" w:hAnsiTheme="minorHAnsi" w:cstheme="minorBidi"/>
+          <w:rFonts w:asciiTheme="minorHAnsi" w:eastAsiaTheme="minorEastAsia" w:hAnsiTheme="minorHAnsi" w:cstheme="minorBidi" w:hint="eastAsia"/>
           <w:b w:val="0"/>
           <w:bCs w:val="0"/>
           <w:caps w:val="0"/>
@@ -9158,7 +9158,7 @@
           <w:tab w:val="right" w:leader="dot" w:pos="9350"/>
         </w:tabs>
         <w:rPr>
-          <w:rFonts w:asciiTheme="minorHAnsi" w:eastAsiaTheme="minorEastAsia" w:hAnsiTheme="minorHAnsi" w:cstheme="minorBidi"/>
+          <w:rFonts w:asciiTheme="minorHAnsi" w:eastAsiaTheme="minorEastAsia" w:hAnsiTheme="minorHAnsi" w:cstheme="minorBidi" w:hint="eastAsia"/>
           <w:smallCaps w:val="0"/>
           <w:noProof/>
           <w:snapToGrid/>
@@ -9249,7 +9249,7 @@
           <w:tab w:val="right" w:leader="dot" w:pos="9350"/>
         </w:tabs>
         <w:rPr>
-          <w:rFonts w:asciiTheme="minorHAnsi" w:eastAsiaTheme="minorEastAsia" w:hAnsiTheme="minorHAnsi" w:cstheme="minorBidi"/>
+          <w:rFonts w:asciiTheme="minorHAnsi" w:eastAsiaTheme="minorEastAsia" w:hAnsiTheme="minorHAnsi" w:cstheme="minorBidi" w:hint="eastAsia"/>
           <w:smallCaps w:val="0"/>
           <w:noProof/>
           <w:snapToGrid/>
@@ -9340,7 +9340,7 @@
           <w:tab w:val="right" w:leader="dot" w:pos="9350"/>
         </w:tabs>
         <w:rPr>
-          <w:rFonts w:asciiTheme="minorHAnsi" w:eastAsiaTheme="minorEastAsia" w:hAnsiTheme="minorHAnsi" w:cstheme="minorBidi"/>
+          <w:rFonts w:asciiTheme="minorHAnsi" w:eastAsiaTheme="minorEastAsia" w:hAnsiTheme="minorHAnsi" w:cstheme="minorBidi" w:hint="eastAsia"/>
           <w:smallCaps w:val="0"/>
           <w:noProof/>
           <w:snapToGrid/>
@@ -9431,7 +9431,7 @@
           <w:tab w:val="right" w:leader="dot" w:pos="9350"/>
         </w:tabs>
         <w:rPr>
-          <w:rFonts w:asciiTheme="minorHAnsi" w:eastAsiaTheme="minorEastAsia" w:hAnsiTheme="minorHAnsi" w:cstheme="minorBidi"/>
+          <w:rFonts w:asciiTheme="minorHAnsi" w:eastAsiaTheme="minorEastAsia" w:hAnsiTheme="minorHAnsi" w:cstheme="minorBidi" w:hint="eastAsia"/>
           <w:smallCaps w:val="0"/>
           <w:noProof/>
           <w:snapToGrid/>
@@ -9522,7 +9522,7 @@
           <w:tab w:val="right" w:leader="dot" w:pos="9350"/>
         </w:tabs>
         <w:rPr>
-          <w:rFonts w:asciiTheme="minorHAnsi" w:eastAsiaTheme="minorEastAsia" w:hAnsiTheme="minorHAnsi" w:cstheme="minorBidi"/>
+          <w:rFonts w:asciiTheme="minorHAnsi" w:eastAsiaTheme="minorEastAsia" w:hAnsiTheme="minorHAnsi" w:cstheme="minorBidi" w:hint="eastAsia"/>
           <w:b w:val="0"/>
           <w:bCs w:val="0"/>
           <w:caps w:val="0"/>
@@ -9595,7 +9595,7 @@
           <w:tab w:val="right" w:leader="dot" w:pos="9350"/>
         </w:tabs>
         <w:rPr>
-          <w:rFonts w:asciiTheme="minorHAnsi" w:eastAsiaTheme="minorEastAsia" w:hAnsiTheme="minorHAnsi" w:cstheme="minorBidi"/>
+          <w:rFonts w:asciiTheme="minorHAnsi" w:eastAsiaTheme="minorEastAsia" w:hAnsiTheme="minorHAnsi" w:cstheme="minorBidi" w:hint="eastAsia"/>
           <w:smallCaps w:val="0"/>
           <w:noProof/>
           <w:snapToGrid/>
@@ -9673,7 +9673,7 @@
           <w:tab w:val="right" w:leader="dot" w:pos="9350"/>
         </w:tabs>
         <w:rPr>
-          <w:rFonts w:asciiTheme="minorHAnsi" w:eastAsiaTheme="minorEastAsia" w:hAnsiTheme="minorHAnsi" w:cstheme="minorBidi"/>
+          <w:rFonts w:asciiTheme="minorHAnsi" w:eastAsiaTheme="minorEastAsia" w:hAnsiTheme="minorHAnsi" w:cstheme="minorBidi" w:hint="eastAsia"/>
           <w:smallCaps w:val="0"/>
           <w:noProof/>
           <w:snapToGrid/>
@@ -9758,7 +9758,7 @@
           <w:tab w:val="right" w:leader="dot" w:pos="9350"/>
         </w:tabs>
         <w:rPr>
-          <w:rFonts w:asciiTheme="minorHAnsi" w:eastAsiaTheme="minorEastAsia" w:hAnsiTheme="minorHAnsi" w:cstheme="minorBidi"/>
+          <w:rFonts w:asciiTheme="minorHAnsi" w:eastAsiaTheme="minorEastAsia" w:hAnsiTheme="minorHAnsi" w:cstheme="minorBidi" w:hint="eastAsia"/>
           <w:i w:val="0"/>
           <w:iCs w:val="0"/>
           <w:noProof/>
@@ -9869,7 +9869,7 @@
           <w:tab w:val="right" w:leader="dot" w:pos="9350"/>
         </w:tabs>
         <w:rPr>
-          <w:rFonts w:asciiTheme="minorHAnsi" w:eastAsiaTheme="minorEastAsia" w:hAnsiTheme="minorHAnsi" w:cstheme="minorBidi"/>
+          <w:rFonts w:asciiTheme="minorHAnsi" w:eastAsiaTheme="minorEastAsia" w:hAnsiTheme="minorHAnsi" w:cstheme="minorBidi" w:hint="eastAsia"/>
           <w:i w:val="0"/>
           <w:iCs w:val="0"/>
           <w:noProof/>
@@ -9981,7 +9981,7 @@
           <w:tab w:val="right" w:leader="dot" w:pos="9350"/>
         </w:tabs>
         <w:rPr>
-          <w:rFonts w:asciiTheme="minorHAnsi" w:eastAsiaTheme="minorEastAsia" w:hAnsiTheme="minorHAnsi" w:cstheme="minorBidi"/>
+          <w:rFonts w:asciiTheme="minorHAnsi" w:eastAsiaTheme="minorEastAsia" w:hAnsiTheme="minorHAnsi" w:cstheme="minorBidi" w:hint="eastAsia"/>
           <w:i w:val="0"/>
           <w:iCs w:val="0"/>
           <w:noProof/>
@@ -10086,7 +10086,7 @@
           <w:tab w:val="right" w:leader="dot" w:pos="9350"/>
         </w:tabs>
         <w:rPr>
-          <w:rFonts w:asciiTheme="minorHAnsi" w:eastAsiaTheme="minorEastAsia" w:hAnsiTheme="minorHAnsi" w:cstheme="minorBidi"/>
+          <w:rFonts w:asciiTheme="minorHAnsi" w:eastAsiaTheme="minorEastAsia" w:hAnsiTheme="minorHAnsi" w:cstheme="minorBidi" w:hint="eastAsia"/>
           <w:i w:val="0"/>
           <w:iCs w:val="0"/>
           <w:noProof/>
@@ -10171,7 +10171,7 @@
           <w:tab w:val="right" w:leader="dot" w:pos="9350"/>
         </w:tabs>
         <w:rPr>
-          <w:rFonts w:asciiTheme="minorHAnsi" w:eastAsiaTheme="minorEastAsia" w:hAnsiTheme="minorHAnsi" w:cstheme="minorBidi"/>
+          <w:rFonts w:asciiTheme="minorHAnsi" w:eastAsiaTheme="minorEastAsia" w:hAnsiTheme="minorHAnsi" w:cstheme="minorBidi" w:hint="eastAsia"/>
           <w:smallCaps w:val="0"/>
           <w:noProof/>
           <w:snapToGrid/>
@@ -10249,7 +10249,7 @@
           <w:tab w:val="right" w:leader="dot" w:pos="9350"/>
         </w:tabs>
         <w:rPr>
-          <w:rFonts w:asciiTheme="minorHAnsi" w:eastAsiaTheme="minorEastAsia" w:hAnsiTheme="minorHAnsi" w:cstheme="minorBidi"/>
+          <w:rFonts w:asciiTheme="minorHAnsi" w:eastAsiaTheme="minorEastAsia" w:hAnsiTheme="minorHAnsi" w:cstheme="minorBidi" w:hint="eastAsia"/>
           <w:smallCaps w:val="0"/>
           <w:noProof/>
           <w:snapToGrid/>
@@ -10313,7 +10313,7 @@
           <w:tab w:val="right" w:leader="dot" w:pos="9350"/>
         </w:tabs>
         <w:rPr>
-          <w:rFonts w:asciiTheme="minorHAnsi" w:eastAsiaTheme="minorEastAsia" w:hAnsiTheme="minorHAnsi" w:cstheme="minorBidi"/>
+          <w:rFonts w:asciiTheme="minorHAnsi" w:eastAsiaTheme="minorEastAsia" w:hAnsiTheme="minorHAnsi" w:cstheme="minorBidi" w:hint="eastAsia"/>
           <w:smallCaps w:val="0"/>
           <w:noProof/>
           <w:snapToGrid/>
@@ -10377,7 +10377,7 @@
           <w:tab w:val="right" w:leader="dot" w:pos="9350"/>
         </w:tabs>
         <w:rPr>
-          <w:rFonts w:asciiTheme="minorHAnsi" w:eastAsiaTheme="minorEastAsia" w:hAnsiTheme="minorHAnsi" w:cstheme="minorBidi"/>
+          <w:rFonts w:asciiTheme="minorHAnsi" w:eastAsiaTheme="minorEastAsia" w:hAnsiTheme="minorHAnsi" w:cstheme="minorBidi" w:hint="eastAsia"/>
           <w:smallCaps w:val="0"/>
           <w:noProof/>
           <w:snapToGrid/>
@@ -10455,7 +10455,7 @@
           <w:tab w:val="right" w:leader="dot" w:pos="9350"/>
         </w:tabs>
         <w:rPr>
-          <w:rFonts w:asciiTheme="minorHAnsi" w:eastAsiaTheme="minorEastAsia" w:hAnsiTheme="minorHAnsi" w:cstheme="minorBidi"/>
+          <w:rFonts w:asciiTheme="minorHAnsi" w:eastAsiaTheme="minorEastAsia" w:hAnsiTheme="minorHAnsi" w:cstheme="minorBidi" w:hint="eastAsia"/>
           <w:smallCaps w:val="0"/>
           <w:noProof/>
           <w:snapToGrid/>
@@ -10533,7 +10533,7 @@
           <w:tab w:val="right" w:leader="dot" w:pos="9350"/>
         </w:tabs>
         <w:rPr>
-          <w:rFonts w:asciiTheme="minorHAnsi" w:eastAsiaTheme="minorEastAsia" w:hAnsiTheme="minorHAnsi" w:cstheme="minorBidi"/>
+          <w:rFonts w:asciiTheme="minorHAnsi" w:eastAsiaTheme="minorEastAsia" w:hAnsiTheme="minorHAnsi" w:cstheme="minorBidi" w:hint="eastAsia"/>
           <w:smallCaps w:val="0"/>
           <w:noProof/>
           <w:snapToGrid/>
@@ -10611,7 +10611,7 @@
           <w:tab w:val="right" w:leader="dot" w:pos="9350"/>
         </w:tabs>
         <w:rPr>
-          <w:rFonts w:asciiTheme="minorHAnsi" w:eastAsiaTheme="minorEastAsia" w:hAnsiTheme="minorHAnsi" w:cstheme="minorBidi"/>
+          <w:rFonts w:asciiTheme="minorHAnsi" w:eastAsiaTheme="minorEastAsia" w:hAnsiTheme="minorHAnsi" w:cstheme="minorBidi" w:hint="eastAsia"/>
           <w:smallCaps w:val="0"/>
           <w:noProof/>
           <w:snapToGrid/>
@@ -10675,7 +10675,7 @@
           <w:tab w:val="right" w:leader="dot" w:pos="9350"/>
         </w:tabs>
         <w:rPr>
-          <w:rFonts w:asciiTheme="minorHAnsi" w:eastAsiaTheme="minorEastAsia" w:hAnsiTheme="minorHAnsi" w:cstheme="minorBidi"/>
+          <w:rFonts w:asciiTheme="minorHAnsi" w:eastAsiaTheme="minorEastAsia" w:hAnsiTheme="minorHAnsi" w:cstheme="minorBidi" w:hint="eastAsia"/>
           <w:b w:val="0"/>
           <w:bCs w:val="0"/>
           <w:caps w:val="0"/>
@@ -10768,7 +10768,7 @@
           <w:tab w:val="right" w:leader="dot" w:pos="9350"/>
         </w:tabs>
         <w:rPr>
-          <w:rFonts w:asciiTheme="minorHAnsi" w:eastAsiaTheme="minorEastAsia" w:hAnsiTheme="minorHAnsi" w:cstheme="minorBidi"/>
+          <w:rFonts w:asciiTheme="minorHAnsi" w:eastAsiaTheme="minorEastAsia" w:hAnsiTheme="minorHAnsi" w:cstheme="minorBidi" w:hint="eastAsia"/>
           <w:b w:val="0"/>
           <w:bCs w:val="0"/>
           <w:caps w:val="0"/>
@@ -10848,7 +10848,7 @@
           <w:tab w:val="right" w:leader="dot" w:pos="9350"/>
         </w:tabs>
         <w:rPr>
-          <w:rFonts w:asciiTheme="minorHAnsi" w:eastAsiaTheme="minorEastAsia" w:hAnsiTheme="minorHAnsi" w:cstheme="minorBidi"/>
+          <w:rFonts w:asciiTheme="minorHAnsi" w:eastAsiaTheme="minorEastAsia" w:hAnsiTheme="minorHAnsi" w:cstheme="minorBidi" w:hint="eastAsia"/>
           <w:smallCaps w:val="0"/>
           <w:noProof/>
           <w:snapToGrid/>
@@ -10926,7 +10926,7 @@
           <w:tab w:val="right" w:leader="dot" w:pos="9350"/>
         </w:tabs>
         <w:rPr>
-          <w:rFonts w:asciiTheme="minorHAnsi" w:eastAsiaTheme="minorEastAsia" w:hAnsiTheme="minorHAnsi" w:cstheme="minorBidi"/>
+          <w:rFonts w:asciiTheme="minorHAnsi" w:eastAsiaTheme="minorEastAsia" w:hAnsiTheme="minorHAnsi" w:cstheme="minorBidi" w:hint="eastAsia"/>
           <w:smallCaps w:val="0"/>
           <w:noProof/>
           <w:snapToGrid/>
@@ -11004,7 +11004,7 @@
           <w:tab w:val="right" w:leader="dot" w:pos="9350"/>
         </w:tabs>
         <w:rPr>
-          <w:rFonts w:asciiTheme="minorHAnsi" w:eastAsiaTheme="minorEastAsia" w:hAnsiTheme="minorHAnsi" w:cstheme="minorBidi"/>
+          <w:rFonts w:asciiTheme="minorHAnsi" w:eastAsiaTheme="minorEastAsia" w:hAnsiTheme="minorHAnsi" w:cstheme="minorBidi" w:hint="eastAsia"/>
           <w:smallCaps w:val="0"/>
           <w:noProof/>
           <w:snapToGrid/>
@@ -11082,7 +11082,7 @@
           <w:tab w:val="right" w:leader="dot" w:pos="9350"/>
         </w:tabs>
         <w:rPr>
-          <w:rFonts w:asciiTheme="minorHAnsi" w:eastAsiaTheme="minorEastAsia" w:hAnsiTheme="minorHAnsi" w:cstheme="minorBidi"/>
+          <w:rFonts w:asciiTheme="minorHAnsi" w:eastAsiaTheme="minorEastAsia" w:hAnsiTheme="minorHAnsi" w:cstheme="minorBidi" w:hint="eastAsia"/>
           <w:smallCaps w:val="0"/>
           <w:noProof/>
           <w:snapToGrid/>
@@ -11161,7 +11161,7 @@
           <w:tab w:val="right" w:leader="dot" w:pos="9350"/>
         </w:tabs>
         <w:rPr>
-          <w:rFonts w:asciiTheme="minorHAnsi" w:eastAsiaTheme="minorEastAsia" w:hAnsiTheme="minorHAnsi" w:cstheme="minorBidi"/>
+          <w:rFonts w:asciiTheme="minorHAnsi" w:eastAsiaTheme="minorEastAsia" w:hAnsiTheme="minorHAnsi" w:cstheme="minorBidi" w:hint="eastAsia"/>
           <w:i w:val="0"/>
           <w:iCs w:val="0"/>
           <w:noProof/>
@@ -11247,7 +11247,7 @@
           <w:tab w:val="right" w:leader="dot" w:pos="9350"/>
         </w:tabs>
         <w:rPr>
-          <w:rFonts w:asciiTheme="minorHAnsi" w:eastAsiaTheme="minorEastAsia" w:hAnsiTheme="minorHAnsi" w:cstheme="minorBidi"/>
+          <w:rFonts w:asciiTheme="minorHAnsi" w:eastAsiaTheme="minorEastAsia" w:hAnsiTheme="minorHAnsi" w:cstheme="minorBidi" w:hint="eastAsia"/>
           <w:i w:val="0"/>
           <w:iCs w:val="0"/>
           <w:noProof/>
@@ -11333,7 +11333,7 @@
           <w:tab w:val="right" w:leader="dot" w:pos="9350"/>
         </w:tabs>
         <w:rPr>
-          <w:rFonts w:asciiTheme="minorHAnsi" w:eastAsiaTheme="minorEastAsia" w:hAnsiTheme="minorHAnsi" w:cstheme="minorBidi"/>
+          <w:rFonts w:asciiTheme="minorHAnsi" w:eastAsiaTheme="minorEastAsia" w:hAnsiTheme="minorHAnsi" w:cstheme="minorBidi" w:hint="eastAsia"/>
           <w:i w:val="0"/>
           <w:iCs w:val="0"/>
           <w:noProof/>
@@ -11418,7 +11418,7 @@
           <w:tab w:val="right" w:leader="dot" w:pos="9350"/>
         </w:tabs>
         <w:rPr>
-          <w:rFonts w:asciiTheme="minorHAnsi" w:eastAsiaTheme="minorEastAsia" w:hAnsiTheme="minorHAnsi" w:cstheme="minorBidi"/>
+          <w:rFonts w:asciiTheme="minorHAnsi" w:eastAsiaTheme="minorEastAsia" w:hAnsiTheme="minorHAnsi" w:cstheme="minorBidi" w:hint="eastAsia"/>
           <w:smallCaps w:val="0"/>
           <w:noProof/>
           <w:snapToGrid/>
@@ -11496,7 +11496,7 @@
           <w:tab w:val="right" w:leader="dot" w:pos="9350"/>
         </w:tabs>
         <w:rPr>
-          <w:rFonts w:asciiTheme="minorHAnsi" w:eastAsiaTheme="minorEastAsia" w:hAnsiTheme="minorHAnsi" w:cstheme="minorBidi"/>
+          <w:rFonts w:asciiTheme="minorHAnsi" w:eastAsiaTheme="minorEastAsia" w:hAnsiTheme="minorHAnsi" w:cstheme="minorBidi" w:hint="eastAsia"/>
           <w:smallCaps w:val="0"/>
           <w:noProof/>
           <w:snapToGrid/>
@@ -11593,7 +11593,7 @@
           <w:tab w:val="right" w:leader="dot" w:pos="9350"/>
         </w:tabs>
         <w:rPr>
-          <w:rFonts w:asciiTheme="minorHAnsi" w:eastAsiaTheme="minorEastAsia" w:hAnsiTheme="minorHAnsi" w:cstheme="minorBidi"/>
+          <w:rFonts w:asciiTheme="minorHAnsi" w:eastAsiaTheme="minorEastAsia" w:hAnsiTheme="minorHAnsi" w:cstheme="minorBidi" w:hint="eastAsia"/>
           <w:smallCaps w:val="0"/>
           <w:noProof/>
           <w:snapToGrid/>
@@ -11671,7 +11671,7 @@
           <w:tab w:val="right" w:leader="dot" w:pos="9350"/>
         </w:tabs>
         <w:rPr>
-          <w:rFonts w:asciiTheme="minorHAnsi" w:eastAsiaTheme="minorEastAsia" w:hAnsiTheme="minorHAnsi" w:cstheme="minorBidi"/>
+          <w:rFonts w:asciiTheme="minorHAnsi" w:eastAsiaTheme="minorEastAsia" w:hAnsiTheme="minorHAnsi" w:cstheme="minorBidi" w:hint="eastAsia"/>
           <w:b w:val="0"/>
           <w:bCs w:val="0"/>
           <w:caps w:val="0"/>
@@ -11751,7 +11751,7 @@
           <w:tab w:val="right" w:leader="dot" w:pos="9350"/>
         </w:tabs>
         <w:rPr>
-          <w:rFonts w:asciiTheme="minorHAnsi" w:eastAsiaTheme="minorEastAsia" w:hAnsiTheme="minorHAnsi" w:cstheme="minorBidi"/>
+          <w:rFonts w:asciiTheme="minorHAnsi" w:eastAsiaTheme="minorEastAsia" w:hAnsiTheme="minorHAnsi" w:cstheme="minorBidi" w:hint="eastAsia"/>
           <w:smallCaps w:val="0"/>
           <w:noProof/>
           <w:snapToGrid/>
@@ -11830,7 +11830,7 @@
           <w:tab w:val="right" w:leader="dot" w:pos="9350"/>
         </w:tabs>
         <w:rPr>
-          <w:rFonts w:asciiTheme="minorHAnsi" w:eastAsiaTheme="minorEastAsia" w:hAnsiTheme="minorHAnsi" w:cstheme="minorBidi"/>
+          <w:rFonts w:asciiTheme="minorHAnsi" w:eastAsiaTheme="minorEastAsia" w:hAnsiTheme="minorHAnsi" w:cstheme="minorBidi" w:hint="eastAsia"/>
           <w:i w:val="0"/>
           <w:iCs w:val="0"/>
           <w:noProof/>
@@ -11916,7 +11916,7 @@
           <w:tab w:val="right" w:leader="dot" w:pos="9350"/>
         </w:tabs>
         <w:rPr>
-          <w:rFonts w:asciiTheme="minorHAnsi" w:eastAsiaTheme="minorEastAsia" w:hAnsiTheme="minorHAnsi" w:cstheme="minorBidi"/>
+          <w:rFonts w:asciiTheme="minorHAnsi" w:eastAsiaTheme="minorEastAsia" w:hAnsiTheme="minorHAnsi" w:cstheme="minorBidi" w:hint="eastAsia"/>
           <w:i w:val="0"/>
           <w:iCs w:val="0"/>
           <w:noProof/>
@@ -12002,7 +12002,7 @@
           <w:tab w:val="right" w:leader="dot" w:pos="9350"/>
         </w:tabs>
         <w:rPr>
-          <w:rFonts w:asciiTheme="minorHAnsi" w:eastAsiaTheme="minorEastAsia" w:hAnsiTheme="minorHAnsi" w:cstheme="minorBidi"/>
+          <w:rFonts w:asciiTheme="minorHAnsi" w:eastAsiaTheme="minorEastAsia" w:hAnsiTheme="minorHAnsi" w:cstheme="minorBidi" w:hint="eastAsia"/>
           <w:i w:val="0"/>
           <w:iCs w:val="0"/>
           <w:noProof/>
@@ -12089,7 +12089,7 @@
           <w:tab w:val="right" w:leader="dot" w:pos="9350"/>
         </w:tabs>
         <w:rPr>
-          <w:rFonts w:asciiTheme="minorHAnsi" w:eastAsiaTheme="minorEastAsia" w:hAnsiTheme="minorHAnsi" w:cstheme="minorBidi"/>
+          <w:rFonts w:asciiTheme="minorHAnsi" w:eastAsiaTheme="minorEastAsia" w:hAnsiTheme="minorHAnsi" w:cstheme="minorBidi" w:hint="eastAsia"/>
           <w:i w:val="0"/>
           <w:iCs w:val="0"/>
           <w:noProof/>
@@ -12174,7 +12174,7 @@
           <w:tab w:val="right" w:leader="dot" w:pos="9350"/>
         </w:tabs>
         <w:rPr>
-          <w:rFonts w:asciiTheme="minorHAnsi" w:eastAsiaTheme="minorEastAsia" w:hAnsiTheme="minorHAnsi" w:cstheme="minorBidi"/>
+          <w:rFonts w:asciiTheme="minorHAnsi" w:eastAsiaTheme="minorEastAsia" w:hAnsiTheme="minorHAnsi" w:cstheme="minorBidi" w:hint="eastAsia"/>
           <w:smallCaps w:val="0"/>
           <w:noProof/>
           <w:snapToGrid/>
@@ -12253,7 +12253,7 @@
           <w:tab w:val="right" w:leader="dot" w:pos="9350"/>
         </w:tabs>
         <w:rPr>
-          <w:rFonts w:asciiTheme="minorHAnsi" w:eastAsiaTheme="minorEastAsia" w:hAnsiTheme="minorHAnsi" w:cstheme="minorBidi"/>
+          <w:rFonts w:asciiTheme="minorHAnsi" w:eastAsiaTheme="minorEastAsia" w:hAnsiTheme="minorHAnsi" w:cstheme="minorBidi" w:hint="eastAsia"/>
           <w:i w:val="0"/>
           <w:iCs w:val="0"/>
           <w:noProof/>
@@ -12339,7 +12339,7 @@
           <w:tab w:val="right" w:leader="dot" w:pos="9350"/>
         </w:tabs>
         <w:rPr>
-          <w:rFonts w:asciiTheme="minorHAnsi" w:eastAsiaTheme="minorEastAsia" w:hAnsiTheme="minorHAnsi" w:cstheme="minorBidi"/>
+          <w:rFonts w:asciiTheme="minorHAnsi" w:eastAsiaTheme="minorEastAsia" w:hAnsiTheme="minorHAnsi" w:cstheme="minorBidi" w:hint="eastAsia"/>
           <w:i w:val="0"/>
           <w:iCs w:val="0"/>
           <w:noProof/>
@@ -12431,7 +12431,7 @@
           <w:tab w:val="right" w:leader="dot" w:pos="9350"/>
         </w:tabs>
         <w:rPr>
-          <w:rFonts w:asciiTheme="minorHAnsi" w:eastAsiaTheme="minorEastAsia" w:hAnsiTheme="minorHAnsi" w:cstheme="minorBidi"/>
+          <w:rFonts w:asciiTheme="minorHAnsi" w:eastAsiaTheme="minorEastAsia" w:hAnsiTheme="minorHAnsi" w:cstheme="minorBidi" w:hint="eastAsia"/>
           <w:i w:val="0"/>
           <w:iCs w:val="0"/>
           <w:noProof/>
@@ -12516,7 +12516,7 @@
           <w:tab w:val="right" w:leader="dot" w:pos="9350"/>
         </w:tabs>
         <w:rPr>
-          <w:rFonts w:asciiTheme="minorHAnsi" w:eastAsiaTheme="minorEastAsia" w:hAnsiTheme="minorHAnsi" w:cstheme="minorBidi"/>
+          <w:rFonts w:asciiTheme="minorHAnsi" w:eastAsiaTheme="minorEastAsia" w:hAnsiTheme="minorHAnsi" w:cstheme="minorBidi" w:hint="eastAsia"/>
           <w:i w:val="0"/>
           <w:iCs w:val="0"/>
           <w:noProof/>
@@ -12602,7 +12602,7 @@
           <w:tab w:val="right" w:leader="dot" w:pos="9350"/>
         </w:tabs>
         <w:rPr>
-          <w:rFonts w:asciiTheme="minorHAnsi" w:eastAsiaTheme="minorEastAsia" w:hAnsiTheme="minorHAnsi" w:cstheme="minorBidi"/>
+          <w:rFonts w:asciiTheme="minorHAnsi" w:eastAsiaTheme="minorEastAsia" w:hAnsiTheme="minorHAnsi" w:cstheme="minorBidi" w:hint="eastAsia"/>
           <w:i w:val="0"/>
           <w:iCs w:val="0"/>
           <w:noProof/>
@@ -12688,7 +12688,7 @@
           <w:tab w:val="right" w:leader="dot" w:pos="9350"/>
         </w:tabs>
         <w:rPr>
-          <w:rFonts w:asciiTheme="minorHAnsi" w:eastAsiaTheme="minorEastAsia" w:hAnsiTheme="minorHAnsi" w:cstheme="minorBidi"/>
+          <w:rFonts w:asciiTheme="minorHAnsi" w:eastAsiaTheme="minorEastAsia" w:hAnsiTheme="minorHAnsi" w:cstheme="minorBidi" w:hint="eastAsia"/>
           <w:i w:val="0"/>
           <w:iCs w:val="0"/>
           <w:noProof/>
@@ -12773,7 +12773,7 @@
           <w:tab w:val="right" w:leader="dot" w:pos="9350"/>
         </w:tabs>
         <w:rPr>
-          <w:rFonts w:asciiTheme="minorHAnsi" w:eastAsiaTheme="minorEastAsia" w:hAnsiTheme="minorHAnsi" w:cstheme="minorBidi"/>
+          <w:rFonts w:asciiTheme="minorHAnsi" w:eastAsiaTheme="minorEastAsia" w:hAnsiTheme="minorHAnsi" w:cstheme="minorBidi" w:hint="eastAsia"/>
           <w:b w:val="0"/>
           <w:bCs w:val="0"/>
           <w:caps w:val="0"/>
@@ -12853,7 +12853,7 @@
           <w:tab w:val="right" w:leader="dot" w:pos="9350"/>
         </w:tabs>
         <w:rPr>
-          <w:rFonts w:asciiTheme="minorHAnsi" w:eastAsiaTheme="minorEastAsia" w:hAnsiTheme="minorHAnsi" w:cstheme="minorBidi"/>
+          <w:rFonts w:asciiTheme="minorHAnsi" w:eastAsiaTheme="minorEastAsia" w:hAnsiTheme="minorHAnsi" w:cstheme="minorBidi" w:hint="eastAsia"/>
           <w:smallCaps w:val="0"/>
           <w:noProof/>
           <w:snapToGrid/>
@@ -12931,7 +12931,7 @@
           <w:tab w:val="right" w:leader="dot" w:pos="9350"/>
         </w:tabs>
         <w:rPr>
-          <w:rFonts w:asciiTheme="minorHAnsi" w:eastAsiaTheme="minorEastAsia" w:hAnsiTheme="minorHAnsi" w:cstheme="minorBidi"/>
+          <w:rFonts w:asciiTheme="minorHAnsi" w:eastAsiaTheme="minorEastAsia" w:hAnsiTheme="minorHAnsi" w:cstheme="minorBidi" w:hint="eastAsia"/>
           <w:smallCaps w:val="0"/>
           <w:noProof/>
           <w:snapToGrid/>
@@ -13009,7 +13009,7 @@
           <w:tab w:val="right" w:leader="dot" w:pos="9350"/>
         </w:tabs>
         <w:rPr>
-          <w:rFonts w:asciiTheme="minorHAnsi" w:eastAsiaTheme="minorEastAsia" w:hAnsiTheme="minorHAnsi" w:cstheme="minorBidi"/>
+          <w:rFonts w:asciiTheme="minorHAnsi" w:eastAsiaTheme="minorEastAsia" w:hAnsiTheme="minorHAnsi" w:cstheme="minorBidi" w:hint="eastAsia"/>
           <w:smallCaps w:val="0"/>
           <w:noProof/>
           <w:snapToGrid/>
@@ -13087,7 +13087,7 @@
           <w:tab w:val="right" w:leader="dot" w:pos="9350"/>
         </w:tabs>
         <w:rPr>
-          <w:rFonts w:asciiTheme="minorHAnsi" w:eastAsiaTheme="minorEastAsia" w:hAnsiTheme="minorHAnsi" w:cstheme="minorBidi"/>
+          <w:rFonts w:asciiTheme="minorHAnsi" w:eastAsiaTheme="minorEastAsia" w:hAnsiTheme="minorHAnsi" w:cstheme="minorBidi" w:hint="eastAsia"/>
           <w:b w:val="0"/>
           <w:bCs w:val="0"/>
           <w:caps w:val="0"/>
@@ -13160,7 +13160,7 @@
           <w:tab w:val="right" w:leader="dot" w:pos="9350"/>
         </w:tabs>
         <w:rPr>
-          <w:rFonts w:asciiTheme="minorHAnsi" w:eastAsiaTheme="minorEastAsia" w:hAnsiTheme="minorHAnsi" w:cstheme="minorBidi"/>
+          <w:rFonts w:asciiTheme="minorHAnsi" w:eastAsiaTheme="minorEastAsia" w:hAnsiTheme="minorHAnsi" w:cstheme="minorBidi" w:hint="eastAsia"/>
           <w:smallCaps w:val="0"/>
           <w:noProof/>
           <w:snapToGrid/>
@@ -13239,7 +13239,7 @@
           <w:tab w:val="right" w:leader="dot" w:pos="9350"/>
         </w:tabs>
         <w:rPr>
-          <w:rFonts w:asciiTheme="minorHAnsi" w:eastAsiaTheme="minorEastAsia" w:hAnsiTheme="minorHAnsi" w:cstheme="minorBidi"/>
+          <w:rFonts w:asciiTheme="minorHAnsi" w:eastAsiaTheme="minorEastAsia" w:hAnsiTheme="minorHAnsi" w:cstheme="minorBidi" w:hint="eastAsia"/>
           <w:i w:val="0"/>
           <w:iCs w:val="0"/>
           <w:noProof/>
@@ -13325,7 +13325,7 @@
           <w:tab w:val="right" w:leader="dot" w:pos="9350"/>
         </w:tabs>
         <w:rPr>
-          <w:rFonts w:asciiTheme="minorHAnsi" w:eastAsiaTheme="minorEastAsia" w:hAnsiTheme="minorHAnsi" w:cstheme="minorBidi"/>
+          <w:rFonts w:asciiTheme="minorHAnsi" w:eastAsiaTheme="minorEastAsia" w:hAnsiTheme="minorHAnsi" w:cstheme="minorBidi" w:hint="eastAsia"/>
           <w:i w:val="0"/>
           <w:iCs w:val="0"/>
           <w:noProof/>
@@ -13411,7 +13411,7 @@
           <w:tab w:val="right" w:leader="dot" w:pos="9350"/>
         </w:tabs>
         <w:rPr>
-          <w:rFonts w:asciiTheme="minorHAnsi" w:eastAsiaTheme="minorEastAsia" w:hAnsiTheme="minorHAnsi" w:cstheme="minorBidi"/>
+          <w:rFonts w:asciiTheme="minorHAnsi" w:eastAsiaTheme="minorEastAsia" w:hAnsiTheme="minorHAnsi" w:cstheme="minorBidi" w:hint="eastAsia"/>
           <w:i w:val="0"/>
           <w:iCs w:val="0"/>
           <w:noProof/>
@@ -13497,7 +13497,7 @@
           <w:tab w:val="right" w:leader="dot" w:pos="9350"/>
         </w:tabs>
         <w:rPr>
-          <w:rFonts w:asciiTheme="minorHAnsi" w:eastAsiaTheme="minorEastAsia" w:hAnsiTheme="minorHAnsi" w:cstheme="minorBidi"/>
+          <w:rFonts w:asciiTheme="minorHAnsi" w:eastAsiaTheme="minorEastAsia" w:hAnsiTheme="minorHAnsi" w:cstheme="minorBidi" w:hint="eastAsia"/>
           <w:i w:val="0"/>
           <w:iCs w:val="0"/>
           <w:noProof/>
@@ -13582,7 +13582,7 @@
           <w:tab w:val="right" w:leader="dot" w:pos="9350"/>
         </w:tabs>
         <w:rPr>
-          <w:rFonts w:asciiTheme="minorHAnsi" w:eastAsiaTheme="minorEastAsia" w:hAnsiTheme="minorHAnsi" w:cstheme="minorBidi"/>
+          <w:rFonts w:asciiTheme="minorHAnsi" w:eastAsiaTheme="minorEastAsia" w:hAnsiTheme="minorHAnsi" w:cstheme="minorBidi" w:hint="eastAsia"/>
           <w:smallCaps w:val="0"/>
           <w:noProof/>
           <w:snapToGrid/>
@@ -13661,7 +13661,7 @@
           <w:tab w:val="right" w:leader="dot" w:pos="9350"/>
         </w:tabs>
         <w:rPr>
-          <w:rFonts w:asciiTheme="minorHAnsi" w:eastAsiaTheme="minorEastAsia" w:hAnsiTheme="minorHAnsi" w:cstheme="minorBidi"/>
+          <w:rFonts w:asciiTheme="minorHAnsi" w:eastAsiaTheme="minorEastAsia" w:hAnsiTheme="minorHAnsi" w:cstheme="minorBidi" w:hint="eastAsia"/>
           <w:i w:val="0"/>
           <w:iCs w:val="0"/>
           <w:noProof/>
@@ -13747,7 +13747,7 @@
           <w:tab w:val="right" w:leader="dot" w:pos="9350"/>
         </w:tabs>
         <w:rPr>
-          <w:rFonts w:asciiTheme="minorHAnsi" w:eastAsiaTheme="minorEastAsia" w:hAnsiTheme="minorHAnsi" w:cstheme="minorBidi"/>
+          <w:rFonts w:asciiTheme="minorHAnsi" w:eastAsiaTheme="minorEastAsia" w:hAnsiTheme="minorHAnsi" w:cstheme="minorBidi" w:hint="eastAsia"/>
           <w:i w:val="0"/>
           <w:iCs w:val="0"/>
           <w:noProof/>
@@ -13832,7 +13832,7 @@
           <w:tab w:val="right" w:leader="dot" w:pos="9350"/>
         </w:tabs>
         <w:rPr>
-          <w:rFonts w:asciiTheme="minorHAnsi" w:eastAsiaTheme="minorEastAsia" w:hAnsiTheme="minorHAnsi" w:cstheme="minorBidi"/>
+          <w:rFonts w:asciiTheme="minorHAnsi" w:eastAsiaTheme="minorEastAsia" w:hAnsiTheme="minorHAnsi" w:cstheme="minorBidi" w:hint="eastAsia"/>
           <w:smallCaps w:val="0"/>
           <w:noProof/>
           <w:snapToGrid/>
@@ -13911,7 +13911,7 @@
           <w:tab w:val="right" w:leader="dot" w:pos="9350"/>
         </w:tabs>
         <w:rPr>
-          <w:rFonts w:asciiTheme="minorHAnsi" w:eastAsiaTheme="minorEastAsia" w:hAnsiTheme="minorHAnsi" w:cstheme="minorBidi"/>
+          <w:rFonts w:asciiTheme="minorHAnsi" w:eastAsiaTheme="minorEastAsia" w:hAnsiTheme="minorHAnsi" w:cstheme="minorBidi" w:hint="eastAsia"/>
           <w:i w:val="0"/>
           <w:iCs w:val="0"/>
           <w:noProof/>
@@ -13996,7 +13996,7 @@
           <w:tab w:val="right" w:leader="dot" w:pos="9350"/>
         </w:tabs>
         <w:rPr>
-          <w:rFonts w:asciiTheme="minorHAnsi" w:eastAsiaTheme="minorEastAsia" w:hAnsiTheme="minorHAnsi" w:cstheme="minorBidi"/>
+          <w:rFonts w:asciiTheme="minorHAnsi" w:eastAsiaTheme="minorEastAsia" w:hAnsiTheme="minorHAnsi" w:cstheme="minorBidi" w:hint="eastAsia"/>
           <w:b w:val="0"/>
           <w:bCs w:val="0"/>
           <w:caps w:val="0"/>
@@ -14082,7 +14082,7 @@
           <w:tab w:val="right" w:leader="dot" w:pos="9350"/>
         </w:tabs>
         <w:rPr>
-          <w:rFonts w:asciiTheme="minorHAnsi" w:eastAsiaTheme="minorEastAsia" w:hAnsiTheme="minorHAnsi" w:cstheme="minorBidi"/>
+          <w:rFonts w:asciiTheme="minorHAnsi" w:eastAsiaTheme="minorEastAsia" w:hAnsiTheme="minorHAnsi" w:cstheme="minorBidi" w:hint="eastAsia"/>
           <w:b w:val="0"/>
           <w:bCs w:val="0"/>
           <w:caps w:val="0"/>
@@ -14162,7 +14162,7 @@
           <w:tab w:val="right" w:leader="dot" w:pos="9350"/>
         </w:tabs>
         <w:rPr>
-          <w:rFonts w:asciiTheme="minorHAnsi" w:eastAsiaTheme="minorEastAsia" w:hAnsiTheme="minorHAnsi" w:cstheme="minorBidi"/>
+          <w:rFonts w:asciiTheme="minorHAnsi" w:eastAsiaTheme="minorEastAsia" w:hAnsiTheme="minorHAnsi" w:cstheme="minorBidi" w:hint="eastAsia"/>
           <w:b w:val="0"/>
           <w:bCs w:val="0"/>
           <w:caps w:val="0"/>
@@ -14242,7 +14242,7 @@
           <w:tab w:val="right" w:leader="dot" w:pos="9350"/>
         </w:tabs>
         <w:rPr>
-          <w:rFonts w:asciiTheme="minorHAnsi" w:eastAsiaTheme="minorEastAsia" w:hAnsiTheme="minorHAnsi" w:cstheme="minorBidi"/>
+          <w:rFonts w:asciiTheme="minorHAnsi" w:eastAsiaTheme="minorEastAsia" w:hAnsiTheme="minorHAnsi" w:cstheme="minorBidi" w:hint="eastAsia"/>
           <w:smallCaps w:val="0"/>
           <w:noProof/>
           <w:snapToGrid/>
@@ -14321,7 +14321,7 @@
           <w:tab w:val="right" w:leader="dot" w:pos="9350"/>
         </w:tabs>
         <w:rPr>
-          <w:rFonts w:asciiTheme="minorHAnsi" w:eastAsiaTheme="minorEastAsia" w:hAnsiTheme="minorHAnsi" w:cstheme="minorBidi"/>
+          <w:rFonts w:asciiTheme="minorHAnsi" w:eastAsiaTheme="minorEastAsia" w:hAnsiTheme="minorHAnsi" w:cstheme="minorBidi" w:hint="eastAsia"/>
           <w:i w:val="0"/>
           <w:iCs w:val="0"/>
           <w:noProof/>
@@ -14407,7 +14407,7 @@
           <w:tab w:val="right" w:leader="dot" w:pos="9350"/>
         </w:tabs>
         <w:rPr>
-          <w:rFonts w:asciiTheme="minorHAnsi" w:eastAsiaTheme="minorEastAsia" w:hAnsiTheme="minorHAnsi" w:cstheme="minorBidi"/>
+          <w:rFonts w:asciiTheme="minorHAnsi" w:eastAsiaTheme="minorEastAsia" w:hAnsiTheme="minorHAnsi" w:cstheme="minorBidi" w:hint="eastAsia"/>
           <w:i w:val="0"/>
           <w:iCs w:val="0"/>
           <w:noProof/>
@@ -14493,7 +14493,7 @@
           <w:tab w:val="right" w:leader="dot" w:pos="9350"/>
         </w:tabs>
         <w:rPr>
-          <w:rFonts w:asciiTheme="minorHAnsi" w:eastAsiaTheme="minorEastAsia" w:hAnsiTheme="minorHAnsi" w:cstheme="minorBidi"/>
+          <w:rFonts w:asciiTheme="minorHAnsi" w:eastAsiaTheme="minorEastAsia" w:hAnsiTheme="minorHAnsi" w:cstheme="minorBidi" w:hint="eastAsia"/>
           <w:i w:val="0"/>
           <w:iCs w:val="0"/>
           <w:noProof/>
@@ -14579,7 +14579,7 @@
           <w:tab w:val="right" w:leader="dot" w:pos="9350"/>
         </w:tabs>
         <w:rPr>
-          <w:rFonts w:asciiTheme="minorHAnsi" w:eastAsiaTheme="minorEastAsia" w:hAnsiTheme="minorHAnsi" w:cstheme="minorBidi"/>
+          <w:rFonts w:asciiTheme="minorHAnsi" w:eastAsiaTheme="minorEastAsia" w:hAnsiTheme="minorHAnsi" w:cstheme="minorBidi" w:hint="eastAsia"/>
           <w:i w:val="0"/>
           <w:iCs w:val="0"/>
           <w:noProof/>
@@ -14665,7 +14665,7 @@
           <w:tab w:val="right" w:leader="dot" w:pos="9350"/>
         </w:tabs>
         <w:rPr>
-          <w:rFonts w:asciiTheme="minorHAnsi" w:eastAsiaTheme="minorEastAsia" w:hAnsiTheme="minorHAnsi" w:cstheme="minorBidi"/>
+          <w:rFonts w:asciiTheme="minorHAnsi" w:eastAsiaTheme="minorEastAsia" w:hAnsiTheme="minorHAnsi" w:cstheme="minorBidi" w:hint="eastAsia"/>
           <w:i w:val="0"/>
           <w:iCs w:val="0"/>
           <w:noProof/>
@@ -14751,7 +14751,7 @@
           <w:tab w:val="right" w:leader="dot" w:pos="9350"/>
         </w:tabs>
         <w:rPr>
-          <w:rFonts w:asciiTheme="minorHAnsi" w:eastAsiaTheme="minorEastAsia" w:hAnsiTheme="minorHAnsi" w:cstheme="minorBidi"/>
+          <w:rFonts w:asciiTheme="minorHAnsi" w:eastAsiaTheme="minorEastAsia" w:hAnsiTheme="minorHAnsi" w:cstheme="minorBidi" w:hint="eastAsia"/>
           <w:i w:val="0"/>
           <w:iCs w:val="0"/>
           <w:noProof/>
@@ -14836,7 +14836,7 @@
           <w:tab w:val="right" w:leader="dot" w:pos="9350"/>
         </w:tabs>
         <w:rPr>
-          <w:rFonts w:asciiTheme="minorHAnsi" w:eastAsiaTheme="minorEastAsia" w:hAnsiTheme="minorHAnsi" w:cstheme="minorBidi"/>
+          <w:rFonts w:asciiTheme="minorHAnsi" w:eastAsiaTheme="minorEastAsia" w:hAnsiTheme="minorHAnsi" w:cstheme="minorBidi" w:hint="eastAsia"/>
           <w:i w:val="0"/>
           <w:iCs w:val="0"/>
           <w:noProof/>
@@ -14922,7 +14922,7 @@
           <w:tab w:val="right" w:leader="dot" w:pos="9350"/>
         </w:tabs>
         <w:rPr>
-          <w:rFonts w:asciiTheme="minorHAnsi" w:eastAsiaTheme="minorEastAsia" w:hAnsiTheme="minorHAnsi" w:cstheme="minorBidi"/>
+          <w:rFonts w:asciiTheme="minorHAnsi" w:eastAsiaTheme="minorEastAsia" w:hAnsiTheme="minorHAnsi" w:cstheme="minorBidi" w:hint="eastAsia"/>
           <w:i w:val="0"/>
           <w:iCs w:val="0"/>
           <w:noProof/>
@@ -15008,7 +15008,7 @@
           <w:tab w:val="right" w:leader="dot" w:pos="9350"/>
         </w:tabs>
         <w:rPr>
-          <w:rFonts w:asciiTheme="minorHAnsi" w:eastAsiaTheme="minorEastAsia" w:hAnsiTheme="minorHAnsi" w:cstheme="minorBidi"/>
+          <w:rFonts w:asciiTheme="minorHAnsi" w:eastAsiaTheme="minorEastAsia" w:hAnsiTheme="minorHAnsi" w:cstheme="minorBidi" w:hint="eastAsia"/>
           <w:i w:val="0"/>
           <w:iCs w:val="0"/>
           <w:noProof/>
@@ -15094,7 +15094,7 @@
           <w:tab w:val="right" w:leader="dot" w:pos="9350"/>
         </w:tabs>
         <w:rPr>
-          <w:rFonts w:asciiTheme="minorHAnsi" w:eastAsiaTheme="minorEastAsia" w:hAnsiTheme="minorHAnsi" w:cstheme="minorBidi"/>
+          <w:rFonts w:asciiTheme="minorHAnsi" w:eastAsiaTheme="minorEastAsia" w:hAnsiTheme="minorHAnsi" w:cstheme="minorBidi" w:hint="eastAsia"/>
           <w:i w:val="0"/>
           <w:iCs w:val="0"/>
           <w:noProof/>
@@ -15352,7 +15352,7 @@
             <w:pPr>
               <w:jc w:val="center"/>
               <w:rPr>
-                <w:rFonts w:hAnsi="Cambria"/>
+                <w:rFonts w:hAnsi="Cambria" w:hint="eastAsia"/>
                 <w:b/>
                 <w:bCs/>
               </w:rPr>
@@ -15381,7 +15381,7 @@
             <w:pPr>
               <w:jc w:val="center"/>
               <w:rPr>
-                <w:rFonts w:hAnsi="Cambria"/>
+                <w:rFonts w:hAnsi="Cambria" w:hint="eastAsia"/>
                 <w:b/>
                 <w:bCs/>
               </w:rPr>
@@ -15410,7 +15410,7 @@
             <w:pPr>
               <w:jc w:val="center"/>
               <w:rPr>
-                <w:rFonts w:hAnsi="Cambria"/>
+                <w:rFonts w:hAnsi="Cambria" w:hint="eastAsia"/>
                 <w:b/>
                 <w:bCs/>
               </w:rPr>
@@ -15441,7 +15441,7 @@
           <w:p>
             <w:pPr>
               <w:rPr>
-                <w:rFonts w:hAnsi="Cambria"/>
+                <w:rFonts w:hAnsi="Cambria" w:hint="eastAsia"/>
                 <w:b/>
                 <w:bCs/>
               </w:rPr>
@@ -15489,7 +15489,7 @@
           <w:p>
             <w:pPr>
               <w:rPr>
-                <w:rFonts w:hAnsi="Cambria"/>
+                <w:rFonts w:hAnsi="Cambria" w:hint="eastAsia"/>
                 <w:b/>
                 <w:bCs/>
               </w:rPr>
@@ -15582,6 +15582,9 @@
           <w:numId w:val="8"/>
         </w:numPr>
         <w:ind w:firstLineChars="0"/>
+        <w:rPr>
+          <w:rFonts w:hint="eastAsia"/>
+        </w:rPr>
       </w:pPr>
       <w:r>
         <w:t>没有大笔的软件授权费用，通常是按月收取使用费。</w:t>
@@ -15595,6 +15598,9 @@
           <w:numId w:val="8"/>
         </w:numPr>
         <w:ind w:firstLineChars="0"/>
+        <w:rPr>
+          <w:rFonts w:hint="eastAsia"/>
+        </w:rPr>
       </w:pPr>
       <w:r>
         <w:t>除了个人电脑和互联网连接之外，客户不需要进行任何其它</w:t>
@@ -15614,6 +15620,9 @@
           <w:numId w:val="8"/>
         </w:numPr>
         <w:ind w:firstLineChars="0"/>
+        <w:rPr>
+          <w:rFonts w:hint="eastAsia"/>
+        </w:rPr>
       </w:pPr>
       <w:r>
         <w:t>通过互联网，多个公司多重租赁（</w:t>
@@ -15653,6 +15662,9 @@
           <w:numId w:val="8"/>
         </w:numPr>
         <w:ind w:firstLineChars="0"/>
+        <w:rPr>
+          <w:rFonts w:hint="eastAsia"/>
+        </w:rPr>
       </w:pPr>
       <w:r>
         <w:t>面向中小企业用户，支持海量用户群体，以负载均衡和身份认证等技术保证系统平台的稳定和安全</w:t>
@@ -15669,6 +15681,9 @@
           <w:numId w:val="8"/>
         </w:numPr>
         <w:ind w:firstLineChars="0"/>
+        <w:rPr>
+          <w:rFonts w:hint="eastAsia"/>
+        </w:rPr>
       </w:pPr>
       <w:r>
         <w:t>实施成本低、效率高，在线租用模式下，中小企业用户可以先试后买，实际应用体验让中小企业用户享有充分的准备和缓冲时间以及更多的选择机会</w:t>
@@ -15685,6 +15700,9 @@
           <w:numId w:val="8"/>
         </w:numPr>
         <w:ind w:firstLineChars="0"/>
+        <w:rPr>
+          <w:rFonts w:hint="eastAsia"/>
+        </w:rPr>
       </w:pPr>
       <w:r>
         <w:t>SaaS</w:t>
@@ -15729,6 +15747,9 @@
           <w:numId w:val="4"/>
         </w:numPr>
         <w:ind w:firstLineChars="0"/>
+        <w:rPr>
+          <w:rFonts w:hint="eastAsia"/>
+        </w:rPr>
       </w:pPr>
       <w:r>
         <w:t>隔离：因为承租者共享软件和硬件的同一实例，所以一个承租者可能会影响其他承租者的软件的可用性和性能。例如，如果共享的软件没有充足的安全保障措施，则可能会发生因一个承租者关</w:t>
@@ -15746,6 +15767,9 @@
           <w:numId w:val="4"/>
         </w:numPr>
         <w:ind w:firstLineChars="0"/>
+        <w:rPr>
+          <w:rFonts w:hint="eastAsia"/>
+        </w:rPr>
       </w:pPr>
       <w:r>
         <w:t>安全性：如果共享软件没有充分的安全保障措施，则一个承租者的用户可能会访问属于另一个承租者的数据。</w:t>
@@ -15759,6 +15783,9 @@
           <w:numId w:val="4"/>
         </w:numPr>
         <w:ind w:firstLineChars="0"/>
+        <w:rPr>
+          <w:rFonts w:hint="eastAsia"/>
+        </w:rPr>
       </w:pPr>
       <w:r>
         <w:t>自定义能力：因为软件是在承租者之间共享的，所以各个承租者不可能自定义该软件。例如，在没有充足的扩展点的情况下，一个承租者不可能为业务流程提供自己的实现。</w:t>
@@ -15772,6 +15799,9 @@
           <w:numId w:val="4"/>
         </w:numPr>
         <w:ind w:firstLineChars="0"/>
+        <w:rPr>
+          <w:rFonts w:hint="eastAsia"/>
+        </w:rPr>
       </w:pPr>
       <w:r>
         <w:t>应用程序升级将为承租者带来问题：同时升级共享的软件可能并不是所有承租者都希望的。</w:t>
@@ -15785,6 +15815,9 @@
           <w:numId w:val="4"/>
         </w:numPr>
         <w:ind w:firstLineChars="0"/>
+        <w:rPr>
+          <w:rFonts w:hint="eastAsia"/>
+        </w:rPr>
       </w:pPr>
       <w:r>
         <w:t>恢复：在承租者之间共享数据库使得很难为每个承租者单独备份和恢复数据。</w:t>
@@ -15830,6 +15863,9 @@
           <w:numId w:val="5"/>
         </w:numPr>
         <w:ind w:firstLineChars="0"/>
+        <w:rPr>
+          <w:rFonts w:hint="eastAsia"/>
+        </w:rPr>
       </w:pPr>
       <w:r>
         <w:t>访问控制：如何在承租者之间共享应用程序资源（例如，虚拟门户、数据库表、工作流、</w:t>
@@ -15855,6 +15891,9 @@
           <w:numId w:val="5"/>
         </w:numPr>
         <w:ind w:firstLineChars="0"/>
+        <w:rPr>
+          <w:rFonts w:hint="eastAsia"/>
+        </w:rPr>
       </w:pPr>
       <w:r>
         <w:t>自定义能力：</w:t>
@@ -15868,6 +15907,9 @@
           <w:numId w:val="5"/>
         </w:numPr>
         <w:ind w:firstLineChars="0"/>
+        <w:rPr>
+          <w:rFonts w:hint="eastAsia"/>
+        </w:rPr>
       </w:pPr>
       <w:r>
         <w:t>数据库：在一个承租者不影响其他承租者的情况下，如何自定义共享的数据库模式？例如，在不影响北卡罗来纳州第一银行的模式定义的情况下，加拿大第二银行如何将新的数据字段引入客户概要的共享数据库表？</w:t>
@@ -15881,6 +15923,9 @@
           <w:numId w:val="5"/>
         </w:numPr>
         <w:ind w:firstLineChars="0"/>
+        <w:rPr>
+          <w:rFonts w:hint="eastAsia"/>
+        </w:rPr>
       </w:pPr>
       <w:r>
         <w:t>用户界面：如何仅通过配置来自定义网站外观（即，在不更改代码的情况下）？例如，如何确保北卡罗来纳州第一银行和加拿大第二银行的银行管理员可以配置不同的设计，并在其客户概要</w:t>
@@ -15900,6 +15945,9 @@
           <w:numId w:val="5"/>
         </w:numPr>
         <w:ind w:firstLineChars="0"/>
+        <w:rPr>
+          <w:rFonts w:hint="eastAsia"/>
+        </w:rPr>
       </w:pPr>
       <w:r>
         <w:t>业务逻辑：在不进行代码更改的情况下，如何允许为每个承租者自定义业务逻辑？例如，北卡罗来纳州第一银行如何使用不同于加拿大第二银行的最小信用记录自动拒绝贷款申请？</w:t>
@@ -15913,6 +15961,9 @@
           <w:numId w:val="5"/>
         </w:numPr>
         <w:ind w:firstLineChars="0"/>
+        <w:rPr>
+          <w:rFonts w:hint="eastAsia"/>
+        </w:rPr>
       </w:pPr>
       <w:r>
         <w:t>工作流：您如何让承租者银行在共享的工作流中自定义人工任务和其他有条件任务的分配？例如，北卡罗来纳州第一银行如何确保将共享工作流中的贷款审批任务仅分配给北卡罗来纳州第一银行的员工？</w:t>
@@ -15926,6 +15977,9 @@
           <w:numId w:val="5"/>
         </w:numPr>
         <w:ind w:firstLineChars="0"/>
+        <w:rPr>
+          <w:rFonts w:hint="eastAsia"/>
+        </w:rPr>
       </w:pPr>
       <w:r>
         <w:t>承租者预置：如何自动执行新承租者的预置？例如，如何使用非常少的手动步骤（即如何自动化创建新的</w:t>
@@ -15963,6 +16017,9 @@
           <w:numId w:val="5"/>
         </w:numPr>
         <w:ind w:firstLineChars="0"/>
+        <w:rPr>
+          <w:rFonts w:hint="eastAsia"/>
+        </w:rPr>
       </w:pPr>
       <w:r>
         <w:t>基于使用情况的测定：如何记录服务的使用情况，以便仅根据服务使用情况向每个承租者收取服务使用费？例如，银行服务提供者管理员如何测定承租者北卡罗来纳州第一银行和加拿大第二银行的服务使用情况，以及他们的客户调用贷款申请服务的次数？</w:t>
@@ -15989,6 +16046,9 @@
           <w:numId w:val="6"/>
         </w:numPr>
         <w:ind w:firstLineChars="0"/>
+        <w:rPr>
+          <w:rFonts w:hint="eastAsia"/>
+        </w:rPr>
       </w:pPr>
       <w:r>
         <w:t>数据库共享、自定义、备份和特定于承租者的数据的恢复：服务提供者如何基于性能、管理和可扩展性标准在不同的数据库划分模式之间进行选择？</w:t>
@@ -16008,6 +16068,9 @@
           <w:numId w:val="6"/>
         </w:numPr>
         <w:ind w:firstLineChars="0"/>
+        <w:rPr>
+          <w:rFonts w:hint="eastAsia"/>
+        </w:rPr>
       </w:pPr>
       <w:r>
         <w:t>快速支持现有</w:t>
@@ -16039,6 +16102,9 @@
           <w:numId w:val="6"/>
         </w:numPr>
         <w:ind w:firstLineChars="0"/>
+        <w:rPr>
+          <w:rFonts w:hint="eastAsia"/>
+        </w:rPr>
       </w:pPr>
       <w:r>
         <w:t>在大型企业中管理大量的第三方服务提供者和部门服务客户之间的连接性：在</w:t>
@@ -16080,6 +16146,9 @@
           <w:numId w:val="6"/>
         </w:numPr>
         <w:ind w:firstLineChars="0"/>
+        <w:rPr>
+          <w:rFonts w:hint="eastAsia"/>
+        </w:rPr>
       </w:pPr>
       <w:r>
         <w:t>可伸缩性改进了硬件使用情况和特定于承租者的服务质量</w:t>
@@ -16317,6 +16386,9 @@
           <w:numId w:val="7"/>
         </w:numPr>
         <w:ind w:firstLineChars="0"/>
+        <w:rPr>
+          <w:rFonts w:hint="eastAsia"/>
+        </w:rPr>
       </w:pPr>
       <w:r>
         <w:t>将每个承租者的数据隔离到不同的数据库。</w:t>
@@ -16330,6 +16402,9 @@
           <w:numId w:val="7"/>
         </w:numPr>
         <w:ind w:firstLineChars="0"/>
+        <w:rPr>
+          <w:rFonts w:hint="eastAsia"/>
+        </w:rPr>
       </w:pPr>
       <w:r>
         <w:rPr>
@@ -16367,6 +16442,9 @@
           <w:numId w:val="7"/>
         </w:numPr>
         <w:ind w:firstLineChars="0"/>
+        <w:rPr>
+          <w:rFonts w:hint="eastAsia"/>
+        </w:rPr>
       </w:pPr>
       <w:r>
         <w:rPr>
@@ -16425,6 +16503,9 @@
           <w:numId w:val="3"/>
         </w:numPr>
         <w:ind w:firstLineChars="0"/>
+        <w:rPr>
+          <w:rFonts w:hint="eastAsia"/>
+        </w:rPr>
       </w:pPr>
       <w:r>
         <w:rPr>
@@ -16453,6 +16534,9 @@
           <w:numId w:val="3"/>
         </w:numPr>
         <w:ind w:firstLineChars="0"/>
+        <w:rPr>
+          <w:rFonts w:hint="eastAsia"/>
+        </w:rPr>
       </w:pPr>
       <w:r>
         <w:rPr>
@@ -16469,6 +16553,9 @@
           <w:numId w:val="3"/>
         </w:numPr>
         <w:ind w:firstLineChars="0"/>
+        <w:rPr>
+          <w:rFonts w:hint="eastAsia"/>
+        </w:rPr>
       </w:pPr>
       <w:r>
         <w:rPr>
@@ -16485,6 +16572,9 @@
           <w:numId w:val="3"/>
         </w:numPr>
         <w:ind w:firstLineChars="0"/>
+        <w:rPr>
+          <w:rFonts w:hint="eastAsia"/>
+        </w:rPr>
       </w:pPr>
       <w:r>
         <w:rPr>
@@ -16501,6 +16591,9 @@
           <w:numId w:val="3"/>
         </w:numPr>
         <w:ind w:firstLineChars="0"/>
+        <w:rPr>
+          <w:rFonts w:hint="eastAsia"/>
+        </w:rPr>
       </w:pPr>
       <w:r>
         <w:rPr>
@@ -16517,6 +16610,9 @@
           <w:numId w:val="3"/>
         </w:numPr>
         <w:ind w:firstLineChars="0"/>
+        <w:rPr>
+          <w:rFonts w:hint="eastAsia"/>
+        </w:rPr>
       </w:pPr>
       <w:r>
         <w:rPr>
@@ -16533,6 +16629,9 @@
           <w:numId w:val="3"/>
         </w:numPr>
         <w:ind w:firstLineChars="0"/>
+        <w:rPr>
+          <w:rFonts w:hint="eastAsia"/>
+        </w:rPr>
       </w:pPr>
       <w:r>
         <w:rPr>
@@ -16561,6 +16660,9 @@
           <w:numId w:val="3"/>
         </w:numPr>
         <w:ind w:firstLineChars="0"/>
+        <w:rPr>
+          <w:rFonts w:hint="eastAsia"/>
+        </w:rPr>
       </w:pPr>
       <w:r>
         <w:rPr>
@@ -16577,6 +16679,9 @@
           <w:numId w:val="3"/>
         </w:numPr>
         <w:ind w:firstLineChars="0"/>
+        <w:rPr>
+          <w:rFonts w:hint="eastAsia"/>
+        </w:rPr>
       </w:pPr>
       <w:r>
         <w:rPr>
@@ -16629,6 +16734,9 @@
           <w:numId w:val="3"/>
         </w:numPr>
         <w:ind w:firstLineChars="0"/>
+        <w:rPr>
+          <w:rFonts w:hint="eastAsia"/>
+        </w:rPr>
       </w:pPr>
       <w:r>
         <w:rPr>
@@ -16651,6 +16759,9 @@
           <w:numId w:val="3"/>
         </w:numPr>
         <w:ind w:firstLineChars="0"/>
+        <w:rPr>
+          <w:rFonts w:hint="eastAsia"/>
+        </w:rPr>
       </w:pPr>
       <w:r>
         <w:rPr>
@@ -16667,6 +16778,9 @@
           <w:numId w:val="3"/>
         </w:numPr>
         <w:ind w:firstLineChars="0"/>
+        <w:rPr>
+          <w:rFonts w:hint="eastAsia"/>
+        </w:rPr>
       </w:pPr>
       <w:r>
         <w:rPr>
@@ -16683,6 +16797,9 @@
           <w:numId w:val="3"/>
         </w:numPr>
         <w:ind w:firstLineChars="0"/>
+        <w:rPr>
+          <w:rFonts w:hint="eastAsia"/>
+        </w:rPr>
       </w:pPr>
       <w:r>
         <w:rPr>
@@ -16723,6 +16840,9 @@
           <w:numId w:val="3"/>
         </w:numPr>
         <w:ind w:firstLineChars="0"/>
+        <w:rPr>
+          <w:rFonts w:hint="eastAsia"/>
+        </w:rPr>
       </w:pPr>
       <w:r>
         <w:rPr>
@@ -16745,6 +16865,9 @@
           <w:numId w:val="3"/>
         </w:numPr>
         <w:ind w:firstLineChars="0"/>
+        <w:rPr>
+          <w:rFonts w:hint="eastAsia"/>
+        </w:rPr>
       </w:pPr>
       <w:r>
         <w:rPr>
@@ -16761,6 +16884,9 @@
           <w:numId w:val="3"/>
         </w:numPr>
         <w:ind w:firstLineChars="0"/>
+        <w:rPr>
+          <w:rFonts w:hint="eastAsia"/>
+        </w:rPr>
       </w:pPr>
       <w:r>
         <w:rPr>
@@ -16777,6 +16903,9 @@
           <w:numId w:val="3"/>
         </w:numPr>
         <w:ind w:firstLineChars="0"/>
+        <w:rPr>
+          <w:rFonts w:hint="eastAsia"/>
+        </w:rPr>
       </w:pPr>
       <w:r>
         <w:rPr>
@@ -17578,6 +17707,9 @@
           <w:numId w:val="2"/>
         </w:numPr>
         <w:ind w:firstLineChars="0"/>
+        <w:rPr>
+          <w:rFonts w:hint="eastAsia"/>
+        </w:rPr>
       </w:pPr>
       <w:r>
         <w:t>身份验证允许一个应用程序在连接时验证一个人（或一个应用程序、智能卡等）是否与它声明的一样。</w:t>
@@ -17591,6 +17723,9 @@
           <w:numId w:val="2"/>
         </w:numPr>
         <w:ind w:firstLineChars="0"/>
+        <w:rPr>
+          <w:rFonts w:hint="eastAsia"/>
+        </w:rPr>
       </w:pPr>
       <w:r>
         <w:t>授权定义一个用户在一个系统上的权利与权限。用户身份验证通过之后，授权会决定该用户在系统上有权做什么。因此，授权应该发生在身份验证之后。</w:t>
@@ -17790,6 +17925,9 @@
           <w:numId w:val="29"/>
         </w:numPr>
         <w:ind w:firstLineChars="0"/>
+        <w:rPr>
+          <w:rFonts w:hint="eastAsia"/>
+        </w:rPr>
       </w:pPr>
       <w:r>
         <w:rPr>
@@ -17806,6 +17944,9 @@
           <w:numId w:val="29"/>
         </w:numPr>
         <w:ind w:firstLineChars="0"/>
+        <w:rPr>
+          <w:rFonts w:hint="eastAsia"/>
+        </w:rPr>
       </w:pPr>
       <w:r>
         <w:rPr>
@@ -17822,6 +17963,9 @@
           <w:numId w:val="29"/>
         </w:numPr>
         <w:ind w:firstLineChars="0"/>
+        <w:rPr>
+          <w:rFonts w:hint="eastAsia"/>
+        </w:rPr>
       </w:pPr>
       <w:r>
         <w:rPr>
@@ -17838,6 +17982,9 @@
           <w:numId w:val="29"/>
         </w:numPr>
         <w:ind w:firstLineChars="0"/>
+        <w:rPr>
+          <w:rFonts w:hint="eastAsia"/>
+        </w:rPr>
       </w:pPr>
       <w:r>
         <w:rPr>
@@ -17868,6 +18015,9 @@
           <w:numId w:val="29"/>
         </w:numPr>
         <w:ind w:firstLineChars="0"/>
+        <w:rPr>
+          <w:rFonts w:hint="eastAsia"/>
+        </w:rPr>
       </w:pPr>
       <w:r>
         <w:rPr>
@@ -17884,6 +18034,9 @@
           <w:numId w:val="29"/>
         </w:numPr>
         <w:ind w:firstLineChars="0"/>
+        <w:rPr>
+          <w:rFonts w:hint="eastAsia"/>
+        </w:rPr>
       </w:pPr>
       <w:r>
         <w:rPr>
@@ -17900,6 +18053,9 @@
           <w:numId w:val="29"/>
         </w:numPr>
         <w:ind w:firstLineChars="0"/>
+        <w:rPr>
+          <w:rFonts w:hint="eastAsia"/>
+        </w:rPr>
       </w:pPr>
       <w:r>
         <w:rPr>
@@ -17922,6 +18078,9 @@
           <w:numId w:val="29"/>
         </w:numPr>
         <w:ind w:firstLineChars="0"/>
+        <w:rPr>
+          <w:rFonts w:hint="eastAsia"/>
+        </w:rPr>
       </w:pPr>
       <w:r>
         <w:rPr>
@@ -17938,6 +18097,9 @@
           <w:numId w:val="29"/>
         </w:numPr>
         <w:ind w:firstLineChars="0"/>
+        <w:rPr>
+          <w:rFonts w:hint="eastAsia"/>
+        </w:rPr>
       </w:pPr>
       <w:r>
         <w:rPr>
@@ -17954,6 +18116,9 @@
           <w:numId w:val="29"/>
         </w:numPr>
         <w:ind w:firstLineChars="0"/>
+        <w:rPr>
+          <w:rFonts w:hint="eastAsia"/>
+        </w:rPr>
       </w:pPr>
       <w:r>
         <w:rPr>
@@ -17970,6 +18135,9 @@
           <w:numId w:val="29"/>
         </w:numPr>
         <w:ind w:firstLineChars="0"/>
+        <w:rPr>
+          <w:rFonts w:hint="eastAsia"/>
+        </w:rPr>
       </w:pPr>
       <w:r>
         <w:rPr>
@@ -17986,6 +18154,9 @@
           <w:numId w:val="29"/>
         </w:numPr>
         <w:ind w:firstLineChars="0"/>
+        <w:rPr>
+          <w:rFonts w:hint="eastAsia"/>
+        </w:rPr>
       </w:pPr>
       <w:r>
         <w:rPr>
@@ -18068,6 +18239,9 @@
           <w:numId w:val="37"/>
         </w:numPr>
         <w:ind w:firstLineChars="0"/>
+        <w:rPr>
+          <w:rFonts w:hint="eastAsia"/>
+        </w:rPr>
       </w:pPr>
       <w:r>
         <w:rPr>
@@ -18084,6 +18258,9 @@
           <w:numId w:val="37"/>
         </w:numPr>
         <w:ind w:firstLineChars="0"/>
+        <w:rPr>
+          <w:rFonts w:hint="eastAsia"/>
+        </w:rPr>
       </w:pPr>
       <w:r>
         <w:rPr>
@@ -18100,6 +18277,9 @@
           <w:numId w:val="37"/>
         </w:numPr>
         <w:ind w:firstLineChars="0"/>
+        <w:rPr>
+          <w:rFonts w:hint="eastAsia"/>
+        </w:rPr>
       </w:pPr>
       <w:r>
         <w:rPr>
@@ -18122,6 +18302,9 @@
           <w:numId w:val="37"/>
         </w:numPr>
         <w:ind w:firstLineChars="0"/>
+        <w:rPr>
+          <w:rFonts w:hint="eastAsia"/>
+        </w:rPr>
       </w:pPr>
       <w:r>
         <w:rPr>
@@ -18349,7 +18532,7 @@
         </w:numPr>
         <w:ind w:firstLineChars="0"/>
         <w:rPr>
-          <w:rFonts w:ascii="Times New Roman"/>
+          <w:rFonts w:ascii="Times New Roman" w:hint="eastAsia"/>
         </w:rPr>
       </w:pPr>
       <w:r>
@@ -18380,7 +18563,7 @@
         </w:numPr>
         <w:ind w:firstLineChars="0"/>
         <w:rPr>
-          <w:rFonts w:ascii="Times New Roman"/>
+          <w:rFonts w:ascii="Times New Roman" w:hint="eastAsia"/>
         </w:rPr>
       </w:pPr>
       <w:r>
@@ -18411,7 +18594,7 @@
         </w:numPr>
         <w:ind w:firstLineChars="0"/>
         <w:rPr>
-          <w:rFonts w:ascii="Times New Roman"/>
+          <w:rFonts w:ascii="Times New Roman" w:hint="eastAsia"/>
         </w:rPr>
       </w:pPr>
       <w:r>
@@ -18442,7 +18625,7 @@
         </w:numPr>
         <w:ind w:firstLineChars="0"/>
         <w:rPr>
-          <w:rFonts w:ascii="Times New Roman"/>
+          <w:rFonts w:ascii="Times New Roman" w:hint="eastAsia"/>
         </w:rPr>
       </w:pPr>
       <w:r>
@@ -18472,6 +18655,9 @@
           <w:numId w:val="32"/>
         </w:numPr>
         <w:ind w:firstLineChars="0"/>
+        <w:rPr>
+          <w:rFonts w:hint="eastAsia"/>
+        </w:rPr>
       </w:pPr>
       <w:r>
         <w:rPr>
@@ -30776,6 +30962,9 @@
           <w:numId w:val="17"/>
         </w:numPr>
         <w:ind w:firstLineChars="0"/>
+        <w:rPr>
+          <w:rFonts w:hint="eastAsia"/>
+        </w:rPr>
       </w:pPr>
       <w:r>
         <w:rPr>
@@ -30828,6 +31017,9 @@
           <w:numId w:val="17"/>
         </w:numPr>
         <w:ind w:firstLineChars="0"/>
+        <w:rPr>
+          <w:rFonts w:hint="eastAsia"/>
+        </w:rPr>
       </w:pPr>
       <w:r>
         <w:rPr>
@@ -30874,6 +31066,9 @@
           <w:numId w:val="17"/>
         </w:numPr>
         <w:ind w:firstLineChars="0"/>
+        <w:rPr>
+          <w:rFonts w:hint="eastAsia"/>
+        </w:rPr>
       </w:pPr>
       <w:r>
         <w:rPr>
@@ -31965,11 +32160,16 @@
             <w:tcW w:w="1321" w:type="pct"/>
           </w:tcPr>
           <w:p>
-            <w:r>
-              <w:rPr>
-                <w:rFonts w:hint="eastAsia"/>
-              </w:rPr>
-              <w:t>tenantId</w:t>
+            <w:pPr>
+              <w:rPr>
+                <w:rFonts w:hint="eastAsia"/>
+              </w:rPr>
+            </w:pPr>
+            <w:r>
+              <w:rPr>
+                <w:rFonts w:hint="eastAsia"/>
+              </w:rPr>
+              <w:t>uid</w:t>
             </w:r>
           </w:p>
         </w:tc>
@@ -31980,12 +32180,15 @@
           <w:p>
             <w:pPr>
               <w:cnfStyle w:val="000000000000"/>
-            </w:pPr>
-            <w:r>
-              <w:rPr>
-                <w:rFonts w:hint="eastAsia"/>
-              </w:rPr>
-              <w:t>租户id</w:t>
+              <w:rPr>
+                <w:rFonts w:hint="eastAsia"/>
+              </w:rPr>
+            </w:pPr>
+            <w:r>
+              <w:rPr>
+                <w:rFonts w:hint="eastAsia"/>
+              </w:rPr>
+              <w:t>唯一ID</w:t>
             </w:r>
           </w:p>
         </w:tc>
@@ -31996,12 +32199,15 @@
           <w:p>
             <w:pPr>
               <w:cnfStyle w:val="000000000000"/>
-            </w:pPr>
-            <w:r>
-              <w:rPr>
-                <w:rFonts w:hint="eastAsia"/>
-              </w:rPr>
-              <w:t>int</w:t>
+              <w:rPr>
+                <w:rFonts w:hint="eastAsia"/>
+              </w:rPr>
+            </w:pPr>
+            <w:r>
+              <w:rPr>
+                <w:rFonts w:hint="eastAsia"/>
+              </w:rPr>
+              <w:t>String</w:t>
             </w:r>
           </w:p>
         </w:tc>
@@ -32012,6 +32218,9 @@
           <w:p>
             <w:pPr>
               <w:cnfStyle w:val="000000000000"/>
+              <w:rPr>
+                <w:rFonts w:hint="eastAsia"/>
+              </w:rPr>
             </w:pPr>
           </w:p>
         </w:tc>
@@ -32030,7 +32239,7 @@
               <w:rPr>
                 <w:rFonts w:hint="eastAsia"/>
               </w:rPr>
-              <w:t>moduleCode</w:t>
+              <w:t>tenantId</w:t>
             </w:r>
           </w:p>
         </w:tc>
@@ -32046,7 +32255,7 @@
               <w:rPr>
                 <w:rFonts w:hint="eastAsia"/>
               </w:rPr>
-              <w:t>模块编号</w:t>
+              <w:t>租户id</w:t>
             </w:r>
           </w:p>
         </w:tc>
@@ -32062,7 +32271,7 @@
               <w:rPr>
                 <w:rFonts w:hint="eastAsia"/>
               </w:rPr>
-              <w:t>String</w:t>
+              <w:t>int</w:t>
             </w:r>
           </w:p>
         </w:tc>
@@ -32074,12 +32283,6 @@
             <w:pPr>
               <w:cnfStyle w:val="000000100000"/>
             </w:pPr>
-            <w:r>
-              <w:rPr>
-                <w:rFonts w:hint="eastAsia"/>
-              </w:rPr>
-              <w:t>模块使用时通过该值过滤</w:t>
-            </w:r>
           </w:p>
         </w:tc>
       </w:tr>
@@ -32094,7 +32297,7 @@
               <w:rPr>
                 <w:rFonts w:hint="eastAsia"/>
               </w:rPr>
-              <w:t>recordId</w:t>
+              <w:t>moduleCode</w:t>
             </w:r>
           </w:p>
         </w:tc>
@@ -32110,7 +32313,7 @@
               <w:rPr>
                 <w:rFonts w:hint="eastAsia"/>
               </w:rPr>
-              <w:t>数据记录ID</w:t>
+              <w:t>模块编号</w:t>
             </w:r>
           </w:p>
         </w:tc>
@@ -32126,7 +32329,7 @@
               <w:rPr>
                 <w:rFonts w:hint="eastAsia"/>
               </w:rPr>
-              <w:t>int</w:t>
+              <w:t>String</w:t>
             </w:r>
           </w:p>
         </w:tc>
@@ -32142,7 +32345,7 @@
               <w:rPr>
                 <w:rFonts w:hint="eastAsia"/>
               </w:rPr>
-              <w:t>关联具体数据</w:t>
+              <w:t>模块使用时通过该值过滤</w:t>
             </w:r>
           </w:p>
         </w:tc>
@@ -32161,7 +32364,7 @@
               <w:rPr>
                 <w:rFonts w:hint="eastAsia"/>
               </w:rPr>
-              <w:t>displayName</w:t>
+              <w:t>recordId</w:t>
             </w:r>
           </w:p>
         </w:tc>
@@ -32177,7 +32380,7 @@
               <w:rPr>
                 <w:rFonts w:hint="eastAsia"/>
               </w:rPr>
-              <w:t>显示名称</w:t>
+              <w:t>数据记录ID</w:t>
             </w:r>
           </w:p>
         </w:tc>
@@ -32193,7 +32396,7 @@
               <w:rPr>
                 <w:rFonts w:hint="eastAsia"/>
               </w:rPr>
-              <w:t>String</w:t>
+              <w:t>int</w:t>
             </w:r>
           </w:p>
         </w:tc>
@@ -32205,6 +32408,12 @@
             <w:pPr>
               <w:cnfStyle w:val="000000100000"/>
             </w:pPr>
+            <w:r>
+              <w:rPr>
+                <w:rFonts w:hint="eastAsia"/>
+              </w:rPr>
+              <w:t>关联具体数据</w:t>
+            </w:r>
           </w:p>
         </w:tc>
       </w:tr>
@@ -32216,17 +32425,11 @@
           </w:tcPr>
           <w:p>
             <w:r>
+              <w:rPr>
+                <w:rFonts w:hint="eastAsia"/>
+              </w:rPr>
               <w:lastRenderedPageBreak/>
-              <w:t>file</w:t>
-            </w:r>
-            <w:r>
-              <w:rPr>
-                <w:rFonts w:hint="eastAsia"/>
-              </w:rPr>
-              <w:t>N</w:t>
-            </w:r>
-            <w:r>
-              <w:t>ame</w:t>
+              <w:t>displayName</w:t>
             </w:r>
           </w:p>
         </w:tc>
@@ -32242,7 +32445,7 @@
               <w:rPr>
                 <w:rFonts w:hint="eastAsia"/>
               </w:rPr>
-              <w:t>文件名</w:t>
+              <w:t>显示名称</w:t>
             </w:r>
           </w:p>
         </w:tc>
@@ -32284,6 +32487,70 @@
           </w:tcPr>
           <w:p>
             <w:r>
+              <w:t>file</w:t>
+            </w:r>
+            <w:r>
+              <w:rPr>
+                <w:rFonts w:hint="eastAsia"/>
+              </w:rPr>
+              <w:t>N</w:t>
+            </w:r>
+            <w:r>
+              <w:t>ame</w:t>
+            </w:r>
+          </w:p>
+        </w:tc>
+        <w:tc>
+          <w:tcPr>
+            <w:tcW w:w="1202" w:type="pct"/>
+          </w:tcPr>
+          <w:p>
+            <w:pPr>
+              <w:cnfStyle w:val="000000100000"/>
+            </w:pPr>
+            <w:r>
+              <w:rPr>
+                <w:rFonts w:hint="eastAsia"/>
+              </w:rPr>
+              <w:t>文件名</w:t>
+            </w:r>
+          </w:p>
+        </w:tc>
+        <w:tc>
+          <w:tcPr>
+            <w:tcW w:w="1210" w:type="pct"/>
+          </w:tcPr>
+          <w:p>
+            <w:pPr>
+              <w:cnfStyle w:val="000000100000"/>
+            </w:pPr>
+            <w:r>
+              <w:rPr>
+                <w:rFonts w:hint="eastAsia"/>
+              </w:rPr>
+              <w:t>String</w:t>
+            </w:r>
+          </w:p>
+        </w:tc>
+        <w:tc>
+          <w:tcPr>
+            <w:tcW w:w="1267" w:type="pct"/>
+          </w:tcPr>
+          <w:p>
+            <w:pPr>
+              <w:cnfStyle w:val="000000100000"/>
+            </w:pPr>
+          </w:p>
+        </w:tc>
+      </w:tr>
+      <w:tr>
+        <w:tc>
+          <w:tcPr>
+            <w:cnfStyle w:val="001000000000"/>
+            <w:tcW w:w="1321" w:type="pct"/>
+          </w:tcPr>
+          <w:p>
+            <w:r>
               <w:rPr>
                 <w:rFonts w:hint="eastAsia"/>
               </w:rPr>
@@ -32297,7 +32564,7 @@
           </w:tcPr>
           <w:p>
             <w:pPr>
-              <w:cnfStyle w:val="000000100000"/>
+              <w:cnfStyle w:val="000000000000"/>
             </w:pPr>
             <w:r>
               <w:rPr>
@@ -32313,7 +32580,7 @@
           </w:tcPr>
           <w:p>
             <w:pPr>
-              <w:cnfStyle w:val="000000100000"/>
+              <w:cnfStyle w:val="000000000000"/>
             </w:pPr>
             <w:r>
               <w:rPr>
@@ -32329,7 +32596,7 @@
           </w:tcPr>
           <w:p>
             <w:pPr>
-              <w:cnfStyle w:val="000000100000"/>
+              <w:cnfStyle w:val="000000000000"/>
             </w:pPr>
             <w:r>
               <w:rPr>
@@ -32348,6 +32615,73 @@
                 <w:rFonts w:hint="eastAsia"/>
               </w:rPr>
               <w:t>路径</w:t>
+            </w:r>
+          </w:p>
+        </w:tc>
+      </w:tr>
+      <w:tr>
+        <w:trPr>
+          <w:cnfStyle w:val="000000100000"/>
+        </w:trPr>
+        <w:tc>
+          <w:tcPr>
+            <w:cnfStyle w:val="001000000000"/>
+            <w:tcW w:w="1321" w:type="pct"/>
+          </w:tcPr>
+          <w:p>
+            <w:r>
+              <w:rPr>
+                <w:rFonts w:hint="eastAsia"/>
+              </w:rPr>
+              <w:t>fileSize</w:t>
+            </w:r>
+          </w:p>
+        </w:tc>
+        <w:tc>
+          <w:tcPr>
+            <w:tcW w:w="1202" w:type="pct"/>
+          </w:tcPr>
+          <w:p>
+            <w:pPr>
+              <w:cnfStyle w:val="000000100000"/>
+            </w:pPr>
+            <w:r>
+              <w:rPr>
+                <w:rFonts w:hint="eastAsia"/>
+              </w:rPr>
+              <w:t>文件大小</w:t>
+            </w:r>
+          </w:p>
+        </w:tc>
+        <w:tc>
+          <w:tcPr>
+            <w:tcW w:w="1210" w:type="pct"/>
+          </w:tcPr>
+          <w:p>
+            <w:pPr>
+              <w:cnfStyle w:val="000000100000"/>
+            </w:pPr>
+            <w:r>
+              <w:rPr>
+                <w:rFonts w:hint="eastAsia"/>
+              </w:rPr>
+              <w:t>String</w:t>
+            </w:r>
+          </w:p>
+        </w:tc>
+        <w:tc>
+          <w:tcPr>
+            <w:tcW w:w="1267" w:type="pct"/>
+          </w:tcPr>
+          <w:p>
+            <w:pPr>
+              <w:cnfStyle w:val="000000100000"/>
+            </w:pPr>
+            <w:r>
+              <w:rPr>
+                <w:rFonts w:hint="eastAsia"/>
+              </w:rPr>
+              <w:t>友好显示名，如1.5GB</w:t>
             </w:r>
           </w:p>
         </w:tc>
@@ -33941,6 +34275,7 @@
               <w:rPr>
                 <w:rFonts w:hint="eastAsia"/>
               </w:rPr>
+              <w:lastRenderedPageBreak/>
               <w:t>createDatetime</w:t>
             </w:r>
           </w:p>
@@ -35688,6 +36023,7 @@
               <w:rPr>
                 <w:rFonts w:hint="eastAsia"/>
               </w:rPr>
+              <w:lastRenderedPageBreak/>
               <w:t>content</w:t>
             </w:r>
           </w:p>
@@ -37431,6 +37767,7 @@
               <w:rPr>
                 <w:rFonts w:hint="eastAsia"/>
               </w:rPr>
+              <w:lastRenderedPageBreak/>
               <w:t>isNeedRemind</w:t>
             </w:r>
           </w:p>
@@ -37547,7 +37884,6 @@
               <w:rPr>
                 <w:rFonts w:hint="eastAsia"/>
               </w:rPr>
-              <w:lastRenderedPageBreak/>
               <w:t>todoDatetime</w:t>
             </w:r>
           </w:p>
@@ -39513,6 +39849,7 @@
               <w:rPr>
                 <w:rFonts w:hint="eastAsia"/>
               </w:rPr>
+              <w:lastRenderedPageBreak/>
               <w:t>groupId</w:t>
             </w:r>
           </w:p>
@@ -39638,7 +39975,6 @@
               <w:rPr>
                 <w:rFonts w:hint="eastAsia"/>
               </w:rPr>
-              <w:lastRenderedPageBreak/>
               <w:t>createDatetime</w:t>
             </w:r>
           </w:p>
@@ -51083,6 +51419,9 @@
           <w:numId w:val="9"/>
         </w:numPr>
         <w:ind w:firstLineChars="0"/>
+        <w:rPr>
+          <w:rFonts w:hint="eastAsia"/>
+        </w:rPr>
       </w:pPr>
       <w:r>
         <w:rPr>
@@ -51171,6 +51510,9 @@
           <w:numId w:val="9"/>
         </w:numPr>
         <w:ind w:firstLineChars="0"/>
+        <w:rPr>
+          <w:rFonts w:hint="eastAsia"/>
+        </w:rPr>
       </w:pPr>
       <w:r>
         <w:rPr>
@@ -51199,6 +51541,9 @@
           <w:numId w:val="9"/>
         </w:numPr>
         <w:ind w:firstLineChars="0"/>
+        <w:rPr>
+          <w:rFonts w:hint="eastAsia"/>
+        </w:rPr>
       </w:pPr>
       <w:r>
         <w:rPr>
@@ -51281,6 +51626,9 @@
           <w:numId w:val="9"/>
         </w:numPr>
         <w:ind w:firstLineChars="0"/>
+        <w:rPr>
+          <w:rFonts w:hint="eastAsia"/>
+        </w:rPr>
       </w:pPr>
       <w:r>
         <w:rPr>
@@ -51321,6 +51669,9 @@
           <w:numId w:val="9"/>
         </w:numPr>
         <w:ind w:firstLineChars="0"/>
+        <w:rPr>
+          <w:rFonts w:hint="eastAsia"/>
+        </w:rPr>
       </w:pPr>
       <w:r>
         <w:rPr>
@@ -51352,6 +51703,9 @@
           <w:numId w:val="10"/>
         </w:numPr>
         <w:ind w:firstLineChars="0"/>
+        <w:rPr>
+          <w:rFonts w:hint="eastAsia"/>
+        </w:rPr>
       </w:pPr>
       <w:r>
         <w:rPr>
@@ -51386,6 +51740,9 @@
           <w:numId w:val="10"/>
         </w:numPr>
         <w:ind w:firstLineChars="0"/>
+        <w:rPr>
+          <w:rFonts w:hint="eastAsia"/>
+        </w:rPr>
       </w:pPr>
       <w:r>
         <w:rPr>
@@ -51408,6 +51765,9 @@
           <w:numId w:val="10"/>
         </w:numPr>
         <w:ind w:firstLineChars="0"/>
+        <w:rPr>
+          <w:rFonts w:hint="eastAsia"/>
+        </w:rPr>
       </w:pPr>
       <w:r>
         <w:rPr>
@@ -51801,6 +52161,9 @@
           <w:numId w:val="12"/>
         </w:numPr>
         <w:ind w:firstLineChars="0"/>
+        <w:rPr>
+          <w:rFonts w:hint="eastAsia"/>
+        </w:rPr>
       </w:pPr>
       <w:r>
         <w:rPr>
@@ -51817,6 +52180,9 @@
           <w:numId w:val="12"/>
         </w:numPr>
         <w:ind w:firstLineChars="0"/>
+        <w:rPr>
+          <w:rFonts w:hint="eastAsia"/>
+        </w:rPr>
       </w:pPr>
       <w:r>
         <w:rPr>
@@ -51851,6 +52217,9 @@
           <w:numId w:val="12"/>
         </w:numPr>
         <w:ind w:firstLineChars="0"/>
+        <w:rPr>
+          <w:rFonts w:hint="eastAsia"/>
+        </w:rPr>
       </w:pPr>
       <w:r>
         <w:rPr>
@@ -52103,6 +52472,9 @@
           <w:numId w:val="20"/>
         </w:numPr>
         <w:ind w:firstLineChars="0"/>
+        <w:rPr>
+          <w:rFonts w:hint="eastAsia"/>
+        </w:rPr>
       </w:pPr>
       <w:r>
         <w:rPr>
@@ -52119,6 +52491,9 @@
           <w:numId w:val="20"/>
         </w:numPr>
         <w:ind w:firstLineChars="0"/>
+        <w:rPr>
+          <w:rFonts w:hint="eastAsia"/>
+        </w:rPr>
       </w:pPr>
       <w:r>
         <w:rPr>
@@ -52174,6 +52549,9 @@
           <w:numId w:val="20"/>
         </w:numPr>
         <w:ind w:firstLineChars="0"/>
+        <w:rPr>
+          <w:rFonts w:hint="eastAsia"/>
+        </w:rPr>
       </w:pPr>
       <w:r>
         <w:rPr>
@@ -52190,6 +52568,9 @@
           <w:numId w:val="20"/>
         </w:numPr>
         <w:ind w:firstLineChars="0"/>
+        <w:rPr>
+          <w:rFonts w:hint="eastAsia"/>
+        </w:rPr>
       </w:pPr>
       <w:r>
         <w:rPr>
@@ -52378,6 +52759,9 @@
           <w:numId w:val="18"/>
         </w:numPr>
         <w:ind w:firstLineChars="0"/>
+        <w:rPr>
+          <w:rFonts w:hint="eastAsia"/>
+        </w:rPr>
       </w:pPr>
       <w:r>
         <w:rPr>
@@ -52394,6 +52778,9 @@
           <w:numId w:val="18"/>
         </w:numPr>
         <w:ind w:firstLineChars="0"/>
+        <w:rPr>
+          <w:rFonts w:hint="eastAsia"/>
+        </w:rPr>
       </w:pPr>
       <w:r>
         <w:rPr>
@@ -52410,6 +52797,9 @@
           <w:numId w:val="18"/>
         </w:numPr>
         <w:ind w:firstLineChars="0"/>
+        <w:rPr>
+          <w:rFonts w:hint="eastAsia"/>
+        </w:rPr>
       </w:pPr>
       <w:r>
         <w:rPr>
@@ -52426,6 +52816,9 @@
           <w:numId w:val="18"/>
         </w:numPr>
         <w:ind w:firstLineChars="0"/>
+        <w:rPr>
+          <w:rFonts w:hint="eastAsia"/>
+        </w:rPr>
       </w:pPr>
       <w:r>
         <w:rPr>
@@ -52442,6 +52835,9 @@
           <w:numId w:val="18"/>
         </w:numPr>
         <w:ind w:firstLineChars="0"/>
+        <w:rPr>
+          <w:rFonts w:hint="eastAsia"/>
+        </w:rPr>
       </w:pPr>
       <w:r>
         <w:rPr>
@@ -52513,6 +52909,9 @@
           <w:numId w:val="19"/>
         </w:numPr>
         <w:ind w:firstLineChars="0"/>
+        <w:rPr>
+          <w:rFonts w:hint="eastAsia"/>
+        </w:rPr>
       </w:pPr>
       <w:r>
         <w:rPr>
@@ -52541,6 +52940,9 @@
           <w:numId w:val="19"/>
         </w:numPr>
         <w:ind w:firstLineChars="0"/>
+        <w:rPr>
+          <w:rFonts w:hint="eastAsia"/>
+        </w:rPr>
       </w:pPr>
       <w:r>
         <w:rPr>
@@ -52569,6 +52971,9 @@
           <w:numId w:val="19"/>
         </w:numPr>
         <w:ind w:firstLineChars="0"/>
+        <w:rPr>
+          <w:rFonts w:hint="eastAsia"/>
+        </w:rPr>
       </w:pPr>
       <w:r>
         <w:rPr>
@@ -52585,6 +52990,9 @@
           <w:numId w:val="19"/>
         </w:numPr>
         <w:ind w:firstLineChars="0"/>
+        <w:rPr>
+          <w:rFonts w:hint="eastAsia"/>
+        </w:rPr>
       </w:pPr>
       <w:r>
         <w:rPr>
@@ -52613,6 +53021,9 @@
           <w:numId w:val="19"/>
         </w:numPr>
         <w:ind w:firstLineChars="0"/>
+        <w:rPr>
+          <w:rFonts w:hint="eastAsia"/>
+        </w:rPr>
       </w:pPr>
       <w:r>
         <w:rPr>
@@ -52629,6 +53040,9 @@
           <w:numId w:val="19"/>
         </w:numPr>
         <w:ind w:firstLineChars="0"/>
+        <w:rPr>
+          <w:rFonts w:hint="eastAsia"/>
+        </w:rPr>
       </w:pPr>
       <w:r>
         <w:rPr>
@@ -52692,6 +53106,9 @@
           <w:numId w:val="19"/>
         </w:numPr>
         <w:ind w:firstLineChars="0"/>
+        <w:rPr>
+          <w:rFonts w:hint="eastAsia"/>
+        </w:rPr>
       </w:pPr>
       <w:r>
         <w:rPr>
@@ -52714,6 +53131,9 @@
           <w:numId w:val="19"/>
         </w:numPr>
         <w:ind w:firstLineChars="0"/>
+        <w:rPr>
+          <w:rFonts w:hint="eastAsia"/>
+        </w:rPr>
       </w:pPr>
       <w:r>
         <w:rPr>
@@ -52742,6 +53162,9 @@
           <w:numId w:val="19"/>
         </w:numPr>
         <w:ind w:firstLineChars="0"/>
+        <w:rPr>
+          <w:rFonts w:hint="eastAsia"/>
+        </w:rPr>
       </w:pPr>
       <w:r>
         <w:rPr>
@@ -52841,6 +53264,9 @@
           <w:numId w:val="16"/>
         </w:numPr>
         <w:ind w:firstLineChars="0"/>
+        <w:rPr>
+          <w:rFonts w:hint="eastAsia"/>
+        </w:rPr>
       </w:pPr>
       <w:r>
         <w:rPr>
@@ -52857,6 +53283,9 @@
           <w:numId w:val="16"/>
         </w:numPr>
         <w:ind w:firstLineChars="0"/>
+        <w:rPr>
+          <w:rFonts w:hint="eastAsia"/>
+        </w:rPr>
       </w:pPr>
       <w:r>
         <w:rPr>
@@ -52885,6 +53314,9 @@
           <w:numId w:val="16"/>
         </w:numPr>
         <w:ind w:firstLineChars="0"/>
+        <w:rPr>
+          <w:rFonts w:hint="eastAsia"/>
+        </w:rPr>
       </w:pPr>
       <w:r>
         <w:rPr>
@@ -52931,6 +53363,9 @@
           <w:numId w:val="21"/>
         </w:numPr>
         <w:ind w:firstLineChars="0"/>
+        <w:rPr>
+          <w:rFonts w:hint="eastAsia"/>
+        </w:rPr>
       </w:pPr>
       <w:r>
         <w:rPr>
@@ -52947,6 +53382,9 @@
           <w:numId w:val="21"/>
         </w:numPr>
         <w:ind w:firstLineChars="0"/>
+        <w:rPr>
+          <w:rFonts w:hint="eastAsia"/>
+        </w:rPr>
       </w:pPr>
       <w:r>
         <w:rPr>
@@ -52975,6 +53413,9 @@
           <w:numId w:val="21"/>
         </w:numPr>
         <w:ind w:firstLineChars="0"/>
+        <w:rPr>
+          <w:rFonts w:hint="eastAsia"/>
+        </w:rPr>
       </w:pPr>
       <w:r>
         <w:rPr>
@@ -53041,6 +53482,9 @@
           <w:numId w:val="22"/>
         </w:numPr>
         <w:ind w:firstLineChars="0"/>
+        <w:rPr>
+          <w:rFonts w:hint="eastAsia"/>
+        </w:rPr>
       </w:pPr>
       <w:r>
         <w:rPr>
@@ -53069,6 +53513,9 @@
           <w:numId w:val="22"/>
         </w:numPr>
         <w:ind w:firstLineChars="0"/>
+        <w:rPr>
+          <w:rFonts w:hint="eastAsia"/>
+        </w:rPr>
       </w:pPr>
       <w:r>
         <w:rPr>
@@ -53085,6 +53532,9 @@
           <w:numId w:val="22"/>
         </w:numPr>
         <w:ind w:firstLineChars="0"/>
+        <w:rPr>
+          <w:rFonts w:hint="eastAsia"/>
+        </w:rPr>
       </w:pPr>
       <w:r>
         <w:rPr>
@@ -53170,6 +53620,9 @@
           <w:numId w:val="23"/>
         </w:numPr>
         <w:ind w:firstLineChars="0"/>
+        <w:rPr>
+          <w:rFonts w:hint="eastAsia"/>
+        </w:rPr>
       </w:pPr>
       <w:r>
         <w:rPr>
@@ -53186,6 +53639,9 @@
           <w:numId w:val="23"/>
         </w:numPr>
         <w:ind w:firstLineChars="0"/>
+        <w:rPr>
+          <w:rFonts w:hint="eastAsia"/>
+        </w:rPr>
       </w:pPr>
       <w:r>
         <w:rPr>
@@ -53202,6 +53658,9 @@
           <w:numId w:val="23"/>
         </w:numPr>
         <w:ind w:firstLineChars="0"/>
+        <w:rPr>
+          <w:rFonts w:hint="eastAsia"/>
+        </w:rPr>
       </w:pPr>
       <w:r>
         <w:rPr>
@@ -53242,6 +53701,9 @@
           <w:numId w:val="23"/>
         </w:numPr>
         <w:ind w:firstLineChars="0"/>
+        <w:rPr>
+          <w:rFonts w:hint="eastAsia"/>
+        </w:rPr>
       </w:pPr>
       <w:r>
         <w:rPr>
@@ -53305,6 +53767,9 @@
           <w:numId w:val="30"/>
         </w:numPr>
         <w:ind w:firstLineChars="0"/>
+        <w:rPr>
+          <w:rFonts w:hint="eastAsia"/>
+        </w:rPr>
       </w:pPr>
       <w:r>
         <w:rPr>
@@ -53321,6 +53786,9 @@
           <w:numId w:val="30"/>
         </w:numPr>
         <w:ind w:firstLineChars="0"/>
+        <w:rPr>
+          <w:rFonts w:hint="eastAsia"/>
+        </w:rPr>
       </w:pPr>
       <w:r>
         <w:rPr>
@@ -53337,6 +53805,9 @@
           <w:numId w:val="30"/>
         </w:numPr>
         <w:ind w:firstLineChars="0"/>
+        <w:rPr>
+          <w:rFonts w:hint="eastAsia"/>
+        </w:rPr>
       </w:pPr>
       <w:r>
         <w:rPr>
@@ -54132,6 +54603,9 @@
           <w:numId w:val="13"/>
         </w:numPr>
         <w:ind w:firstLineChars="0"/>
+        <w:rPr>
+          <w:rFonts w:hint="eastAsia"/>
+        </w:rPr>
       </w:pPr>
       <w:r>
         <w:rPr>
@@ -54214,6 +54688,9 @@
           <w:numId w:val="13"/>
         </w:numPr>
         <w:ind w:firstLineChars="0"/>
+        <w:rPr>
+          <w:rFonts w:hint="eastAsia"/>
+        </w:rPr>
       </w:pPr>
       <w:r>
         <w:rPr>
@@ -54230,6 +54707,9 @@
           <w:numId w:val="13"/>
         </w:numPr>
         <w:ind w:firstLineChars="0"/>
+        <w:rPr>
+          <w:rFonts w:hint="eastAsia"/>
+        </w:rPr>
       </w:pPr>
       <w:r>
         <w:rPr>
@@ -54258,6 +54738,9 @@
           <w:numId w:val="13"/>
         </w:numPr>
         <w:ind w:firstLineChars="0"/>
+        <w:rPr>
+          <w:rFonts w:hint="eastAsia"/>
+        </w:rPr>
       </w:pPr>
       <w:r>
         <w:rPr>
@@ -54640,6 +55123,9 @@
           <w:numId w:val="11"/>
         </w:numPr>
         <w:ind w:firstLineChars="0"/>
+        <w:rPr>
+          <w:rFonts w:hint="eastAsia"/>
+        </w:rPr>
       </w:pPr>
       <w:r>
         <w:rPr>
@@ -54656,6 +55142,9 @@
           <w:numId w:val="11"/>
         </w:numPr>
         <w:ind w:firstLineChars="0"/>
+        <w:rPr>
+          <w:rFonts w:hint="eastAsia"/>
+        </w:rPr>
       </w:pPr>
       <w:r>
         <w:rPr>
@@ -54827,6 +55316,9 @@
           <w:numId w:val="40"/>
         </w:numPr>
         <w:ind w:firstLineChars="0"/>
+        <w:rPr>
+          <w:rFonts w:hint="eastAsia"/>
+        </w:rPr>
       </w:pPr>
       <w:r>
         <w:rPr>
@@ -54843,6 +55335,9 @@
           <w:numId w:val="40"/>
         </w:numPr>
         <w:ind w:firstLineChars="0"/>
+        <w:rPr>
+          <w:rFonts w:hint="eastAsia"/>
+        </w:rPr>
       </w:pPr>
       <w:r>
         <w:rPr>
@@ -54859,6 +55354,9 @@
           <w:numId w:val="40"/>
         </w:numPr>
         <w:ind w:firstLineChars="0"/>
+        <w:rPr>
+          <w:rFonts w:hint="eastAsia"/>
+        </w:rPr>
       </w:pPr>
       <w:r>
         <w:rPr>
@@ -54875,6 +55373,9 @@
           <w:numId w:val="40"/>
         </w:numPr>
         <w:ind w:firstLineChars="0"/>
+        <w:rPr>
+          <w:rFonts w:hint="eastAsia"/>
+        </w:rPr>
       </w:pPr>
       <w:r>
         <w:rPr>
@@ -54891,6 +55392,9 @@
           <w:numId w:val="40"/>
         </w:numPr>
         <w:ind w:firstLineChars="0"/>
+        <w:rPr>
+          <w:rFonts w:hint="eastAsia"/>
+        </w:rPr>
       </w:pPr>
       <w:r>
         <w:rPr>
@@ -54913,6 +55417,9 @@
           <w:numId w:val="40"/>
         </w:numPr>
         <w:ind w:firstLineChars="0"/>
+        <w:rPr>
+          <w:rFonts w:hint="eastAsia"/>
+        </w:rPr>
       </w:pPr>
       <w:r>
         <w:rPr>
@@ -55019,13 +55526,124 @@
     <w:p/>
     <w:p>
       <w:pPr>
+        <w:rPr>
+          <w:rStyle w:val="af1"/>
+        </w:rPr>
+      </w:pPr>
+      <w:r>
+        <w:rPr>
+          <w:rStyle w:val="af1"/>
+          <w:rFonts w:hint="eastAsia"/>
+        </w:rPr>
+        <w:lastRenderedPageBreak/>
+        <w:t>功能点：</w:t>
+      </w:r>
+    </w:p>
+    <w:p>
+      <w:pPr>
+        <w:pStyle w:val="af2"/>
+        <w:numPr>
+          <w:ilvl w:val="0"/>
+          <w:numId w:val="41"/>
+        </w:numPr>
+        <w:ind w:firstLineChars="0"/>
+        <w:rPr>
+          <w:rFonts w:hint="eastAsia"/>
+        </w:rPr>
+      </w:pPr>
+      <w:r>
+        <w:rPr>
+          <w:rFonts w:hint="eastAsia"/>
+        </w:rPr>
+        <w:t>新增用户</w:t>
+      </w:r>
+    </w:p>
+    <w:p>
+      <w:pPr>
+        <w:pStyle w:val="af2"/>
+        <w:numPr>
+          <w:ilvl w:val="0"/>
+          <w:numId w:val="41"/>
+        </w:numPr>
+        <w:ind w:firstLineChars="0"/>
+        <w:rPr>
+          <w:rFonts w:hint="eastAsia"/>
+        </w:rPr>
+      </w:pPr>
+      <w:r>
+        <w:rPr>
+          <w:rFonts w:hint="eastAsia"/>
+        </w:rPr>
+        <w:t>修改用户</w:t>
+      </w:r>
+    </w:p>
+    <w:p>
+      <w:pPr>
+        <w:pStyle w:val="af2"/>
+        <w:numPr>
+          <w:ilvl w:val="0"/>
+          <w:numId w:val="41"/>
+        </w:numPr>
+        <w:ind w:firstLineChars="0"/>
+        <w:rPr>
+          <w:rFonts w:hint="eastAsia"/>
+        </w:rPr>
+      </w:pPr>
+      <w:r>
+        <w:rPr>
+          <w:rFonts w:hint="eastAsia"/>
+        </w:rPr>
+        <w:t>删除用户</w:t>
+      </w:r>
+    </w:p>
+    <w:p>
+      <w:pPr>
+        <w:pStyle w:val="af2"/>
+        <w:numPr>
+          <w:ilvl w:val="0"/>
+          <w:numId w:val="41"/>
+        </w:numPr>
+        <w:ind w:firstLineChars="0"/>
+        <w:rPr>
+          <w:rFonts w:hint="eastAsia"/>
+        </w:rPr>
+      </w:pPr>
+      <w:r>
+        <w:rPr>
+          <w:rFonts w:hint="eastAsia"/>
+        </w:rPr>
+        <w:t>配置角色</w:t>
+      </w:r>
+    </w:p>
+    <w:p>
+      <w:pPr>
+        <w:pStyle w:val="af2"/>
+        <w:numPr>
+          <w:ilvl w:val="0"/>
+          <w:numId w:val="41"/>
+        </w:numPr>
+        <w:ind w:firstLineChars="0"/>
+        <w:rPr>
+          <w:rFonts w:hint="eastAsia"/>
+        </w:rPr>
+      </w:pPr>
+      <w:r>
+        <w:rPr>
+          <w:rFonts w:hint="eastAsia"/>
+        </w:rPr>
+        <w:t>配置用户组</w:t>
+      </w:r>
+    </w:p>
+    <w:p/>
+    <w:p/>
+    <w:p>
+      <w:pPr>
         <w:pStyle w:val="4"/>
       </w:pPr>
       <w:r>
         <w:rPr>
           <w:rFonts w:hint="eastAsia"/>
         </w:rPr>
-        <w:lastRenderedPageBreak/>
         <w:t>角色权限</w:t>
       </w:r>
     </w:p>
@@ -55288,7 +55906,6 @@
         <w:rPr>
           <w:rFonts w:hint="eastAsia"/>
         </w:rPr>
-        <w:lastRenderedPageBreak/>
         <w:t>销售管理</w:t>
       </w:r>
       <w:bookmarkEnd w:id="145"/>
@@ -55507,6 +56124,7 @@
         <w:rPr>
           <w:rFonts w:hint="eastAsia"/>
         </w:rPr>
+        <w:lastRenderedPageBreak/>
         <w:t>通用</w:t>
       </w:r>
       <w:bookmarkEnd w:id="154"/>
@@ -55531,6 +56149,9 @@
           <w:numId w:val="15"/>
         </w:numPr>
         <w:ind w:firstLineChars="0"/>
+        <w:rPr>
+          <w:rFonts w:hint="eastAsia"/>
+        </w:rPr>
       </w:pPr>
       <w:r>
         <w:rPr>
@@ -55553,6 +56174,9 @@
           <w:numId w:val="15"/>
         </w:numPr>
         <w:ind w:firstLineChars="0"/>
+        <w:rPr>
+          <w:rFonts w:hint="eastAsia"/>
+        </w:rPr>
       </w:pPr>
       <w:r>
         <w:rPr>
@@ -55575,6 +56199,9 @@
           <w:numId w:val="15"/>
         </w:numPr>
         <w:ind w:firstLineChars="0"/>
+        <w:rPr>
+          <w:rFonts w:hint="eastAsia"/>
+        </w:rPr>
       </w:pPr>
       <w:r>
         <w:rPr>
@@ -55598,7 +56225,6 @@
         <w:rPr>
           <w:rFonts w:hint="eastAsia"/>
         </w:rPr>
-        <w:lastRenderedPageBreak/>
         <w:t>语言（0003）</w:t>
       </w:r>
     </w:p>
@@ -55610,6 +56236,9 @@
           <w:numId w:val="15"/>
         </w:numPr>
         <w:ind w:firstLineChars="0"/>
+        <w:rPr>
+          <w:rFonts w:hint="eastAsia"/>
+        </w:rPr>
       </w:pPr>
       <w:r>
         <w:rPr>
@@ -55632,6 +56261,9 @@
           <w:numId w:val="15"/>
         </w:numPr>
         <w:ind w:firstLineChars="0"/>
+        <w:rPr>
+          <w:rFonts w:hint="eastAsia"/>
+        </w:rPr>
       </w:pPr>
       <w:r>
         <w:rPr>
@@ -55666,6 +56298,9 @@
           <w:numId w:val="15"/>
         </w:numPr>
         <w:ind w:firstLineChars="0"/>
+        <w:rPr>
+          <w:rFonts w:hint="eastAsia"/>
+        </w:rPr>
       </w:pPr>
       <w:r>
         <w:rPr>
@@ -55694,6 +56329,9 @@
           <w:numId w:val="15"/>
         </w:numPr>
         <w:ind w:firstLineChars="0"/>
+        <w:rPr>
+          <w:rFonts w:hint="eastAsia"/>
+        </w:rPr>
       </w:pPr>
       <w:r>
         <w:rPr>
@@ -55722,6 +56360,9 @@
           <w:numId w:val="15"/>
         </w:numPr>
         <w:ind w:firstLineChars="0"/>
+        <w:rPr>
+          <w:rFonts w:hint="eastAsia"/>
+        </w:rPr>
       </w:pPr>
       <w:r>
         <w:rPr>
@@ -55750,6 +56391,9 @@
           <w:numId w:val="15"/>
         </w:numPr>
         <w:ind w:firstLineChars="0"/>
+        <w:rPr>
+          <w:rFonts w:hint="eastAsia"/>
+        </w:rPr>
       </w:pPr>
       <w:r>
         <w:t>…</w:t>
@@ -55763,6 +56407,9 @@
           <w:numId w:val="15"/>
         </w:numPr>
         <w:ind w:firstLineChars="0"/>
+        <w:rPr>
+          <w:rFonts w:hint="eastAsia"/>
+        </w:rPr>
       </w:pPr>
       <w:r>
         <w:rPr>
@@ -55803,6 +56450,9 @@
           <w:numId w:val="15"/>
         </w:numPr>
         <w:ind w:firstLineChars="0"/>
+        <w:rPr>
+          <w:rFonts w:hint="eastAsia"/>
+        </w:rPr>
       </w:pPr>
       <w:r>
         <w:rPr>
@@ -55825,6 +56475,9 @@
           <w:numId w:val="15"/>
         </w:numPr>
         <w:ind w:firstLineChars="0"/>
+        <w:rPr>
+          <w:rFonts w:hint="eastAsia"/>
+        </w:rPr>
       </w:pPr>
       <w:r>
         <w:rPr>
@@ -55879,6 +56532,9 @@
           <w:numId w:val="15"/>
         </w:numPr>
         <w:ind w:firstLineChars="0"/>
+        <w:rPr>
+          <w:rFonts w:hint="eastAsia"/>
+        </w:rPr>
       </w:pPr>
       <w:r>
         <w:rPr>
@@ -55901,6 +56557,9 @@
           <w:numId w:val="15"/>
         </w:numPr>
         <w:ind w:firstLineChars="0"/>
+        <w:rPr>
+          <w:rFonts w:hint="eastAsia"/>
+        </w:rPr>
       </w:pPr>
       <w:r>
         <w:rPr>
@@ -55935,6 +56594,9 @@
           <w:numId w:val="15"/>
         </w:numPr>
         <w:ind w:firstLineChars="0"/>
+        <w:rPr>
+          <w:rFonts w:hint="eastAsia"/>
+        </w:rPr>
       </w:pPr>
       <w:r>
         <w:rPr>
@@ -55957,6 +56619,9 @@
           <w:numId w:val="15"/>
         </w:numPr>
         <w:ind w:firstLineChars="0"/>
+        <w:rPr>
+          <w:rFonts w:hint="eastAsia"/>
+        </w:rPr>
       </w:pPr>
       <w:r>
         <w:rPr>
@@ -55979,6 +56644,9 @@
           <w:numId w:val="15"/>
         </w:numPr>
         <w:ind w:firstLineChars="0"/>
+        <w:rPr>
+          <w:rFonts w:hint="eastAsia"/>
+        </w:rPr>
       </w:pPr>
       <w:r>
         <w:rPr>
@@ -56001,6 +56669,9 @@
           <w:numId w:val="15"/>
         </w:numPr>
         <w:ind w:firstLineChars="0"/>
+        <w:rPr>
+          <w:rFonts w:hint="eastAsia"/>
+        </w:rPr>
       </w:pPr>
       <w:r>
         <w:rPr>
@@ -56023,6 +56694,9 @@
           <w:numId w:val="15"/>
         </w:numPr>
         <w:ind w:firstLineChars="0"/>
+        <w:rPr>
+          <w:rFonts w:hint="eastAsia"/>
+        </w:rPr>
       </w:pPr>
       <w:r>
         <w:rPr>
@@ -56070,6 +56744,9 @@
           <w:numId w:val="15"/>
         </w:numPr>
         <w:ind w:firstLineChars="0"/>
+        <w:rPr>
+          <w:rFonts w:hint="eastAsia"/>
+        </w:rPr>
       </w:pPr>
       <w:r>
         <w:rPr>
@@ -56092,6 +56769,9 @@
           <w:numId w:val="15"/>
         </w:numPr>
         <w:ind w:firstLineChars="0"/>
+        <w:rPr>
+          <w:rFonts w:hint="eastAsia"/>
+        </w:rPr>
       </w:pPr>
       <w:r>
         <w:rPr>
@@ -56120,6 +56800,9 @@
           <w:numId w:val="15"/>
         </w:numPr>
         <w:ind w:firstLineChars="0"/>
+        <w:rPr>
+          <w:rFonts w:hint="eastAsia"/>
+        </w:rPr>
       </w:pPr>
       <w:r>
         <w:rPr>
@@ -56173,6 +56856,9 @@
           <w:numId w:val="15"/>
         </w:numPr>
         <w:ind w:firstLineChars="0"/>
+        <w:rPr>
+          <w:rFonts w:hint="eastAsia"/>
+        </w:rPr>
       </w:pPr>
       <w:r>
         <w:rPr>
@@ -56195,6 +56881,9 @@
           <w:numId w:val="15"/>
         </w:numPr>
         <w:ind w:firstLineChars="0"/>
+        <w:rPr>
+          <w:rFonts w:hint="eastAsia"/>
+        </w:rPr>
       </w:pPr>
       <w:r>
         <w:rPr>
@@ -56217,6 +56906,9 @@
           <w:numId w:val="15"/>
         </w:numPr>
         <w:ind w:firstLineChars="0"/>
+        <w:rPr>
+          <w:rFonts w:hint="eastAsia"/>
+        </w:rPr>
       </w:pPr>
       <w:r>
         <w:rPr>
@@ -56239,6 +56931,9 @@
           <w:numId w:val="15"/>
         </w:numPr>
         <w:ind w:firstLineChars="0"/>
+        <w:rPr>
+          <w:rFonts w:hint="eastAsia"/>
+        </w:rPr>
       </w:pPr>
       <w:r>
         <w:rPr>
@@ -56261,12 +56956,14 @@
           <w:numId w:val="15"/>
         </w:numPr>
         <w:ind w:firstLineChars="0"/>
-      </w:pPr>
-      <w:r>
-        <w:rPr>
-          <w:rFonts w:hint="eastAsia"/>
-        </w:rPr>
-        <w:lastRenderedPageBreak/>
+        <w:rPr>
+          <w:rFonts w:hint="eastAsia"/>
+        </w:rPr>
+      </w:pPr>
+      <w:r>
+        <w:rPr>
+          <w:rFonts w:hint="eastAsia"/>
+        </w:rPr>
         <w:t>0</w:t>
       </w:r>
       <w:r>
@@ -56284,6 +56981,9 @@
           <w:numId w:val="15"/>
         </w:numPr>
         <w:ind w:firstLineChars="0"/>
+        <w:rPr>
+          <w:rFonts w:hint="eastAsia"/>
+        </w:rPr>
       </w:pPr>
       <w:r>
         <w:rPr>
@@ -56332,6 +57032,9 @@
           <w:numId w:val="15"/>
         </w:numPr>
         <w:ind w:firstLineChars="0"/>
+        <w:rPr>
+          <w:rFonts w:hint="eastAsia"/>
+        </w:rPr>
       </w:pPr>
       <w:r>
         <w:rPr>
@@ -56354,6 +57057,9 @@
           <w:numId w:val="15"/>
         </w:numPr>
         <w:ind w:firstLineChars="0"/>
+        <w:rPr>
+          <w:rFonts w:hint="eastAsia"/>
+        </w:rPr>
       </w:pPr>
       <w:r>
         <w:rPr>
@@ -56420,6 +57126,9 @@
           <w:numId w:val="15"/>
         </w:numPr>
         <w:ind w:firstLineChars="0"/>
+        <w:rPr>
+          <w:rFonts w:hint="eastAsia"/>
+        </w:rPr>
       </w:pPr>
       <w:r>
         <w:rPr>
@@ -56442,6 +57151,9 @@
           <w:numId w:val="15"/>
         </w:numPr>
         <w:ind w:firstLineChars="0"/>
+        <w:rPr>
+          <w:rFonts w:hint="eastAsia"/>
+        </w:rPr>
       </w:pPr>
       <w:r>
         <w:rPr>
@@ -56464,6 +57176,9 @@
           <w:numId w:val="15"/>
         </w:numPr>
         <w:ind w:firstLineChars="0"/>
+        <w:rPr>
+          <w:rFonts w:hint="eastAsia"/>
+        </w:rPr>
       </w:pPr>
       <w:r>
         <w:rPr>
@@ -56486,6 +57201,9 @@
           <w:numId w:val="15"/>
         </w:numPr>
         <w:ind w:firstLineChars="0"/>
+        <w:rPr>
+          <w:rFonts w:hint="eastAsia"/>
+        </w:rPr>
       </w:pPr>
       <w:r>
         <w:rPr>
@@ -56508,6 +57226,9 @@
           <w:numId w:val="15"/>
         </w:numPr>
         <w:ind w:firstLineChars="0"/>
+        <w:rPr>
+          <w:rFonts w:hint="eastAsia"/>
+        </w:rPr>
       </w:pPr>
       <w:r>
         <w:rPr>
@@ -56571,6 +57292,9 @@
           <w:numId w:val="15"/>
         </w:numPr>
         <w:ind w:firstLineChars="0"/>
+        <w:rPr>
+          <w:rFonts w:hint="eastAsia"/>
+        </w:rPr>
       </w:pPr>
       <w:r>
         <w:rPr>
@@ -56605,6 +57329,9 @@
           <w:numId w:val="15"/>
         </w:numPr>
         <w:ind w:firstLineChars="0"/>
+        <w:rPr>
+          <w:rFonts w:hint="eastAsia"/>
+        </w:rPr>
       </w:pPr>
       <w:r>
         <w:rPr>
@@ -56639,6 +57366,9 @@
           <w:numId w:val="15"/>
         </w:numPr>
         <w:ind w:firstLineChars="0"/>
+        <w:rPr>
+          <w:rFonts w:hint="eastAsia"/>
+        </w:rPr>
       </w:pPr>
       <w:r>
         <w:rPr>
@@ -56673,6 +57403,9 @@
           <w:numId w:val="15"/>
         </w:numPr>
         <w:ind w:firstLineChars="0"/>
+        <w:rPr>
+          <w:rFonts w:hint="eastAsia"/>
+        </w:rPr>
       </w:pPr>
       <w:r>
         <w:rPr>
@@ -56707,6 +57440,9 @@
           <w:numId w:val="15"/>
         </w:numPr>
         <w:ind w:firstLineChars="0"/>
+        <w:rPr>
+          <w:rFonts w:hint="eastAsia"/>
+        </w:rPr>
       </w:pPr>
       <w:r>
         <w:rPr>
@@ -56765,6 +57501,9 @@
           <w:numId w:val="15"/>
         </w:numPr>
         <w:ind w:firstLineChars="0"/>
+        <w:rPr>
+          <w:rFonts w:hint="eastAsia"/>
+        </w:rPr>
       </w:pPr>
       <w:r>
         <w:rPr>
@@ -56787,11 +57526,15 @@
           <w:numId w:val="15"/>
         </w:numPr>
         <w:ind w:firstLineChars="0"/>
-      </w:pPr>
-      <w:r>
-        <w:rPr>
-          <w:rFonts w:hint="eastAsia"/>
-        </w:rPr>
+        <w:rPr>
+          <w:rFonts w:hint="eastAsia"/>
+        </w:rPr>
+      </w:pPr>
+      <w:r>
+        <w:rPr>
+          <w:rFonts w:hint="eastAsia"/>
+        </w:rPr>
+        <w:lastRenderedPageBreak/>
         <w:t>2</w:t>
       </w:r>
       <w:r>
@@ -56809,6 +57552,9 @@
           <w:numId w:val="15"/>
         </w:numPr>
         <w:ind w:firstLineChars="0"/>
+        <w:rPr>
+          <w:rFonts w:hint="eastAsia"/>
+        </w:rPr>
       </w:pPr>
       <w:r>
         <w:rPr>
@@ -56831,6 +57577,9 @@
           <w:numId w:val="15"/>
         </w:numPr>
         <w:ind w:firstLineChars="0"/>
+        <w:rPr>
+          <w:rFonts w:hint="eastAsia"/>
+        </w:rPr>
       </w:pPr>
       <w:r>
         <w:rPr>
@@ -56853,6 +57602,9 @@
           <w:numId w:val="15"/>
         </w:numPr>
         <w:ind w:firstLineChars="0"/>
+        <w:rPr>
+          <w:rFonts w:hint="eastAsia"/>
+        </w:rPr>
       </w:pPr>
       <w:r>
         <w:rPr>
@@ -56875,6 +57627,9 @@
           <w:numId w:val="15"/>
         </w:numPr>
         <w:ind w:firstLineChars="0"/>
+        <w:rPr>
+          <w:rFonts w:hint="eastAsia"/>
+        </w:rPr>
       </w:pPr>
       <w:r>
         <w:rPr>
@@ -56897,6 +57652,9 @@
           <w:numId w:val="15"/>
         </w:numPr>
         <w:ind w:firstLineChars="0"/>
+        <w:rPr>
+          <w:rFonts w:hint="eastAsia"/>
+        </w:rPr>
       </w:pPr>
       <w:r>
         <w:rPr>
@@ -56921,7 +57679,6 @@
         <w:rPr>
           <w:rFonts w:hint="eastAsia"/>
         </w:rPr>
-        <w:lastRenderedPageBreak/>
         <w:t>项目</w:t>
       </w:r>
       <w:bookmarkEnd w:id="162"/>
@@ -56945,6 +57702,9 @@
           <w:numId w:val="15"/>
         </w:numPr>
         <w:ind w:firstLineChars="0"/>
+        <w:rPr>
+          <w:rFonts w:hint="eastAsia"/>
+        </w:rPr>
       </w:pPr>
       <w:r>
         <w:rPr>
@@ -56967,6 +57727,9 @@
           <w:numId w:val="15"/>
         </w:numPr>
         <w:ind w:firstLineChars="0"/>
+        <w:rPr>
+          <w:rFonts w:hint="eastAsia"/>
+        </w:rPr>
       </w:pPr>
       <w:r>
         <w:rPr>
@@ -56989,6 +57752,9 @@
           <w:numId w:val="15"/>
         </w:numPr>
         <w:ind w:firstLineChars="0"/>
+        <w:rPr>
+          <w:rFonts w:hint="eastAsia"/>
+        </w:rPr>
       </w:pPr>
       <w:r>
         <w:rPr>
@@ -57011,6 +57777,9 @@
           <w:numId w:val="15"/>
         </w:numPr>
         <w:ind w:firstLineChars="0"/>
+        <w:rPr>
+          <w:rFonts w:hint="eastAsia"/>
+        </w:rPr>
       </w:pPr>
       <w:r>
         <w:rPr>
@@ -57033,6 +57802,9 @@
           <w:numId w:val="15"/>
         </w:numPr>
         <w:ind w:firstLineChars="0"/>
+        <w:rPr>
+          <w:rFonts w:hint="eastAsia"/>
+        </w:rPr>
       </w:pPr>
       <w:r>
         <w:rPr>
@@ -57055,6 +57827,9 @@
           <w:numId w:val="15"/>
         </w:numPr>
         <w:ind w:firstLineChars="0"/>
+        <w:rPr>
+          <w:rFonts w:hint="eastAsia"/>
+        </w:rPr>
       </w:pPr>
       <w:r>
         <w:rPr>
@@ -57077,6 +57852,9 @@
           <w:numId w:val="15"/>
         </w:numPr>
         <w:ind w:firstLineChars="0"/>
+        <w:rPr>
+          <w:rFonts w:hint="eastAsia"/>
+        </w:rPr>
       </w:pPr>
       <w:r>
         <w:rPr>
@@ -57124,6 +57902,9 @@
           <w:numId w:val="15"/>
         </w:numPr>
         <w:ind w:firstLineChars="0"/>
+        <w:rPr>
+          <w:rFonts w:hint="eastAsia"/>
+        </w:rPr>
       </w:pPr>
       <w:r>
         <w:rPr>
@@ -57146,6 +57927,9 @@
           <w:numId w:val="15"/>
         </w:numPr>
         <w:ind w:firstLineChars="0"/>
+        <w:rPr>
+          <w:rFonts w:hint="eastAsia"/>
+        </w:rPr>
       </w:pPr>
       <w:r>
         <w:rPr>
@@ -57168,6 +57952,9 @@
           <w:numId w:val="15"/>
         </w:numPr>
         <w:ind w:firstLineChars="0"/>
+        <w:rPr>
+          <w:rFonts w:hint="eastAsia"/>
+        </w:rPr>
       </w:pPr>
       <w:r>
         <w:rPr>
@@ -57190,6 +57977,9 @@
           <w:numId w:val="15"/>
         </w:numPr>
         <w:ind w:firstLineChars="0"/>
+        <w:rPr>
+          <w:rFonts w:hint="eastAsia"/>
+        </w:rPr>
       </w:pPr>
       <w:r>
         <w:rPr>
@@ -57212,6 +58002,9 @@
           <w:numId w:val="15"/>
         </w:numPr>
         <w:ind w:firstLineChars="0"/>
+        <w:rPr>
+          <w:rFonts w:hint="eastAsia"/>
+        </w:rPr>
       </w:pPr>
       <w:r>
         <w:rPr>
@@ -57234,6 +58027,9 @@
           <w:numId w:val="15"/>
         </w:numPr>
         <w:ind w:firstLineChars="0"/>
+        <w:rPr>
+          <w:rFonts w:hint="eastAsia"/>
+        </w:rPr>
       </w:pPr>
       <w:r>
         <w:rPr>
@@ -57268,6 +58064,9 @@
           <w:numId w:val="15"/>
         </w:numPr>
         <w:ind w:firstLineChars="0"/>
+        <w:rPr>
+          <w:rFonts w:hint="eastAsia"/>
+        </w:rPr>
       </w:pPr>
       <w:r>
         <w:rPr>
@@ -57296,6 +58095,9 @@
           <w:numId w:val="15"/>
         </w:numPr>
         <w:ind w:firstLineChars="0"/>
+        <w:rPr>
+          <w:rFonts w:hint="eastAsia"/>
+        </w:rPr>
       </w:pPr>
       <w:r>
         <w:rPr>
@@ -57324,6 +58126,9 @@
           <w:numId w:val="15"/>
         </w:numPr>
         <w:ind w:firstLineChars="0"/>
+        <w:rPr>
+          <w:rFonts w:hint="eastAsia"/>
+        </w:rPr>
       </w:pPr>
       <w:r>
         <w:rPr>
@@ -57352,6 +58157,9 @@
           <w:numId w:val="15"/>
         </w:numPr>
         <w:ind w:firstLineChars="0"/>
+        <w:rPr>
+          <w:rFonts w:hint="eastAsia"/>
+        </w:rPr>
       </w:pPr>
       <w:r>
         <w:rPr>
@@ -57380,6 +58188,9 @@
           <w:numId w:val="15"/>
         </w:numPr>
         <w:ind w:firstLineChars="0"/>
+        <w:rPr>
+          <w:rFonts w:hint="eastAsia"/>
+        </w:rPr>
       </w:pPr>
       <w:r>
         <w:rPr>
@@ -57427,14 +58238,14 @@
 
 <file path=word/endnotes.xml><?xml version="1.0" encoding="utf-8"?>
 <w:endnotes xmlns:ve="http://schemas.openxmlformats.org/markup-compatibility/2006" xmlns:o="urn:schemas-microsoft-com:office:office" xmlns:r="http://schemas.openxmlformats.org/officeDocument/2006/relationships" xmlns:m="http://schemas.openxmlformats.org/officeDocument/2006/math" xmlns:v="urn:schemas-microsoft-com:vml" xmlns:wp="http://schemas.openxmlformats.org/drawingml/2006/wordprocessingDrawing" xmlns:w10="urn:schemas-microsoft-com:office:word" xmlns:w="http://schemas.openxmlformats.org/wordprocessingml/2006/main" xmlns:wne="http://schemas.microsoft.com/office/word/2006/wordml">
-  <w:endnote w:type="separator" w:id="0">
+  <w:endnote w:type="separator" w:id="-1">
     <w:p>
       <w:r>
         <w:separator/>
       </w:r>
     </w:p>
   </w:endnote>
-  <w:endnote w:type="continuationSeparator" w:id="1">
+  <w:endnote w:type="continuationSeparator" w:id="0">
     <w:p>
       <w:r>
         <w:continuationSeparator/>
@@ -57536,14 +58347,14 @@
 
 <file path=word/footnotes.xml><?xml version="1.0" encoding="utf-8"?>
 <w:footnotes xmlns:ve="http://schemas.openxmlformats.org/markup-compatibility/2006" xmlns:o="urn:schemas-microsoft-com:office:office" xmlns:r="http://schemas.openxmlformats.org/officeDocument/2006/relationships" xmlns:m="http://schemas.openxmlformats.org/officeDocument/2006/math" xmlns:v="urn:schemas-microsoft-com:vml" xmlns:wp="http://schemas.openxmlformats.org/drawingml/2006/wordprocessingDrawing" xmlns:w10="urn:schemas-microsoft-com:office:word" xmlns:w="http://schemas.openxmlformats.org/wordprocessingml/2006/main" xmlns:wne="http://schemas.microsoft.com/office/word/2006/wordml">
-  <w:footnote w:type="separator" w:id="0">
+  <w:footnote w:type="separator" w:id="-1">
     <w:p>
       <w:r>
         <w:separator/>
       </w:r>
     </w:p>
   </w:footnote>
-  <w:footnote w:type="continuationSeparator" w:id="1">
+  <w:footnote w:type="continuationSeparator" w:id="0">
     <w:p>
       <w:r>
         <w:continuationSeparator/>
@@ -57802,7 +58613,7 @@
               <w:sz w:val="24"/>
               <w:szCs w:val="24"/>
             </w:rPr>
-            <w:t>6</w:t>
+            <w:t>22</w:t>
           </w:r>
           <w:r>
             <w:rPr>
@@ -57853,7 +58664,7 @@
               <w:sz w:val="24"/>
               <w:szCs w:val="24"/>
             </w:rPr>
-            <w:t>48</w:t>
+            <w:t>49</w:t>
           </w:r>
           <w:r>
             <w:rPr>
@@ -59409,9 +60220,9 @@
     </w:lvl>
   </w:abstractNum>
   <w:abstractNum w:abstractNumId="12">
-    <w:nsid w:val="526D6E19"/>
+    <w:nsid w:val="51DC2980"/>
     <w:multiLevelType w:val="hybridMultilevel"/>
-    <w:tmpl w:val="1FE0202E"/>
+    <w:tmpl w:val="77BCFA06"/>
     <w:lvl w:ilvl="0" w:tplc="0409000B">
       <w:start w:val="1"/>
       <w:numFmt w:val="bullet"/>
@@ -59522,6 +60333,119 @@
     </w:lvl>
   </w:abstractNum>
   <w:abstractNum w:abstractNumId="13">
+    <w:nsid w:val="526D6E19"/>
+    <w:multiLevelType w:val="hybridMultilevel"/>
+    <w:tmpl w:val="1FE0202E"/>
+    <w:lvl w:ilvl="0" w:tplc="0409000B">
+      <w:start w:val="1"/>
+      <w:numFmt w:val="bullet"/>
+      <w:lvlText w:val=""/>
+      <w:lvlJc w:val="left"/>
+      <w:pPr>
+        <w:ind w:left="420" w:hanging="420"/>
+      </w:pPr>
+      <w:rPr>
+        <w:rFonts w:ascii="Wingdings" w:hAnsi="Wingdings" w:hint="default"/>
+      </w:rPr>
+    </w:lvl>
+    <w:lvl w:ilvl="1" w:tplc="04090003" w:tentative="1">
+      <w:start w:val="1"/>
+      <w:numFmt w:val="bullet"/>
+      <w:lvlText w:val=""/>
+      <w:lvlJc w:val="left"/>
+      <w:pPr>
+        <w:ind w:left="840" w:hanging="420"/>
+      </w:pPr>
+      <w:rPr>
+        <w:rFonts w:ascii="Wingdings" w:hAnsi="Wingdings" w:hint="default"/>
+      </w:rPr>
+    </w:lvl>
+    <w:lvl w:ilvl="2" w:tplc="04090005" w:tentative="1">
+      <w:start w:val="1"/>
+      <w:numFmt w:val="bullet"/>
+      <w:lvlText w:val=""/>
+      <w:lvlJc w:val="left"/>
+      <w:pPr>
+        <w:ind w:left="1260" w:hanging="420"/>
+      </w:pPr>
+      <w:rPr>
+        <w:rFonts w:ascii="Wingdings" w:hAnsi="Wingdings" w:hint="default"/>
+      </w:rPr>
+    </w:lvl>
+    <w:lvl w:ilvl="3" w:tplc="04090001" w:tentative="1">
+      <w:start w:val="1"/>
+      <w:numFmt w:val="bullet"/>
+      <w:lvlText w:val=""/>
+      <w:lvlJc w:val="left"/>
+      <w:pPr>
+        <w:ind w:left="1680" w:hanging="420"/>
+      </w:pPr>
+      <w:rPr>
+        <w:rFonts w:ascii="Wingdings" w:hAnsi="Wingdings" w:hint="default"/>
+      </w:rPr>
+    </w:lvl>
+    <w:lvl w:ilvl="4" w:tplc="04090003" w:tentative="1">
+      <w:start w:val="1"/>
+      <w:numFmt w:val="bullet"/>
+      <w:lvlText w:val=""/>
+      <w:lvlJc w:val="left"/>
+      <w:pPr>
+        <w:ind w:left="2100" w:hanging="420"/>
+      </w:pPr>
+      <w:rPr>
+        <w:rFonts w:ascii="Wingdings" w:hAnsi="Wingdings" w:hint="default"/>
+      </w:rPr>
+    </w:lvl>
+    <w:lvl w:ilvl="5" w:tplc="04090005" w:tentative="1">
+      <w:start w:val="1"/>
+      <w:numFmt w:val="bullet"/>
+      <w:lvlText w:val=""/>
+      <w:lvlJc w:val="left"/>
+      <w:pPr>
+        <w:ind w:left="2520" w:hanging="420"/>
+      </w:pPr>
+      <w:rPr>
+        <w:rFonts w:ascii="Wingdings" w:hAnsi="Wingdings" w:hint="default"/>
+      </w:rPr>
+    </w:lvl>
+    <w:lvl w:ilvl="6" w:tplc="04090001" w:tentative="1">
+      <w:start w:val="1"/>
+      <w:numFmt w:val="bullet"/>
+      <w:lvlText w:val=""/>
+      <w:lvlJc w:val="left"/>
+      <w:pPr>
+        <w:ind w:left="2940" w:hanging="420"/>
+      </w:pPr>
+      <w:rPr>
+        <w:rFonts w:ascii="Wingdings" w:hAnsi="Wingdings" w:hint="default"/>
+      </w:rPr>
+    </w:lvl>
+    <w:lvl w:ilvl="7" w:tplc="04090003" w:tentative="1">
+      <w:start w:val="1"/>
+      <w:numFmt w:val="bullet"/>
+      <w:lvlText w:val=""/>
+      <w:lvlJc w:val="left"/>
+      <w:pPr>
+        <w:ind w:left="3360" w:hanging="420"/>
+      </w:pPr>
+      <w:rPr>
+        <w:rFonts w:ascii="Wingdings" w:hAnsi="Wingdings" w:hint="default"/>
+      </w:rPr>
+    </w:lvl>
+    <w:lvl w:ilvl="8" w:tplc="04090005" w:tentative="1">
+      <w:start w:val="1"/>
+      <w:numFmt w:val="bullet"/>
+      <w:lvlText w:val=""/>
+      <w:lvlJc w:val="left"/>
+      <w:pPr>
+        <w:ind w:left="3780" w:hanging="420"/>
+      </w:pPr>
+      <w:rPr>
+        <w:rFonts w:ascii="Wingdings" w:hAnsi="Wingdings" w:hint="default"/>
+      </w:rPr>
+    </w:lvl>
+  </w:abstractNum>
+  <w:abstractNum w:abstractNumId="14">
     <w:nsid w:val="52E27433"/>
     <w:multiLevelType w:val="hybridMultilevel"/>
     <w:tmpl w:val="F766B0F6"/>
@@ -59634,7 +60558,7 @@
       </w:rPr>
     </w:lvl>
   </w:abstractNum>
-  <w:abstractNum w:abstractNumId="14">
+  <w:abstractNum w:abstractNumId="15">
     <w:nsid w:val="56764812"/>
     <w:multiLevelType w:val="hybridMultilevel"/>
     <w:tmpl w:val="62388DBA"/>
@@ -59720,7 +60644,7 @@
       </w:pPr>
     </w:lvl>
   </w:abstractNum>
-  <w:abstractNum w:abstractNumId="15">
+  <w:abstractNum w:abstractNumId="16">
     <w:nsid w:val="59DE53CA"/>
     <w:multiLevelType w:val="hybridMultilevel"/>
     <w:tmpl w:val="6504CB96"/>
@@ -59833,7 +60757,7 @@
       </w:rPr>
     </w:lvl>
   </w:abstractNum>
-  <w:abstractNum w:abstractNumId="16">
+  <w:abstractNum w:abstractNumId="17">
     <w:nsid w:val="5D5723A6"/>
     <w:multiLevelType w:val="hybridMultilevel"/>
     <w:tmpl w:val="C6065E02"/>
@@ -59946,7 +60870,7 @@
       </w:rPr>
     </w:lvl>
   </w:abstractNum>
-  <w:abstractNum w:abstractNumId="17">
+  <w:abstractNum w:abstractNumId="18">
     <w:nsid w:val="5E6463E8"/>
     <w:multiLevelType w:val="hybridMultilevel"/>
     <w:tmpl w:val="62388DBA"/>
@@ -60032,7 +60956,7 @@
       </w:pPr>
     </w:lvl>
   </w:abstractNum>
-  <w:abstractNum w:abstractNumId="18">
+  <w:abstractNum w:abstractNumId="19">
     <w:nsid w:val="5F0C0FD1"/>
     <w:multiLevelType w:val="hybridMultilevel"/>
     <w:tmpl w:val="1090CDAE"/>
@@ -60145,7 +61069,7 @@
       </w:rPr>
     </w:lvl>
   </w:abstractNum>
-  <w:abstractNum w:abstractNumId="19">
+  <w:abstractNum w:abstractNumId="20">
     <w:nsid w:val="5F516947"/>
     <w:multiLevelType w:val="hybridMultilevel"/>
     <w:tmpl w:val="0F34977E"/>
@@ -60258,7 +61182,7 @@
       </w:rPr>
     </w:lvl>
   </w:abstractNum>
-  <w:abstractNum w:abstractNumId="20">
+  <w:abstractNum w:abstractNumId="21">
     <w:nsid w:val="62BA48DA"/>
     <w:multiLevelType w:val="hybridMultilevel"/>
     <w:tmpl w:val="1EA86CE2"/>
@@ -60344,7 +61268,7 @@
       </w:pPr>
     </w:lvl>
   </w:abstractNum>
-  <w:abstractNum w:abstractNumId="21">
+  <w:abstractNum w:abstractNumId="22">
     <w:nsid w:val="68205A07"/>
     <w:multiLevelType w:val="hybridMultilevel"/>
     <w:tmpl w:val="0B984198"/>
@@ -60457,7 +61381,7 @@
       </w:rPr>
     </w:lvl>
   </w:abstractNum>
-  <w:abstractNum w:abstractNumId="22">
+  <w:abstractNum w:abstractNumId="23">
     <w:nsid w:val="700839EB"/>
     <w:multiLevelType w:val="hybridMultilevel"/>
     <w:tmpl w:val="50EA8EA6"/>
@@ -60570,7 +61494,7 @@
       </w:rPr>
     </w:lvl>
   </w:abstractNum>
-  <w:abstractNum w:abstractNumId="23">
+  <w:abstractNum w:abstractNumId="24">
     <w:nsid w:val="73123F4B"/>
     <w:multiLevelType w:val="hybridMultilevel"/>
     <w:tmpl w:val="08447E82"/>
@@ -60683,7 +61607,7 @@
       </w:rPr>
     </w:lvl>
   </w:abstractNum>
-  <w:abstractNum w:abstractNumId="24">
+  <w:abstractNum w:abstractNumId="25">
     <w:nsid w:val="74C451D6"/>
     <w:multiLevelType w:val="hybridMultilevel"/>
     <w:tmpl w:val="7AE29F0E"/>
@@ -60796,7 +61720,7 @@
       </w:rPr>
     </w:lvl>
   </w:abstractNum>
-  <w:abstractNum w:abstractNumId="25">
+  <w:abstractNum w:abstractNumId="26">
     <w:nsid w:val="74E00487"/>
     <w:multiLevelType w:val="hybridMultilevel"/>
     <w:tmpl w:val="9DF421AA"/>
@@ -60909,7 +61833,7 @@
       </w:rPr>
     </w:lvl>
   </w:abstractNum>
-  <w:abstractNum w:abstractNumId="26">
+  <w:abstractNum w:abstractNumId="27">
     <w:nsid w:val="79CF530E"/>
     <w:multiLevelType w:val="hybridMultilevel"/>
     <w:tmpl w:val="02888730"/>
@@ -61022,7 +61946,7 @@
       </w:rPr>
     </w:lvl>
   </w:abstractNum>
-  <w:abstractNum w:abstractNumId="27">
+  <w:abstractNum w:abstractNumId="28">
     <w:nsid w:val="7DBD0141"/>
     <w:multiLevelType w:val="hybridMultilevel"/>
     <w:tmpl w:val="6F9E75F0"/>
@@ -61142,13 +62066,13 @@
     <w:abstractNumId w:val="10"/>
   </w:num>
   <w:num w:numId="3">
-    <w:abstractNumId w:val="24"/>
+    <w:abstractNumId w:val="25"/>
   </w:num>
   <w:num w:numId="4">
     <w:abstractNumId w:val="7"/>
   </w:num>
   <w:num w:numId="5">
-    <w:abstractNumId w:val="13"/>
+    <w:abstractNumId w:val="14"/>
   </w:num>
   <w:num w:numId="6">
     <w:abstractNumId w:val="2"/>
@@ -61157,40 +62081,40 @@
     <w:abstractNumId w:val="4"/>
   </w:num>
   <w:num w:numId="8">
-    <w:abstractNumId w:val="22"/>
+    <w:abstractNumId w:val="23"/>
   </w:num>
   <w:num w:numId="9">
-    <w:abstractNumId w:val="12"/>
+    <w:abstractNumId w:val="13"/>
   </w:num>
   <w:num w:numId="10">
+    <w:abstractNumId w:val="17"/>
+  </w:num>
+  <w:num w:numId="11">
     <w:abstractNumId w:val="16"/>
   </w:num>
-  <w:num w:numId="11">
-    <w:abstractNumId w:val="15"/>
-  </w:num>
   <w:num w:numId="12">
-    <w:abstractNumId w:val="19"/>
+    <w:abstractNumId w:val="20"/>
   </w:num>
   <w:num w:numId="13">
-    <w:abstractNumId w:val="27"/>
+    <w:abstractNumId w:val="28"/>
   </w:num>
   <w:num w:numId="14">
     <w:abstractNumId w:val="3"/>
   </w:num>
   <w:num w:numId="15">
-    <w:abstractNumId w:val="23"/>
+    <w:abstractNumId w:val="24"/>
   </w:num>
   <w:num w:numId="16">
-    <w:abstractNumId w:val="20"/>
+    <w:abstractNumId w:val="21"/>
   </w:num>
   <w:num w:numId="17">
-    <w:abstractNumId w:val="25"/>
+    <w:abstractNumId w:val="26"/>
   </w:num>
   <w:num w:numId="18">
-    <w:abstractNumId w:val="18"/>
+    <w:abstractNumId w:val="19"/>
   </w:num>
   <w:num w:numId="19">
-    <w:abstractNumId w:val="26"/>
+    <w:abstractNumId w:val="27"/>
   </w:num>
   <w:num w:numId="20">
     <w:abstractNumId w:val="8"/>
@@ -61199,7 +62123,7 @@
     <w:abstractNumId w:val="1"/>
   </w:num>
   <w:num w:numId="22">
-    <w:abstractNumId w:val="14"/>
+    <w:abstractNumId w:val="15"/>
   </w:num>
   <w:num w:numId="23">
     <w:abstractNumId w:val="5"/>
@@ -61223,7 +62147,7 @@
     <w:abstractNumId w:val="11"/>
   </w:num>
   <w:num w:numId="30">
-    <w:abstractNumId w:val="17"/>
+    <w:abstractNumId w:val="18"/>
   </w:num>
   <w:num w:numId="31">
     <w:abstractNumId w:val="0"/>
@@ -61253,7 +62177,10 @@
     <w:abstractNumId w:val="0"/>
   </w:num>
   <w:num w:numId="40">
-    <w:abstractNumId w:val="21"/>
+    <w:abstractNumId w:val="22"/>
+  </w:num>
+  <w:num w:numId="41">
+    <w:abstractNumId w:val="12"/>
   </w:num>
   <w:numIdMacAtCleanup w:val="23"/>
 </w:numbering>
@@ -62659,6 +63586,9 @@
         <w:p>
           <w:pPr>
             <w:pStyle w:val="4089F7B92E6741D2836B0D91B6C04873"/>
+            <w:rPr>
+              <w:rFonts w:hint="eastAsia"/>
+            </w:rPr>
           </w:pPr>
           <w:r>
             <w:rPr>
@@ -62703,6 +63633,9 @@
         <w:p>
           <w:pPr>
             <w:pStyle w:val="C07C39034944410380481DEF0902CCBD"/>
+            <w:rPr>
+              <w:rFonts w:hint="eastAsia"/>
+            </w:rPr>
           </w:pPr>
           <w:r>
             <w:rPr>
@@ -62747,6 +63680,9 @@
         <w:p>
           <w:pPr>
             <w:pStyle w:val="B8C2610E17F745BAA520E6954E9DC8AA"/>
+            <w:rPr>
+              <w:rFonts w:hint="eastAsia"/>
+            </w:rPr>
           </w:pPr>
           <w:r>
             <w:rPr>
@@ -62791,6 +63727,9 @@
         <w:p>
           <w:pPr>
             <w:pStyle w:val="65EE499BEABA4ACCA969C78237D3F8CD"/>
+            <w:rPr>
+              <w:rFonts w:hint="eastAsia"/>
+            </w:rPr>
           </w:pPr>
           <w:r>
             <w:rPr>
@@ -62845,18 +63784,22 @@
     <w:sig w:usb0="00000003" w:usb1="288F0000" w:usb2="00000016" w:usb3="00000000" w:csb0="00040001" w:csb1="00000000"/>
   </w:font>
   <w:font w:name="Cambria">
-    <w:panose1 w:val="02040503050406030204"/>
+    <w:altName w:val="Times New Roman"/>
+    <w:panose1 w:val="00000000000000000000"/>
     <w:charset w:val="00"/>
     <w:family w:val="roman"/>
-    <w:pitch w:val="variable"/>
-    <w:sig w:usb0="E00002FF" w:usb1="400004FF" w:usb2="00000000" w:usb3="00000000" w:csb0="0000019F" w:csb1="00000000"/>
+    <w:notTrueType/>
+    <w:pitch w:val="default"/>
+    <w:sig w:usb0="00000000" w:usb1="00000000" w:usb2="00000000" w:usb3="00000000" w:csb0="00000000" w:csb1="00000000"/>
   </w:font>
   <w:font w:name="Calibri">
-    <w:panose1 w:val="020F0502020204030204"/>
+    <w:altName w:val="Times New Roman"/>
+    <w:panose1 w:val="00000000000000000000"/>
     <w:charset w:val="00"/>
-    <w:family w:val="swiss"/>
-    <w:pitch w:val="variable"/>
-    <w:sig w:usb0="E10002FF" w:usb1="4000ACFF" w:usb2="00000009" w:usb3="00000000" w:csb0="0000019F" w:csb1="00000000"/>
+    <w:family w:val="roman"/>
+    <w:notTrueType/>
+    <w:pitch w:val="default"/>
+    <w:sig w:usb0="00000000" w:usb1="00000000" w:usb2="00000000" w:usb3="00000000" w:csb0="00000000" w:csb1="00000000"/>
   </w:font>
   <w:font w:name="Arial">
     <w:panose1 w:val="020B0604020202020204"/>
@@ -62925,7 +63868,10 @@
     <w:rsid w:val="001D28AA"/>
     <w:rsid w:val="001F3257"/>
     <w:rsid w:val="0026495D"/>
+    <w:rsid w:val="00285537"/>
+    <w:rsid w:val="0029090E"/>
     <w:rsid w:val="002E05C5"/>
+    <w:rsid w:val="002E7A23"/>
     <w:rsid w:val="00307932"/>
     <w:rsid w:val="00333DAF"/>
     <w:rsid w:val="003528F1"/>
@@ -63545,7 +64491,7 @@
 </file>
 
 <file path=customXml/itemProps1.xml><?xml version="1.0" encoding="utf-8"?>
-<ds:datastoreItem xmlns:ds="http://schemas.openxmlformats.org/officeDocument/2006/customXml" ds:itemID="{52328B45-4FE9-41C8-B399-94B920420183}">
+<ds:datastoreItem xmlns:ds="http://schemas.openxmlformats.org/officeDocument/2006/customXml" ds:itemID="{A1A81259-CD38-4CF7-9D04-F402884025D2}">
   <ds:schemaRefs>
     <ds:schemaRef ds:uri="http://schemas.openxmlformats.org/officeDocument/2006/bibliography"/>
   </ds:schemaRefs>

</xml_diff>

<commit_message>
* [update] main page
</commit_message>
<xml_diff>
--- a/document/design/详细设计说明书(SaaS).docx
+++ b/document/design/详细设计说明书(SaaS).docx
@@ -240,7 +240,7 @@
       <w:pPr>
         <w:pStyle w:val="ad"/>
       </w:pPr>
-      <w:bookmarkStart w:id="0" w:name="_Toc391568962"/>
+      <w:bookmarkStart w:id="0" w:name="_Toc391647276"/>
       <w:r>
         <w:rPr>
           <w:rFonts w:hint="eastAsia"/>
@@ -1739,6 +1739,14 @@
                 <w:lang w:eastAsia="zh-CN"/>
               </w:rPr>
             </w:pPr>
+            <w:r>
+              <w:rPr>
+                <w:rFonts w:hint="eastAsia"/>
+                <w:iCs/>
+                <w:lang w:eastAsia="zh-CN"/>
+              </w:rPr>
+              <w:t>1.12</w:t>
+            </w:r>
           </w:p>
         </w:tc>
         <w:tc>
@@ -1755,6 +1763,14 @@
                 <w:lang w:eastAsia="zh-CN"/>
               </w:rPr>
             </w:pPr>
+            <w:r>
+              <w:rPr>
+                <w:rFonts w:hint="eastAsia"/>
+                <w:iCs/>
+                <w:lang w:eastAsia="zh-CN"/>
+              </w:rPr>
+              <w:t>2014-06-27</w:t>
+            </w:r>
           </w:p>
         </w:tc>
         <w:tc>
@@ -1767,10 +1783,19 @@
               <w:pStyle w:val="History"/>
               <w:jc w:val="center"/>
               <w:rPr>
+                <w:rFonts w:hint="eastAsia"/>
                 <w:iCs/>
                 <w:lang w:eastAsia="zh-CN"/>
               </w:rPr>
             </w:pPr>
+            <w:r>
+              <w:rPr>
+                <w:rFonts w:hint="eastAsia"/>
+                <w:iCs/>
+                <w:lang w:eastAsia="zh-CN"/>
+              </w:rPr>
+              <w:t>蔡源</w:t>
+            </w:r>
           </w:p>
         </w:tc>
         <w:tc>
@@ -1787,6 +1812,46 @@
                 <w:lang w:eastAsia="zh-CN"/>
               </w:rPr>
             </w:pPr>
+            <w:r>
+              <w:rPr>
+                <w:rFonts w:hint="eastAsia"/>
+                <w:iCs/>
+                <w:lang w:eastAsia="zh-CN"/>
+              </w:rPr>
+              <w:t>更新参数字典编号规则为：</w:t>
+            </w:r>
+            <w:r>
+              <w:rPr>
+                <w:rFonts w:hint="eastAsia"/>
+                <w:iCs/>
+                <w:lang w:eastAsia="zh-CN"/>
+              </w:rPr>
+              <w:t>模块名</w:t>
+            </w:r>
+            <w:r>
+              <w:rPr>
+                <w:rFonts w:hint="eastAsia"/>
+                <w:iCs/>
+                <w:lang w:eastAsia="zh-CN"/>
+              </w:rPr>
+              <w:t>+</w:t>
+            </w:r>
+            <w:r>
+              <w:rPr>
+                <w:rFonts w:hint="eastAsia"/>
+                <w:iCs/>
+                <w:lang w:eastAsia="zh-CN"/>
+              </w:rPr>
+              <w:t>属性</w:t>
+            </w:r>
+            <w:r>
+              <w:rPr>
+                <w:rFonts w:hint="eastAsia"/>
+                <w:iCs/>
+                <w:lang w:eastAsia="zh-CN"/>
+              </w:rPr>
+              <w:t>名，全局唯一</w:t>
+            </w:r>
           </w:p>
         </w:tc>
       </w:tr>
@@ -2011,7 +2076,7 @@
           <w:bCs w:val="0"/>
         </w:rPr>
       </w:pPr>
-      <w:bookmarkStart w:id="1" w:name="_Toc391568963"/>
+      <w:bookmarkStart w:id="1" w:name="_Toc391647277"/>
       <w:r>
         <w:rPr>
           <w:rFonts w:hint="eastAsia"/>
@@ -2095,7 +2160,7 @@
         <w:rPr>
           <w:noProof/>
         </w:rPr>
-        <w:instrText>PAGEREF _Toc391568962 \h</w:instrText>
+        <w:instrText>PAGEREF _Toc391647276 \h</w:instrText>
       </w:r>
       <w:r>
         <w:rPr>
@@ -2180,7 +2245,7 @@
         <w:rPr>
           <w:noProof/>
         </w:rPr>
-        <w:instrText>PAGEREF _Toc391568963 \h</w:instrText>
+        <w:instrText>PAGEREF _Toc391647277 \h</w:instrText>
       </w:r>
       <w:r>
         <w:rPr>
@@ -2272,7 +2337,7 @@
         <w:rPr>
           <w:noProof/>
         </w:rPr>
-        <w:instrText>PAGEREF _Toc391568964 \h</w:instrText>
+        <w:instrText>PAGEREF _Toc391647278 \h</w:instrText>
       </w:r>
       <w:r>
         <w:rPr>
@@ -2362,7 +2427,7 @@
         <w:rPr>
           <w:noProof/>
         </w:rPr>
-        <w:instrText>PAGEREF _Toc391568965 \h</w:instrText>
+        <w:instrText>PAGEREF _Toc391647279 \h</w:instrText>
       </w:r>
       <w:r>
         <w:rPr>
@@ -2452,7 +2517,7 @@
         <w:rPr>
           <w:noProof/>
         </w:rPr>
-        <w:instrText>PAGEREF _Toc391568966 \h</w:instrText>
+        <w:instrText>PAGEREF _Toc391647280 \h</w:instrText>
       </w:r>
       <w:r>
         <w:rPr>
@@ -2542,7 +2607,7 @@
         <w:rPr>
           <w:noProof/>
         </w:rPr>
-        <w:instrText>PAGEREF _Toc391568967 \h</w:instrText>
+        <w:instrText>PAGEREF _Toc391647281 \h</w:instrText>
       </w:r>
       <w:r>
         <w:rPr>
@@ -2632,7 +2697,7 @@
         <w:rPr>
           <w:noProof/>
         </w:rPr>
-        <w:instrText>PAGEREF _Toc391568968 \h</w:instrText>
+        <w:instrText>PAGEREF _Toc391647282 \h</w:instrText>
       </w:r>
       <w:r>
         <w:rPr>
@@ -2724,7 +2789,7 @@
         <w:rPr>
           <w:noProof/>
         </w:rPr>
-        <w:instrText>PAGEREF _Toc391568969 \h</w:instrText>
+        <w:instrText>PAGEREF _Toc391647283 \h</w:instrText>
       </w:r>
       <w:r>
         <w:rPr>
@@ -2814,7 +2879,7 @@
         <w:rPr>
           <w:noProof/>
         </w:rPr>
-        <w:instrText>PAGEREF _Toc391568970 \h</w:instrText>
+        <w:instrText>PAGEREF _Toc391647284 \h</w:instrText>
       </w:r>
       <w:r>
         <w:rPr>
@@ -2904,7 +2969,7 @@
         <w:rPr>
           <w:noProof/>
         </w:rPr>
-        <w:instrText>PAGEREF _Toc391568971 \h</w:instrText>
+        <w:instrText>PAGEREF _Toc391647285 \h</w:instrText>
       </w:r>
       <w:r>
         <w:rPr>
@@ -2994,7 +3059,7 @@
         <w:rPr>
           <w:noProof/>
         </w:rPr>
-        <w:instrText>PAGEREF _Toc391568972 \h</w:instrText>
+        <w:instrText>PAGEREF _Toc391647286 \h</w:instrText>
       </w:r>
       <w:r>
         <w:rPr>
@@ -3084,7 +3149,7 @@
         <w:rPr>
           <w:noProof/>
         </w:rPr>
-        <w:instrText>PAGEREF _Toc391568973 \h</w:instrText>
+        <w:instrText>PAGEREF _Toc391647287 \h</w:instrText>
       </w:r>
       <w:r>
         <w:rPr>
@@ -3174,7 +3239,7 @@
         <w:rPr>
           <w:noProof/>
         </w:rPr>
-        <w:instrText>PAGEREF _Toc391568974 \h</w:instrText>
+        <w:instrText>PAGEREF _Toc391647288 \h</w:instrText>
       </w:r>
       <w:r>
         <w:rPr>
@@ -3264,7 +3329,7 @@
         <w:rPr>
           <w:noProof/>
         </w:rPr>
-        <w:instrText>PAGEREF _Toc391568975 \h</w:instrText>
+        <w:instrText>PAGEREF _Toc391647289 \h</w:instrText>
       </w:r>
       <w:r>
         <w:rPr>
@@ -3369,7 +3434,7 @@
         <w:rPr>
           <w:noProof/>
         </w:rPr>
-        <w:instrText>PAGEREF _Toc391568976 \h</w:instrText>
+        <w:instrText>PAGEREF _Toc391647290 \h</w:instrText>
       </w:r>
       <w:r>
         <w:rPr>
@@ -3474,7 +3539,7 @@
         <w:rPr>
           <w:noProof/>
         </w:rPr>
-        <w:instrText>PAGEREF _Toc391568977 \h</w:instrText>
+        <w:instrText>PAGEREF _Toc391647291 \h</w:instrText>
       </w:r>
       <w:r>
         <w:rPr>
@@ -3579,7 +3644,7 @@
         <w:rPr>
           <w:noProof/>
         </w:rPr>
-        <w:instrText>PAGEREF _Toc391568978 \h</w:instrText>
+        <w:instrText>PAGEREF _Toc391647292 \h</w:instrText>
       </w:r>
       <w:r>
         <w:rPr>
@@ -3671,7 +3736,7 @@
         <w:rPr>
           <w:noProof/>
         </w:rPr>
-        <w:instrText>PAGEREF _Toc391568979 \h</w:instrText>
+        <w:instrText>PAGEREF _Toc391647293 \h</w:instrText>
       </w:r>
       <w:r>
         <w:rPr>
@@ -3761,7 +3826,7 @@
         <w:rPr>
           <w:noProof/>
         </w:rPr>
-        <w:instrText>PAGEREF _Toc391568980 \h</w:instrText>
+        <w:instrText>PAGEREF _Toc391647294 \h</w:instrText>
       </w:r>
       <w:r>
         <w:rPr>
@@ -3866,7 +3931,7 @@
         <w:rPr>
           <w:noProof/>
         </w:rPr>
-        <w:instrText>PAGEREF _Toc391568981 \h</w:instrText>
+        <w:instrText>PAGEREF _Toc391647295 \h</w:instrText>
       </w:r>
       <w:r>
         <w:rPr>
@@ -3971,7 +4036,7 @@
         <w:rPr>
           <w:noProof/>
         </w:rPr>
-        <w:instrText>PAGEREF _Toc391568982 \h</w:instrText>
+        <w:instrText>PAGEREF _Toc391647296 \h</w:instrText>
       </w:r>
       <w:r>
         <w:rPr>
@@ -4076,7 +4141,7 @@
         <w:rPr>
           <w:noProof/>
         </w:rPr>
-        <w:instrText>PAGEREF _Toc391568983 \h</w:instrText>
+        <w:instrText>PAGEREF _Toc391647297 \h</w:instrText>
       </w:r>
       <w:r>
         <w:rPr>
@@ -4181,7 +4246,7 @@
         <w:rPr>
           <w:noProof/>
         </w:rPr>
-        <w:instrText>PAGEREF _Toc391568984 \h</w:instrText>
+        <w:instrText>PAGEREF _Toc391647298 \h</w:instrText>
       </w:r>
       <w:r>
         <w:rPr>
@@ -4271,7 +4336,7 @@
         <w:rPr>
           <w:noProof/>
         </w:rPr>
-        <w:instrText>PAGEREF _Toc391568985 \h</w:instrText>
+        <w:instrText>PAGEREF _Toc391647299 \h</w:instrText>
       </w:r>
       <w:r>
         <w:rPr>
@@ -4354,7 +4419,7 @@
         <w:rPr>
           <w:noProof/>
         </w:rPr>
-        <w:instrText>PAGEREF _Toc391568986 \h</w:instrText>
+        <w:instrText>PAGEREF _Toc391647300 \h</w:instrText>
       </w:r>
       <w:r>
         <w:rPr>
@@ -4444,7 +4509,7 @@
         <w:rPr>
           <w:noProof/>
         </w:rPr>
-        <w:instrText>PAGEREF _Toc391568987 \h</w:instrText>
+        <w:instrText>PAGEREF _Toc391647301 \h</w:instrText>
       </w:r>
       <w:r>
         <w:rPr>
@@ -4549,7 +4614,7 @@
         <w:rPr>
           <w:noProof/>
         </w:rPr>
-        <w:instrText>PAGEREF _Toc391568988 \h</w:instrText>
+        <w:instrText>PAGEREF _Toc391647302 \h</w:instrText>
       </w:r>
       <w:r>
         <w:rPr>
@@ -4654,7 +4719,7 @@
         <w:rPr>
           <w:noProof/>
         </w:rPr>
-        <w:instrText>PAGEREF _Toc391568989 \h</w:instrText>
+        <w:instrText>PAGEREF _Toc391647303 \h</w:instrText>
       </w:r>
       <w:r>
         <w:rPr>
@@ -4759,7 +4824,7 @@
         <w:rPr>
           <w:noProof/>
         </w:rPr>
-        <w:instrText>PAGEREF _Toc391568990 \h</w:instrText>
+        <w:instrText>PAGEREF _Toc391647304 \h</w:instrText>
       </w:r>
       <w:r>
         <w:rPr>
@@ -4849,7 +4914,7 @@
         <w:rPr>
           <w:noProof/>
         </w:rPr>
-        <w:instrText>PAGEREF _Toc391568991 \h</w:instrText>
+        <w:instrText>PAGEREF _Toc391647305 \h</w:instrText>
       </w:r>
       <w:r>
         <w:rPr>
@@ -4954,7 +5019,7 @@
         <w:rPr>
           <w:noProof/>
         </w:rPr>
-        <w:instrText>PAGEREF _Toc391568992 \h</w:instrText>
+        <w:instrText>PAGEREF _Toc391647306 \h</w:instrText>
       </w:r>
       <w:r>
         <w:rPr>
@@ -5059,7 +5124,7 @@
         <w:rPr>
           <w:noProof/>
         </w:rPr>
-        <w:instrText>PAGEREF _Toc391568993 \h</w:instrText>
+        <w:instrText>PAGEREF _Toc391647307 \h</w:instrText>
       </w:r>
       <w:r>
         <w:rPr>
@@ -5164,7 +5229,7 @@
         <w:rPr>
           <w:noProof/>
         </w:rPr>
-        <w:instrText>PAGEREF _Toc391568994 \h</w:instrText>
+        <w:instrText>PAGEREF _Toc391647308 \h</w:instrText>
       </w:r>
       <w:r>
         <w:rPr>
@@ -5269,7 +5334,7 @@
         <w:rPr>
           <w:noProof/>
         </w:rPr>
-        <w:instrText>PAGEREF _Toc391568995 \h</w:instrText>
+        <w:instrText>PAGEREF _Toc391647309 \h</w:instrText>
       </w:r>
       <w:r>
         <w:rPr>
@@ -5374,7 +5439,7 @@
         <w:rPr>
           <w:noProof/>
         </w:rPr>
-        <w:instrText>PAGEREF _Toc391568996 \h</w:instrText>
+        <w:instrText>PAGEREF _Toc391647310 \h</w:instrText>
       </w:r>
       <w:r>
         <w:rPr>
@@ -5479,7 +5544,7 @@
         <w:rPr>
           <w:noProof/>
         </w:rPr>
-        <w:instrText>PAGEREF _Toc391568997 \h</w:instrText>
+        <w:instrText>PAGEREF _Toc391647311 \h</w:instrText>
       </w:r>
       <w:r>
         <w:rPr>
@@ -5584,7 +5649,7 @@
         <w:rPr>
           <w:noProof/>
         </w:rPr>
-        <w:instrText>PAGEREF _Toc391568998 \h</w:instrText>
+        <w:instrText>PAGEREF _Toc391647312 \h</w:instrText>
       </w:r>
       <w:r>
         <w:rPr>
@@ -5674,7 +5739,7 @@
         <w:rPr>
           <w:noProof/>
         </w:rPr>
-        <w:instrText>PAGEREF _Toc391568999 \h</w:instrText>
+        <w:instrText>PAGEREF _Toc391647313 \h</w:instrText>
       </w:r>
       <w:r>
         <w:rPr>
@@ -5779,7 +5844,7 @@
         <w:rPr>
           <w:noProof/>
         </w:rPr>
-        <w:instrText>PAGEREF _Toc391569000 \h</w:instrText>
+        <w:instrText>PAGEREF _Toc391647314 \h</w:instrText>
       </w:r>
       <w:r>
         <w:rPr>
@@ -5869,7 +5934,7 @@
         <w:rPr>
           <w:noProof/>
         </w:rPr>
-        <w:instrText>PAGEREF _Toc391569001 \h</w:instrText>
+        <w:instrText>PAGEREF _Toc391647315 \h</w:instrText>
       </w:r>
       <w:r>
         <w:rPr>
@@ -5975,7 +6040,7 @@
         <w:rPr>
           <w:noProof/>
         </w:rPr>
-        <w:instrText>PAGEREF _Toc391569002 \h</w:instrText>
+        <w:instrText>PAGEREF _Toc391647316 \h</w:instrText>
       </w:r>
       <w:r>
         <w:rPr>
@@ -6080,7 +6145,7 @@
         <w:rPr>
           <w:noProof/>
         </w:rPr>
-        <w:instrText>PAGEREF _Toc391569003 \h</w:instrText>
+        <w:instrText>PAGEREF _Toc391647317 \h</w:instrText>
       </w:r>
       <w:r>
         <w:rPr>
@@ -6170,7 +6235,7 @@
         <w:rPr>
           <w:noProof/>
         </w:rPr>
-        <w:instrText>PAGEREF _Toc391569004 \h</w:instrText>
+        <w:instrText>PAGEREF _Toc391647318 \h</w:instrText>
       </w:r>
       <w:r>
         <w:rPr>
@@ -6275,7 +6340,7 @@
         <w:rPr>
           <w:noProof/>
         </w:rPr>
-        <w:instrText>PAGEREF _Toc391569005 \h</w:instrText>
+        <w:instrText>PAGEREF _Toc391647319 \h</w:instrText>
       </w:r>
       <w:r>
         <w:rPr>
@@ -6380,7 +6445,7 @@
         <w:rPr>
           <w:noProof/>
         </w:rPr>
-        <w:instrText>PAGEREF _Toc391569006 \h</w:instrText>
+        <w:instrText>PAGEREF _Toc391647320 \h</w:instrText>
       </w:r>
       <w:r>
         <w:rPr>
@@ -6485,7 +6550,7 @@
         <w:rPr>
           <w:noProof/>
         </w:rPr>
-        <w:instrText>PAGEREF _Toc391569007 \h</w:instrText>
+        <w:instrText>PAGEREF _Toc391647321 \h</w:instrText>
       </w:r>
       <w:r>
         <w:rPr>
@@ -6577,7 +6642,7 @@
         <w:rPr>
           <w:noProof/>
         </w:rPr>
-        <w:instrText>PAGEREF _Toc391569008 \h</w:instrText>
+        <w:instrText>PAGEREF _Toc391647322 \h</w:instrText>
       </w:r>
       <w:r>
         <w:rPr>
@@ -6681,7 +6746,7 @@
         <w:rPr>
           <w:noProof/>
         </w:rPr>
-        <w:instrText>PAGEREF _Toc391569009 \h</w:instrText>
+        <w:instrText>PAGEREF _Toc391647323 \h</w:instrText>
       </w:r>
       <w:r>
         <w:rPr>
@@ -6785,7 +6850,7 @@
         <w:rPr>
           <w:noProof/>
         </w:rPr>
-        <w:instrText>PAGEREF _Toc391569010 \h</w:instrText>
+        <w:instrText>PAGEREF _Toc391647324 \h</w:instrText>
       </w:r>
       <w:r>
         <w:rPr>
@@ -6889,7 +6954,7 @@
         <w:rPr>
           <w:noProof/>
         </w:rPr>
-        <w:instrText>PAGEREF _Toc391569011 \h</w:instrText>
+        <w:instrText>PAGEREF _Toc391647325 \h</w:instrText>
       </w:r>
       <w:r>
         <w:rPr>
@@ -6993,7 +7058,7 @@
         <w:rPr>
           <w:noProof/>
         </w:rPr>
-        <w:instrText>PAGEREF _Toc391569012 \h</w:instrText>
+        <w:instrText>PAGEREF _Toc391647326 \h</w:instrText>
       </w:r>
       <w:r>
         <w:rPr>
@@ -7097,7 +7162,7 @@
         <w:rPr>
           <w:noProof/>
         </w:rPr>
-        <w:instrText>PAGEREF _Toc391569013 \h</w:instrText>
+        <w:instrText>PAGEREF _Toc391647327 \h</w:instrText>
       </w:r>
       <w:r>
         <w:rPr>
@@ -7201,7 +7266,7 @@
         <w:rPr>
           <w:noProof/>
         </w:rPr>
-        <w:instrText>PAGEREF _Toc391569014 \h</w:instrText>
+        <w:instrText>PAGEREF _Toc391647328 \h</w:instrText>
       </w:r>
       <w:r>
         <w:rPr>
@@ -7305,7 +7370,7 @@
         <w:rPr>
           <w:noProof/>
         </w:rPr>
-        <w:instrText>PAGEREF _Toc391569015 \h</w:instrText>
+        <w:instrText>PAGEREF _Toc391647329 \h</w:instrText>
       </w:r>
       <w:r>
         <w:rPr>
@@ -7409,7 +7474,7 @@
         <w:rPr>
           <w:noProof/>
         </w:rPr>
-        <w:instrText>PAGEREF _Toc391569016 \h</w:instrText>
+        <w:instrText>PAGEREF _Toc391647330 \h</w:instrText>
       </w:r>
       <w:r>
         <w:rPr>
@@ -7513,7 +7578,7 @@
         <w:rPr>
           <w:noProof/>
         </w:rPr>
-        <w:instrText>PAGEREF _Toc391569017 \h</w:instrText>
+        <w:instrText>PAGEREF _Toc391647331 \h</w:instrText>
       </w:r>
       <w:r>
         <w:rPr>
@@ -7617,7 +7682,7 @@
         <w:rPr>
           <w:noProof/>
         </w:rPr>
-        <w:instrText>PAGEREF _Toc391569018 \h</w:instrText>
+        <w:instrText>PAGEREF _Toc391647332 \h</w:instrText>
       </w:r>
       <w:r>
         <w:rPr>
@@ -7721,7 +7786,7 @@
         <w:rPr>
           <w:noProof/>
         </w:rPr>
-        <w:instrText>PAGEREF _Toc391569019 \h</w:instrText>
+        <w:instrText>PAGEREF _Toc391647333 \h</w:instrText>
       </w:r>
       <w:r>
         <w:rPr>
@@ -7825,7 +7890,7 @@
         <w:rPr>
           <w:noProof/>
         </w:rPr>
-        <w:instrText>PAGEREF _Toc391569020 \h</w:instrText>
+        <w:instrText>PAGEREF _Toc391647334 \h</w:instrText>
       </w:r>
       <w:r>
         <w:rPr>
@@ -7929,7 +7994,7 @@
         <w:rPr>
           <w:noProof/>
         </w:rPr>
-        <w:instrText>PAGEREF _Toc391569021 \h</w:instrText>
+        <w:instrText>PAGEREF _Toc391647335 \h</w:instrText>
       </w:r>
       <w:r>
         <w:rPr>
@@ -8033,7 +8098,7 @@
         <w:rPr>
           <w:noProof/>
         </w:rPr>
-        <w:instrText>PAGEREF _Toc391569022 \h</w:instrText>
+        <w:instrText>PAGEREF _Toc391647336 \h</w:instrText>
       </w:r>
       <w:r>
         <w:rPr>
@@ -8137,7 +8202,7 @@
         <w:rPr>
           <w:noProof/>
         </w:rPr>
-        <w:instrText>PAGEREF _Toc391569023 \h</w:instrText>
+        <w:instrText>PAGEREF _Toc391647337 \h</w:instrText>
       </w:r>
       <w:r>
         <w:rPr>
@@ -8241,7 +8306,7 @@
         <w:rPr>
           <w:noProof/>
         </w:rPr>
-        <w:instrText>PAGEREF _Toc391569024 \h</w:instrText>
+        <w:instrText>PAGEREF _Toc391647338 \h</w:instrText>
       </w:r>
       <w:r>
         <w:rPr>
@@ -8266,7 +8331,7 @@
         <w:rPr>
           <w:noProof/>
         </w:rPr>
-        <w:t>22</w:t>
+        <w:t>23</w:t>
       </w:r>
       <w:r>
         <w:rPr>
@@ -8345,7 +8410,7 @@
         <w:rPr>
           <w:noProof/>
         </w:rPr>
-        <w:instrText>PAGEREF _Toc391569025 \h</w:instrText>
+        <w:instrText>PAGEREF _Toc391647339 \h</w:instrText>
       </w:r>
       <w:r>
         <w:rPr>
@@ -8449,7 +8514,7 @@
         <w:rPr>
           <w:noProof/>
         </w:rPr>
-        <w:instrText>PAGEREF _Toc391569026 \h</w:instrText>
+        <w:instrText>PAGEREF _Toc391647340 \h</w:instrText>
       </w:r>
       <w:r>
         <w:rPr>
@@ -8553,7 +8618,7 @@
         <w:rPr>
           <w:noProof/>
         </w:rPr>
-        <w:instrText>PAGEREF _Toc391569027 \h</w:instrText>
+        <w:instrText>PAGEREF _Toc391647341 \h</w:instrText>
       </w:r>
       <w:r>
         <w:rPr>
@@ -8645,7 +8710,7 @@
         <w:rPr>
           <w:noProof/>
         </w:rPr>
-        <w:instrText>PAGEREF _Toc391569028 \h</w:instrText>
+        <w:instrText>PAGEREF _Toc391647342 \h</w:instrText>
       </w:r>
       <w:r>
         <w:rPr>
@@ -8742,7 +8807,7 @@
         <w:rPr>
           <w:noProof/>
         </w:rPr>
-        <w:instrText>PAGEREF _Toc391569029 \h</w:instrText>
+        <w:instrText>PAGEREF _Toc391647343 \h</w:instrText>
       </w:r>
       <w:r>
         <w:rPr>
@@ -8861,7 +8926,7 @@
         <w:rPr>
           <w:noProof/>
         </w:rPr>
-        <w:instrText>PAGEREF _Toc391569030 \h</w:instrText>
+        <w:instrText>PAGEREF _Toc391647344 \h</w:instrText>
       </w:r>
       <w:r>
         <w:rPr>
@@ -8980,7 +9045,7 @@
         <w:rPr>
           <w:noProof/>
         </w:rPr>
-        <w:instrText>PAGEREF _Toc391569031 \h</w:instrText>
+        <w:instrText>PAGEREF _Toc391647345 \h</w:instrText>
       </w:r>
       <w:r>
         <w:rPr>
@@ -9077,7 +9142,7 @@
         <w:rPr>
           <w:noProof/>
         </w:rPr>
-        <w:instrText>PAGEREF _Toc391569032 \h</w:instrText>
+        <w:instrText>PAGEREF _Toc391647346 \h</w:instrText>
       </w:r>
       <w:r>
         <w:rPr>
@@ -9196,7 +9261,7 @@
         <w:rPr>
           <w:noProof/>
         </w:rPr>
-        <w:instrText>PAGEREF _Toc391569033 \h</w:instrText>
+        <w:instrText>PAGEREF _Toc391647347 \h</w:instrText>
       </w:r>
       <w:r>
         <w:rPr>
@@ -9315,7 +9380,7 @@
         <w:rPr>
           <w:noProof/>
         </w:rPr>
-        <w:instrText>PAGEREF _Toc391569034 \h</w:instrText>
+        <w:instrText>PAGEREF _Toc391647348 \h</w:instrText>
       </w:r>
       <w:r>
         <w:rPr>
@@ -9434,7 +9499,7 @@
         <w:rPr>
           <w:noProof/>
         </w:rPr>
-        <w:instrText>PAGEREF _Toc391569035 \h</w:instrText>
+        <w:instrText>PAGEREF _Toc391647349 \h</w:instrText>
       </w:r>
       <w:r>
         <w:rPr>
@@ -9531,7 +9596,7 @@
         <w:rPr>
           <w:noProof/>
         </w:rPr>
-        <w:instrText>PAGEREF _Toc391569036 \h</w:instrText>
+        <w:instrText>PAGEREF _Toc391647350 \h</w:instrText>
       </w:r>
       <w:r>
         <w:rPr>
@@ -9628,7 +9693,7 @@
         <w:rPr>
           <w:noProof/>
         </w:rPr>
-        <w:instrText>PAGEREF _Toc391569037 \h</w:instrText>
+        <w:instrText>PAGEREF _Toc391647351 \h</w:instrText>
       </w:r>
       <w:r>
         <w:rPr>
@@ -9725,7 +9790,7 @@
         <w:rPr>
           <w:noProof/>
         </w:rPr>
-        <w:instrText>PAGEREF _Toc391569038 \h</w:instrText>
+        <w:instrText>PAGEREF _Toc391647352 \h</w:instrText>
       </w:r>
       <w:r>
         <w:rPr>
@@ -9822,7 +9887,7 @@
         <w:rPr>
           <w:noProof/>
         </w:rPr>
-        <w:instrText>PAGEREF _Toc391569039 \h</w:instrText>
+        <w:instrText>PAGEREF _Toc391647353 \h</w:instrText>
       </w:r>
       <w:r>
         <w:rPr>
@@ -9914,7 +9979,7 @@
         <w:rPr>
           <w:noProof/>
         </w:rPr>
-        <w:instrText>PAGEREF _Toc391569040 \h</w:instrText>
+        <w:instrText>PAGEREF _Toc391647354 \h</w:instrText>
       </w:r>
       <w:r>
         <w:rPr>
@@ -10018,7 +10083,7 @@
         <w:rPr>
           <w:noProof/>
         </w:rPr>
-        <w:instrText>PAGEREF _Toc391569041 \h</w:instrText>
+        <w:instrText>PAGEREF _Toc391647355 \h</w:instrText>
       </w:r>
       <w:r>
         <w:rPr>
@@ -10122,7 +10187,7 @@
         <w:rPr>
           <w:noProof/>
         </w:rPr>
-        <w:instrText>PAGEREF _Toc391569042 \h</w:instrText>
+        <w:instrText>PAGEREF _Toc391647356 \h</w:instrText>
       </w:r>
       <w:r>
         <w:rPr>
@@ -10219,7 +10284,7 @@
         <w:rPr>
           <w:noProof/>
         </w:rPr>
-        <w:instrText>PAGEREF _Toc391569043 \h</w:instrText>
+        <w:instrText>PAGEREF _Toc391647357 \h</w:instrText>
       </w:r>
       <w:r>
         <w:rPr>
@@ -10316,7 +10381,7 @@
         <w:rPr>
           <w:noProof/>
         </w:rPr>
-        <w:instrText>PAGEREF _Toc391569044 \h</w:instrText>
+        <w:instrText>PAGEREF _Toc391647358 \h</w:instrText>
       </w:r>
       <w:r>
         <w:rPr>
@@ -10409,7 +10474,7 @@
         <w:rPr>
           <w:noProof/>
         </w:rPr>
-        <w:instrText>PAGEREF _Toc391569045 \h</w:instrText>
+        <w:instrText>PAGEREF _Toc391647359 \h</w:instrText>
       </w:r>
       <w:r>
         <w:rPr>
@@ -10513,7 +10578,7 @@
         <w:rPr>
           <w:noProof/>
         </w:rPr>
-        <w:instrText>PAGEREF _Toc391569046 \h</w:instrText>
+        <w:instrText>PAGEREF _Toc391647360 \h</w:instrText>
       </w:r>
       <w:r>
         <w:rPr>
@@ -10617,7 +10682,7 @@
         <w:rPr>
           <w:noProof/>
         </w:rPr>
-        <w:instrText>PAGEREF _Toc391569047 \h</w:instrText>
+        <w:instrText>PAGEREF _Toc391647361 \h</w:instrText>
       </w:r>
       <w:r>
         <w:rPr>
@@ -10721,7 +10786,7 @@
         <w:rPr>
           <w:noProof/>
         </w:rPr>
-        <w:instrText>PAGEREF _Toc391569048 \h</w:instrText>
+        <w:instrText>PAGEREF _Toc391647362 \h</w:instrText>
       </w:r>
       <w:r>
         <w:rPr>
@@ -10825,7 +10890,7 @@
         <w:rPr>
           <w:noProof/>
         </w:rPr>
-        <w:instrText>PAGEREF _Toc391569049 \h</w:instrText>
+        <w:instrText>PAGEREF _Toc391647363 \h</w:instrText>
       </w:r>
       <w:r>
         <w:rPr>
@@ -10929,7 +10994,7 @@
         <w:rPr>
           <w:noProof/>
         </w:rPr>
-        <w:instrText>PAGEREF _Toc391569050 \h</w:instrText>
+        <w:instrText>PAGEREF _Toc391647364 \h</w:instrText>
       </w:r>
       <w:r>
         <w:rPr>
@@ -11033,7 +11098,7 @@
         <w:rPr>
           <w:noProof/>
         </w:rPr>
-        <w:instrText>PAGEREF _Toc391569051 \h</w:instrText>
+        <w:instrText>PAGEREF _Toc391647365 \h</w:instrText>
       </w:r>
       <w:r>
         <w:rPr>
@@ -11125,7 +11190,7 @@
         <w:rPr>
           <w:noProof/>
         </w:rPr>
-        <w:instrText>PAGEREF _Toc391569052 \h</w:instrText>
+        <w:instrText>PAGEREF _Toc391647366 \h</w:instrText>
       </w:r>
       <w:r>
         <w:rPr>
@@ -11229,7 +11294,7 @@
         <w:rPr>
           <w:noProof/>
         </w:rPr>
-        <w:instrText>PAGEREF _Toc391569053 \h</w:instrText>
+        <w:instrText>PAGEREF _Toc391647367 \h</w:instrText>
       </w:r>
       <w:r>
         <w:rPr>
@@ -11333,7 +11398,7 @@
         <w:rPr>
           <w:noProof/>
         </w:rPr>
-        <w:instrText>PAGEREF _Toc391569054 \h</w:instrText>
+        <w:instrText>PAGEREF _Toc391647368 \h</w:instrText>
       </w:r>
       <w:r>
         <w:rPr>
@@ -11437,7 +11502,7 @@
         <w:rPr>
           <w:noProof/>
         </w:rPr>
-        <w:instrText>PAGEREF _Toc391569055 \h</w:instrText>
+        <w:instrText>PAGEREF _Toc391647369 \h</w:instrText>
       </w:r>
       <w:r>
         <w:rPr>
@@ -11541,7 +11606,7 @@
         <w:rPr>
           <w:noProof/>
         </w:rPr>
-        <w:instrText>PAGEREF _Toc391569056 \h</w:instrText>
+        <w:instrText>PAGEREF _Toc391647370 \h</w:instrText>
       </w:r>
       <w:r>
         <w:rPr>
@@ -11645,7 +11710,7 @@
         <w:rPr>
           <w:noProof/>
         </w:rPr>
-        <w:instrText>PAGEREF _Toc391569057 \h</w:instrText>
+        <w:instrText>PAGEREF _Toc391647371 \h</w:instrText>
       </w:r>
       <w:r>
         <w:rPr>
@@ -11670,7 +11735,7 @@
         <w:rPr>
           <w:noProof/>
         </w:rPr>
-        <w:t>32</w:t>
+        <w:t>33</w:t>
       </w:r>
       <w:r>
         <w:rPr>
@@ -11749,7 +11814,7 @@
         <w:rPr>
           <w:noProof/>
         </w:rPr>
-        <w:instrText>PAGEREF _Toc391569058 \h</w:instrText>
+        <w:instrText>PAGEREF _Toc391647372 \h</w:instrText>
       </w:r>
       <w:r>
         <w:rPr>
@@ -11853,7 +11918,7 @@
         <w:rPr>
           <w:noProof/>
         </w:rPr>
-        <w:instrText>PAGEREF _Toc391569059 \h</w:instrText>
+        <w:instrText>PAGEREF _Toc391647373 \h</w:instrText>
       </w:r>
       <w:r>
         <w:rPr>
@@ -11878,7 +11943,7 @@
         <w:rPr>
           <w:noProof/>
         </w:rPr>
-        <w:t>33</w:t>
+        <w:t>34</w:t>
       </w:r>
       <w:r>
         <w:rPr>
@@ -11957,7 +12022,7 @@
         <w:rPr>
           <w:noProof/>
         </w:rPr>
-        <w:instrText>PAGEREF _Toc391569060 \h</w:instrText>
+        <w:instrText>PAGEREF _Toc391647374 \h</w:instrText>
       </w:r>
       <w:r>
         <w:rPr>
@@ -12049,7 +12114,7 @@
         <w:rPr>
           <w:noProof/>
         </w:rPr>
-        <w:instrText>PAGEREF _Toc391569061 \h</w:instrText>
+        <w:instrText>PAGEREF _Toc391647375 \h</w:instrText>
       </w:r>
       <w:r>
         <w:rPr>
@@ -12153,7 +12218,7 @@
         <w:rPr>
           <w:noProof/>
         </w:rPr>
-        <w:instrText>PAGEREF _Toc391569062 \h</w:instrText>
+        <w:instrText>PAGEREF _Toc391647376 \h</w:instrText>
       </w:r>
       <w:r>
         <w:rPr>
@@ -12257,7 +12322,7 @@
         <w:rPr>
           <w:noProof/>
         </w:rPr>
-        <w:instrText>PAGEREF _Toc391569063 \h</w:instrText>
+        <w:instrText>PAGEREF _Toc391647377 \h</w:instrText>
       </w:r>
       <w:r>
         <w:rPr>
@@ -12361,7 +12426,7 @@
         <w:rPr>
           <w:noProof/>
         </w:rPr>
-        <w:instrText>PAGEREF _Toc391569064 \h</w:instrText>
+        <w:instrText>PAGEREF _Toc391647378 \h</w:instrText>
       </w:r>
       <w:r>
         <w:rPr>
@@ -12465,7 +12530,7 @@
         <w:rPr>
           <w:noProof/>
         </w:rPr>
-        <w:instrText>PAGEREF _Toc391569065 \h</w:instrText>
+        <w:instrText>PAGEREF _Toc391647379 \h</w:instrText>
       </w:r>
       <w:r>
         <w:rPr>
@@ -12569,7 +12634,7 @@
         <w:rPr>
           <w:noProof/>
         </w:rPr>
-        <w:instrText>PAGEREF _Toc391569066 \h</w:instrText>
+        <w:instrText>PAGEREF _Toc391647380 \h</w:instrText>
       </w:r>
       <w:r>
         <w:rPr>
@@ -12661,7 +12726,7 @@
         <w:rPr>
           <w:noProof/>
         </w:rPr>
-        <w:instrText>PAGEREF _Toc391569067 \h</w:instrText>
+        <w:instrText>PAGEREF _Toc391647381 \h</w:instrText>
       </w:r>
       <w:r>
         <w:rPr>
@@ -12751,7 +12816,7 @@
         <w:rPr>
           <w:noProof/>
         </w:rPr>
-        <w:instrText>PAGEREF _Toc391569068 \h</w:instrText>
+        <w:instrText>PAGEREF _Toc391647382 \h</w:instrText>
       </w:r>
       <w:r>
         <w:rPr>
@@ -12848,7 +12913,7 @@
         <w:rPr>
           <w:noProof/>
         </w:rPr>
-        <w:instrText>PAGEREF _Toc391569069 \h</w:instrText>
+        <w:instrText>PAGEREF _Toc391647383 \h</w:instrText>
       </w:r>
       <w:r>
         <w:rPr>
@@ -12981,7 +13046,7 @@
         <w:rPr>
           <w:noProof/>
         </w:rPr>
-        <w:instrText>PAGEREF _Toc391569070 \h</w:instrText>
+        <w:instrText>PAGEREF _Toc391647384 \h</w:instrText>
       </w:r>
       <w:r>
         <w:rPr>
@@ -13114,7 +13179,7 @@
         <w:rPr>
           <w:noProof/>
         </w:rPr>
-        <w:instrText>PAGEREF _Toc391569071 \h</w:instrText>
+        <w:instrText>PAGEREF _Toc391647385 \h</w:instrText>
       </w:r>
       <w:r>
         <w:rPr>
@@ -13139,7 +13204,7 @@
         <w:rPr>
           <w:noProof/>
         </w:rPr>
-        <w:t>39</w:t>
+        <w:t>40</w:t>
       </w:r>
       <w:r>
         <w:rPr>
@@ -13240,7 +13305,7 @@
         <w:rPr>
           <w:noProof/>
         </w:rPr>
-        <w:instrText>PAGEREF _Toc391569072 \h</w:instrText>
+        <w:instrText>PAGEREF _Toc391647386 \h</w:instrText>
       </w:r>
       <w:r>
         <w:rPr>
@@ -13345,7 +13410,7 @@
         <w:rPr>
           <w:noProof/>
         </w:rPr>
-        <w:instrText>PAGEREF _Toc391569073 \h</w:instrText>
+        <w:instrText>PAGEREF _Toc391647387 \h</w:instrText>
       </w:r>
       <w:r>
         <w:rPr>
@@ -13435,7 +13500,7 @@
         <w:rPr>
           <w:noProof/>
         </w:rPr>
-        <w:instrText>PAGEREF _Toc391569074 \h</w:instrText>
+        <w:instrText>PAGEREF _Toc391647388 \h</w:instrText>
       </w:r>
       <w:r>
         <w:rPr>
@@ -13518,7 +13583,7 @@
         <w:rPr>
           <w:noProof/>
         </w:rPr>
-        <w:instrText>PAGEREF _Toc391569075 \h</w:instrText>
+        <w:instrText>PAGEREF _Toc391647389 \h</w:instrText>
       </w:r>
       <w:r>
         <w:rPr>
@@ -13601,7 +13666,7 @@
         <w:rPr>
           <w:noProof/>
         </w:rPr>
-        <w:instrText>PAGEREF _Toc391569076 \h</w:instrText>
+        <w:instrText>PAGEREF _Toc391647390 \h</w:instrText>
       </w:r>
       <w:r>
         <w:rPr>
@@ -13691,7 +13756,7 @@
         <w:rPr>
           <w:noProof/>
         </w:rPr>
-        <w:instrText>PAGEREF _Toc391569077 \h</w:instrText>
+        <w:instrText>PAGEREF _Toc391647391 \h</w:instrText>
       </w:r>
       <w:r>
         <w:rPr>
@@ -13716,7 +13781,7 @@
         <w:rPr>
           <w:noProof/>
         </w:rPr>
-        <w:t>41</w:t>
+        <w:t>42</w:t>
       </w:r>
       <w:r>
         <w:rPr>
@@ -13781,7 +13846,7 @@
         <w:rPr>
           <w:noProof/>
         </w:rPr>
-        <w:instrText>PAGEREF _Toc391569078 \h</w:instrText>
+        <w:instrText>PAGEREF _Toc391647392 \h</w:instrText>
       </w:r>
       <w:r>
         <w:rPr>
@@ -13871,7 +13936,7 @@
         <w:rPr>
           <w:noProof/>
         </w:rPr>
-        <w:instrText>PAGEREF _Toc391569079 \h</w:instrText>
+        <w:instrText>PAGEREF _Toc391647393 \h</w:instrText>
       </w:r>
       <w:r>
         <w:rPr>
@@ -13954,7 +14019,7 @@
         <w:rPr>
           <w:noProof/>
         </w:rPr>
-        <w:instrText>PAGEREF _Toc391569080 \h</w:instrText>
+        <w:instrText>PAGEREF _Toc391647394 \h</w:instrText>
       </w:r>
       <w:r>
         <w:rPr>
@@ -14060,7 +14125,7 @@
         <w:rPr>
           <w:noProof/>
         </w:rPr>
-        <w:instrText>PAGEREF _Toc391569081 \h</w:instrText>
+        <w:instrText>PAGEREF _Toc391647395 \h</w:instrText>
       </w:r>
       <w:r>
         <w:rPr>
@@ -14152,7 +14217,7 @@
         <w:rPr>
           <w:noProof/>
         </w:rPr>
-        <w:instrText>PAGEREF _Toc391569082 \h</w:instrText>
+        <w:instrText>PAGEREF _Toc391647396 \h</w:instrText>
       </w:r>
       <w:r>
         <w:rPr>
@@ -14242,7 +14307,7 @@
         <w:rPr>
           <w:noProof/>
         </w:rPr>
-        <w:instrText>PAGEREF _Toc391569083 \h</w:instrText>
+        <w:instrText>PAGEREF _Toc391647397 \h</w:instrText>
       </w:r>
       <w:r>
         <w:rPr>
@@ -14332,7 +14397,7 @@
         <w:rPr>
           <w:noProof/>
         </w:rPr>
-        <w:instrText>PAGEREF _Toc391569084 \h</w:instrText>
+        <w:instrText>PAGEREF _Toc391647398 \h</w:instrText>
       </w:r>
       <w:r>
         <w:rPr>
@@ -14357,7 +14422,7 @@
         <w:rPr>
           <w:noProof/>
         </w:rPr>
-        <w:t>42</w:t>
+        <w:t>43</w:t>
       </w:r>
       <w:r>
         <w:rPr>
@@ -14422,7 +14487,7 @@
         <w:rPr>
           <w:noProof/>
         </w:rPr>
-        <w:instrText>PAGEREF _Toc391569085 \h</w:instrText>
+        <w:instrText>PAGEREF _Toc391647399 \h</w:instrText>
       </w:r>
       <w:r>
         <w:rPr>
@@ -14512,7 +14577,7 @@
         <w:rPr>
           <w:noProof/>
         </w:rPr>
-        <w:instrText>PAGEREF _Toc391569086 \h</w:instrText>
+        <w:instrText>PAGEREF _Toc391647400 \h</w:instrText>
       </w:r>
       <w:r>
         <w:rPr>
@@ -14618,7 +14683,7 @@
         <w:rPr>
           <w:noProof/>
         </w:rPr>
-        <w:instrText>PAGEREF _Toc391569087 \h</w:instrText>
+        <w:instrText>PAGEREF _Toc391647401 \h</w:instrText>
       </w:r>
       <w:r>
         <w:rPr>
@@ -14723,7 +14788,7 @@
         <w:rPr>
           <w:noProof/>
         </w:rPr>
-        <w:instrText>PAGEREF _Toc391569088 \h</w:instrText>
+        <w:instrText>PAGEREF _Toc391647402 \h</w:instrText>
       </w:r>
       <w:r>
         <w:rPr>
@@ -14828,7 +14893,7 @@
         <w:rPr>
           <w:noProof/>
         </w:rPr>
-        <w:instrText>PAGEREF _Toc391569089 \h</w:instrText>
+        <w:instrText>PAGEREF _Toc391647403 \h</w:instrText>
       </w:r>
       <w:r>
         <w:rPr>
@@ -14853,7 +14918,7 @@
         <w:rPr>
           <w:noProof/>
         </w:rPr>
-        <w:t>43</w:t>
+        <w:t>44</w:t>
       </w:r>
       <w:r>
         <w:rPr>
@@ -14918,7 +14983,7 @@
         <w:rPr>
           <w:noProof/>
         </w:rPr>
-        <w:instrText>PAGEREF _Toc391569090 \h</w:instrText>
+        <w:instrText>PAGEREF _Toc391647404 \h</w:instrText>
       </w:r>
       <w:r>
         <w:rPr>
@@ -15029,7 +15094,7 @@
         <w:rPr>
           <w:noProof/>
         </w:rPr>
-        <w:instrText>PAGEREF _Toc391569091 \h</w:instrText>
+        <w:instrText>PAGEREF _Toc391647405 \h</w:instrText>
       </w:r>
       <w:r>
         <w:rPr>
@@ -15119,7 +15184,7 @@
         <w:rPr>
           <w:noProof/>
         </w:rPr>
-        <w:instrText>PAGEREF _Toc391569092 \h</w:instrText>
+        <w:instrText>PAGEREF _Toc391647406 \h</w:instrText>
       </w:r>
       <w:r>
         <w:rPr>
@@ -15211,7 +15276,7 @@
         <w:rPr>
           <w:noProof/>
         </w:rPr>
-        <w:instrText>PAGEREF _Toc391569093 \h</w:instrText>
+        <w:instrText>PAGEREF _Toc391647407 \h</w:instrText>
       </w:r>
       <w:r>
         <w:rPr>
@@ -15301,7 +15366,7 @@
         <w:rPr>
           <w:noProof/>
         </w:rPr>
-        <w:instrText>PAGEREF _Toc391569094 \h</w:instrText>
+        <w:instrText>PAGEREF _Toc391647408 \h</w:instrText>
       </w:r>
       <w:r>
         <w:rPr>
@@ -15406,7 +15471,7 @@
         <w:rPr>
           <w:noProof/>
         </w:rPr>
-        <w:instrText>PAGEREF _Toc391569095 \h</w:instrText>
+        <w:instrText>PAGEREF _Toc391647409 \h</w:instrText>
       </w:r>
       <w:r>
         <w:rPr>
@@ -15431,7 +15496,7 @@
         <w:rPr>
           <w:noProof/>
         </w:rPr>
-        <w:t>44</w:t>
+        <w:t>45</w:t>
       </w:r>
       <w:r>
         <w:rPr>
@@ -15511,7 +15576,7 @@
         <w:rPr>
           <w:noProof/>
         </w:rPr>
-        <w:instrText>PAGEREF _Toc391569096 \h</w:instrText>
+        <w:instrText>PAGEREF _Toc391647410 \h</w:instrText>
       </w:r>
       <w:r>
         <w:rPr>
@@ -15630,7 +15695,7 @@
         <w:rPr>
           <w:noProof/>
         </w:rPr>
-        <w:instrText>PAGEREF _Toc391569097 \h</w:instrText>
+        <w:instrText>PAGEREF _Toc391647411 \h</w:instrText>
       </w:r>
       <w:r>
         <w:rPr>
@@ -15749,7 +15814,7 @@
         <w:rPr>
           <w:noProof/>
         </w:rPr>
-        <w:instrText>PAGEREF _Toc391569098 \h</w:instrText>
+        <w:instrText>PAGEREF _Toc391647412 \h</w:instrText>
       </w:r>
       <w:r>
         <w:rPr>
@@ -15854,7 +15919,7 @@
         <w:rPr>
           <w:noProof/>
         </w:rPr>
-        <w:instrText>PAGEREF _Toc391569099 \h</w:instrText>
+        <w:instrText>PAGEREF _Toc391647413 \h</w:instrText>
       </w:r>
       <w:r>
         <w:rPr>
@@ -15944,7 +16009,7 @@
         <w:rPr>
           <w:noProof/>
         </w:rPr>
-        <w:instrText>PAGEREF _Toc391569100 \h</w:instrText>
+        <w:instrText>PAGEREF _Toc391647414 \h</w:instrText>
       </w:r>
       <w:r>
         <w:rPr>
@@ -16049,7 +16114,7 @@
         <w:rPr>
           <w:noProof/>
         </w:rPr>
-        <w:instrText>PAGEREF _Toc391569101 \h</w:instrText>
+        <w:instrText>PAGEREF _Toc391647415 \h</w:instrText>
       </w:r>
       <w:r>
         <w:rPr>
@@ -16161,7 +16226,7 @@
         <w:rPr>
           <w:noProof/>
         </w:rPr>
-        <w:instrText>PAGEREF _Toc391569102 \h</w:instrText>
+        <w:instrText>PAGEREF _Toc391647416 \h</w:instrText>
       </w:r>
       <w:r>
         <w:rPr>
@@ -16266,7 +16331,7 @@
         <w:rPr>
           <w:noProof/>
         </w:rPr>
-        <w:instrText>PAGEREF _Toc391569103 \h</w:instrText>
+        <w:instrText>PAGEREF _Toc391647417 \h</w:instrText>
       </w:r>
       <w:r>
         <w:rPr>
@@ -16371,7 +16436,7 @@
         <w:rPr>
           <w:noProof/>
         </w:rPr>
-        <w:instrText>PAGEREF _Toc391569104 \h</w:instrText>
+        <w:instrText>PAGEREF _Toc391647418 \h</w:instrText>
       </w:r>
       <w:r>
         <w:rPr>
@@ -16476,7 +16541,7 @@
         <w:rPr>
           <w:noProof/>
         </w:rPr>
-        <w:instrText>PAGEREF _Toc391569105 \h</w:instrText>
+        <w:instrText>PAGEREF _Toc391647419 \h</w:instrText>
       </w:r>
       <w:r>
         <w:rPr>
@@ -16501,7 +16566,7 @@
         <w:rPr>
           <w:noProof/>
         </w:rPr>
-        <w:t>47</w:t>
+        <w:t>48</w:t>
       </w:r>
       <w:r>
         <w:rPr>
@@ -16581,7 +16646,7 @@
         <w:rPr>
           <w:noProof/>
         </w:rPr>
-        <w:instrText>PAGEREF _Toc391569106 \h</w:instrText>
+        <w:instrText>PAGEREF _Toc391647420 \h</w:instrText>
       </w:r>
       <w:r>
         <w:rPr>
@@ -16606,7 +16671,7 @@
         <w:rPr>
           <w:noProof/>
         </w:rPr>
-        <w:t>48</w:t>
+        <w:t>49</w:t>
       </w:r>
       <w:r>
         <w:rPr>
@@ -16686,7 +16751,7 @@
         <w:rPr>
           <w:noProof/>
         </w:rPr>
-        <w:instrText>PAGEREF _Toc391569107 \h</w:instrText>
+        <w:instrText>PAGEREF _Toc391647421 \h</w:instrText>
       </w:r>
       <w:r>
         <w:rPr>
@@ -16778,7 +16843,7 @@
         <w:rPr>
           <w:noProof/>
         </w:rPr>
-        <w:instrText>PAGEREF _Toc391569108 \h</w:instrText>
+        <w:instrText>PAGEREF _Toc391647422 \h</w:instrText>
       </w:r>
       <w:r>
         <w:rPr>
@@ -16868,7 +16933,7 @@
         <w:rPr>
           <w:noProof/>
         </w:rPr>
-        <w:instrText>PAGEREF _Toc391569109 \h</w:instrText>
+        <w:instrText>PAGEREF _Toc391647423 \h</w:instrText>
       </w:r>
       <w:r>
         <w:rPr>
@@ -16958,7 +17023,7 @@
         <w:rPr>
           <w:noProof/>
         </w:rPr>
-        <w:instrText>PAGEREF _Toc391569110 \h</w:instrText>
+        <w:instrText>PAGEREF _Toc391647424 \h</w:instrText>
       </w:r>
       <w:r>
         <w:rPr>
@@ -17048,7 +17113,7 @@
         <w:rPr>
           <w:noProof/>
         </w:rPr>
-        <w:instrText>PAGEREF _Toc391569111 \h</w:instrText>
+        <w:instrText>PAGEREF _Toc391647425 \h</w:instrText>
       </w:r>
       <w:r>
         <w:rPr>
@@ -17073,7 +17138,7 @@
         <w:rPr>
           <w:noProof/>
         </w:rPr>
-        <w:t>50</w:t>
+        <w:t>51</w:t>
       </w:r>
       <w:r>
         <w:rPr>
@@ -17138,7 +17203,7 @@
         <w:rPr>
           <w:noProof/>
         </w:rPr>
-        <w:instrText>PAGEREF _Toc391569112 \h</w:instrText>
+        <w:instrText>PAGEREF _Toc391647426 \h</w:instrText>
       </w:r>
       <w:r>
         <w:rPr>
@@ -17228,7 +17293,7 @@
         <w:rPr>
           <w:noProof/>
         </w:rPr>
-        <w:instrText>PAGEREF _Toc391569113 \h</w:instrText>
+        <w:instrText>PAGEREF _Toc391647427 \h</w:instrText>
       </w:r>
       <w:r>
         <w:rPr>
@@ -17320,7 +17385,7 @@
         <w:rPr>
           <w:noProof/>
         </w:rPr>
-        <w:instrText>PAGEREF _Toc391569114 \h</w:instrText>
+        <w:instrText>PAGEREF _Toc391647428 \h</w:instrText>
       </w:r>
       <w:r>
         <w:rPr>
@@ -17410,7 +17475,7 @@
         <w:rPr>
           <w:noProof/>
         </w:rPr>
-        <w:instrText>PAGEREF _Toc391569115 \h</w:instrText>
+        <w:instrText>PAGEREF _Toc391647429 \h</w:instrText>
       </w:r>
       <w:r>
         <w:rPr>
@@ -17515,7 +17580,7 @@
         <w:rPr>
           <w:noProof/>
         </w:rPr>
-        <w:instrText>PAGEREF _Toc391569116 \h</w:instrText>
+        <w:instrText>PAGEREF _Toc391647430 \h</w:instrText>
       </w:r>
       <w:r>
         <w:rPr>
@@ -17620,7 +17685,7 @@
         <w:rPr>
           <w:noProof/>
         </w:rPr>
-        <w:instrText>PAGEREF _Toc391569117 \h</w:instrText>
+        <w:instrText>PAGEREF _Toc391647431 \h</w:instrText>
       </w:r>
       <w:r>
         <w:rPr>
@@ -17725,7 +17790,7 @@
         <w:rPr>
           <w:noProof/>
         </w:rPr>
-        <w:instrText>PAGEREF _Toc391569118 \h</w:instrText>
+        <w:instrText>PAGEREF _Toc391647432 \h</w:instrText>
       </w:r>
       <w:r>
         <w:rPr>
@@ -17830,7 +17895,7 @@
         <w:rPr>
           <w:noProof/>
         </w:rPr>
-        <w:instrText>PAGEREF _Toc391569119 \h</w:instrText>
+        <w:instrText>PAGEREF _Toc391647433 \h</w:instrText>
       </w:r>
       <w:r>
         <w:rPr>
@@ -17920,7 +17985,7 @@
         <w:rPr>
           <w:noProof/>
         </w:rPr>
-        <w:instrText>PAGEREF _Toc391569120 \h</w:instrText>
+        <w:instrText>PAGEREF _Toc391647434 \h</w:instrText>
       </w:r>
       <w:r>
         <w:rPr>
@@ -18010,7 +18075,7 @@
         <w:rPr>
           <w:noProof/>
         </w:rPr>
-        <w:instrText>PAGEREF _Toc391569121 \h</w:instrText>
+        <w:instrText>PAGEREF _Toc391647435 \h</w:instrText>
       </w:r>
       <w:r>
         <w:rPr>
@@ -18115,7 +18180,7 @@
         <w:rPr>
           <w:noProof/>
         </w:rPr>
-        <w:instrText>PAGEREF _Toc391569122 \h</w:instrText>
+        <w:instrText>PAGEREF _Toc391647436 \h</w:instrText>
       </w:r>
       <w:r>
         <w:rPr>
@@ -18220,7 +18285,7 @@
         <w:rPr>
           <w:noProof/>
         </w:rPr>
-        <w:instrText>PAGEREF _Toc391569123 \h</w:instrText>
+        <w:instrText>PAGEREF _Toc391647437 \h</w:instrText>
       </w:r>
       <w:r>
         <w:rPr>
@@ -18325,7 +18390,7 @@
         <w:rPr>
           <w:noProof/>
         </w:rPr>
-        <w:instrText>PAGEREF _Toc391569124 \h</w:instrText>
+        <w:instrText>PAGEREF _Toc391647438 \h</w:instrText>
       </w:r>
       <w:r>
         <w:rPr>
@@ -18415,7 +18480,7 @@
         <w:rPr>
           <w:noProof/>
         </w:rPr>
-        <w:instrText>PAGEREF _Toc391569125 \h</w:instrText>
+        <w:instrText>PAGEREF _Toc391647439 \h</w:instrText>
       </w:r>
       <w:r>
         <w:rPr>
@@ -18505,7 +18570,7 @@
         <w:rPr>
           <w:noProof/>
         </w:rPr>
-        <w:instrText>PAGEREF _Toc391569126 \h</w:instrText>
+        <w:instrText>PAGEREF _Toc391647440 \h</w:instrText>
       </w:r>
       <w:r>
         <w:rPr>
@@ -18610,7 +18675,7 @@
         <w:rPr>
           <w:noProof/>
         </w:rPr>
-        <w:instrText>PAGEREF _Toc391569127 \h</w:instrText>
+        <w:instrText>PAGEREF _Toc391647441 \h</w:instrText>
       </w:r>
       <w:r>
         <w:rPr>
@@ -18700,7 +18765,7 @@
         <w:rPr>
           <w:noProof/>
         </w:rPr>
-        <w:instrText>PAGEREF _Toc391569128 \h</w:instrText>
+        <w:instrText>PAGEREF _Toc391647442 \h</w:instrText>
       </w:r>
       <w:r>
         <w:rPr>
@@ -18799,7 +18864,7 @@
         <w:rPr>
           <w:noProof/>
         </w:rPr>
-        <w:instrText>PAGEREF _Toc391569129 \h</w:instrText>
+        <w:instrText>PAGEREF _Toc391647443 \h</w:instrText>
       </w:r>
       <w:r>
         <w:rPr>
@@ -18824,7 +18889,7 @@
         <w:rPr>
           <w:noProof/>
         </w:rPr>
-        <w:t>52</w:t>
+        <w:t>53</w:t>
       </w:r>
       <w:r>
         <w:rPr>
@@ -18892,7 +18957,7 @@
         <w:rPr>
           <w:noProof/>
         </w:rPr>
-        <w:instrText>PAGEREF _Toc391569130 \h</w:instrText>
+        <w:instrText>PAGEREF _Toc391647444 \h</w:instrText>
       </w:r>
       <w:r>
         <w:rPr>
@@ -18982,7 +19047,7 @@
         <w:rPr>
           <w:noProof/>
         </w:rPr>
-        <w:instrText>PAGEREF _Toc391569131 \h</w:instrText>
+        <w:instrText>PAGEREF _Toc391647445 \h</w:instrText>
       </w:r>
       <w:r>
         <w:rPr>
@@ -19093,7 +19158,7 @@
         <w:rPr>
           <w:noProof/>
         </w:rPr>
-        <w:instrText>PAGEREF _Toc391569132 \h</w:instrText>
+        <w:instrText>PAGEREF _Toc391647446 \h</w:instrText>
       </w:r>
       <w:r>
         <w:rPr>
@@ -19185,7 +19250,7 @@
         <w:rPr>
           <w:noProof/>
         </w:rPr>
-        <w:instrText>PAGEREF _Toc391569133 \h</w:instrText>
+        <w:instrText>PAGEREF _Toc391647447 \h</w:instrText>
       </w:r>
       <w:r>
         <w:rPr>
@@ -19275,7 +19340,7 @@
         <w:rPr>
           <w:noProof/>
         </w:rPr>
-        <w:instrText>PAGEREF _Toc391569134 \h</w:instrText>
+        <w:instrText>PAGEREF _Toc391647448 \h</w:instrText>
       </w:r>
       <w:r>
         <w:rPr>
@@ -19365,7 +19430,7 @@
         <w:rPr>
           <w:noProof/>
         </w:rPr>
-        <w:instrText>PAGEREF _Toc391569135 \h</w:instrText>
+        <w:instrText>PAGEREF _Toc391647449 \h</w:instrText>
       </w:r>
       <w:r>
         <w:rPr>
@@ -19455,7 +19520,7 @@
         <w:rPr>
           <w:noProof/>
         </w:rPr>
-        <w:instrText>PAGEREF _Toc391569136 \h</w:instrText>
+        <w:instrText>PAGEREF _Toc391647450 \h</w:instrText>
       </w:r>
       <w:r>
         <w:rPr>
@@ -19545,7 +19610,7 @@
         <w:rPr>
           <w:noProof/>
         </w:rPr>
-        <w:instrText>PAGEREF _Toc391569137 \h</w:instrText>
+        <w:instrText>PAGEREF _Toc391647451 \h</w:instrText>
       </w:r>
       <w:r>
         <w:rPr>
@@ -19635,7 +19700,7 @@
         <w:rPr>
           <w:noProof/>
         </w:rPr>
-        <w:instrText>PAGEREF _Toc391569138 \h</w:instrText>
+        <w:instrText>PAGEREF _Toc391647452 \h</w:instrText>
       </w:r>
       <w:r>
         <w:rPr>
@@ -19727,7 +19792,7 @@
         <w:rPr>
           <w:noProof/>
         </w:rPr>
-        <w:instrText>PAGEREF _Toc391569139 \h</w:instrText>
+        <w:instrText>PAGEREF _Toc391647453 \h</w:instrText>
       </w:r>
       <w:r>
         <w:rPr>
@@ -19833,7 +19898,7 @@
         <w:rPr>
           <w:noProof/>
         </w:rPr>
-        <w:instrText>PAGEREF _Toc391569140 \h</w:instrText>
+        <w:instrText>PAGEREF _Toc391647454 \h</w:instrText>
       </w:r>
       <w:r>
         <w:rPr>
@@ -19858,7 +19923,7 @@
         <w:rPr>
           <w:noProof/>
         </w:rPr>
-        <w:t>53</w:t>
+        <w:t>54</w:t>
       </w:r>
       <w:r>
         <w:rPr>
@@ -19923,7 +19988,7 @@
         <w:rPr>
           <w:noProof/>
         </w:rPr>
-        <w:instrText>PAGEREF _Toc391569141 \h</w:instrText>
+        <w:instrText>PAGEREF _Toc391647455 \h</w:instrText>
       </w:r>
       <w:r>
         <w:rPr>
@@ -20013,7 +20078,7 @@
         <w:rPr>
           <w:noProof/>
         </w:rPr>
-        <w:instrText>PAGEREF _Toc391569142 \h</w:instrText>
+        <w:instrText>PAGEREF _Toc391647456 \h</w:instrText>
       </w:r>
       <w:r>
         <w:rPr>
@@ -20105,7 +20170,7 @@
         <w:rPr>
           <w:noProof/>
         </w:rPr>
-        <w:instrText>PAGEREF _Toc391569143 \h</w:instrText>
+        <w:instrText>PAGEREF _Toc391647457 \h</w:instrText>
       </w:r>
       <w:r>
         <w:rPr>
@@ -20195,7 +20260,7 @@
         <w:rPr>
           <w:noProof/>
         </w:rPr>
-        <w:instrText>PAGEREF _Toc391569144 \h</w:instrText>
+        <w:instrText>PAGEREF _Toc391647458 \h</w:instrText>
       </w:r>
       <w:r>
         <w:rPr>
@@ -20300,7 +20365,7 @@
         <w:rPr>
           <w:noProof/>
         </w:rPr>
-        <w:instrText>PAGEREF _Toc391569145 \h</w:instrText>
+        <w:instrText>PAGEREF _Toc391647459 \h</w:instrText>
       </w:r>
       <w:r>
         <w:rPr>
@@ -20405,7 +20470,7 @@
         <w:rPr>
           <w:noProof/>
         </w:rPr>
-        <w:instrText>PAGEREF _Toc391569146 \h</w:instrText>
+        <w:instrText>PAGEREF _Toc391647460 \h</w:instrText>
       </w:r>
       <w:r>
         <w:rPr>
@@ -20510,7 +20575,7 @@
         <w:rPr>
           <w:noProof/>
         </w:rPr>
-        <w:instrText>PAGEREF _Toc391569147 \h</w:instrText>
+        <w:instrText>PAGEREF _Toc391647461 \h</w:instrText>
       </w:r>
       <w:r>
         <w:rPr>
@@ -20615,7 +20680,7 @@
         <w:rPr>
           <w:noProof/>
         </w:rPr>
-        <w:instrText>PAGEREF _Toc391569148 \h</w:instrText>
+        <w:instrText>PAGEREF _Toc391647462 \h</w:instrText>
       </w:r>
       <w:r>
         <w:rPr>
@@ -20720,7 +20785,7 @@
         <w:rPr>
           <w:noProof/>
         </w:rPr>
-        <w:instrText>PAGEREF _Toc391569149 \h</w:instrText>
+        <w:instrText>PAGEREF _Toc391647463 \h</w:instrText>
       </w:r>
       <w:r>
         <w:rPr>
@@ -20825,7 +20890,7 @@
         <w:rPr>
           <w:noProof/>
         </w:rPr>
-        <w:instrText>PAGEREF _Toc391569150 \h</w:instrText>
+        <w:instrText>PAGEREF _Toc391647464 \h</w:instrText>
       </w:r>
       <w:r>
         <w:rPr>
@@ -20850,7 +20915,7 @@
         <w:rPr>
           <w:noProof/>
         </w:rPr>
-        <w:t>55</w:t>
+        <w:t>56</w:t>
       </w:r>
       <w:r>
         <w:rPr>
@@ -20930,7 +20995,7 @@
         <w:rPr>
           <w:noProof/>
         </w:rPr>
-        <w:instrText>PAGEREF _Toc391569151 \h</w:instrText>
+        <w:instrText>PAGEREF _Toc391647465 \h</w:instrText>
       </w:r>
       <w:r>
         <w:rPr>
@@ -21035,7 +21100,7 @@
         <w:rPr>
           <w:noProof/>
         </w:rPr>
-        <w:instrText>PAGEREF _Toc391569152 \h</w:instrText>
+        <w:instrText>PAGEREF _Toc391647466 \h</w:instrText>
       </w:r>
       <w:r>
         <w:rPr>
@@ -21140,7 +21205,7 @@
         <w:rPr>
           <w:noProof/>
         </w:rPr>
-        <w:instrText>PAGEREF _Toc391569153 \h</w:instrText>
+        <w:instrText>PAGEREF _Toc391647467 \h</w:instrText>
       </w:r>
       <w:r>
         <w:rPr>
@@ -21245,7 +21310,7 @@
         <w:rPr>
           <w:noProof/>
         </w:rPr>
-        <w:instrText>PAGEREF _Toc391569154 \h</w:instrText>
+        <w:instrText>PAGEREF _Toc391647468 \h</w:instrText>
       </w:r>
       <w:r>
         <w:rPr>
@@ -21270,7 +21335,7 @@
         <w:rPr>
           <w:noProof/>
         </w:rPr>
-        <w:t>56</w:t>
+        <w:t>57</w:t>
       </w:r>
       <w:r>
         <w:rPr>
@@ -21350,7 +21415,7 @@
         <w:rPr>
           <w:noProof/>
         </w:rPr>
-        <w:instrText>PAGEREF _Toc391569155 \h</w:instrText>
+        <w:instrText>PAGEREF _Toc391647469 \h</w:instrText>
       </w:r>
       <w:r>
         <w:rPr>
@@ -21413,7 +21478,7 @@
       <w:pPr>
         <w:pStyle w:val="1"/>
       </w:pPr>
-      <w:bookmarkStart w:id="2" w:name="_Toc391568964"/>
+      <w:bookmarkStart w:id="2" w:name="_Toc391647278"/>
       <w:r>
         <w:rPr>
           <w:rFonts w:hint="eastAsia"/>
@@ -21427,7 +21492,7 @@
       <w:pPr>
         <w:pStyle w:val="2"/>
       </w:pPr>
-      <w:bookmarkStart w:id="3" w:name="_Toc391568965"/>
+      <w:bookmarkStart w:id="3" w:name="_Toc391647279"/>
       <w:r>
         <w:rPr>
           <w:rFonts w:hint="eastAsia"/>
@@ -21492,7 +21557,7 @@
       <w:pPr>
         <w:pStyle w:val="2"/>
       </w:pPr>
-      <w:bookmarkStart w:id="4" w:name="_Toc391568966"/>
+      <w:bookmarkStart w:id="4" w:name="_Toc391647280"/>
       <w:r>
         <w:rPr>
           <w:rFonts w:hint="eastAsia"/>
@@ -21506,7 +21571,7 @@
       <w:pPr>
         <w:pStyle w:val="2"/>
       </w:pPr>
-      <w:bookmarkStart w:id="5" w:name="_Toc391568967"/>
+      <w:bookmarkStart w:id="5" w:name="_Toc391647281"/>
       <w:r>
         <w:rPr>
           <w:rFonts w:hint="eastAsia"/>
@@ -21520,7 +21585,7 @@
       <w:pPr>
         <w:pStyle w:val="2"/>
       </w:pPr>
-      <w:bookmarkStart w:id="6" w:name="_Toc391568968"/>
+      <w:bookmarkStart w:id="6" w:name="_Toc391647282"/>
       <w:r>
         <w:rPr>
           <w:rFonts w:hint="eastAsia"/>
@@ -21743,7 +21808,7 @@
       <w:pPr>
         <w:pStyle w:val="1"/>
       </w:pPr>
-      <w:bookmarkStart w:id="7" w:name="_Toc391568969"/>
+      <w:bookmarkStart w:id="7" w:name="_Toc391647283"/>
       <w:r>
         <w:rPr>
           <w:rFonts w:hint="eastAsia"/>
@@ -21756,7 +21821,7 @@
       <w:pPr>
         <w:pStyle w:val="2"/>
       </w:pPr>
-      <w:bookmarkStart w:id="8" w:name="_Toc391568970"/>
+      <w:bookmarkStart w:id="8" w:name="_Toc391647284"/>
       <w:r>
         <w:rPr>
           <w:rFonts w:hint="eastAsia"/>
@@ -21778,7 +21843,7 @@
       <w:pPr>
         <w:pStyle w:val="2"/>
       </w:pPr>
-      <w:bookmarkStart w:id="9" w:name="_Toc391568971"/>
+      <w:bookmarkStart w:id="9" w:name="_Toc391647285"/>
       <w:r>
         <w:rPr>
           <w:rFonts w:hint="eastAsia"/>
@@ -21858,7 +21923,7 @@
       <w:pPr>
         <w:pStyle w:val="2"/>
       </w:pPr>
-      <w:bookmarkStart w:id="10" w:name="_Toc391568972"/>
+      <w:bookmarkStart w:id="10" w:name="_Toc391647286"/>
       <w:r>
         <w:rPr>
           <w:rFonts w:hint="eastAsia"/>
@@ -21937,7 +22002,7 @@
       <w:pPr>
         <w:pStyle w:val="2"/>
       </w:pPr>
-      <w:bookmarkStart w:id="11" w:name="_Toc391568973"/>
+      <w:bookmarkStart w:id="11" w:name="_Toc391647287"/>
       <w:r>
         <w:rPr>
           <w:rFonts w:hint="eastAsia"/>
@@ -22041,7 +22106,7 @@
       <w:pPr>
         <w:pStyle w:val="2"/>
       </w:pPr>
-      <w:bookmarkStart w:id="12" w:name="_Toc391568974"/>
+      <w:bookmarkStart w:id="12" w:name="_Toc391647288"/>
       <w:r>
         <w:rPr>
           <w:rFonts w:hint="eastAsia"/>
@@ -22379,7 +22444,7 @@
       <w:pPr>
         <w:pStyle w:val="2"/>
       </w:pPr>
-      <w:bookmarkStart w:id="13" w:name="_Toc391568975"/>
+      <w:bookmarkStart w:id="13" w:name="_Toc391647289"/>
       <w:r>
         <w:rPr>
           <w:rFonts w:hint="eastAsia"/>
@@ -22399,7 +22464,7 @@
       <w:pPr>
         <w:pStyle w:val="3"/>
       </w:pPr>
-      <w:bookmarkStart w:id="14" w:name="_Toc391568976"/>
+      <w:bookmarkStart w:id="14" w:name="_Toc391647290"/>
       <w:r>
         <w:rPr>
           <w:rFonts w:hint="eastAsia"/>
@@ -22460,7 +22525,7 @@
       <w:pPr>
         <w:pStyle w:val="3"/>
       </w:pPr>
-      <w:bookmarkStart w:id="15" w:name="_Toc391568977"/>
+      <w:bookmarkStart w:id="15" w:name="_Toc391647291"/>
       <w:r>
         <w:rPr>
           <w:rFonts w:hint="eastAsia"/>
@@ -22515,7 +22580,7 @@
       <w:pPr>
         <w:pStyle w:val="3"/>
       </w:pPr>
-      <w:bookmarkStart w:id="16" w:name="_Toc391568978"/>
+      <w:bookmarkStart w:id="16" w:name="_Toc391647292"/>
       <w:r>
         <w:rPr>
           <w:rFonts w:hint="eastAsia"/>
@@ -22550,7 +22615,7 @@
         <w:pStyle w:val="1"/>
         <w:ind w:left="720" w:hanging="720"/>
       </w:pPr>
-      <w:bookmarkStart w:id="17" w:name="_Toc391568979"/>
+      <w:bookmarkStart w:id="17" w:name="_Toc391647293"/>
       <w:r>
         <w:rPr>
           <w:rFonts w:hint="eastAsia"/>
@@ -22569,7 +22634,7 @@
       <w:pPr>
         <w:pStyle w:val="2"/>
       </w:pPr>
-      <w:bookmarkStart w:id="18" w:name="_Toc391568980"/>
+      <w:bookmarkStart w:id="18" w:name="_Toc391647294"/>
       <w:r>
         <w:rPr>
           <w:rFonts w:hint="eastAsia"/>
@@ -22582,7 +22647,7 @@
       <w:pPr>
         <w:pStyle w:val="3"/>
       </w:pPr>
-      <w:bookmarkStart w:id="19" w:name="_Toc391568981"/>
+      <w:bookmarkStart w:id="19" w:name="_Toc391647295"/>
       <w:r>
         <w:rPr>
           <w:rFonts w:hint="eastAsia"/>
@@ -22698,7 +22763,7 @@
       <w:pPr>
         <w:pStyle w:val="3"/>
       </w:pPr>
-      <w:bookmarkStart w:id="20" w:name="_Toc391568982"/>
+      <w:bookmarkStart w:id="20" w:name="_Toc391647296"/>
       <w:r>
         <w:rPr>
           <w:rFonts w:hint="eastAsia"/>
@@ -23150,7 +23215,7 @@
       <w:pPr>
         <w:pStyle w:val="3"/>
       </w:pPr>
-      <w:bookmarkStart w:id="21" w:name="_Toc391568983"/>
+      <w:bookmarkStart w:id="21" w:name="_Toc391647297"/>
       <w:r>
         <w:rPr>
           <w:rFonts w:hint="eastAsia"/>
@@ -23216,7 +23281,7 @@
       <w:pPr>
         <w:pStyle w:val="3"/>
       </w:pPr>
-      <w:bookmarkStart w:id="22" w:name="_Toc391568984"/>
+      <w:bookmarkStart w:id="22" w:name="_Toc391647298"/>
       <w:r>
         <w:rPr>
           <w:rFonts w:hint="eastAsia"/>
@@ -23254,7 +23319,7 @@
       <w:pPr>
         <w:pStyle w:val="2"/>
       </w:pPr>
-      <w:bookmarkStart w:id="23" w:name="_Toc391568985"/>
+      <w:bookmarkStart w:id="23" w:name="_Toc391647299"/>
       <w:r>
         <w:rPr>
           <w:rFonts w:hint="eastAsia"/>
@@ -23340,7 +23405,7 @@
       <w:pPr>
         <w:pStyle w:val="2"/>
       </w:pPr>
-      <w:bookmarkStart w:id="24" w:name="_Toc391568986"/>
+      <w:bookmarkStart w:id="24" w:name="_Toc391647300"/>
       <w:r>
         <w:rPr>
           <w:rFonts w:hint="eastAsia"/>
@@ -23408,7 +23473,7 @@
       <w:pPr>
         <w:pStyle w:val="2"/>
       </w:pPr>
-      <w:bookmarkStart w:id="25" w:name="_Toc391568987"/>
+      <w:bookmarkStart w:id="25" w:name="_Toc391647301"/>
       <w:r>
         <w:rPr>
           <w:rFonts w:hint="eastAsia"/>
@@ -23422,7 +23487,7 @@
       <w:pPr>
         <w:pStyle w:val="3"/>
       </w:pPr>
-      <w:bookmarkStart w:id="26" w:name="_Toc391568988"/>
+      <w:bookmarkStart w:id="26" w:name="_Toc391647302"/>
       <w:r>
         <w:rPr>
           <w:rFonts w:hint="eastAsia"/>
@@ -23482,7 +23547,7 @@
       <w:pPr>
         <w:pStyle w:val="3"/>
       </w:pPr>
-      <w:bookmarkStart w:id="27" w:name="_Toc391568989"/>
+      <w:bookmarkStart w:id="27" w:name="_Toc391647303"/>
       <w:r>
         <w:rPr>
           <w:rFonts w:hint="eastAsia"/>
@@ -23530,7 +23595,7 @@
       <w:pPr>
         <w:pStyle w:val="3"/>
       </w:pPr>
-      <w:bookmarkStart w:id="28" w:name="_Toc391568990"/>
+      <w:bookmarkStart w:id="28" w:name="_Toc391647304"/>
       <w:r>
         <w:rPr>
           <w:rFonts w:hint="eastAsia"/>
@@ -23566,7 +23631,7 @@
       <w:pPr>
         <w:pStyle w:val="2"/>
       </w:pPr>
-      <w:bookmarkStart w:id="29" w:name="_Toc391568991"/>
+      <w:bookmarkStart w:id="29" w:name="_Toc391647305"/>
       <w:r>
         <w:rPr>
           <w:rFonts w:hint="eastAsia"/>
@@ -23579,7 +23644,7 @@
       <w:pPr>
         <w:pStyle w:val="3"/>
       </w:pPr>
-      <w:bookmarkStart w:id="30" w:name="_Toc391568992"/>
+      <w:bookmarkStart w:id="30" w:name="_Toc391647306"/>
       <w:r>
         <w:rPr>
           <w:rFonts w:hint="eastAsia"/>
@@ -23601,7 +23666,7 @@
       <w:pPr>
         <w:pStyle w:val="3"/>
       </w:pPr>
-      <w:bookmarkStart w:id="31" w:name="_Toc391568993"/>
+      <w:bookmarkStart w:id="31" w:name="_Toc391647307"/>
       <w:r>
         <w:rPr>
           <w:rFonts w:hint="eastAsia"/>
@@ -23624,7 +23689,7 @@
       <w:pPr>
         <w:pStyle w:val="3"/>
       </w:pPr>
-      <w:bookmarkStart w:id="32" w:name="_Toc391568994"/>
+      <w:bookmarkStart w:id="32" w:name="_Toc391647308"/>
       <w:r>
         <w:rPr>
           <w:rFonts w:hint="eastAsia"/>
@@ -23737,7 +23802,7 @@
       <w:pPr>
         <w:pStyle w:val="3"/>
       </w:pPr>
-      <w:bookmarkStart w:id="33" w:name="_Toc391568995"/>
+      <w:bookmarkStart w:id="33" w:name="_Toc391647309"/>
       <w:r>
         <w:rPr>
           <w:rFonts w:hint="eastAsia"/>
@@ -23811,7 +23876,7 @@
       <w:pPr>
         <w:pStyle w:val="3"/>
       </w:pPr>
-      <w:bookmarkStart w:id="34" w:name="_Toc391568996"/>
+      <w:bookmarkStart w:id="34" w:name="_Toc391647310"/>
       <w:r>
         <w:rPr>
           <w:rFonts w:hint="eastAsia"/>
@@ -23835,7 +23900,7 @@
       <w:pPr>
         <w:pStyle w:val="3"/>
       </w:pPr>
-      <w:bookmarkStart w:id="35" w:name="_Toc391568997"/>
+      <w:bookmarkStart w:id="35" w:name="_Toc391647311"/>
       <w:r>
         <w:rPr>
           <w:rFonts w:hint="eastAsia"/>
@@ -23869,7 +23934,7 @@
       <w:pPr>
         <w:pStyle w:val="3"/>
       </w:pPr>
-      <w:bookmarkStart w:id="36" w:name="_Toc391568998"/>
+      <w:bookmarkStart w:id="36" w:name="_Toc391647312"/>
       <w:r>
         <w:rPr>
           <w:rFonts w:hint="eastAsia"/>
@@ -23892,7 +23957,7 @@
       <w:pPr>
         <w:pStyle w:val="2"/>
       </w:pPr>
-      <w:bookmarkStart w:id="37" w:name="_Toc391568999"/>
+      <w:bookmarkStart w:id="37" w:name="_Toc391647313"/>
       <w:r>
         <w:rPr>
           <w:rFonts w:hint="eastAsia"/>
@@ -23957,7 +24022,7 @@
       <w:pPr>
         <w:pStyle w:val="3"/>
       </w:pPr>
-      <w:bookmarkStart w:id="38" w:name="_Toc391569000"/>
+      <w:bookmarkStart w:id="38" w:name="_Toc391647314"/>
       <w:r>
         <w:rPr>
           <w:rFonts w:hint="eastAsia"/>
@@ -24107,7 +24172,7 @@
       <w:pPr>
         <w:pStyle w:val="2"/>
       </w:pPr>
-      <w:bookmarkStart w:id="39" w:name="_Toc391569001"/>
+      <w:bookmarkStart w:id="39" w:name="_Toc391647315"/>
       <w:r>
         <w:rPr>
           <w:rFonts w:hint="eastAsia"/>
@@ -24121,7 +24186,7 @@
       <w:pPr>
         <w:pStyle w:val="3"/>
       </w:pPr>
-      <w:bookmarkStart w:id="40" w:name="_Toc391569002"/>
+      <w:bookmarkStart w:id="40" w:name="_Toc391647316"/>
       <w:r>
         <w:rPr>
           <w:rFonts w:hint="eastAsia"/>
@@ -24211,7 +24276,7 @@
       <w:pPr>
         <w:pStyle w:val="3"/>
       </w:pPr>
-      <w:bookmarkStart w:id="41" w:name="_Toc391569003"/>
+      <w:bookmarkStart w:id="41" w:name="_Toc391647317"/>
       <w:r>
         <w:rPr>
           <w:rFonts w:hint="eastAsia"/>
@@ -24383,7 +24448,7 @@
       <w:pPr>
         <w:pStyle w:val="2"/>
       </w:pPr>
-      <w:bookmarkStart w:id="42" w:name="_Toc391569004"/>
+      <w:bookmarkStart w:id="42" w:name="_Toc391647318"/>
       <w:r>
         <w:rPr>
           <w:rFonts w:hint="eastAsia"/>
@@ -24396,7 +24461,7 @@
       <w:pPr>
         <w:pStyle w:val="3"/>
       </w:pPr>
-      <w:bookmarkStart w:id="43" w:name="_Toc391569005"/>
+      <w:bookmarkStart w:id="43" w:name="_Toc391647319"/>
       <w:r>
         <w:rPr>
           <w:rFonts w:hint="eastAsia"/>
@@ -24566,7 +24631,7 @@
       <w:pPr>
         <w:pStyle w:val="3"/>
       </w:pPr>
-      <w:bookmarkStart w:id="44" w:name="_Toc391569006"/>
+      <w:bookmarkStart w:id="44" w:name="_Toc391647320"/>
       <w:r>
         <w:rPr>
           <w:rFonts w:hint="eastAsia"/>
@@ -24662,7 +24727,7 @@
       <w:pPr>
         <w:pStyle w:val="3"/>
       </w:pPr>
-      <w:bookmarkStart w:id="45" w:name="_Toc391569007"/>
+      <w:bookmarkStart w:id="45" w:name="_Toc391647321"/>
       <w:r>
         <w:rPr>
           <w:rFonts w:hint="eastAsia"/>
@@ -24983,7 +25048,7 @@
         <w:pStyle w:val="1"/>
         <w:ind w:left="720" w:hanging="720"/>
       </w:pPr>
-      <w:bookmarkStart w:id="46" w:name="_Toc391569008"/>
+      <w:bookmarkStart w:id="46" w:name="_Toc391647322"/>
       <w:r>
         <w:rPr>
           <w:rFonts w:hint="eastAsia"/>
@@ -24997,7 +25062,7 @@
       <w:pPr>
         <w:pStyle w:val="2"/>
       </w:pPr>
-      <w:bookmarkStart w:id="47" w:name="_Toc391569009"/>
+      <w:bookmarkStart w:id="47" w:name="_Toc391647323"/>
       <w:r>
         <w:rPr>
           <w:rFonts w:hint="eastAsia"/>
@@ -26254,7 +26319,7 @@
       <w:pPr>
         <w:pStyle w:val="2"/>
       </w:pPr>
-      <w:bookmarkStart w:id="48" w:name="_Toc391569010"/>
+      <w:bookmarkStart w:id="48" w:name="_Toc391647324"/>
       <w:r>
         <w:rPr>
           <w:rFonts w:hint="eastAsia"/>
@@ -27121,7 +27186,7 @@
       <w:pPr>
         <w:pStyle w:val="2"/>
       </w:pPr>
-      <w:bookmarkStart w:id="49" w:name="_Toc391569011"/>
+      <w:bookmarkStart w:id="49" w:name="_Toc391647325"/>
       <w:r>
         <w:rPr>
           <w:rFonts w:hint="eastAsia"/>
@@ -27633,7 +27698,7 @@
       <w:pPr>
         <w:pStyle w:val="2"/>
       </w:pPr>
-      <w:bookmarkStart w:id="50" w:name="_Toc391569012"/>
+      <w:bookmarkStart w:id="50" w:name="_Toc391647326"/>
       <w:r>
         <w:rPr>
           <w:rFonts w:hint="eastAsia"/>
@@ -28141,7 +28206,7 @@
       <w:pPr>
         <w:pStyle w:val="2"/>
       </w:pPr>
-      <w:bookmarkStart w:id="51" w:name="_Toc391569013"/>
+      <w:bookmarkStart w:id="51" w:name="_Toc391647327"/>
       <w:r>
         <w:rPr>
           <w:rFonts w:hint="eastAsia"/>
@@ -29007,7 +29072,7 @@
       <w:pPr>
         <w:pStyle w:val="2"/>
       </w:pPr>
-      <w:bookmarkStart w:id="52" w:name="_Toc391569014"/>
+      <w:bookmarkStart w:id="52" w:name="_Toc391647328"/>
       <w:r>
         <w:rPr>
           <w:rFonts w:hint="eastAsia"/>
@@ -29475,7 +29540,7 @@
       <w:pPr>
         <w:pStyle w:val="2"/>
       </w:pPr>
-      <w:bookmarkStart w:id="53" w:name="_Toc391569015"/>
+      <w:bookmarkStart w:id="53" w:name="_Toc391647329"/>
       <w:r>
         <w:rPr>
           <w:rFonts w:hint="eastAsia"/>
@@ -30698,7 +30763,7 @@
       <w:pPr>
         <w:pStyle w:val="2"/>
       </w:pPr>
-      <w:bookmarkStart w:id="54" w:name="_Toc391569016"/>
+      <w:bookmarkStart w:id="54" w:name="_Toc391647330"/>
       <w:r>
         <w:rPr>
           <w:rFonts w:hint="eastAsia"/>
@@ -31781,7 +31846,7 @@
       <w:pPr>
         <w:pStyle w:val="2"/>
       </w:pPr>
-      <w:bookmarkStart w:id="55" w:name="_Toc391569017"/>
+      <w:bookmarkStart w:id="55" w:name="_Toc391647331"/>
       <w:r>
         <w:rPr>
           <w:rFonts w:hint="eastAsia"/>
@@ -32549,7 +32614,7 @@
       <w:pPr>
         <w:pStyle w:val="2"/>
       </w:pPr>
-      <w:bookmarkStart w:id="56" w:name="_Toc391569018"/>
+      <w:bookmarkStart w:id="56" w:name="_Toc391647332"/>
       <w:r>
         <w:rPr>
           <w:rFonts w:hint="eastAsia"/>
@@ -33222,7 +33287,7 @@
       <w:pPr>
         <w:pStyle w:val="2"/>
       </w:pPr>
-      <w:bookmarkStart w:id="57" w:name="_Toc391569019"/>
+      <w:bookmarkStart w:id="57" w:name="_Toc391647333"/>
       <w:r>
         <w:rPr>
           <w:rFonts w:hint="eastAsia"/>
@@ -33431,7 +33496,7 @@
               <w:rPr>
                 <w:rFonts w:hint="eastAsia"/>
               </w:rPr>
-              <w:t>String</w:t>
+              <w:t>VARCHAR(20)</w:t>
             </w:r>
           </w:p>
         </w:tc>
@@ -33498,7 +33563,7 @@
               <w:rPr>
                 <w:rFonts w:hint="eastAsia"/>
               </w:rPr>
-              <w:t>String</w:t>
+              <w:t>VARCHAR(50)</w:t>
             </w:r>
           </w:p>
         </w:tc>
@@ -33742,7 +33807,7 @@
               <w:rPr>
                 <w:rFonts w:hint="eastAsia"/>
               </w:rPr>
-              <w:t>String</w:t>
+              <w:t>VARCHAR(200)</w:t>
             </w:r>
           </w:p>
         </w:tc>
@@ -33805,7 +33870,7 @@
       <w:pPr>
         <w:pStyle w:val="2"/>
       </w:pPr>
-      <w:bookmarkStart w:id="58" w:name="_Toc391569020"/>
+      <w:bookmarkStart w:id="58" w:name="_Toc391647334"/>
       <w:r>
         <w:rPr>
           <w:rFonts w:hint="eastAsia"/>
@@ -34014,7 +34079,7 @@
               <w:rPr>
                 <w:rFonts w:hint="eastAsia"/>
               </w:rPr>
-              <w:t>String</w:t>
+              <w:t>VARCHAR(20)</w:t>
             </w:r>
           </w:p>
         </w:tc>
@@ -34087,7 +34152,7 @@
               <w:rPr>
                 <w:rFonts w:hint="eastAsia"/>
               </w:rPr>
-              <w:t>String</w:t>
+              <w:t>VARCHAR(100)</w:t>
             </w:r>
           </w:p>
         </w:tc>
@@ -34145,7 +34210,7 @@
               <w:rPr>
                 <w:rFonts w:hint="eastAsia"/>
               </w:rPr>
-              <w:t>String</w:t>
+              <w:t>VARCHAR(200)</w:t>
             </w:r>
           </w:p>
         </w:tc>
@@ -34176,11 +34241,16 @@
             <w:tcW w:w="1321" w:type="pct"/>
           </w:tcPr>
           <w:p>
-            <w:r>
-              <w:rPr>
-                <w:rFonts w:hint="eastAsia"/>
-              </w:rPr>
-              <w:t>position</w:t>
+            <w:pPr>
+              <w:rPr>
+                <w:rFonts w:hint="eastAsia"/>
+              </w:rPr>
+            </w:pPr>
+            <w:r>
+              <w:rPr>
+                <w:rFonts w:hint="eastAsia"/>
+              </w:rPr>
+              <w:t>filter</w:t>
             </w:r>
           </w:p>
         </w:tc>
@@ -34191,12 +34261,15 @@
           <w:p>
             <w:pPr>
               <w:cnfStyle w:val="000000100000"/>
-            </w:pPr>
-            <w:r>
-              <w:rPr>
-                <w:rFonts w:hint="eastAsia"/>
-              </w:rPr>
-              <w:t>排序</w:t>
+              <w:rPr>
+                <w:rFonts w:hint="eastAsia"/>
+              </w:rPr>
+            </w:pPr>
+            <w:r>
+              <w:rPr>
+                <w:rFonts w:hint="eastAsia"/>
+              </w:rPr>
+              <w:t>过滤条件</w:t>
             </w:r>
           </w:p>
         </w:tc>
@@ -34207,12 +34280,15 @@
           <w:p>
             <w:pPr>
               <w:cnfStyle w:val="000000100000"/>
-            </w:pPr>
-            <w:r>
-              <w:rPr>
-                <w:rFonts w:hint="eastAsia"/>
-              </w:rPr>
-              <w:t>int</w:t>
+              <w:rPr>
+                <w:rFonts w:hint="eastAsia"/>
+              </w:rPr>
+            </w:pPr>
+            <w:r>
+              <w:rPr>
+                <w:rFonts w:hint="eastAsia"/>
+              </w:rPr>
+              <w:t>VARCHAR(500)</w:t>
             </w:r>
           </w:p>
         </w:tc>
@@ -34223,6 +34299,9 @@
           <w:p>
             <w:pPr>
               <w:cnfStyle w:val="000000100000"/>
+              <w:rPr>
+                <w:rFonts w:hint="eastAsia"/>
+              </w:rPr>
             </w:pPr>
           </w:p>
         </w:tc>
@@ -34234,11 +34313,16 @@
             <w:tcW w:w="1321" w:type="pct"/>
           </w:tcPr>
           <w:p>
-            <w:r>
-              <w:rPr>
-                <w:rFonts w:hint="eastAsia"/>
-              </w:rPr>
-              <w:t>status</w:t>
+            <w:pPr>
+              <w:rPr>
+                <w:rFonts w:hint="eastAsia"/>
+              </w:rPr>
+            </w:pPr>
+            <w:r>
+              <w:rPr>
+                <w:rFonts w:hint="eastAsia"/>
+              </w:rPr>
+              <w:t>params</w:t>
             </w:r>
           </w:p>
         </w:tc>
@@ -34249,12 +34333,15 @@
           <w:p>
             <w:pPr>
               <w:cnfStyle w:val="000000000000"/>
-            </w:pPr>
-            <w:r>
-              <w:rPr>
-                <w:rFonts w:hint="eastAsia"/>
-              </w:rPr>
-              <w:t>状态</w:t>
+              <w:rPr>
+                <w:rFonts w:hint="eastAsia"/>
+              </w:rPr>
+            </w:pPr>
+            <w:r>
+              <w:rPr>
+                <w:rFonts w:hint="eastAsia"/>
+              </w:rPr>
+              <w:t>附加参数</w:t>
             </w:r>
           </w:p>
         </w:tc>
@@ -34265,12 +34352,15 @@
           <w:p>
             <w:pPr>
               <w:cnfStyle w:val="000000000000"/>
-            </w:pPr>
-            <w:r>
-              <w:rPr>
-                <w:rFonts w:hint="eastAsia"/>
-              </w:rPr>
-              <w:t>int</w:t>
+              <w:rPr>
+                <w:rFonts w:hint="eastAsia"/>
+              </w:rPr>
+            </w:pPr>
+            <w:r>
+              <w:rPr>
+                <w:rFonts w:hint="eastAsia"/>
+              </w:rPr>
+              <w:t>VARCHAR(2000)</w:t>
             </w:r>
           </w:p>
         </w:tc>
@@ -34281,34 +34371,15 @@
           <w:p>
             <w:pPr>
               <w:cnfStyle w:val="000000000000"/>
-            </w:pPr>
-            <w:r>
-              <w:rPr>
-                <w:rFonts w:hint="eastAsia"/>
-              </w:rPr>
-              <w:t>1：正常</w:t>
-            </w:r>
-          </w:p>
-          <w:p>
-            <w:pPr>
-              <w:cnfStyle w:val="000000000000"/>
-            </w:pPr>
-            <w:r>
-              <w:rPr>
-                <w:rFonts w:hint="eastAsia"/>
-              </w:rPr>
-              <w:t>2：屏蔽</w:t>
-            </w:r>
-          </w:p>
-          <w:p>
-            <w:pPr>
-              <w:cnfStyle w:val="000000000000"/>
-            </w:pPr>
-            <w:r>
-              <w:rPr>
-                <w:rFonts w:hint="eastAsia"/>
-              </w:rPr>
-              <w:t>9：系统</w:t>
+              <w:rPr>
+                <w:rFonts w:hint="eastAsia"/>
+              </w:rPr>
+            </w:pPr>
+            <w:r>
+              <w:rPr>
+                <w:rFonts w:hint="eastAsia"/>
+              </w:rPr>
+              <w:t>JSON格式</w:t>
             </w:r>
           </w:p>
         </w:tc>
@@ -34327,6 +34398,153 @@
               <w:rPr>
                 <w:rFonts w:hint="eastAsia"/>
               </w:rPr>
+              <w:t>position</w:t>
+            </w:r>
+          </w:p>
+        </w:tc>
+        <w:tc>
+          <w:tcPr>
+            <w:tcW w:w="1202" w:type="pct"/>
+          </w:tcPr>
+          <w:p>
+            <w:pPr>
+              <w:cnfStyle w:val="000000100000"/>
+            </w:pPr>
+            <w:r>
+              <w:rPr>
+                <w:rFonts w:hint="eastAsia"/>
+              </w:rPr>
+              <w:t>排序</w:t>
+            </w:r>
+          </w:p>
+        </w:tc>
+        <w:tc>
+          <w:tcPr>
+            <w:tcW w:w="1210" w:type="pct"/>
+          </w:tcPr>
+          <w:p>
+            <w:pPr>
+              <w:cnfStyle w:val="000000100000"/>
+            </w:pPr>
+            <w:r>
+              <w:rPr>
+                <w:rFonts w:hint="eastAsia"/>
+              </w:rPr>
+              <w:t>int</w:t>
+            </w:r>
+          </w:p>
+        </w:tc>
+        <w:tc>
+          <w:tcPr>
+            <w:tcW w:w="1267" w:type="pct"/>
+          </w:tcPr>
+          <w:p>
+            <w:pPr>
+              <w:cnfStyle w:val="000000100000"/>
+            </w:pPr>
+          </w:p>
+        </w:tc>
+      </w:tr>
+      <w:tr>
+        <w:tc>
+          <w:tcPr>
+            <w:cnfStyle w:val="001000000000"/>
+            <w:tcW w:w="1321" w:type="pct"/>
+          </w:tcPr>
+          <w:p>
+            <w:r>
+              <w:rPr>
+                <w:rFonts w:hint="eastAsia"/>
+              </w:rPr>
+              <w:t>status</w:t>
+            </w:r>
+          </w:p>
+        </w:tc>
+        <w:tc>
+          <w:tcPr>
+            <w:tcW w:w="1202" w:type="pct"/>
+          </w:tcPr>
+          <w:p>
+            <w:pPr>
+              <w:cnfStyle w:val="000000000000"/>
+            </w:pPr>
+            <w:r>
+              <w:rPr>
+                <w:rFonts w:hint="eastAsia"/>
+              </w:rPr>
+              <w:t>状态</w:t>
+            </w:r>
+          </w:p>
+        </w:tc>
+        <w:tc>
+          <w:tcPr>
+            <w:tcW w:w="1210" w:type="pct"/>
+          </w:tcPr>
+          <w:p>
+            <w:pPr>
+              <w:cnfStyle w:val="000000000000"/>
+            </w:pPr>
+            <w:r>
+              <w:rPr>
+                <w:rFonts w:hint="eastAsia"/>
+              </w:rPr>
+              <w:t>int</w:t>
+            </w:r>
+          </w:p>
+        </w:tc>
+        <w:tc>
+          <w:tcPr>
+            <w:tcW w:w="1267" w:type="pct"/>
+          </w:tcPr>
+          <w:p>
+            <w:pPr>
+              <w:cnfStyle w:val="000000000000"/>
+            </w:pPr>
+            <w:r>
+              <w:rPr>
+                <w:rFonts w:hint="eastAsia"/>
+              </w:rPr>
+              <w:t>1：正常</w:t>
+            </w:r>
+          </w:p>
+          <w:p>
+            <w:pPr>
+              <w:cnfStyle w:val="000000000000"/>
+            </w:pPr>
+            <w:r>
+              <w:rPr>
+                <w:rFonts w:hint="eastAsia"/>
+              </w:rPr>
+              <w:t>2：屏蔽</w:t>
+            </w:r>
+          </w:p>
+          <w:p>
+            <w:pPr>
+              <w:cnfStyle w:val="000000000000"/>
+            </w:pPr>
+            <w:r>
+              <w:rPr>
+                <w:rFonts w:hint="eastAsia"/>
+              </w:rPr>
+              <w:t>9：系统</w:t>
+            </w:r>
+          </w:p>
+        </w:tc>
+      </w:tr>
+      <w:tr>
+        <w:trPr>
+          <w:cnfStyle w:val="000000100000"/>
+        </w:trPr>
+        <w:tc>
+          <w:tcPr>
+            <w:cnfStyle w:val="001000000000"/>
+            <w:tcW w:w="1321" w:type="pct"/>
+          </w:tcPr>
+          <w:p>
+            <w:r>
+              <w:rPr>
+                <w:rFonts w:hint="eastAsia"/>
+              </w:rPr>
               <w:t>remark</w:t>
             </w:r>
           </w:p>
@@ -34359,7 +34577,7 @@
               <w:rPr>
                 <w:rFonts w:hint="eastAsia"/>
               </w:rPr>
-              <w:t>String</w:t>
+              <w:t>VARCHAR(200)</w:t>
             </w:r>
           </w:p>
         </w:tc>
@@ -34381,7 +34599,7 @@
       <w:pPr>
         <w:pStyle w:val="2"/>
       </w:pPr>
-      <w:bookmarkStart w:id="59" w:name="_Toc391569021"/>
+      <w:bookmarkStart w:id="59" w:name="_Toc391647335"/>
       <w:r>
         <w:rPr>
           <w:rFonts w:hint="eastAsia"/>
@@ -34651,7 +34869,13 @@
               <w:rPr>
                 <w:rFonts w:hint="eastAsia"/>
               </w:rPr>
-              <w:t>VARCHAR(4)</w:t>
+              <w:t>VARCHAR(20</w:t>
+            </w:r>
+            <w:r>
+              <w:rPr>
+                <w:rFonts w:hint="eastAsia"/>
+              </w:rPr>
+              <w:t>)</w:t>
             </w:r>
           </w:p>
         </w:tc>
@@ -34776,7 +35000,7 @@
               <w:rPr>
                 <w:rFonts w:hint="eastAsia"/>
               </w:rPr>
-              <w:t>String</w:t>
+              <w:t>VARCHAR(200)</w:t>
             </w:r>
           </w:p>
         </w:tc>
@@ -35142,7 +35366,7 @@
       <w:pPr>
         <w:pStyle w:val="2"/>
       </w:pPr>
-      <w:bookmarkStart w:id="60" w:name="_Toc391569022"/>
+      <w:bookmarkStart w:id="60" w:name="_Toc391647336"/>
       <w:r>
         <w:rPr>
           <w:rFonts w:hint="eastAsia"/>
@@ -35159,7 +35383,14 @@
         <w:rPr>
           <w:rFonts w:hint="eastAsia"/>
         </w:rPr>
-        <w:t>通过菜单统一管理用户可使用的功能模块的接入，所有功能模块的跳转不使用直接URL，而是基于菜单的URL，以此实现权限校验、访问统计等功能。</w:t>
+        <w:t>通过菜单统一管理用户可使用的功能模块的接入，所有功能模块的跳转不使用直接URL，而是基于菜单</w:t>
+      </w:r>
+      <w:r>
+        <w:rPr>
+          <w:rFonts w:hint="eastAsia"/>
+        </w:rPr>
+        <w:lastRenderedPageBreak/>
+        <w:t>的URL，以此实现权限校验、访问统计等功能。</w:t>
       </w:r>
       <w:r>
         <w:rPr>
@@ -35194,7 +35425,6 @@
               <w:rPr>
                 <w:rFonts w:hint="eastAsia"/>
               </w:rPr>
-              <w:lastRenderedPageBreak/>
               <w:t>属性名</w:t>
             </w:r>
           </w:p>
@@ -36006,7 +36236,7 @@
       <w:pPr>
         <w:pStyle w:val="2"/>
       </w:pPr>
-      <w:bookmarkStart w:id="61" w:name="_Toc391569023"/>
+      <w:bookmarkStart w:id="61" w:name="_Toc391647337"/>
       <w:r>
         <w:rPr>
           <w:rFonts w:hint="eastAsia"/>
@@ -36859,11 +37089,12 @@
       <w:pPr>
         <w:pStyle w:val="2"/>
       </w:pPr>
-      <w:bookmarkStart w:id="62" w:name="_Toc391569024"/>
-      <w:r>
-        <w:rPr>
-          <w:rFonts w:hint="eastAsia"/>
-        </w:rPr>
+      <w:bookmarkStart w:id="62" w:name="_Toc391647338"/>
+      <w:r>
+        <w:rPr>
+          <w:rFonts w:hint="eastAsia"/>
+        </w:rPr>
+        <w:lastRenderedPageBreak/>
         <w:t>用户角色（UserRole）</w:t>
       </w:r>
       <w:bookmarkEnd w:id="62"/>
@@ -36961,7 +37192,6 @@
               <w:rPr>
                 <w:rFonts w:hint="eastAsia"/>
               </w:rPr>
-              <w:lastRenderedPageBreak/>
               <w:t>id</w:t>
             </w:r>
           </w:p>
@@ -37398,7 +37628,7 @@
       <w:pPr>
         <w:pStyle w:val="2"/>
       </w:pPr>
-      <w:bookmarkStart w:id="63" w:name="_Toc391569025"/>
+      <w:bookmarkStart w:id="63" w:name="_Toc391647339"/>
       <w:r>
         <w:rPr>
           <w:rFonts w:hint="eastAsia"/>
@@ -37937,7 +38167,7 @@
       <w:pPr>
         <w:pStyle w:val="2"/>
       </w:pPr>
-      <w:bookmarkStart w:id="64" w:name="_Toc391569026"/>
+      <w:bookmarkStart w:id="64" w:name="_Toc391647340"/>
       <w:r>
         <w:rPr>
           <w:rFonts w:hint="eastAsia"/>
@@ -38355,7 +38585,7 @@
       <w:pPr>
         <w:pStyle w:val="2"/>
       </w:pPr>
-      <w:bookmarkStart w:id="65" w:name="_Toc391569027"/>
+      <w:bookmarkStart w:id="65" w:name="_Toc391647341"/>
       <w:r>
         <w:rPr>
           <w:rFonts w:hint="eastAsia"/>
@@ -38560,7 +38790,14 @@
         <w:rPr>
           <w:rFonts w:hint="eastAsia"/>
         </w:rPr>
-        <w:t>位的随机数，用户输入体验好，但由于重复性加大，需要用户同时输入邮箱地址，登录名等其他辅助验证的信息。</w:t>
+        <w:t>位的随机数，用户输入体验好，但由于重复性加大，需要用户同时输入邮箱地</w:t>
+      </w:r>
+      <w:r>
+        <w:rPr>
+          <w:rFonts w:hint="eastAsia"/>
+        </w:rPr>
+        <w:lastRenderedPageBreak/>
+        <w:t>址，登录名等其他辅助验证的信息。</w:t>
       </w:r>
     </w:p>
     <w:p/>
@@ -38590,7 +38827,6 @@
               <w:rPr>
                 <w:rFonts w:hint="eastAsia"/>
               </w:rPr>
-              <w:lastRenderedPageBreak/>
               <w:t>属性名</w:t>
             </w:r>
           </w:p>
@@ -39081,7 +39317,7 @@
         <w:pStyle w:val="1"/>
         <w:ind w:left="720" w:hanging="720"/>
       </w:pPr>
-      <w:bookmarkStart w:id="66" w:name="_Toc391569028"/>
+      <w:bookmarkStart w:id="66" w:name="_Toc391647342"/>
       <w:r>
         <w:rPr>
           <w:rFonts w:hint="eastAsia"/>
@@ -39104,7 +39340,7 @@
       <w:pPr>
         <w:pStyle w:val="2"/>
       </w:pPr>
-      <w:bookmarkStart w:id="67" w:name="_Toc391569029"/>
+      <w:bookmarkStart w:id="67" w:name="_Toc391647343"/>
       <w:r>
         <w:rPr>
           <w:rFonts w:hint="eastAsia"/>
@@ -39903,6 +40139,7 @@
               <w:rPr>
                 <w:rFonts w:hint="eastAsia"/>
               </w:rPr>
+              <w:lastRenderedPageBreak/>
               <w:t>updateBy</w:t>
             </w:r>
           </w:p>
@@ -40017,7 +40254,7 @@
       <w:pPr>
         <w:pStyle w:val="3"/>
       </w:pPr>
-      <w:bookmarkStart w:id="68" w:name="_Toc391569030"/>
+      <w:bookmarkStart w:id="68" w:name="_Toc391647344"/>
       <w:r>
         <w:rPr>
           <w:rFonts w:hint="eastAsia"/>
@@ -40529,7 +40766,7 @@
       <w:pPr>
         <w:pStyle w:val="3"/>
       </w:pPr>
-      <w:bookmarkStart w:id="69" w:name="_Toc391569031"/>
+      <w:bookmarkStart w:id="69" w:name="_Toc391647345"/>
       <w:r>
         <w:rPr>
           <w:rFonts w:hint="eastAsia"/>
@@ -41154,7 +41391,7 @@
       <w:pPr>
         <w:pStyle w:val="2"/>
       </w:pPr>
-      <w:bookmarkStart w:id="70" w:name="_Toc391569032"/>
+      <w:bookmarkStart w:id="70" w:name="_Toc391647346"/>
       <w:r>
         <w:rPr>
           <w:rFonts w:hint="eastAsia"/>
@@ -41185,7 +41422,7 @@
       <w:pPr>
         <w:pStyle w:val="3"/>
       </w:pPr>
-      <w:bookmarkStart w:id="71" w:name="_Toc391569033"/>
+      <w:bookmarkStart w:id="71" w:name="_Toc391647347"/>
       <w:r>
         <w:rPr>
           <w:rFonts w:hint="eastAsia"/>
@@ -41476,6 +41713,7 @@
               <w:rPr>
                 <w:rFonts w:hint="eastAsia"/>
               </w:rPr>
+              <w:lastRenderedPageBreak/>
               <w:t>moduleCode</w:t>
             </w:r>
           </w:p>
@@ -41543,7 +41781,6 @@
               <w:rPr>
                 <w:rFonts w:hint="eastAsia"/>
               </w:rPr>
-              <w:lastRenderedPageBreak/>
               <w:t>publicFlag</w:t>
             </w:r>
           </w:p>
@@ -41840,7 +42077,7 @@
       <w:pPr>
         <w:pStyle w:val="3"/>
       </w:pPr>
-      <w:bookmarkStart w:id="72" w:name="_Toc391569034"/>
+      <w:bookmarkStart w:id="72" w:name="_Toc391647348"/>
       <w:r>
         <w:rPr>
           <w:rFonts w:hint="eastAsia"/>
@@ -42447,7 +42684,7 @@
       <w:pPr>
         <w:pStyle w:val="3"/>
       </w:pPr>
-      <w:bookmarkStart w:id="73" w:name="_Toc391569035"/>
+      <w:bookmarkStart w:id="73" w:name="_Toc391647349"/>
       <w:r>
         <w:rPr>
           <w:rFonts w:hint="eastAsia"/>
@@ -42887,7 +43124,7 @@
       <w:pPr>
         <w:pStyle w:val="2"/>
       </w:pPr>
-      <w:bookmarkStart w:id="74" w:name="_Toc391569036"/>
+      <w:bookmarkStart w:id="74" w:name="_Toc391647350"/>
       <w:r>
         <w:rPr>
           <w:rFonts w:hint="eastAsia"/>
@@ -43114,6 +43351,7 @@
               <w:rPr>
                 <w:rFonts w:hint="eastAsia"/>
               </w:rPr>
+              <w:lastRenderedPageBreak/>
               <w:t>tenantId</w:t>
             </w:r>
           </w:p>
@@ -43239,7 +43477,6 @@
               <w:rPr>
                 <w:rFonts w:hint="eastAsia"/>
               </w:rPr>
-              <w:lastRenderedPageBreak/>
               <w:t>recordId</w:t>
             </w:r>
           </w:p>
@@ -43805,7 +44042,7 @@
       <w:pPr>
         <w:pStyle w:val="2"/>
       </w:pPr>
-      <w:bookmarkStart w:id="75" w:name="_Toc391569037"/>
+      <w:bookmarkStart w:id="75" w:name="_Toc391647351"/>
       <w:r>
         <w:rPr>
           <w:rFonts w:hint="eastAsia"/>
@@ -44269,7 +44506,7 @@
       <w:pPr>
         <w:pStyle w:val="2"/>
       </w:pPr>
-      <w:bookmarkStart w:id="76" w:name="_Toc391569038"/>
+      <w:bookmarkStart w:id="76" w:name="_Toc391647352"/>
       <w:r>
         <w:rPr>
           <w:rFonts w:hint="eastAsia"/>
@@ -44857,18 +45094,12 @@
         </w:tc>
       </w:tr>
     </w:tbl>
-    <w:p>
-      <w:pPr>
-        <w:rPr>
-          <w:rFonts w:hint="eastAsia"/>
-        </w:rPr>
-      </w:pPr>
-    </w:p>
+    <w:p/>
     <w:p>
       <w:pPr>
         <w:pStyle w:val="2"/>
       </w:pPr>
-      <w:bookmarkStart w:id="77" w:name="_Toc391569039"/>
+      <w:bookmarkStart w:id="77" w:name="_Toc391647353"/>
       <w:r>
         <w:rPr>
           <w:rFonts w:hint="eastAsia"/>
@@ -45095,6 +45326,7 @@
               <w:rPr>
                 <w:rFonts w:hint="eastAsia"/>
               </w:rPr>
+              <w:lastRenderedPageBreak/>
               <w:t>userId</w:t>
             </w:r>
           </w:p>
@@ -45231,7 +45463,6 @@
               <w:rPr>
                 <w:rFonts w:hint="eastAsia"/>
               </w:rPr>
-              <w:lastRenderedPageBreak/>
               <w:t>params</w:t>
             </w:r>
           </w:p>
@@ -45418,7 +45649,7 @@
         <w:pStyle w:val="1"/>
         <w:ind w:left="720" w:hanging="720"/>
       </w:pPr>
-      <w:bookmarkStart w:id="78" w:name="_Toc391569040"/>
+      <w:bookmarkStart w:id="78" w:name="_Toc391647354"/>
       <w:r>
         <w:rPr>
           <w:rFonts w:hint="eastAsia"/>
@@ -45433,19 +45664,13 @@
       </w:r>
       <w:bookmarkEnd w:id="78"/>
     </w:p>
-    <w:p>
-      <w:pPr>
-        <w:rPr>
-          <w:rFonts w:hint="eastAsia"/>
-        </w:rPr>
-      </w:pPr>
-    </w:p>
     <w:p/>
+    <w:p/>
     <w:p>
       <w:pPr>
         <w:pStyle w:val="2"/>
       </w:pPr>
-      <w:bookmarkStart w:id="79" w:name="_Toc391569041"/>
+      <w:bookmarkStart w:id="79" w:name="_Toc391647355"/>
       <w:r>
         <w:rPr>
           <w:rFonts w:hint="eastAsia"/>
@@ -46157,7 +46382,7 @@
       <w:pPr>
         <w:pStyle w:val="2"/>
       </w:pPr>
-      <w:bookmarkStart w:id="80" w:name="_Toc391569042"/>
+      <w:bookmarkStart w:id="80" w:name="_Toc391647356"/>
       <w:r>
         <w:rPr>
           <w:rFonts w:hint="eastAsia"/>
@@ -46654,18 +46879,12 @@
         </w:tc>
       </w:tr>
     </w:tbl>
-    <w:p>
-      <w:pPr>
-        <w:rPr>
-          <w:rFonts w:hint="eastAsia"/>
-        </w:rPr>
-      </w:pPr>
-    </w:p>
+    <w:p/>
     <w:p>
       <w:pPr>
         <w:pStyle w:val="2"/>
       </w:pPr>
-      <w:bookmarkStart w:id="81" w:name="_Toc391569043"/>
+      <w:bookmarkStart w:id="81" w:name="_Toc391647357"/>
       <w:r>
         <w:rPr>
           <w:rFonts w:hint="eastAsia"/>
@@ -46957,6 +47176,7 @@
               <w:rPr>
                 <w:rFonts w:hint="eastAsia"/>
               </w:rPr>
+              <w:lastRenderedPageBreak/>
               <w:t>2：新闻</w:t>
             </w:r>
           </w:p>
@@ -47561,7 +47781,7 @@
       <w:pPr>
         <w:pStyle w:val="2"/>
       </w:pPr>
-      <w:bookmarkStart w:id="82" w:name="_Toc391569044"/>
+      <w:bookmarkStart w:id="82" w:name="_Toc391647358"/>
       <w:r>
         <w:rPr>
           <w:rFonts w:hint="eastAsia"/>
@@ -47731,11 +47951,6 @@
             <w:tcW w:w="1321" w:type="pct"/>
           </w:tcPr>
           <w:p>
-            <w:pPr>
-              <w:rPr>
-                <w:rFonts w:hint="eastAsia"/>
-              </w:rPr>
-            </w:pPr>
             <w:r>
               <w:rPr>
                 <w:rFonts w:hint="eastAsia"/>
@@ -47751,9 +47966,6 @@
           <w:p>
             <w:pPr>
               <w:cnfStyle w:val="000000000000"/>
-              <w:rPr>
-                <w:rFonts w:hint="eastAsia"/>
-              </w:rPr>
             </w:pPr>
             <w:r>
               <w:rPr>
@@ -47770,9 +47982,6 @@
           <w:p>
             <w:pPr>
               <w:cnfStyle w:val="000000000000"/>
-              <w:rPr>
-                <w:rFonts w:hint="eastAsia"/>
-              </w:rPr>
             </w:pPr>
             <w:r>
               <w:rPr>
@@ -47789,9 +47998,6 @@
           <w:p>
             <w:pPr>
               <w:cnfStyle w:val="000000000000"/>
-              <w:rPr>
-                <w:rFonts w:hint="eastAsia"/>
-              </w:rPr>
             </w:pPr>
           </w:p>
         </w:tc>
@@ -48130,11 +48336,6 @@
             <w:tcW w:w="1321" w:type="pct"/>
           </w:tcPr>
           <w:p>
-            <w:pPr>
-              <w:rPr>
-                <w:rFonts w:hint="eastAsia"/>
-              </w:rPr>
-            </w:pPr>
             <w:r>
               <w:rPr>
                 <w:rFonts w:hint="eastAsia"/>
@@ -48150,9 +48351,6 @@
           <w:p>
             <w:pPr>
               <w:cnfStyle w:val="000000000000"/>
-              <w:rPr>
-                <w:rFonts w:hint="eastAsia"/>
-              </w:rPr>
             </w:pPr>
             <w:r>
               <w:rPr>
@@ -48169,9 +48367,6 @@
           <w:p>
             <w:pPr>
               <w:cnfStyle w:val="000000000000"/>
-              <w:rPr>
-                <w:rFonts w:hint="eastAsia"/>
-              </w:rPr>
             </w:pPr>
             <w:r>
               <w:rPr>
@@ -48202,11 +48397,6 @@
             <w:tcW w:w="1321" w:type="pct"/>
           </w:tcPr>
           <w:p>
-            <w:pPr>
-              <w:rPr>
-                <w:rFonts w:hint="eastAsia"/>
-              </w:rPr>
-            </w:pPr>
             <w:r>
               <w:rPr>
                 <w:rFonts w:hint="eastAsia"/>
@@ -48222,9 +48412,6 @@
           <w:p>
             <w:pPr>
               <w:cnfStyle w:val="000000100000"/>
-              <w:rPr>
-                <w:rFonts w:hint="eastAsia"/>
-              </w:rPr>
             </w:pPr>
             <w:r>
               <w:rPr>
@@ -48241,9 +48428,6 @@
           <w:p>
             <w:pPr>
               <w:cnfStyle w:val="000000100000"/>
-              <w:rPr>
-                <w:rFonts w:hint="eastAsia"/>
-              </w:rPr>
             </w:pPr>
             <w:r>
               <w:rPr>
@@ -48272,7 +48456,7 @@
         <w:pStyle w:val="1"/>
         <w:ind w:left="720" w:hanging="720"/>
       </w:pPr>
-      <w:bookmarkStart w:id="83" w:name="_Toc391569045"/>
+      <w:bookmarkStart w:id="83" w:name="_Toc391647359"/>
       <w:r>
         <w:rPr>
           <w:rFonts w:hint="eastAsia"/>
@@ -48285,7 +48469,7 @@
       <w:pPr>
         <w:pStyle w:val="2"/>
       </w:pPr>
-      <w:bookmarkStart w:id="84" w:name="_Toc391569046"/>
+      <w:bookmarkStart w:id="84" w:name="_Toc391647360"/>
       <w:r>
         <w:rPr>
           <w:rFonts w:hint="eastAsia"/>
@@ -48779,6 +48963,7 @@
               <w:rPr>
                 <w:rFonts w:hint="eastAsia"/>
               </w:rPr>
+              <w:lastRenderedPageBreak/>
               <w:t>receiveUserId</w:t>
             </w:r>
           </w:p>
@@ -48895,7 +49080,6 @@
               <w:rPr>
                 <w:rFonts w:hint="eastAsia"/>
               </w:rPr>
-              <w:lastRenderedPageBreak/>
               <w:t>receiveDatetime</w:t>
             </w:r>
           </w:p>
@@ -48989,7 +49173,7 @@
       <w:pPr>
         <w:pStyle w:val="2"/>
       </w:pPr>
-      <w:bookmarkStart w:id="85" w:name="_Toc391569047"/>
+      <w:bookmarkStart w:id="85" w:name="_Toc391647361"/>
       <w:r>
         <w:rPr>
           <w:rFonts w:hint="eastAsia"/>
@@ -49512,7 +49696,7 @@
       <w:pPr>
         <w:pStyle w:val="2"/>
       </w:pPr>
-      <w:bookmarkStart w:id="86" w:name="_Toc391569048"/>
+      <w:bookmarkStart w:id="86" w:name="_Toc391647362"/>
       <w:r>
         <w:rPr>
           <w:rFonts w:hint="eastAsia"/>
@@ -50273,7 +50457,7 @@
       <w:pPr>
         <w:pStyle w:val="2"/>
       </w:pPr>
-      <w:bookmarkStart w:id="87" w:name="_Toc391569049"/>
+      <w:bookmarkStart w:id="87" w:name="_Toc391647363"/>
       <w:r>
         <w:rPr>
           <w:rFonts w:hint="eastAsia"/>
@@ -50659,6 +50843,7 @@
               <w:rPr>
                 <w:rFonts w:hint="eastAsia"/>
               </w:rPr>
+              <w:lastRenderedPageBreak/>
               <w:t>email</w:t>
             </w:r>
           </w:p>
@@ -50778,7 +50963,6 @@
               <w:rPr>
                 <w:rFonts w:hint="eastAsia"/>
               </w:rPr>
-              <w:lastRenderedPageBreak/>
               <w:t>fax</w:t>
             </w:r>
           </w:p>
@@ -51276,7 +51460,7 @@
       <w:pPr>
         <w:pStyle w:val="2"/>
       </w:pPr>
-      <w:bookmarkStart w:id="88" w:name="_Toc391569050"/>
+      <w:bookmarkStart w:id="88" w:name="_Toc391647364"/>
       <w:r>
         <w:rPr>
           <w:rFonts w:hint="eastAsia"/>
@@ -51714,7 +51898,7 @@
       <w:pPr>
         <w:pStyle w:val="2"/>
       </w:pPr>
-      <w:bookmarkStart w:id="89" w:name="_Toc391569051"/>
+      <w:bookmarkStart w:id="89" w:name="_Toc391647365"/>
       <w:r>
         <w:rPr>
           <w:rFonts w:hint="eastAsia"/>
@@ -52122,7 +52306,7 @@
         <w:pStyle w:val="1"/>
         <w:ind w:left="720" w:hanging="720"/>
       </w:pPr>
-      <w:bookmarkStart w:id="90" w:name="_Toc391569052"/>
+      <w:bookmarkStart w:id="90" w:name="_Toc391647366"/>
       <w:r>
         <w:rPr>
           <w:rFonts w:hint="eastAsia"/>
@@ -52135,7 +52319,7 @@
       <w:pPr>
         <w:pStyle w:val="2"/>
       </w:pPr>
-      <w:bookmarkStart w:id="91" w:name="_Toc391569053"/>
+      <w:bookmarkStart w:id="91" w:name="_Toc391647367"/>
       <w:r>
         <w:rPr>
           <w:rFonts w:hint="eastAsia"/>
@@ -52590,7 +52774,14 @@
               <w:rPr>
                 <w:rFonts w:hint="eastAsia"/>
               </w:rPr>
-              <w:t>用逗号分隔的标签ID，用于根据任务查询标签，长度有限，限制最多5个标签</w:t>
+              <w:t>用逗号分隔的标签ID，用于根据任务查询标签，</w:t>
+            </w:r>
+            <w:r>
+              <w:rPr>
+                <w:rFonts w:hint="eastAsia"/>
+              </w:rPr>
+              <w:lastRenderedPageBreak/>
+              <w:t>长度有限，限制最多5个标签</w:t>
             </w:r>
           </w:p>
         </w:tc>
@@ -52883,7 +53074,7 @@
       <w:pPr>
         <w:pStyle w:val="2"/>
       </w:pPr>
-      <w:bookmarkStart w:id="92" w:name="_Toc391569054"/>
+      <w:bookmarkStart w:id="92" w:name="_Toc391647368"/>
       <w:r>
         <w:rPr>
           <w:rFonts w:hint="eastAsia"/>
@@ -53271,7 +53462,7 @@
       <w:pPr>
         <w:pStyle w:val="2"/>
       </w:pPr>
-      <w:bookmarkStart w:id="93" w:name="_Toc391569055"/>
+      <w:bookmarkStart w:id="93" w:name="_Toc391647369"/>
       <w:r>
         <w:rPr>
           <w:rFonts w:hint="eastAsia"/>
@@ -53665,7 +53856,7 @@
       <w:pPr>
         <w:pStyle w:val="2"/>
       </w:pPr>
-      <w:bookmarkStart w:id="94" w:name="_Toc391569056"/>
+      <w:bookmarkStart w:id="94" w:name="_Toc391647370"/>
       <w:r>
         <w:rPr>
           <w:rFonts w:hint="eastAsia"/>
@@ -54347,11 +54538,12 @@
       <w:pPr>
         <w:pStyle w:val="2"/>
       </w:pPr>
-      <w:bookmarkStart w:id="95" w:name="_Toc391569057"/>
-      <w:r>
-        <w:rPr>
-          <w:rFonts w:hint="eastAsia"/>
-        </w:rPr>
+      <w:bookmarkStart w:id="95" w:name="_Toc391647371"/>
+      <w:r>
+        <w:rPr>
+          <w:rFonts w:hint="eastAsia"/>
+        </w:rPr>
+        <w:lastRenderedPageBreak/>
         <w:t>任务（</w:t>
       </w:r>
       <w:r>
@@ -54461,7 +54653,6 @@
               <w:rPr>
                 <w:rFonts w:hint="eastAsia"/>
               </w:rPr>
-              <w:lastRenderedPageBreak/>
               <w:t>id</w:t>
             </w:r>
           </w:p>
@@ -55450,7 +55641,7 @@
       <w:pPr>
         <w:pStyle w:val="2"/>
       </w:pPr>
-      <w:bookmarkStart w:id="96" w:name="_Toc391569058"/>
+      <w:bookmarkStart w:id="96" w:name="_Toc391647372"/>
       <w:r>
         <w:rPr>
           <w:rFonts w:hint="eastAsia"/>
@@ -55850,11 +56041,12 @@
       <w:pPr>
         <w:pStyle w:val="2"/>
       </w:pPr>
-      <w:bookmarkStart w:id="97" w:name="_Toc391569059"/>
-      <w:r>
-        <w:rPr>
-          <w:rFonts w:hint="eastAsia"/>
-        </w:rPr>
+      <w:bookmarkStart w:id="97" w:name="_Toc391647373"/>
+      <w:r>
+        <w:rPr>
+          <w:rFonts w:hint="eastAsia"/>
+        </w:rPr>
+        <w:lastRenderedPageBreak/>
         <w:t>知识</w:t>
       </w:r>
       <w:r>
@@ -55996,7 +56188,6 @@
               <w:rPr>
                 <w:rFonts w:hint="eastAsia"/>
               </w:rPr>
-              <w:lastRenderedPageBreak/>
               <w:t>id</w:t>
             </w:r>
           </w:p>
@@ -56571,7 +56762,7 @@
       <w:pPr>
         <w:pStyle w:val="2"/>
       </w:pPr>
-      <w:bookmarkStart w:id="98" w:name="_Toc391569060"/>
+      <w:bookmarkStart w:id="98" w:name="_Toc391647374"/>
       <w:r>
         <w:rPr>
           <w:rFonts w:hint="eastAsia"/>
@@ -57456,7 +57647,7 @@
         <w:pStyle w:val="1"/>
         <w:ind w:left="720" w:hanging="720"/>
       </w:pPr>
-      <w:bookmarkStart w:id="99" w:name="_Toc391569061"/>
+      <w:bookmarkStart w:id="99" w:name="_Toc391647375"/>
       <w:r>
         <w:rPr>
           <w:rFonts w:hint="eastAsia"/>
@@ -57469,7 +57660,7 @@
       <w:pPr>
         <w:pStyle w:val="2"/>
       </w:pPr>
-      <w:bookmarkStart w:id="100" w:name="_Toc391569062"/>
+      <w:bookmarkStart w:id="100" w:name="_Toc391647376"/>
       <w:r>
         <w:rPr>
           <w:rFonts w:hint="eastAsia"/>
@@ -57903,6 +58094,7 @@
               <w:rPr>
                 <w:rFonts w:hint="eastAsia"/>
               </w:rPr>
+              <w:lastRenderedPageBreak/>
               <w:t>name</w:t>
             </w:r>
           </w:p>
@@ -58083,7 +58275,6 @@
               <w:rPr>
                 <w:rFonts w:hint="eastAsia"/>
               </w:rPr>
-              <w:lastRenderedPageBreak/>
               <w:t>fax</w:t>
             </w:r>
           </w:p>
@@ -59159,7 +59350,7 @@
       <w:pPr>
         <w:pStyle w:val="2"/>
       </w:pPr>
-      <w:bookmarkStart w:id="101" w:name="_Toc391569063"/>
+      <w:bookmarkStart w:id="101" w:name="_Toc391647377"/>
       <w:r>
         <w:rPr>
           <w:rFonts w:hint="eastAsia"/>
@@ -59600,6 +59791,7 @@
               <w:rPr>
                 <w:rFonts w:hint="eastAsia"/>
               </w:rPr>
+              <w:lastRenderedPageBreak/>
               <w:t>dataType</w:t>
             </w:r>
           </w:p>
@@ -59804,7 +59996,6 @@
               <w:rPr>
                 <w:rFonts w:hint="eastAsia"/>
               </w:rPr>
-              <w:lastRenderedPageBreak/>
               <w:t>data</w:t>
             </w:r>
             <w:r>
@@ -60736,6 +60927,7 @@
               <w:rPr>
                 <w:rFonts w:hint="eastAsia"/>
               </w:rPr>
+              <w:lastRenderedPageBreak/>
               <w:t xml:space="preserve">8：人民币 300 万元/年 - 500 万元/年 </w:t>
             </w:r>
           </w:p>
@@ -60747,14 +60939,7 @@
               <w:rPr>
                 <w:rFonts w:hint="eastAsia"/>
               </w:rPr>
-              <w:t xml:space="preserve">9：人民币 500 万元/年 - 700 </w:t>
-            </w:r>
-            <w:r>
-              <w:rPr>
-                <w:rFonts w:hint="eastAsia"/>
-              </w:rPr>
-              <w:lastRenderedPageBreak/>
-              <w:t xml:space="preserve">万元/年 </w:t>
+              <w:t xml:space="preserve">9：人民币 500 万元/年 - 700 万元/年 </w:t>
             </w:r>
           </w:p>
           <w:p>
@@ -61373,7 +61558,7 @@
       <w:pPr>
         <w:pStyle w:val="2"/>
       </w:pPr>
-      <w:bookmarkStart w:id="102" w:name="_Toc391569064"/>
+      <w:bookmarkStart w:id="102" w:name="_Toc391647378"/>
       <w:r>
         <w:rPr>
           <w:rFonts w:hint="eastAsia"/>
@@ -61627,6 +61812,7 @@
               <w:rPr>
                 <w:rFonts w:hint="eastAsia"/>
               </w:rPr>
+              <w:lastRenderedPageBreak/>
               <w:t>customerId</w:t>
             </w:r>
           </w:p>
@@ -61811,7 +61997,6 @@
               <w:rPr>
                 <w:rFonts w:hint="eastAsia"/>
               </w:rPr>
-              <w:lastRenderedPageBreak/>
               <w:t>1 - male</w:t>
             </w:r>
           </w:p>
@@ -61839,7 +62024,6 @@
               <w:rPr>
                 <w:rFonts w:hint="eastAsia"/>
               </w:rPr>
-              <w:lastRenderedPageBreak/>
               <w:t>mobile</w:t>
             </w:r>
           </w:p>
@@ -62488,7 +62672,7 @@
       <w:pPr>
         <w:pStyle w:val="2"/>
       </w:pPr>
-      <w:bookmarkStart w:id="103" w:name="_Toc391569065"/>
+      <w:bookmarkStart w:id="103" w:name="_Toc391647379"/>
       <w:r>
         <w:rPr>
           <w:rFonts w:hint="eastAsia"/>
@@ -63484,7 +63668,7 @@
       <w:pPr>
         <w:pStyle w:val="2"/>
       </w:pPr>
-      <w:bookmarkStart w:id="104" w:name="_Toc391569066"/>
+      <w:bookmarkStart w:id="104" w:name="_Toc391647380"/>
       <w:r>
         <w:rPr>
           <w:rFonts w:hint="eastAsia"/>
@@ -63976,6 +64160,7 @@
               <w:rPr>
                 <w:rFonts w:hint="eastAsia"/>
               </w:rPr>
+              <w:lastRenderedPageBreak/>
               <w:t>eventBy</w:t>
             </w:r>
           </w:p>
@@ -64150,7 +64335,7 @@
         <w:pStyle w:val="1"/>
         <w:ind w:left="720" w:hanging="720"/>
       </w:pPr>
-      <w:bookmarkStart w:id="105" w:name="_Toc391569067"/>
+      <w:bookmarkStart w:id="105" w:name="_Toc391647381"/>
       <w:r>
         <w:rPr>
           <w:rFonts w:hint="eastAsia"/>
@@ -64164,7 +64349,7 @@
       <w:pPr>
         <w:pStyle w:val="2"/>
       </w:pPr>
-      <w:bookmarkStart w:id="106" w:name="_Toc391569068"/>
+      <w:bookmarkStart w:id="106" w:name="_Toc391647382"/>
       <w:r>
         <w:rPr>
           <w:rFonts w:hint="eastAsia"/>
@@ -64192,7 +64377,7 @@
       <w:pPr>
         <w:pStyle w:val="2"/>
       </w:pPr>
-      <w:bookmarkStart w:id="107" w:name="_Toc391569069"/>
+      <w:bookmarkStart w:id="107" w:name="_Toc391647383"/>
       <w:r>
         <w:rPr>
           <w:rFonts w:hint="eastAsia"/>
@@ -64520,7 +64705,7 @@
       <w:pPr>
         <w:pStyle w:val="3"/>
       </w:pPr>
-      <w:bookmarkStart w:id="108" w:name="_Toc391569070"/>
+      <w:bookmarkStart w:id="108" w:name="_Toc391647384"/>
       <w:r>
         <w:rPr>
           <w:rFonts w:hint="eastAsia"/>
@@ -64693,11 +64878,12 @@
       <w:pPr>
         <w:pStyle w:val="3"/>
       </w:pPr>
-      <w:bookmarkStart w:id="109" w:name="_Toc391569071"/>
-      <w:r>
-        <w:rPr>
-          <w:rFonts w:hint="eastAsia"/>
-        </w:rPr>
+      <w:bookmarkStart w:id="109" w:name="_Toc391647385"/>
+      <w:r>
+        <w:rPr>
+          <w:rFonts w:hint="eastAsia"/>
+        </w:rPr>
+        <w:lastRenderedPageBreak/>
         <w:t>基于 ZooKeeper 集群的分布式 Session 方案</w:t>
       </w:r>
       <w:bookmarkEnd w:id="109"/>
@@ -64738,7 +64924,6 @@
         <w:rPr>
           <w:rFonts w:hint="eastAsia"/>
         </w:rPr>
-        <w:lastRenderedPageBreak/>
         <w:t>由 ZK 负责 session 数据的存储，而我们自己实现的 session manager 将负责 session 生命周期的管理。</w:t>
       </w:r>
     </w:p>
@@ -64801,7 +64986,7 @@
       <w:pPr>
         <w:pStyle w:val="3"/>
       </w:pPr>
-      <w:bookmarkStart w:id="110" w:name="_Toc391569072"/>
+      <w:bookmarkStart w:id="110" w:name="_Toc391647386"/>
       <w:r>
         <w:rPr>
           <w:rFonts w:hint="eastAsia"/>
@@ -64863,7 +65048,7 @@
       <w:pPr>
         <w:pStyle w:val="3"/>
       </w:pPr>
-      <w:bookmarkStart w:id="111" w:name="_Toc391569073"/>
+      <w:bookmarkStart w:id="111" w:name="_Toc391647387"/>
       <w:r>
         <w:rPr>
           <w:rFonts w:hint="eastAsia"/>
@@ -64916,6 +65101,7 @@
         <w:rPr>
           <w:rFonts w:hint="eastAsia"/>
         </w:rPr>
+        <w:lastRenderedPageBreak/>
         <w:t>缓存中session的失效机制</w:t>
       </w:r>
     </w:p>
@@ -64927,14 +65113,7 @@
         <w:rPr>
           <w:rFonts w:hint="eastAsia"/>
         </w:rPr>
-        <w:t>Session是有生命周期的，当Session的空闲时间(maxIdle属性值)超出限制时，Session就失效了，这种设计主要是考虑到了Web容器的可靠性。当一个系统有上万人使用时，就会产生上万个Session对象，</w:t>
-      </w:r>
-      <w:r>
-        <w:rPr>
-          <w:rFonts w:hint="eastAsia"/>
-        </w:rPr>
-        <w:lastRenderedPageBreak/>
-        <w:t>由于HTTP的无状态特性，服务器无法确切的知道用户是否真的离开了系统。因此如果没有失效机制，所有被Session占据的内存资源将永远无法被释放，直到系统崩溃为止。在分布式环境下，Session被简单的创建，并且通过某种机制被复制到了其他系统中。你无法保证每个子系统的时钟都是一致的，可能相差几秒，甚至相差几分钟。当某个Web容器的Session失效时，可能其他的子系统中的Session并未失效，这时会产生一个有趣的现象，一个用户在各个子系统之间跳转时，有时会提示Session超时，而有时又能正常操作。因此我们需要一种机制，当某个系统的Session失效时，其他所有系统的与之相关联的Session也要同步失效。</w:t>
+        <w:t>Session是有生命周期的，当Session的空闲时间(maxIdle属性值)超出限制时，Session就失效了，这种设计主要是考虑到了Web容器的可靠性。当一个系统有上万人使用时，就会产生上万个Session对象，由于HTTP的无状态特性，服务器无法确切的知道用户是否真的离开了系统。因此如果没有失效机制，所有被Session占据的内存资源将永远无法被释放，直到系统崩溃为止。在分布式环境下，Session被简单的创建，并且通过某种机制被复制到了其他系统中。你无法保证每个子系统的时钟都是一致的，可能相差几秒，甚至相差几分钟。当某个Web容器的Session失效时，可能其他的子系统中的Session并未失效，这时会产生一个有趣的现象，一个用户在各个子系统之间跳转时，有时会提示Session超时，而有时又能正常操作。因此我们需要一种机制，当某个系统的Session失效时，其他所有系统的与之相关联的Session也要同步失效。</w:t>
       </w:r>
     </w:p>
     <w:p/>
@@ -64966,7 +65145,7 @@
       <w:pPr>
         <w:pStyle w:val="2"/>
       </w:pPr>
-      <w:bookmarkStart w:id="112" w:name="_Toc391569074"/>
+      <w:bookmarkStart w:id="112" w:name="_Toc391647388"/>
       <w:r>
         <w:rPr>
           <w:rFonts w:hint="eastAsia"/>
@@ -65093,7 +65272,7 @@
       <w:pPr>
         <w:pStyle w:val="2"/>
       </w:pPr>
-      <w:bookmarkStart w:id="113" w:name="_Toc391569075"/>
+      <w:bookmarkStart w:id="113" w:name="_Toc391647389"/>
       <w:r>
         <w:rPr>
           <w:rFonts w:hint="eastAsia"/>
@@ -65222,7 +65401,7 @@
       <w:pPr>
         <w:pStyle w:val="2"/>
       </w:pPr>
-      <w:bookmarkStart w:id="114" w:name="_Toc391569076"/>
+      <w:bookmarkStart w:id="114" w:name="_Toc391647390"/>
       <w:r>
         <w:rPr>
           <w:rFonts w:hint="eastAsia"/>
@@ -65262,11 +65441,12 @@
       <w:pPr>
         <w:pStyle w:val="2"/>
       </w:pPr>
-      <w:bookmarkStart w:id="115" w:name="_Toc391569077"/>
-      <w:r>
-        <w:rPr>
-          <w:rFonts w:hint="eastAsia"/>
-        </w:rPr>
+      <w:bookmarkStart w:id="115" w:name="_Toc391647391"/>
+      <w:r>
+        <w:rPr>
+          <w:rFonts w:hint="eastAsia"/>
+        </w:rPr>
+        <w:lastRenderedPageBreak/>
         <w:t>电子邮件服务</w:t>
       </w:r>
       <w:bookmarkEnd w:id="115"/>
@@ -65294,7 +65474,6 @@
           <w:rStyle w:val="af1"/>
           <w:rFonts w:hint="eastAsia"/>
         </w:rPr>
-        <w:lastRenderedPageBreak/>
         <w:t>功能点：</w:t>
       </w:r>
     </w:p>
@@ -65341,7 +65520,7 @@
       <w:pPr>
         <w:pStyle w:val="2"/>
       </w:pPr>
-      <w:bookmarkStart w:id="116" w:name="_Toc391569078"/>
+      <w:bookmarkStart w:id="116" w:name="_Toc391647392"/>
       <w:r>
         <w:rPr>
           <w:rFonts w:hint="eastAsia"/>
@@ -65419,7 +65598,7 @@
       <w:pPr>
         <w:pStyle w:val="2"/>
       </w:pPr>
-      <w:bookmarkStart w:id="117" w:name="_Toc391569079"/>
+      <w:bookmarkStart w:id="117" w:name="_Toc391647393"/>
       <w:r>
         <w:rPr>
           <w:rFonts w:hint="eastAsia"/>
@@ -65456,7 +65635,7 @@
       <w:pPr>
         <w:pStyle w:val="2"/>
       </w:pPr>
-      <w:bookmarkStart w:id="118" w:name="_Toc391569080"/>
+      <w:bookmarkStart w:id="118" w:name="_Toc391647394"/>
       <w:r>
         <w:rPr>
           <w:rFonts w:hint="eastAsia"/>
@@ -65522,7 +65701,7 @@
         <w:pStyle w:val="1"/>
         <w:ind w:left="720" w:hanging="720"/>
       </w:pPr>
-      <w:bookmarkStart w:id="119" w:name="_Toc391569081"/>
+      <w:bookmarkStart w:id="119" w:name="_Toc391647395"/>
       <w:r>
         <w:rPr>
           <w:rFonts w:hint="eastAsia"/>
@@ -65537,7 +65716,7 @@
         <w:pStyle w:val="1"/>
         <w:ind w:left="720" w:hanging="720"/>
       </w:pPr>
-      <w:bookmarkStart w:id="120" w:name="_Toc391569082"/>
+      <w:bookmarkStart w:id="120" w:name="_Toc391647396"/>
       <w:r>
         <w:rPr>
           <w:rFonts w:hint="eastAsia"/>
@@ -65551,7 +65730,7 @@
       <w:pPr>
         <w:pStyle w:val="2"/>
       </w:pPr>
-      <w:bookmarkStart w:id="121" w:name="_Toc391569083"/>
+      <w:bookmarkStart w:id="121" w:name="_Toc391647397"/>
       <w:r>
         <w:rPr>
           <w:rFonts w:hint="eastAsia"/>
@@ -65687,7 +65866,7 @@
       <w:pPr>
         <w:pStyle w:val="2"/>
       </w:pPr>
-      <w:bookmarkStart w:id="122" w:name="_Toc391569084"/>
+      <w:bookmarkStart w:id="122" w:name="_Toc391647398"/>
       <w:r>
         <w:rPr>
           <w:rFonts w:hint="eastAsia"/>
@@ -65710,14 +65889,7 @@
         <w:rPr>
           <w:rFonts w:hint="eastAsia"/>
         </w:rPr>
-        <w:t>该用户可以邀请其他用户使用该</w:t>
-      </w:r>
-      <w:r>
-        <w:rPr>
-          <w:rFonts w:hint="eastAsia"/>
-        </w:rPr>
-        <w:lastRenderedPageBreak/>
-        <w:t>app，并可为其配置相应的用户权限。</w:t>
+        <w:t>该用户可以邀请其他用户使用该app，并可为其配置相应的用户权限。</w:t>
       </w:r>
     </w:p>
     <w:p/>
@@ -65890,7 +66062,7 @@
       <w:pPr>
         <w:pStyle w:val="2"/>
       </w:pPr>
-      <w:bookmarkStart w:id="123" w:name="_Toc391569085"/>
+      <w:bookmarkStart w:id="123" w:name="_Toc391647399"/>
       <w:r>
         <w:rPr>
           <w:rFonts w:hint="eastAsia"/>
@@ -66020,7 +66192,7 @@
       <w:pPr>
         <w:pStyle w:val="2"/>
       </w:pPr>
-      <w:bookmarkStart w:id="124" w:name="_Toc391569086"/>
+      <w:bookmarkStart w:id="124" w:name="_Toc391647400"/>
       <w:r>
         <w:rPr>
           <w:rFonts w:hint="eastAsia"/>
@@ -66033,7 +66205,7 @@
       <w:pPr>
         <w:pStyle w:val="3"/>
       </w:pPr>
-      <w:bookmarkStart w:id="125" w:name="_Toc391569087"/>
+      <w:bookmarkStart w:id="125" w:name="_Toc391647401"/>
       <w:r>
         <w:rPr>
           <w:rFonts w:hint="eastAsia"/>
@@ -66049,7 +66221,7 @@
       <w:pPr>
         <w:pStyle w:val="3"/>
       </w:pPr>
-      <w:bookmarkStart w:id="126" w:name="_Toc391569088"/>
+      <w:bookmarkStart w:id="126" w:name="_Toc391647402"/>
       <w:r>
         <w:rPr>
           <w:rFonts w:hint="eastAsia"/>
@@ -66165,11 +66337,12 @@
       <w:pPr>
         <w:pStyle w:val="3"/>
       </w:pPr>
-      <w:bookmarkStart w:id="127" w:name="_Toc391569089"/>
-      <w:r>
-        <w:rPr>
-          <w:rFonts w:hint="eastAsia"/>
-        </w:rPr>
+      <w:bookmarkStart w:id="127" w:name="_Toc391647403"/>
+      <w:r>
+        <w:rPr>
+          <w:rFonts w:hint="eastAsia"/>
+        </w:rPr>
+        <w:lastRenderedPageBreak/>
         <w:t>租户成员</w:t>
       </w:r>
       <w:bookmarkEnd w:id="127"/>
@@ -66224,7 +66397,6 @@
         <w:rPr>
           <w:rFonts w:hint="eastAsia"/>
         </w:rPr>
-        <w:lastRenderedPageBreak/>
         <w:t>获取租户表的信息（</w:t>
       </w:r>
       <w:r>
@@ -66264,7 +66436,7 @@
       <w:pPr>
         <w:pStyle w:val="2"/>
       </w:pPr>
-      <w:bookmarkStart w:id="128" w:name="_Toc391569090"/>
+      <w:bookmarkStart w:id="128" w:name="_Toc391647404"/>
       <w:r>
         <w:rPr>
           <w:rFonts w:hint="eastAsia"/>
@@ -66395,7 +66567,7 @@
       <w:pPr>
         <w:pStyle w:val="2"/>
       </w:pPr>
-      <w:bookmarkStart w:id="129" w:name="_Toc391569091"/>
+      <w:bookmarkStart w:id="129" w:name="_Toc391647405"/>
       <w:r>
         <w:rPr>
           <w:rFonts w:hint="eastAsia"/>
@@ -66551,7 +66723,7 @@
       <w:pPr>
         <w:pStyle w:val="2"/>
       </w:pPr>
-      <w:bookmarkStart w:id="130" w:name="_Toc391569092"/>
+      <w:bookmarkStart w:id="130" w:name="_Toc391647406"/>
       <w:r>
         <w:rPr>
           <w:rFonts w:hint="eastAsia"/>
@@ -66657,7 +66829,7 @@
         <w:pStyle w:val="1"/>
         <w:ind w:left="720" w:hanging="720"/>
       </w:pPr>
-      <w:bookmarkStart w:id="131" w:name="_Toc391569093"/>
+      <w:bookmarkStart w:id="131" w:name="_Toc391647407"/>
       <w:r>
         <w:rPr>
           <w:rFonts w:hint="eastAsia"/>
@@ -66671,7 +66843,7 @@
       <w:pPr>
         <w:pStyle w:val="2"/>
       </w:pPr>
-      <w:bookmarkStart w:id="132" w:name="_Toc391569094"/>
+      <w:bookmarkStart w:id="132" w:name="_Toc391647408"/>
       <w:r>
         <w:rPr>
           <w:rFonts w:hint="eastAsia"/>
@@ -66685,11 +66857,12 @@
       <w:pPr>
         <w:pStyle w:val="3"/>
       </w:pPr>
-      <w:bookmarkStart w:id="133" w:name="_Toc391569095"/>
-      <w:r>
-        <w:rPr>
-          <w:rFonts w:hint="eastAsia"/>
-        </w:rPr>
+      <w:bookmarkStart w:id="133" w:name="_Toc391647409"/>
+      <w:r>
+        <w:rPr>
+          <w:rFonts w:hint="eastAsia"/>
+        </w:rPr>
+        <w:lastRenderedPageBreak/>
         <w:t>参数字典</w:t>
       </w:r>
       <w:bookmarkEnd w:id="133"/>
@@ -66741,12 +66914,11 @@
       <w:pPr>
         <w:pStyle w:val="3"/>
       </w:pPr>
-      <w:bookmarkStart w:id="134" w:name="_Toc391569096"/>
-      <w:r>
-        <w:rPr>
-          <w:rFonts w:hint="eastAsia"/>
-        </w:rPr>
-        <w:lastRenderedPageBreak/>
+      <w:bookmarkStart w:id="134" w:name="_Toc391647410"/>
+      <w:r>
+        <w:rPr>
+          <w:rFonts w:hint="eastAsia"/>
+        </w:rPr>
         <w:t>在线用户管理</w:t>
       </w:r>
       <w:bookmarkEnd w:id="134"/>
@@ -66938,7 +67110,7 @@
       <w:pPr>
         <w:pStyle w:val="3"/>
       </w:pPr>
-      <w:bookmarkStart w:id="135" w:name="_Toc391569097"/>
+      <w:bookmarkStart w:id="135" w:name="_Toc391647411"/>
       <w:r>
         <w:rPr>
           <w:rFonts w:hint="eastAsia"/>
@@ -66975,7 +67147,7 @@
       <w:pPr>
         <w:pStyle w:val="3"/>
       </w:pPr>
-      <w:bookmarkStart w:id="136" w:name="_Toc391569098"/>
+      <w:bookmarkStart w:id="136" w:name="_Toc391647412"/>
       <w:r>
         <w:rPr>
           <w:rFonts w:hint="eastAsia"/>
@@ -67004,7 +67176,7 @@
       <w:pPr>
         <w:pStyle w:val="3"/>
       </w:pPr>
-      <w:bookmarkStart w:id="137" w:name="_Toc391569099"/>
+      <w:bookmarkStart w:id="137" w:name="_Toc391647413"/>
       <w:r>
         <w:rPr>
           <w:rFonts w:hint="eastAsia"/>
@@ -67193,12 +67365,11 @@
       <w:pPr>
         <w:pStyle w:val="2"/>
       </w:pPr>
-      <w:bookmarkStart w:id="138" w:name="_Toc391569100"/>
-      <w:r>
-        <w:rPr>
-          <w:rFonts w:hint="eastAsia"/>
-        </w:rPr>
-        <w:lastRenderedPageBreak/>
+      <w:bookmarkStart w:id="138" w:name="_Toc391647414"/>
+      <w:r>
+        <w:rPr>
+          <w:rFonts w:hint="eastAsia"/>
+        </w:rPr>
         <w:t>基础模块</w:t>
       </w:r>
       <w:bookmarkEnd w:id="138"/>
@@ -67208,7 +67379,7 @@
       <w:pPr>
         <w:pStyle w:val="3"/>
       </w:pPr>
-      <w:bookmarkStart w:id="139" w:name="_Toc391569101"/>
+      <w:bookmarkStart w:id="139" w:name="_Toc391647415"/>
       <w:r>
         <w:rPr>
           <w:rFonts w:hint="eastAsia"/>
@@ -67590,6 +67761,7 @@
         <w:rPr>
           <w:rFonts w:hint="eastAsia"/>
         </w:rPr>
+        <w:lastRenderedPageBreak/>
         <w:t>密码修改：数据库中密码修改后与</w:t>
       </w:r>
       <w:r>
@@ -67657,7 +67829,6 @@
         <w:rPr>
           <w:rFonts w:hint="eastAsia"/>
         </w:rPr>
-        <w:lastRenderedPageBreak/>
         <w:t>邀请用户</w:t>
       </w:r>
     </w:p>
@@ -67724,7 +67895,7 @@
       <w:pPr>
         <w:pStyle w:val="3"/>
       </w:pPr>
-      <w:bookmarkStart w:id="140" w:name="_Toc391569102"/>
+      <w:bookmarkStart w:id="140" w:name="_Toc391647416"/>
       <w:r>
         <w:rPr>
           <w:rFonts w:hint="eastAsia"/>
@@ -67778,7 +67949,7 @@
       <w:pPr>
         <w:pStyle w:val="3"/>
       </w:pPr>
-      <w:bookmarkStart w:id="141" w:name="_Toc391569103"/>
+      <w:bookmarkStart w:id="141" w:name="_Toc391647417"/>
       <w:r>
         <w:rPr>
           <w:rFonts w:hint="eastAsia"/>
@@ -67844,7 +68015,7 @@
       <w:pPr>
         <w:pStyle w:val="3"/>
       </w:pPr>
-      <w:bookmarkStart w:id="142" w:name="_Toc391569104"/>
+      <w:bookmarkStart w:id="142" w:name="_Toc391647418"/>
       <w:r>
         <w:rPr>
           <w:rFonts w:hint="eastAsia"/>
@@ -67931,11 +68102,12 @@
       <w:pPr>
         <w:pStyle w:val="3"/>
       </w:pPr>
-      <w:bookmarkStart w:id="143" w:name="_Toc391569105"/>
-      <w:r>
-        <w:rPr>
-          <w:rFonts w:hint="eastAsia"/>
-        </w:rPr>
+      <w:bookmarkStart w:id="143" w:name="_Toc391647419"/>
+      <w:r>
+        <w:rPr>
+          <w:rFonts w:hint="eastAsia"/>
+        </w:rPr>
+        <w:lastRenderedPageBreak/>
         <w:t>个人事务管理</w:t>
       </w:r>
       <w:bookmarkEnd w:id="143"/>
@@ -67949,7 +68121,6 @@
         <w:rPr>
           <w:rFonts w:hint="eastAsia"/>
         </w:rPr>
-        <w:lastRenderedPageBreak/>
         <w:t>消息通知</w:t>
       </w:r>
     </w:p>
@@ -68238,11 +68409,12 @@
       <w:pPr>
         <w:pStyle w:val="3"/>
       </w:pPr>
-      <w:bookmarkStart w:id="144" w:name="_Toc391569106"/>
-      <w:r>
-        <w:rPr>
-          <w:rFonts w:hint="eastAsia"/>
-        </w:rPr>
+      <w:bookmarkStart w:id="144" w:name="_Toc391647420"/>
+      <w:r>
+        <w:rPr>
+          <w:rFonts w:hint="eastAsia"/>
+        </w:rPr>
+        <w:lastRenderedPageBreak/>
         <w:t>租户系统管理</w:t>
       </w:r>
       <w:bookmarkEnd w:id="144"/>
@@ -68302,14 +68474,7 @@
         <w:rPr>
           <w:rFonts w:hint="eastAsia"/>
         </w:rPr>
-        <w:t>名称，邮件服务器信息，短信服务器信息，文件上传下载等，可对UI做一定程度的自定义，并可对租</w:t>
-      </w:r>
-      <w:r>
-        <w:rPr>
-          <w:rFonts w:hint="eastAsia"/>
-        </w:rPr>
-        <w:lastRenderedPageBreak/>
-        <w:t>户进行锁定、注销、续费、升级等操作。</w:t>
+        <w:t>名称，邮件服务器信息，短信服务器信息，文件上传下载等，可对UI做一定程度的自定义，并可对租户进行锁定、注销、续费、升级等操作。</w:t>
       </w:r>
     </w:p>
     <w:p/>
@@ -68717,7 +68882,6 @@
         <w:rPr>
           <w:rFonts w:hint="eastAsia"/>
         </w:rPr>
-        <w:lastRenderedPageBreak/>
         <w:t>数据备份/恢复</w:t>
       </w:r>
     </w:p>
@@ -68784,7 +68948,7 @@
       <w:pPr>
         <w:pStyle w:val="3"/>
       </w:pPr>
-      <w:bookmarkStart w:id="145" w:name="_Toc391569107"/>
+      <w:bookmarkStart w:id="145" w:name="_Toc391647421"/>
       <w:r>
         <w:rPr>
           <w:rFonts w:hint="eastAsia"/>
@@ -68854,7 +69018,7 @@
       <w:pPr>
         <w:pStyle w:val="1"/>
       </w:pPr>
-      <w:bookmarkStart w:id="146" w:name="_Toc391569108"/>
+      <w:bookmarkStart w:id="146" w:name="_Toc391647422"/>
       <w:r>
         <w:rPr>
           <w:rFonts w:hint="eastAsia"/>
@@ -68879,7 +69043,7 @@
       <w:pPr>
         <w:pStyle w:val="2"/>
       </w:pPr>
-      <w:bookmarkStart w:id="147" w:name="_Toc391569109"/>
+      <w:bookmarkStart w:id="147" w:name="_Toc391647423"/>
       <w:r>
         <w:rPr>
           <w:rFonts w:hint="eastAsia"/>
@@ -68902,7 +69066,7 @@
       <w:pPr>
         <w:pStyle w:val="2"/>
       </w:pPr>
-      <w:bookmarkStart w:id="148" w:name="_Toc391569110"/>
+      <w:bookmarkStart w:id="148" w:name="_Toc391647424"/>
       <w:r>
         <w:rPr>
           <w:rFonts w:hint="eastAsia"/>
@@ -68926,11 +69090,12 @@
       <w:pPr>
         <w:pStyle w:val="2"/>
       </w:pPr>
-      <w:bookmarkStart w:id="149" w:name="_Toc391569111"/>
-      <w:r>
-        <w:rPr>
-          <w:rFonts w:hint="eastAsia"/>
-        </w:rPr>
+      <w:bookmarkStart w:id="149" w:name="_Toc391647425"/>
+      <w:r>
+        <w:rPr>
+          <w:rFonts w:hint="eastAsia"/>
+        </w:rPr>
+        <w:lastRenderedPageBreak/>
         <w:t>主题讨论</w:t>
       </w:r>
       <w:bookmarkEnd w:id="149"/>
@@ -68949,12 +69114,11 @@
       <w:pPr>
         <w:pStyle w:val="2"/>
       </w:pPr>
-      <w:bookmarkStart w:id="150" w:name="_Toc391569112"/>
-      <w:r>
-        <w:rPr>
-          <w:rFonts w:hint="eastAsia"/>
-        </w:rPr>
-        <w:lastRenderedPageBreak/>
+      <w:bookmarkStart w:id="150" w:name="_Toc391647426"/>
+      <w:r>
+        <w:rPr>
+          <w:rFonts w:hint="eastAsia"/>
+        </w:rPr>
         <w:t>文档管理</w:t>
       </w:r>
       <w:bookmarkEnd w:id="150"/>
@@ -68979,7 +69143,7 @@
       <w:pPr>
         <w:pStyle w:val="2"/>
       </w:pPr>
-      <w:bookmarkStart w:id="151" w:name="_Toc391569113"/>
+      <w:bookmarkStart w:id="151" w:name="_Toc391647427"/>
       <w:r>
         <w:rPr>
           <w:rFonts w:hint="eastAsia"/>
@@ -69005,7 +69169,7 @@
       <w:pPr>
         <w:pStyle w:val="1"/>
       </w:pPr>
-      <w:bookmarkStart w:id="152" w:name="_Toc391569114"/>
+      <w:bookmarkStart w:id="152" w:name="_Toc391647428"/>
       <w:r>
         <w:rPr>
           <w:rFonts w:hint="eastAsia"/>
@@ -69018,7 +69182,7 @@
       <w:pPr>
         <w:pStyle w:val="2"/>
       </w:pPr>
-      <w:bookmarkStart w:id="153" w:name="_Toc391569115"/>
+      <w:bookmarkStart w:id="153" w:name="_Toc391647429"/>
       <w:r>
         <w:rPr>
           <w:rFonts w:hint="eastAsia"/>
@@ -69038,7 +69202,7 @@
       <w:pPr>
         <w:pStyle w:val="3"/>
       </w:pPr>
-      <w:bookmarkStart w:id="154" w:name="_Toc391569116"/>
+      <w:bookmarkStart w:id="154" w:name="_Toc391647430"/>
       <w:r>
         <w:rPr>
           <w:rFonts w:hint="eastAsia"/>
@@ -69065,7 +69229,7 @@
       <w:pPr>
         <w:pStyle w:val="3"/>
       </w:pPr>
-      <w:bookmarkStart w:id="155" w:name="_Toc391569117"/>
+      <w:bookmarkStart w:id="155" w:name="_Toc391647431"/>
       <w:r>
         <w:rPr>
           <w:rFonts w:hint="eastAsia"/>
@@ -69092,7 +69256,7 @@
       <w:pPr>
         <w:pStyle w:val="3"/>
       </w:pPr>
-      <w:bookmarkStart w:id="156" w:name="_Toc391569118"/>
+      <w:bookmarkStart w:id="156" w:name="_Toc391647432"/>
       <w:r>
         <w:rPr>
           <w:rFonts w:hint="eastAsia"/>
@@ -69124,7 +69288,7 @@
       <w:pPr>
         <w:pStyle w:val="3"/>
       </w:pPr>
-      <w:bookmarkStart w:id="157" w:name="_Toc391569119"/>
+      <w:bookmarkStart w:id="157" w:name="_Toc391647433"/>
       <w:r>
         <w:rPr>
           <w:rFonts w:hint="eastAsia"/>
@@ -69149,7 +69313,7 @@
       <w:pPr>
         <w:pStyle w:val="2"/>
       </w:pPr>
-      <w:bookmarkStart w:id="158" w:name="_Toc391569120"/>
+      <w:bookmarkStart w:id="158" w:name="_Toc391647434"/>
       <w:r>
         <w:rPr>
           <w:rFonts w:hint="eastAsia"/>
@@ -69234,6 +69398,7 @@
         <w:rPr>
           <w:rFonts w:hint="eastAsia"/>
         </w:rPr>
+        <w:lastRenderedPageBreak/>
         <w:t>如果事件的所有客户都已被删除，则同时删除该事件</w:t>
       </w:r>
     </w:p>
@@ -69258,12 +69423,11 @@
       <w:pPr>
         <w:pStyle w:val="2"/>
       </w:pPr>
-      <w:bookmarkStart w:id="159" w:name="_Toc391569121"/>
-      <w:r>
-        <w:rPr>
-          <w:rFonts w:hint="eastAsia"/>
-        </w:rPr>
-        <w:lastRenderedPageBreak/>
+      <w:bookmarkStart w:id="159" w:name="_Toc391647435"/>
+      <w:r>
+        <w:rPr>
+          <w:rFonts w:hint="eastAsia"/>
+        </w:rPr>
         <w:t>销售管理</w:t>
       </w:r>
       <w:bookmarkEnd w:id="159"/>
@@ -69272,7 +69436,7 @@
       <w:pPr>
         <w:pStyle w:val="3"/>
       </w:pPr>
-      <w:bookmarkStart w:id="160" w:name="_Toc391569122"/>
+      <w:bookmarkStart w:id="160" w:name="_Toc391647436"/>
       <w:r>
         <w:rPr>
           <w:rFonts w:hint="eastAsia"/>
@@ -69294,7 +69458,7 @@
       <w:pPr>
         <w:pStyle w:val="3"/>
       </w:pPr>
-      <w:bookmarkStart w:id="161" w:name="_Toc391569123"/>
+      <w:bookmarkStart w:id="161" w:name="_Toc391647437"/>
       <w:r>
         <w:rPr>
           <w:rFonts w:hint="eastAsia"/>
@@ -69322,7 +69486,7 @@
       <w:pPr>
         <w:pStyle w:val="3"/>
       </w:pPr>
-      <w:bookmarkStart w:id="162" w:name="_Toc391569124"/>
+      <w:bookmarkStart w:id="162" w:name="_Toc391647438"/>
       <w:r>
         <w:rPr>
           <w:rFonts w:hint="eastAsia"/>
@@ -69337,7 +69501,7 @@
       <w:pPr>
         <w:pStyle w:val="2"/>
       </w:pPr>
-      <w:bookmarkStart w:id="163" w:name="_Toc391569125"/>
+      <w:bookmarkStart w:id="163" w:name="_Toc391647439"/>
       <w:r>
         <w:rPr>
           <w:rFonts w:hint="eastAsia"/>
@@ -69422,7 +69586,7 @@
       <w:pPr>
         <w:pStyle w:val="2"/>
       </w:pPr>
-      <w:bookmarkStart w:id="164" w:name="_Toc391569126"/>
+      <w:bookmarkStart w:id="164" w:name="_Toc391647440"/>
       <w:r>
         <w:rPr>
           <w:rFonts w:hint="eastAsia"/>
@@ -69436,7 +69600,7 @@
       <w:pPr>
         <w:pStyle w:val="3"/>
       </w:pPr>
-      <w:bookmarkStart w:id="165" w:name="_Toc391569127"/>
+      <w:bookmarkStart w:id="165" w:name="_Toc391647441"/>
       <w:r>
         <w:rPr>
           <w:rFonts w:hint="eastAsia"/>
@@ -69488,7 +69652,7 @@
       <w:pPr>
         <w:pStyle w:val="2"/>
       </w:pPr>
-      <w:bookmarkStart w:id="166" w:name="_Toc391569128"/>
+      <w:bookmarkStart w:id="166" w:name="_Toc391647442"/>
       <w:r>
         <w:rPr>
           <w:rFonts w:hint="eastAsia"/>
@@ -69512,7 +69676,7 @@
       <w:pPr>
         <w:pStyle w:val="1"/>
       </w:pPr>
-      <w:bookmarkStart w:id="167" w:name="_Toc391569129"/>
+      <w:bookmarkStart w:id="167" w:name="_Toc391647443"/>
       <w:r>
         <w:rPr>
           <w:rFonts w:hint="eastAsia"/>
@@ -69557,7 +69721,7 @@
       <w:pPr>
         <w:pStyle w:val="1"/>
       </w:pPr>
-      <w:bookmarkStart w:id="168" w:name="_Toc391569130"/>
+      <w:bookmarkStart w:id="168" w:name="_Toc391647444"/>
       <w:r>
         <w:rPr>
           <w:rFonts w:hint="eastAsia"/>
@@ -69584,7 +69748,7 @@
       <w:pPr>
         <w:pStyle w:val="2"/>
       </w:pPr>
-      <w:bookmarkStart w:id="169" w:name="_Toc391569131"/>
+      <w:bookmarkStart w:id="169" w:name="_Toc391647445"/>
       <w:r>
         <w:rPr>
           <w:rFonts w:hint="eastAsia"/>
@@ -69599,7 +69763,7 @@
       <w:pPr>
         <w:pStyle w:val="2"/>
       </w:pPr>
-      <w:bookmarkStart w:id="170" w:name="_Toc391569132"/>
+      <w:bookmarkStart w:id="170" w:name="_Toc391647446"/>
       <w:r>
         <w:rPr>
           <w:rFonts w:hint="eastAsia"/>
@@ -69621,7 +69785,7 @@
       <w:pPr>
         <w:pStyle w:val="1"/>
       </w:pPr>
-      <w:bookmarkStart w:id="171" w:name="_Toc391569133"/>
+      <w:bookmarkStart w:id="171" w:name="_Toc391647447"/>
       <w:r>
         <w:rPr>
           <w:rFonts w:hint="eastAsia"/>
@@ -69634,7 +69798,7 @@
       <w:pPr>
         <w:pStyle w:val="2"/>
       </w:pPr>
-      <w:bookmarkStart w:id="172" w:name="_Toc391569134"/>
+      <w:bookmarkStart w:id="172" w:name="_Toc391647448"/>
       <w:r>
         <w:rPr>
           <w:rFonts w:hint="eastAsia"/>
@@ -69671,7 +69835,7 @@
       <w:pPr>
         <w:pStyle w:val="2"/>
       </w:pPr>
-      <w:bookmarkStart w:id="173" w:name="_Toc391569135"/>
+      <w:bookmarkStart w:id="173" w:name="_Toc391647449"/>
       <w:r>
         <w:rPr>
           <w:rFonts w:hint="eastAsia"/>
@@ -69708,7 +69872,7 @@
       <w:pPr>
         <w:pStyle w:val="2"/>
       </w:pPr>
-      <w:bookmarkStart w:id="174" w:name="_Toc391569136"/>
+      <w:bookmarkStart w:id="174" w:name="_Toc391647450"/>
       <w:r>
         <w:rPr>
           <w:rFonts w:hint="eastAsia"/>
@@ -69745,7 +69909,7 @@
       <w:pPr>
         <w:pStyle w:val="2"/>
       </w:pPr>
-      <w:bookmarkStart w:id="175" w:name="_Toc391569137"/>
+      <w:bookmarkStart w:id="175" w:name="_Toc391647451"/>
       <w:r>
         <w:rPr>
           <w:rFonts w:hint="eastAsia"/>
@@ -69782,7 +69946,7 @@
       <w:pPr>
         <w:pStyle w:val="2"/>
       </w:pPr>
-      <w:bookmarkStart w:id="176" w:name="_Toc391569138"/>
+      <w:bookmarkStart w:id="176" w:name="_Toc391647452"/>
       <w:r>
         <w:rPr>
           <w:rFonts w:hint="eastAsia"/>
@@ -69821,7 +69985,7 @@
       <w:pPr>
         <w:pStyle w:val="1"/>
       </w:pPr>
-      <w:bookmarkStart w:id="177" w:name="_Toc391569139"/>
+      <w:bookmarkStart w:id="177" w:name="_Toc391647453"/>
       <w:r>
         <w:rPr>
           <w:rFonts w:hint="eastAsia"/>
@@ -69900,6 +70064,7 @@
           <w:sz w:val="19"/>
           <w:szCs w:val="19"/>
         </w:rPr>
+        <w:lastRenderedPageBreak/>
         <w:t>综合报表和年终报表，可以从公司角度统计公司的销售、采购、库存信息，通过年终报表可以了解公司的整年销售情况，以及和去年相比，根据这些统计报表制定公司的发展规划；</w:t>
       </w:r>
     </w:p>
@@ -69908,7 +70073,7 @@
       <w:pPr>
         <w:pStyle w:val="1"/>
       </w:pPr>
-      <w:bookmarkStart w:id="178" w:name="_Toc391569140"/>
+      <w:bookmarkStart w:id="178" w:name="_Toc391647454"/>
       <w:r>
         <w:rPr>
           <w:rFonts w:hint="eastAsia"/>
@@ -69946,7 +70111,6 @@
         <w:rPr>
           <w:rFonts w:hint="eastAsia"/>
         </w:rPr>
-        <w:lastRenderedPageBreak/>
         <w:t>企业将业务开放给客户，通过自助服务平台，可由客户自行操作与企业进行信息沟通和共享</w:t>
       </w:r>
       <w:r>
@@ -69978,7 +70142,7 @@
       <w:pPr>
         <w:pStyle w:val="2"/>
       </w:pPr>
-      <w:bookmarkStart w:id="179" w:name="_Toc391569141"/>
+      <w:bookmarkStart w:id="179" w:name="_Toc391647455"/>
       <w:r>
         <w:rPr>
           <w:rFonts w:hint="eastAsia"/>
@@ -70004,7 +70168,7 @@
       <w:pPr>
         <w:pStyle w:val="2"/>
       </w:pPr>
-      <w:bookmarkStart w:id="180" w:name="_Toc391569142"/>
+      <w:bookmarkStart w:id="180" w:name="_Toc391647456"/>
       <w:r>
         <w:rPr>
           <w:rFonts w:hint="eastAsia"/>
@@ -70035,7 +70199,7 @@
       <w:pPr>
         <w:pStyle w:val="1"/>
       </w:pPr>
-      <w:bookmarkStart w:id="181" w:name="_Toc391569143"/>
+      <w:bookmarkStart w:id="181" w:name="_Toc391647457"/>
       <w:r>
         <w:rPr>
           <w:rFonts w:hint="eastAsia"/>
@@ -70049,7 +70213,7 @@
       <w:pPr>
         <w:pStyle w:val="2"/>
       </w:pPr>
-      <w:bookmarkStart w:id="182" w:name="_Toc391569144"/>
+      <w:bookmarkStart w:id="182" w:name="_Toc391647458"/>
       <w:r>
         <w:rPr>
           <w:rFonts w:hint="eastAsia"/>
@@ -70063,7 +70227,7 @@
       <w:pPr>
         <w:pStyle w:val="3"/>
       </w:pPr>
-      <w:bookmarkStart w:id="183" w:name="_Toc391569145"/>
+      <w:bookmarkStart w:id="183" w:name="_Toc391647459"/>
       <w:r>
         <w:rPr>
           <w:rFonts w:hint="eastAsia"/>
@@ -70382,6 +70546,7 @@
         <w:rPr>
           <w:rFonts w:hint="eastAsia"/>
         </w:rPr>
+        <w:lastRenderedPageBreak/>
         <w:t>主题（0005）</w:t>
       </w:r>
     </w:p>
@@ -70447,12 +70612,11 @@
       <w:pPr>
         <w:pStyle w:val="3"/>
       </w:pPr>
-      <w:bookmarkStart w:id="184" w:name="_Toc391569146"/>
-      <w:r>
-        <w:rPr>
-          <w:rFonts w:hint="eastAsia"/>
-        </w:rPr>
-        <w:lastRenderedPageBreak/>
+      <w:bookmarkStart w:id="184" w:name="_Toc391647460"/>
+      <w:r>
+        <w:rPr>
+          <w:rFonts w:hint="eastAsia"/>
+        </w:rPr>
         <w:t>用户表</w:t>
       </w:r>
       <w:bookmarkEnd w:id="184"/>
@@ -70660,7 +70824,7 @@
       <w:pPr>
         <w:pStyle w:val="3"/>
       </w:pPr>
-      <w:bookmarkStart w:id="185" w:name="_Toc391569147"/>
+      <w:bookmarkStart w:id="185" w:name="_Toc391647461"/>
       <w:r>
         <w:rPr>
           <w:rFonts w:hint="eastAsia"/>
@@ -70766,7 +70930,7 @@
       <w:pPr>
         <w:pStyle w:val="3"/>
       </w:pPr>
-      <w:bookmarkStart w:id="186" w:name="_Toc391569148"/>
+      <w:bookmarkStart w:id="186" w:name="_Toc391647462"/>
       <w:r>
         <w:rPr>
           <w:rFonts w:hint="eastAsia"/>
@@ -70948,7 +71112,7 @@
       <w:pPr>
         <w:pStyle w:val="3"/>
       </w:pPr>
-      <w:bookmarkStart w:id="187" w:name="_Toc391569149"/>
+      <w:bookmarkStart w:id="187" w:name="_Toc391647463"/>
       <w:r>
         <w:rPr>
           <w:rFonts w:hint="eastAsia"/>
@@ -71024,11 +71188,12 @@
       <w:pPr>
         <w:pStyle w:val="3"/>
       </w:pPr>
-      <w:bookmarkStart w:id="188" w:name="_Toc391569150"/>
-      <w:r>
-        <w:rPr>
-          <w:rFonts w:hint="eastAsia"/>
-        </w:rPr>
+      <w:bookmarkStart w:id="188" w:name="_Toc391647464"/>
+      <w:r>
+        <w:rPr>
+          <w:rFonts w:hint="eastAsia"/>
+        </w:rPr>
+        <w:lastRenderedPageBreak/>
         <w:t>TODO</w:t>
       </w:r>
       <w:bookmarkEnd w:id="188"/>
@@ -71153,7 +71318,6 @@
         <w:rPr>
           <w:rFonts w:hint="eastAsia"/>
         </w:rPr>
-        <w:lastRenderedPageBreak/>
         <w:t>2</w:t>
       </w:r>
       <w:r>
@@ -71193,7 +71357,7 @@
       <w:pPr>
         <w:pStyle w:val="3"/>
       </w:pPr>
-      <w:bookmarkStart w:id="189" w:name="_Toc391569151"/>
+      <w:bookmarkStart w:id="189" w:name="_Toc391647465"/>
       <w:r>
         <w:rPr>
           <w:rFonts w:hint="eastAsia"/>
@@ -71208,7 +71372,7 @@
       <w:pPr>
         <w:pStyle w:val="3"/>
       </w:pPr>
-      <w:bookmarkStart w:id="190" w:name="_Toc391569152"/>
+      <w:bookmarkStart w:id="190" w:name="_Toc391647466"/>
       <w:r>
         <w:rPr>
           <w:rFonts w:hint="eastAsia"/>
@@ -71618,7 +71782,7 @@
       <w:pPr>
         <w:pStyle w:val="3"/>
       </w:pPr>
-      <w:bookmarkStart w:id="191" w:name="_Toc391569153"/>
+      <w:bookmarkStart w:id="191" w:name="_Toc391647467"/>
       <w:r>
         <w:rPr>
           <w:rFonts w:hint="eastAsia"/>
@@ -71818,11 +71982,12 @@
       <w:pPr>
         <w:pStyle w:val="3"/>
       </w:pPr>
-      <w:bookmarkStart w:id="192" w:name="_Toc391569154"/>
-      <w:r>
-        <w:rPr>
-          <w:rFonts w:hint="eastAsia"/>
-        </w:rPr>
+      <w:bookmarkStart w:id="192" w:name="_Toc391647468"/>
+      <w:r>
+        <w:rPr>
+          <w:rFonts w:hint="eastAsia"/>
+        </w:rPr>
+        <w:lastRenderedPageBreak/>
         <w:t>任务</w:t>
       </w:r>
       <w:bookmarkEnd w:id="192"/>
@@ -71954,7 +72119,6 @@
         <w:rPr>
           <w:rFonts w:hint="eastAsia"/>
         </w:rPr>
-        <w:lastRenderedPageBreak/>
         <w:t>2</w:t>
       </w:r>
       <w:r>
@@ -72162,7 +72326,7 @@
       <w:pPr>
         <w:pStyle w:val="3"/>
       </w:pPr>
-      <w:bookmarkStart w:id="193" w:name="_Toc391569155"/>
+      <w:bookmarkStart w:id="193" w:name="_Toc391647469"/>
       <w:r>
         <w:rPr>
           <w:rFonts w:hint="eastAsia"/>
@@ -72654,7 +72818,7 @@
               <w:sz w:val="24"/>
               <w:szCs w:val="24"/>
             </w:rPr>
-            <w:t>3</w:t>
+            <w:t>7</w:t>
           </w:r>
           <w:r>
             <w:rPr>
@@ -78227,6 +78391,7 @@
     <w:rsid w:val="00185208"/>
     <w:rsid w:val="001D28AA"/>
     <w:rsid w:val="001F3257"/>
+    <w:rsid w:val="00201F80"/>
     <w:rsid w:val="0026495D"/>
     <w:rsid w:val="00285537"/>
     <w:rsid w:val="0029090E"/>
@@ -78880,7 +79045,7 @@
 </file>
 
 <file path=customXml/itemProps1.xml><?xml version="1.0" encoding="utf-8"?>
-<ds:datastoreItem xmlns:ds="http://schemas.openxmlformats.org/officeDocument/2006/customXml" ds:itemID="{0FEBEEE5-4D7C-4B6C-9585-1FB7FA14FA75}">
+<ds:datastoreItem xmlns:ds="http://schemas.openxmlformats.org/officeDocument/2006/customXml" ds:itemID="{6D67E3A8-749E-4AED-95D4-3902BC307FEF}">
   <ds:schemaRefs>
     <ds:schemaRef ds:uri="http://schemas.openxmlformats.org/officeDocument/2006/bibliography"/>
   </ds:schemaRefs>

</xml_diff>